<commit_message>
addition of task 1
</commit_message>
<xml_diff>
--- a/GamesEngineCreationPortfolioDoc.docx
+++ b/GamesEngineCreationPortfolioDoc.docx
@@ -920,7 +920,29 @@
           <w:sz w:val="22"/>
           <w:szCs w:val="22"/>
         </w:rPr>
-        <w:t>NOTE: There is one function in the HelloWorld program. It is called main(). All programs must have a main function as this is where execution of the program begins. There can only be 1 main function in any given program.</w:t>
+        <w:t>NOTE: There is one function in the HelloWorld program. It is called </w:t>
+      </w:r>
+      <w:proofErr w:type="gramStart"/>
+      <w:r>
+        <w:rPr>
+          <w:rStyle w:val="normaltextrun"/>
+          <w:rFonts w:asciiTheme="minorHAnsi" w:hAnsiTheme="minorHAnsi" w:cstheme="minorHAnsi"/>
+          <w:color w:val="FF0000"/>
+          <w:sz w:val="22"/>
+          <w:szCs w:val="22"/>
+        </w:rPr>
+        <w:t>main(</w:t>
+      </w:r>
+      <w:proofErr w:type="gramEnd"/>
+      <w:r>
+        <w:rPr>
+          <w:rStyle w:val="normaltextrun"/>
+          <w:rFonts w:asciiTheme="minorHAnsi" w:hAnsiTheme="minorHAnsi" w:cstheme="minorHAnsi"/>
+          <w:color w:val="FF0000"/>
+          <w:sz w:val="22"/>
+          <w:szCs w:val="22"/>
+        </w:rPr>
+        <w:t>). All programs must have a main function as this is where execution of the program begins. There can only be 1 main function in any given program.</w:t>
       </w:r>
       <w:r>
         <w:rPr>
@@ -1632,43 +1654,35 @@
           <w:sz w:val="22"/>
           <w:szCs w:val="22"/>
         </w:rPr>
-        <w:t xml:space="preserve">The first line of code adds the input/ output streams library that contains the cout object that allows us to print to screen. As mentioned above, every program needs a main function as a point of entry. As you can see this function is of type </w:t>
-      </w:r>
-      <w:r>
-        <w:rPr>
-          <w:rFonts w:asciiTheme="minorHAnsi" w:hAnsiTheme="minorHAnsi" w:cstheme="minorHAnsi"/>
-          <w:b/>
-          <w:bCs/>
-          <w:sz w:val="22"/>
-          <w:szCs w:val="22"/>
-        </w:rPr>
-        <w:t>int</w:t>
-      </w:r>
+        <w:t xml:space="preserve">The first line of code adds the input/ output streams library that contains the </w:t>
+      </w:r>
+      <w:proofErr w:type="spellStart"/>
       <w:r>
         <w:rPr>
           <w:rFonts w:asciiTheme="minorHAnsi" w:hAnsiTheme="minorHAnsi" w:cstheme="minorHAnsi"/>
           <w:sz w:val="22"/>
           <w:szCs w:val="22"/>
         </w:rPr>
-        <w:t xml:space="preserve">, this means that the function expects a return type of type int, as seen on line 7 where we return 0. This return is reached only if the function is completed. On line 5 we start with </w:t>
-      </w:r>
-      <w:r>
-        <w:rPr>
-          <w:rFonts w:asciiTheme="minorHAnsi" w:hAnsiTheme="minorHAnsi" w:cstheme="minorHAnsi"/>
-          <w:b/>
-          <w:bCs/>
-          <w:sz w:val="22"/>
-          <w:szCs w:val="22"/>
-        </w:rPr>
-        <w:t>std::</w:t>
-      </w:r>
+        <w:t>cout</w:t>
+      </w:r>
+      <w:proofErr w:type="spellEnd"/>
       <w:r>
         <w:rPr>
           <w:rFonts w:asciiTheme="minorHAnsi" w:hAnsiTheme="minorHAnsi" w:cstheme="minorHAnsi"/>
           <w:sz w:val="22"/>
           <w:szCs w:val="22"/>
         </w:rPr>
-        <w:t xml:space="preserve"> this allows us to use the </w:t>
+        <w:t xml:space="preserve"> object that allows us to print to screen. As mentioned above, every program needs a main function as a point of entry. As you can see this function is of type </w:t>
+      </w:r>
+      <w:r>
+        <w:rPr>
+          <w:rFonts w:asciiTheme="minorHAnsi" w:hAnsiTheme="minorHAnsi" w:cstheme="minorHAnsi"/>
+          <w:b/>
+          <w:bCs/>
+          <w:sz w:val="22"/>
+          <w:szCs w:val="22"/>
+        </w:rPr>
+        <w:t>int</w:t>
       </w:r>
       <w:r>
         <w:rPr>
@@ -1676,8 +1690,9 @@
           <w:sz w:val="22"/>
           <w:szCs w:val="22"/>
         </w:rPr>
-        <w:t xml:space="preserve">objects with the std namespace of the standard library, the use of </w:t>
-      </w:r>
+        <w:t xml:space="preserve">, this means that the function expects a return type of type int, as seen on line 7 where we return 0. This return is reached only if the function is completed. On line 5 we start with </w:t>
+      </w:r>
+      <w:proofErr w:type="gramStart"/>
       <w:r>
         <w:rPr>
           <w:rFonts w:asciiTheme="minorHAnsi" w:hAnsiTheme="minorHAnsi" w:cstheme="minorHAnsi"/>
@@ -1688,23 +1703,14 @@
         </w:rPr>
         <w:t>std::</w:t>
       </w:r>
+      <w:proofErr w:type="gramEnd"/>
       <w:r>
         <w:rPr>
           <w:rFonts w:asciiTheme="minorHAnsi" w:hAnsiTheme="minorHAnsi" w:cstheme="minorHAnsi"/>
           <w:sz w:val="22"/>
           <w:szCs w:val="22"/>
         </w:rPr>
-        <w:t xml:space="preserve"> can be omitted if </w:t>
-      </w:r>
-      <w:r>
-        <w:rPr>
-          <w:rFonts w:asciiTheme="minorHAnsi" w:hAnsiTheme="minorHAnsi" w:cstheme="minorHAnsi"/>
-          <w:b/>
-          <w:bCs/>
-          <w:sz w:val="22"/>
-          <w:szCs w:val="22"/>
-        </w:rPr>
-        <w:t xml:space="preserve">using namespace std; </w:t>
+        <w:t xml:space="preserve"> this allows us to use the </w:t>
       </w:r>
       <w:r>
         <w:rPr>
@@ -1712,7 +1718,17 @@
           <w:sz w:val="22"/>
           <w:szCs w:val="22"/>
         </w:rPr>
-        <w:t xml:space="preserve">is added below our include, but for now lets use best practice and include them. After cout we have two left chevrons &lt;&lt; when outputting these will face left, putting what is on the right of them to the screen. </w:t>
+        <w:t xml:space="preserve">objects with the std namespace of the standard library, the use of </w:t>
+      </w:r>
+      <w:r>
+        <w:rPr>
+          <w:rFonts w:asciiTheme="minorHAnsi" w:hAnsiTheme="minorHAnsi" w:cstheme="minorHAnsi"/>
+          <w:b/>
+          <w:bCs/>
+          <w:sz w:val="22"/>
+          <w:szCs w:val="22"/>
+        </w:rPr>
+        <w:t>std::</w:t>
       </w:r>
       <w:r>
         <w:rPr>
@@ -1720,9 +1736,72 @@
           <w:sz w:val="22"/>
           <w:szCs w:val="22"/>
         </w:rPr>
+        <w:t xml:space="preserve"> can be omitted if </w:t>
+      </w:r>
+      <w:r>
+        <w:rPr>
+          <w:rFonts w:asciiTheme="minorHAnsi" w:hAnsiTheme="minorHAnsi" w:cstheme="minorHAnsi"/>
+          <w:b/>
+          <w:bCs/>
+          <w:sz w:val="22"/>
+          <w:szCs w:val="22"/>
+        </w:rPr>
+        <w:t xml:space="preserve">using namespace std; </w:t>
+      </w:r>
+      <w:r>
+        <w:rPr>
+          <w:rFonts w:asciiTheme="minorHAnsi" w:hAnsiTheme="minorHAnsi" w:cstheme="minorHAnsi"/>
+          <w:sz w:val="22"/>
+          <w:szCs w:val="22"/>
+        </w:rPr>
+        <w:t xml:space="preserve">is added below our include, but for now </w:t>
+      </w:r>
+      <w:proofErr w:type="spellStart"/>
+      <w:r>
+        <w:rPr>
+          <w:rFonts w:asciiTheme="minorHAnsi" w:hAnsiTheme="minorHAnsi" w:cstheme="minorHAnsi"/>
+          <w:sz w:val="22"/>
+          <w:szCs w:val="22"/>
+        </w:rPr>
+        <w:t>lets</w:t>
+      </w:r>
+      <w:proofErr w:type="spellEnd"/>
+      <w:r>
+        <w:rPr>
+          <w:rFonts w:asciiTheme="minorHAnsi" w:hAnsiTheme="minorHAnsi" w:cstheme="minorHAnsi"/>
+          <w:sz w:val="22"/>
+          <w:szCs w:val="22"/>
+        </w:rPr>
+        <w:t xml:space="preserve"> use best practice and include them. After </w:t>
+      </w:r>
+      <w:proofErr w:type="spellStart"/>
+      <w:r>
+        <w:rPr>
+          <w:rFonts w:asciiTheme="minorHAnsi" w:hAnsiTheme="minorHAnsi" w:cstheme="minorHAnsi"/>
+          <w:sz w:val="22"/>
+          <w:szCs w:val="22"/>
+        </w:rPr>
+        <w:t>cout</w:t>
+      </w:r>
+      <w:proofErr w:type="spellEnd"/>
+      <w:r>
+        <w:rPr>
+          <w:rFonts w:asciiTheme="minorHAnsi" w:hAnsiTheme="minorHAnsi" w:cstheme="minorHAnsi"/>
+          <w:sz w:val="22"/>
+          <w:szCs w:val="22"/>
+        </w:rPr>
+        <w:t xml:space="preserve"> we have two left chevrons &lt;&lt; when outputting these will face left, putting what is on the right of them to the screen. </w:t>
+      </w:r>
+      <w:r>
+        <w:rPr>
+          <w:rFonts w:asciiTheme="minorHAnsi" w:hAnsiTheme="minorHAnsi" w:cstheme="minorHAnsi"/>
+          <w:sz w:val="22"/>
+          <w:szCs w:val="22"/>
+        </w:rPr>
         <w:lastRenderedPageBreak/>
         <w:t xml:space="preserve">If we were taking information in from a user, they would face right. We will cover this later. We then end with </w:t>
       </w:r>
+      <w:proofErr w:type="spellStart"/>
       <w:r>
         <w:rPr>
           <w:rFonts w:asciiTheme="minorHAnsi" w:hAnsiTheme="minorHAnsi" w:cstheme="minorHAnsi"/>
@@ -1733,6 +1812,7 @@
         </w:rPr>
         <w:t>endl</w:t>
       </w:r>
+      <w:proofErr w:type="spellEnd"/>
       <w:r>
         <w:rPr>
           <w:rFonts w:asciiTheme="minorHAnsi" w:hAnsiTheme="minorHAnsi" w:cstheme="minorHAnsi"/>
@@ -1963,7 +2043,23 @@
           <w:rFonts w:eastAsia="Times New Roman" w:cstheme="minorHAnsi"/>
           <w:lang w:eastAsia="en-GB"/>
         </w:rPr>
-        <w:t>This table details the data types that are found in C++ and you will be using throughout your studies. </w:t>
+        <w:t xml:space="preserve">This table details the data types that are found in </w:t>
+      </w:r>
+      <w:proofErr w:type="gramStart"/>
+      <w:r>
+        <w:rPr>
+          <w:rFonts w:eastAsia="Times New Roman" w:cstheme="minorHAnsi"/>
+          <w:lang w:eastAsia="en-GB"/>
+        </w:rPr>
+        <w:t>C++</w:t>
+      </w:r>
+      <w:proofErr w:type="gramEnd"/>
+      <w:r>
+        <w:rPr>
+          <w:rFonts w:eastAsia="Times New Roman" w:cstheme="minorHAnsi"/>
+          <w:lang w:eastAsia="en-GB"/>
+        </w:rPr>
+        <w:t xml:space="preserve"> and you will be using throughout your studies. </w:t>
       </w:r>
     </w:p>
     <w:p>
@@ -2588,6 +2684,7 @@
                 <w:lang w:eastAsia="en-GB"/>
               </w:rPr>
             </w:pPr>
+            <w:proofErr w:type="spellStart"/>
             <w:r>
               <w:rPr>
                 <w:rFonts w:ascii="Calibri" w:eastAsia="Times New Roman" w:hAnsi="Calibri" w:cs="Calibri"/>
@@ -2595,7 +2692,17 @@
                 <w:szCs w:val="24"/>
                 <w:lang w:eastAsia="en-GB"/>
               </w:rPr>
-              <w:t>wchar_t </w:t>
+              <w:t>wchar_t</w:t>
+            </w:r>
+            <w:proofErr w:type="spellEnd"/>
+            <w:r>
+              <w:rPr>
+                <w:rFonts w:ascii="Calibri" w:eastAsia="Times New Roman" w:hAnsi="Calibri" w:cs="Calibri"/>
+                <w:sz w:val="24"/>
+                <w:szCs w:val="24"/>
+                <w:lang w:eastAsia="en-GB"/>
+              </w:rPr>
+              <w:t> </w:t>
             </w:r>
           </w:p>
         </w:tc>
@@ -5093,6 +5200,7 @@
                 <w:lang w:eastAsia="en-GB"/>
               </w:rPr>
             </w:pPr>
+            <w:proofErr w:type="spellStart"/>
             <w:r>
               <w:rPr>
                 <w:rFonts w:ascii="Calibri" w:eastAsia="Times New Roman" w:hAnsi="Calibri" w:cs="Calibri"/>
@@ -5100,7 +5208,17 @@
                 <w:szCs w:val="24"/>
                 <w:lang w:eastAsia="en-GB"/>
               </w:rPr>
-              <w:t>wchar_t </w:t>
+              <w:t>wchar_t</w:t>
+            </w:r>
+            <w:proofErr w:type="spellEnd"/>
+            <w:r>
+              <w:rPr>
+                <w:rFonts w:ascii="Calibri" w:eastAsia="Times New Roman" w:hAnsi="Calibri" w:cs="Calibri"/>
+                <w:sz w:val="24"/>
+                <w:szCs w:val="24"/>
+                <w:lang w:eastAsia="en-GB"/>
+              </w:rPr>
+              <w:t> </w:t>
             </w:r>
           </w:p>
         </w:tc>
@@ -5232,6 +5350,8 @@
         </w:rPr>
         <w:t>Note: We can use a built in function called </w:t>
       </w:r>
+      <w:proofErr w:type="spellStart"/>
+      <w:proofErr w:type="gramStart"/>
       <w:r>
         <w:rPr>
           <w:rFonts w:eastAsia="Times New Roman" w:cstheme="minorHAnsi"/>
@@ -5240,7 +5360,29 @@
           <w:color w:val="FF0000"/>
           <w:lang w:eastAsia="en-GB"/>
         </w:rPr>
-        <w:t>sizeof( type )</w:t>
+        <w:t>sizeof</w:t>
+      </w:r>
+      <w:proofErr w:type="spellEnd"/>
+      <w:r>
+        <w:rPr>
+          <w:rFonts w:eastAsia="Times New Roman" w:cstheme="minorHAnsi"/>
+          <w:b/>
+          <w:bCs/>
+          <w:color w:val="FF0000"/>
+          <w:lang w:eastAsia="en-GB"/>
+        </w:rPr>
+        <w:t>( type</w:t>
+      </w:r>
+      <w:proofErr w:type="gramEnd"/>
+      <w:r>
+        <w:rPr>
+          <w:rFonts w:eastAsia="Times New Roman" w:cstheme="minorHAnsi"/>
+          <w:b/>
+          <w:bCs/>
+          <w:color w:val="FF0000"/>
+          <w:lang w:eastAsia="en-GB"/>
+        </w:rPr>
+        <w:t> )</w:t>
       </w:r>
       <w:r>
         <w:rPr>
@@ -5594,7 +5736,25 @@
           <w:sz w:val="22"/>
           <w:szCs w:val="22"/>
         </w:rPr>
-        <w:t>. The reason for doing is purely for the coder benefit and ease of reading. To the compiler your data type is no different form the original. The format for creating your own data type is as follows:</w:t>
+        <w:t xml:space="preserve">. The reason for doing is purely for the coder benefit and ease of reading. To the compiler your data type is no different </w:t>
+      </w:r>
+      <w:proofErr w:type="spellStart"/>
+      <w:r>
+        <w:rPr>
+          <w:rFonts w:asciiTheme="minorHAnsi" w:hAnsiTheme="minorHAnsi" w:cstheme="minorHAnsi"/>
+          <w:sz w:val="22"/>
+          <w:szCs w:val="22"/>
+        </w:rPr>
+        <w:t>form</w:t>
+      </w:r>
+      <w:proofErr w:type="spellEnd"/>
+      <w:r>
+        <w:rPr>
+          <w:rFonts w:asciiTheme="minorHAnsi" w:hAnsiTheme="minorHAnsi" w:cstheme="minorHAnsi"/>
+          <w:sz w:val="22"/>
+          <w:szCs w:val="22"/>
+        </w:rPr>
+        <w:t xml:space="preserve"> the original. The format for creating your own data type is as follows:</w:t>
       </w:r>
     </w:p>
     <w:p>
@@ -5699,7 +5859,15 @@
         <w:t>int</w:t>
       </w:r>
       <w:r>
-        <w:t xml:space="preserve"> we could use our own defined type </w:t>
+        <w:t xml:space="preserve"> we could use our own defined </w:t>
+      </w:r>
+      <w:proofErr w:type="gramStart"/>
+      <w:r>
+        <w:t>type</w:t>
+      </w:r>
+      <w:proofErr w:type="gramEnd"/>
+      <w:r>
+        <w:t xml:space="preserve"> </w:t>
       </w:r>
       <w:r>
         <w:rPr>
@@ -5772,8 +5940,18 @@
     </w:p>
     <w:p>
       <w:r>
-        <w:t>The above code is exactly the same as using int currentDate;</w:t>
-      </w:r>
+        <w:t xml:space="preserve">The above code is exactly the same as using int </w:t>
+      </w:r>
+      <w:proofErr w:type="spellStart"/>
+      <w:proofErr w:type="gramStart"/>
+      <w:r>
+        <w:t>currentDate</w:t>
+      </w:r>
+      <w:proofErr w:type="spellEnd"/>
+      <w:r>
+        <w:t>;</w:t>
+      </w:r>
+      <w:proofErr w:type="gramEnd"/>
     </w:p>
     <w:p>
       <w:pPr>
@@ -6153,6 +6331,7 @@
       <w:r>
         <w:t xml:space="preserve">When defining a variable, the user chooses what to name it, but there are restrictions. The name can be composed of letters, digits and underscores, but the first character must always be a letter or underscore. It is good practice to make the first letter of each new word uppercase. For example, </w:t>
       </w:r>
+      <w:proofErr w:type="spellStart"/>
       <w:r>
         <w:rPr>
           <w:b/>
@@ -6160,9 +6339,11 @@
         </w:rPr>
         <w:t>thisIsMyExampleVariableName</w:t>
       </w:r>
+      <w:proofErr w:type="spellEnd"/>
       <w:r>
         <w:t xml:space="preserve">. This can also be seen in the previous chapter where we named our variables </w:t>
       </w:r>
+      <w:proofErr w:type="spellStart"/>
       <w:r>
         <w:rPr>
           <w:b/>
@@ -6170,9 +6351,11 @@
         </w:rPr>
         <w:t>currentDate</w:t>
       </w:r>
+      <w:proofErr w:type="spellEnd"/>
       <w:r>
         <w:t xml:space="preserve"> and </w:t>
       </w:r>
+      <w:proofErr w:type="spellStart"/>
       <w:r>
         <w:rPr>
           <w:b/>
@@ -6180,6 +6363,7 @@
         </w:rPr>
         <w:t>currentMonth</w:t>
       </w:r>
+      <w:proofErr w:type="spellEnd"/>
       <w:r>
         <w:t>.</w:t>
       </w:r>
@@ -6211,6 +6395,7 @@
       <w:r>
         <w:t xml:space="preserve">, or </w:t>
       </w:r>
+      <w:proofErr w:type="spellStart"/>
       <w:r>
         <w:rPr>
           <w:b/>
@@ -6218,9 +6403,11 @@
         </w:rPr>
         <w:t>myVariable</w:t>
       </w:r>
+      <w:proofErr w:type="spellEnd"/>
       <w:r>
         <w:t xml:space="preserve"> do not help in any way, if you are dealing with user’s names call it </w:t>
       </w:r>
+      <w:proofErr w:type="spellStart"/>
       <w:r>
         <w:rPr>
           <w:b/>
@@ -6228,6 +6415,7 @@
         </w:rPr>
         <w:t>userName</w:t>
       </w:r>
+      <w:proofErr w:type="spellEnd"/>
       <w:r>
         <w:t xml:space="preserve"> or if dealing with ages call it </w:t>
       </w:r>
@@ -6620,6 +6808,7 @@
       <w:r>
         <w:t xml:space="preserve">If you require a variable that will never change, then you can use the </w:t>
       </w:r>
+      <w:proofErr w:type="spellStart"/>
       <w:r>
         <w:rPr>
           <w:b/>
@@ -6627,6 +6816,7 @@
         </w:rPr>
         <w:t>const</w:t>
       </w:r>
+      <w:proofErr w:type="spellEnd"/>
       <w:r>
         <w:t xml:space="preserve"> modifier. This will make the value constant and can never be changed. You may think this unlikely to occur, but it is a feature that you will find useful more often than you may think. It is common to see a lowercase k before the variable name to signify that it is a constant variable throughout the code.</w:t>
       </w:r>
@@ -6959,6 +7149,7 @@
       <w:r>
         <w:t xml:space="preserve"> and an </w:t>
       </w:r>
+      <w:proofErr w:type="spellStart"/>
       <w:r>
         <w:rPr>
           <w:b/>
@@ -6966,6 +7157,7 @@
         </w:rPr>
         <w:t>enum</w:t>
       </w:r>
+      <w:proofErr w:type="spellEnd"/>
       <w:r>
         <w:t xml:space="preserve"> type. If you still have Visual Studio open, you can use the shortcut ctrl + shift + n</w:t>
       </w:r>
@@ -7211,7 +7403,21 @@
         <w:rPr>
           <w:color w:val="FF0000"/>
         </w:rPr>
-        <w:t xml:space="preserve">HINT: You will need to pass the variables to the cout statement just as you did with program 3. Output should read: </w:t>
+        <w:t xml:space="preserve">HINT: You will need to pass the variables to the </w:t>
+      </w:r>
+      <w:proofErr w:type="spellStart"/>
+      <w:r>
+        <w:rPr>
+          <w:color w:val="FF0000"/>
+        </w:rPr>
+        <w:t>cout</w:t>
+      </w:r>
+      <w:proofErr w:type="spellEnd"/>
+      <w:r>
+        <w:rPr>
+          <w:color w:val="FF0000"/>
+        </w:rPr>
+        <w:t xml:space="preserve"> statement just as you did with program 3. Output should read: </w:t>
       </w:r>
     </w:p>
     <w:p>
@@ -8246,7 +8452,23 @@
         <w:spacing w:line="360" w:lineRule="auto"/>
       </w:pPr>
       <w:r>
-        <w:t>The following code snippet assumes the existence of an integer variable named num, which stores the value 1.  After the following line of code, num will now be equal to 2.</w:t>
+        <w:t xml:space="preserve">The following code snippet assumes the existence of an integer variable named </w:t>
+      </w:r>
+      <w:proofErr w:type="spellStart"/>
+      <w:r>
+        <w:t>num</w:t>
+      </w:r>
+      <w:proofErr w:type="spellEnd"/>
+      <w:r>
+        <w:t xml:space="preserve">, which stores the value 1.  After the following line of code, </w:t>
+      </w:r>
+      <w:proofErr w:type="spellStart"/>
+      <w:r>
+        <w:t>num</w:t>
+      </w:r>
+      <w:proofErr w:type="spellEnd"/>
+      <w:r>
+        <w:t xml:space="preserve"> will now be equal to 2.</w:t>
       </w:r>
     </w:p>
     <w:p>
@@ -8313,7 +8535,23 @@
         <w:spacing w:line="360" w:lineRule="auto"/>
       </w:pPr>
       <w:r>
-        <w:t>As stated above, the increment operator can be placed before the variable like so: ++num. This has the effect of changing the value stored in the variable in the same manner as before. But the effect takes place immediately. Assuming num started with a value of 1, in the above line of code, num will equal 2 as soon as it is reached, not on the following line.</w:t>
+        <w:t xml:space="preserve">As stated above, the increment operator can be placed before the variable like so: ++num. This has the effect of changing the value stored in the variable in the same manner as before. But the effect takes place immediately. Assuming </w:t>
+      </w:r>
+      <w:proofErr w:type="spellStart"/>
+      <w:r>
+        <w:t>num</w:t>
+      </w:r>
+      <w:proofErr w:type="spellEnd"/>
+      <w:r>
+        <w:t xml:space="preserve"> started with a value of 1, in the above line of code, </w:t>
+      </w:r>
+      <w:proofErr w:type="spellStart"/>
+      <w:r>
+        <w:t>num</w:t>
+      </w:r>
+      <w:proofErr w:type="spellEnd"/>
+      <w:r>
+        <w:t xml:space="preserve"> will equal 2 as soon as it is reached, not on the following line.</w:t>
       </w:r>
     </w:p>
     <w:p>
@@ -8374,7 +8612,23 @@
         <w:spacing w:line="360" w:lineRule="auto"/>
       </w:pPr>
       <w:r>
-        <w:t>Again, the following code snippet assumes the existence of an integer variable named num, which stores the value 1.  After the following line of code, num will now be equal to 0.</w:t>
+        <w:t xml:space="preserve">Again, the following code snippet assumes the existence of an integer variable named </w:t>
+      </w:r>
+      <w:proofErr w:type="spellStart"/>
+      <w:r>
+        <w:t>num</w:t>
+      </w:r>
+      <w:proofErr w:type="spellEnd"/>
+      <w:r>
+        <w:t xml:space="preserve">, which stores the value 1.  After the following line of code, </w:t>
+      </w:r>
+      <w:proofErr w:type="spellStart"/>
+      <w:r>
+        <w:t>num</w:t>
+      </w:r>
+      <w:proofErr w:type="spellEnd"/>
+      <w:r>
+        <w:t xml:space="preserve"> will now be equal to 0.</w:t>
       </w:r>
     </w:p>
     <w:p>
@@ -8441,7 +8695,23 @@
         <w:spacing w:line="360" w:lineRule="auto"/>
       </w:pPr>
       <w:r>
-        <w:t>Just as with the increment operator, decrement can be placed before the variable. This has the effect of changing the value stored in the variable in the same manner as before. Assuming num started with a value of 1, in the above line of code, num will equal 0 as soon as it is reached, not on the following line.</w:t>
+        <w:t xml:space="preserve">Just as with the increment operator, decrement can be placed before the variable. This has the effect of changing the value stored in the variable in the same manner as before. Assuming </w:t>
+      </w:r>
+      <w:proofErr w:type="spellStart"/>
+      <w:r>
+        <w:t>num</w:t>
+      </w:r>
+      <w:proofErr w:type="spellEnd"/>
+      <w:r>
+        <w:t xml:space="preserve"> started with a value of 1, in the above line of code, </w:t>
+      </w:r>
+      <w:proofErr w:type="spellStart"/>
+      <w:r>
+        <w:t>num</w:t>
+      </w:r>
+      <w:proofErr w:type="spellEnd"/>
+      <w:r>
+        <w:t xml:space="preserve"> will equal 0 as soon as it is reached, not on the following line.</w:t>
       </w:r>
     </w:p>
     <w:p>
@@ -8929,6 +9199,7 @@
       <w:r>
         <w:t xml:space="preserve">Create two floating-point variables named </w:t>
       </w:r>
+      <w:proofErr w:type="spellStart"/>
       <w:r>
         <w:rPr>
           <w:b/>
@@ -8936,9 +9207,11 @@
         </w:rPr>
         <w:t>fahrenheit</w:t>
       </w:r>
+      <w:proofErr w:type="spellEnd"/>
       <w:r>
         <w:t xml:space="preserve"> and </w:t>
       </w:r>
+      <w:proofErr w:type="spellStart"/>
       <w:r>
         <w:rPr>
           <w:b/>
@@ -8946,6 +9219,7 @@
         </w:rPr>
         <w:t>celsius</w:t>
       </w:r>
+      <w:proofErr w:type="spellEnd"/>
       <w:r>
         <w:t>, set the value of Fahrenheit to equal 95.0f.</w:t>
       </w:r>
@@ -11510,7 +11784,23 @@
       </w:pPr>
       <w:r>
         <w:lastRenderedPageBreak/>
-        <w:t>The Logical NOT operator will reverse the result from the other two logical operators. This may seem a redundant operation, but using the ! (NOT) operator will come in useful. The following two examples are the exact same as the examples used for Logical AND except that we have included the ! (NOT) operator. Notice how the results have been reversed.</w:t>
+        <w:t xml:space="preserve">The Logical NOT operator will reverse the result from the other two logical operators. This may seem a redundant operation, but using </w:t>
+      </w:r>
+      <w:proofErr w:type="gramStart"/>
+      <w:r>
+        <w:t>the !</w:t>
+      </w:r>
+      <w:proofErr w:type="gramEnd"/>
+      <w:r>
+        <w:t xml:space="preserve"> (NOT) operator will come in useful. The following two examples are the exact same as the examples used for Logical AND except that we have included </w:t>
+      </w:r>
+      <w:proofErr w:type="gramStart"/>
+      <w:r>
+        <w:t>the !</w:t>
+      </w:r>
+      <w:proofErr w:type="gramEnd"/>
+      <w:r>
+        <w:t xml:space="preserve"> (NOT) operator. Notice how the results have been reversed.</w:t>
       </w:r>
     </w:p>
     <w:p>
@@ -11571,6 +11861,2652 @@
         </w:drawing>
       </w:r>
     </w:p>
+    <w:p>
+      <w:pPr>
+        <w:pStyle w:val="Title"/>
+        <w:jc w:val="center"/>
+      </w:pPr>
+      <w:r>
+        <w:t>Chapter 5: Conditionals</w:t>
+      </w:r>
+    </w:p>
+    <w:p/>
+    <w:p>
+      <w:pPr>
+        <w:spacing w:line="360" w:lineRule="auto"/>
+      </w:pPr>
+      <w:r>
+        <w:t xml:space="preserve">At some point in every </w:t>
+      </w:r>
+      <w:proofErr w:type="gramStart"/>
+      <w:r>
+        <w:t>program</w:t>
+      </w:r>
+      <w:proofErr w:type="gramEnd"/>
+      <w:r>
+        <w:t xml:space="preserve"> you will need to run different portions of code. For example, in a text adventure game the player will decide which direction to take at a fork in the road. We need some way of telling the program to execute a different portion of code depending on this choice. Unsurprisingly C++ has functionality built in for this type of decision-making.</w:t>
+      </w:r>
+    </w:p>
+    <w:p>
+      <w:pPr>
+        <w:spacing w:line="360" w:lineRule="auto"/>
+      </w:pPr>
+      <w:r>
+        <w:t>The following table shows the possible statements, which can be used. These will be used with the operators you looked at in the previous chapter. Following on from Table 5.1: Conditional Statements there will be an example depicting each approach in code.</w:t>
+      </w:r>
+    </w:p>
+    <w:tbl>
+      <w:tblPr>
+        <w:tblStyle w:val="TableGrid1"/>
+        <w:tblW w:w="8080" w:type="dxa"/>
+        <w:tblInd w:w="392" w:type="dxa"/>
+        <w:tblLook w:val="04A0" w:firstRow="1" w:lastRow="0" w:firstColumn="1" w:lastColumn="0" w:noHBand="0" w:noVBand="1"/>
+      </w:tblPr>
+      <w:tblGrid>
+        <w:gridCol w:w="2977"/>
+        <w:gridCol w:w="5103"/>
+      </w:tblGrid>
+      <w:tr>
+        <w:tc>
+          <w:tcPr>
+            <w:tcW w:w="2977" w:type="dxa"/>
+            <w:shd w:val="clear" w:color="auto" w:fill="99CCFF"/>
+          </w:tcPr>
+          <w:p>
+            <w:pPr>
+              <w:tabs>
+                <w:tab w:val="left" w:pos="980"/>
+              </w:tabs>
+              <w:jc w:val="center"/>
+              <w:rPr>
+                <w:rFonts w:ascii="Calibri" w:hAnsi="Calibri" w:cs="Times New Roman"/>
+                <w:b/>
+              </w:rPr>
+            </w:pPr>
+            <w:r>
+              <w:rPr>
+                <w:rFonts w:ascii="Calibri" w:hAnsi="Calibri" w:cs="Times New Roman"/>
+                <w:b/>
+              </w:rPr>
+              <w:t>Statement</w:t>
+            </w:r>
+          </w:p>
+        </w:tc>
+        <w:tc>
+          <w:tcPr>
+            <w:tcW w:w="5103" w:type="dxa"/>
+            <w:shd w:val="clear" w:color="auto" w:fill="99CCFF"/>
+          </w:tcPr>
+          <w:p>
+            <w:pPr>
+              <w:tabs>
+                <w:tab w:val="left" w:pos="980"/>
+              </w:tabs>
+              <w:jc w:val="center"/>
+              <w:rPr>
+                <w:rFonts w:ascii="Calibri" w:hAnsi="Calibri" w:cs="Times New Roman"/>
+                <w:b/>
+              </w:rPr>
+            </w:pPr>
+            <w:r>
+              <w:rPr>
+                <w:rFonts w:ascii="Calibri" w:hAnsi="Calibri" w:cs="Times New Roman"/>
+                <w:b/>
+              </w:rPr>
+              <w:t>Description</w:t>
+            </w:r>
+          </w:p>
+        </w:tc>
+      </w:tr>
+      <w:tr>
+        <w:tc>
+          <w:tcPr>
+            <w:tcW w:w="2977" w:type="dxa"/>
+          </w:tcPr>
+          <w:p>
+            <w:pPr>
+              <w:tabs>
+                <w:tab w:val="left" w:pos="980"/>
+              </w:tabs>
+              <w:rPr>
+                <w:rFonts w:ascii="Calibri" w:hAnsi="Calibri" w:cs="Times New Roman"/>
+              </w:rPr>
+            </w:pPr>
+            <w:r>
+              <w:rPr>
+                <w:rFonts w:ascii="Calibri" w:hAnsi="Calibri" w:cs="Times New Roman"/>
+              </w:rPr>
+              <w:t>if statement</w:t>
+            </w:r>
+          </w:p>
+        </w:tc>
+        <w:tc>
+          <w:tcPr>
+            <w:tcW w:w="5103" w:type="dxa"/>
+          </w:tcPr>
+          <w:p>
+            <w:pPr>
+              <w:tabs>
+                <w:tab w:val="left" w:pos="980"/>
+              </w:tabs>
+              <w:rPr>
+                <w:rFonts w:ascii="Calibri" w:hAnsi="Calibri" w:cs="Times New Roman"/>
+              </w:rPr>
+            </w:pPr>
+            <w:r>
+              <w:rPr>
+                <w:rFonts w:ascii="Calibri" w:hAnsi="Calibri" w:cs="Times New Roman"/>
+              </w:rPr>
+              <w:t>An if statement consists of a Boolean expression followed by one or more statements.</w:t>
+            </w:r>
+          </w:p>
+        </w:tc>
+      </w:tr>
+      <w:tr>
+        <w:tc>
+          <w:tcPr>
+            <w:tcW w:w="2977" w:type="dxa"/>
+          </w:tcPr>
+          <w:p>
+            <w:pPr>
+              <w:tabs>
+                <w:tab w:val="left" w:pos="980"/>
+              </w:tabs>
+              <w:rPr>
+                <w:rFonts w:ascii="Calibri" w:hAnsi="Calibri" w:cs="Times New Roman"/>
+              </w:rPr>
+            </w:pPr>
+            <w:r>
+              <w:rPr>
+                <w:rFonts w:ascii="Calibri" w:hAnsi="Calibri" w:cs="Times New Roman"/>
+              </w:rPr>
+              <w:t>if…else statement</w:t>
+            </w:r>
+          </w:p>
+        </w:tc>
+        <w:tc>
+          <w:tcPr>
+            <w:tcW w:w="5103" w:type="dxa"/>
+          </w:tcPr>
+          <w:p>
+            <w:pPr>
+              <w:tabs>
+                <w:tab w:val="left" w:pos="980"/>
+              </w:tabs>
+              <w:rPr>
+                <w:rFonts w:ascii="Calibri" w:hAnsi="Calibri" w:cs="Times New Roman"/>
+              </w:rPr>
+            </w:pPr>
+            <w:r>
+              <w:rPr>
+                <w:rFonts w:ascii="Calibri" w:hAnsi="Calibri" w:cs="Times New Roman"/>
+              </w:rPr>
+              <w:t>An if statement can be followed by an optional else statement, which executes when the Boolean expression is false.</w:t>
+            </w:r>
+          </w:p>
+        </w:tc>
+      </w:tr>
+      <w:tr>
+        <w:tc>
+          <w:tcPr>
+            <w:tcW w:w="2977" w:type="dxa"/>
+          </w:tcPr>
+          <w:p>
+            <w:pPr>
+              <w:tabs>
+                <w:tab w:val="left" w:pos="980"/>
+              </w:tabs>
+              <w:rPr>
+                <w:rFonts w:ascii="Calibri" w:hAnsi="Calibri" w:cs="Times New Roman"/>
+              </w:rPr>
+            </w:pPr>
+            <w:r>
+              <w:rPr>
+                <w:rFonts w:ascii="Calibri" w:hAnsi="Calibri" w:cs="Times New Roman"/>
+              </w:rPr>
+              <w:t>nested if statements</w:t>
+            </w:r>
+          </w:p>
+        </w:tc>
+        <w:tc>
+          <w:tcPr>
+            <w:tcW w:w="5103" w:type="dxa"/>
+          </w:tcPr>
+          <w:p>
+            <w:pPr>
+              <w:tabs>
+                <w:tab w:val="left" w:pos="980"/>
+              </w:tabs>
+              <w:rPr>
+                <w:rFonts w:ascii="Calibri" w:hAnsi="Calibri" w:cs="Times New Roman"/>
+              </w:rPr>
+            </w:pPr>
+            <w:r>
+              <w:rPr>
+                <w:rFonts w:ascii="Calibri" w:hAnsi="Calibri" w:cs="Times New Roman"/>
+              </w:rPr>
+              <w:t>You can use one if or else statement inside another if or else statement.</w:t>
+            </w:r>
+          </w:p>
+        </w:tc>
+      </w:tr>
+      <w:tr>
+        <w:tc>
+          <w:tcPr>
+            <w:tcW w:w="2977" w:type="dxa"/>
+          </w:tcPr>
+          <w:p>
+            <w:pPr>
+              <w:tabs>
+                <w:tab w:val="left" w:pos="980"/>
+              </w:tabs>
+              <w:rPr>
+                <w:rFonts w:ascii="Calibri" w:hAnsi="Calibri" w:cs="Times New Roman"/>
+              </w:rPr>
+            </w:pPr>
+            <w:r>
+              <w:rPr>
+                <w:rFonts w:ascii="Calibri" w:hAnsi="Calibri" w:cs="Times New Roman"/>
+              </w:rPr>
+              <w:t>switch statement</w:t>
+            </w:r>
+          </w:p>
+        </w:tc>
+        <w:tc>
+          <w:tcPr>
+            <w:tcW w:w="5103" w:type="dxa"/>
+          </w:tcPr>
+          <w:p>
+            <w:pPr>
+              <w:tabs>
+                <w:tab w:val="left" w:pos="980"/>
+              </w:tabs>
+              <w:rPr>
+                <w:rFonts w:ascii="Calibri" w:hAnsi="Calibri" w:cs="Times New Roman"/>
+              </w:rPr>
+            </w:pPr>
+            <w:r>
+              <w:rPr>
+                <w:rFonts w:ascii="Calibri" w:hAnsi="Calibri" w:cs="Times New Roman"/>
+              </w:rPr>
+              <w:t>A switch statement allows a variable to be tested for equality against a list of values.</w:t>
+            </w:r>
+          </w:p>
+        </w:tc>
+      </w:tr>
+    </w:tbl>
+    <w:p>
+      <w:pPr>
+        <w:spacing w:after="0" w:line="240" w:lineRule="auto"/>
+        <w:jc w:val="center"/>
+        <w:rPr>
+          <w:rFonts w:ascii="Calibri" w:eastAsia="MS Mincho" w:hAnsi="Calibri" w:cs="Arial"/>
+          <w:sz w:val="20"/>
+          <w:szCs w:val="20"/>
+        </w:rPr>
+      </w:pPr>
+      <w:r>
+        <w:rPr>
+          <w:rFonts w:ascii="Calibri" w:eastAsia="MS Mincho" w:hAnsi="Calibri" w:cs="Times New Roman"/>
+          <w:sz w:val="20"/>
+          <w:szCs w:val="20"/>
+        </w:rPr>
+        <w:t>Table 5.1: Conditional Statements</w:t>
+      </w:r>
+    </w:p>
+    <w:p/>
+    <w:p>
+      <w:pPr>
+        <w:rPr>
+          <w:b/>
+          <w:bCs/>
+        </w:rPr>
+      </w:pPr>
+      <w:r>
+        <w:rPr>
+          <w:b/>
+          <w:bCs/>
+        </w:rPr>
+        <w:t>Example of an if statement</w:t>
+      </w:r>
+    </w:p>
+    <w:p>
+      <w:pPr>
+        <w:spacing w:line="360" w:lineRule="auto"/>
+      </w:pPr>
+      <w:r>
+        <w:lastRenderedPageBreak/>
+        <w:t>An if statement is the simplest form of condition check. It literally works, as you would expect – If the condition is true, do the following portion of code. If the condition equates to false, then the following portion of code is skipped. The portion of code to be executed is defined by the curly braces.</w:t>
+      </w:r>
+      <w:r>
+        <w:rPr>
+          <w:noProof/>
+        </w:rPr>
+        <w:drawing>
+          <wp:inline distT="0" distB="0" distL="0" distR="0" wp14:anchorId="3B280FE5" wp14:editId="0AF68F7F">
+            <wp:extent cx="5410200" cy="1666875"/>
+            <wp:effectExtent l="0" t="0" r="0" b="9525"/>
+            <wp:docPr id="37" name="Picture 37" descr="Text&#10;&#10;Description automatically generated"/>
+            <wp:cNvGraphicFramePr>
+              <a:graphicFrameLocks xmlns:a="http://schemas.openxmlformats.org/drawingml/2006/main" noChangeAspect="1"/>
+            </wp:cNvGraphicFramePr>
+            <a:graphic xmlns:a="http://schemas.openxmlformats.org/drawingml/2006/main">
+              <a:graphicData uri="http://schemas.openxmlformats.org/drawingml/2006/picture">
+                <pic:pic xmlns:pic="http://schemas.openxmlformats.org/drawingml/2006/picture">
+                  <pic:nvPicPr>
+                    <pic:cNvPr id="37" name="Picture 37" descr="Text&#10;&#10;Description automatically generated"/>
+                    <pic:cNvPicPr>
+                      <a:picLocks noChangeAspect="1" noChangeArrowheads="1"/>
+                    </pic:cNvPicPr>
+                  </pic:nvPicPr>
+                  <pic:blipFill>
+                    <a:blip r:embed="rId42">
+                      <a:extLst>
+                        <a:ext uri="{28A0092B-C50C-407E-A947-70E740481C1C}">
+                          <a14:useLocalDpi xmlns:a14="http://schemas.microsoft.com/office/drawing/2010/main" val="0"/>
+                        </a:ext>
+                      </a:extLst>
+                    </a:blip>
+                    <a:srcRect/>
+                    <a:stretch>
+                      <a:fillRect/>
+                    </a:stretch>
+                  </pic:blipFill>
+                  <pic:spPr bwMode="auto">
+                    <a:xfrm>
+                      <a:off x="0" y="0"/>
+                      <a:ext cx="5410200" cy="1666875"/>
+                    </a:xfrm>
+                    <a:prstGeom prst="rect">
+                      <a:avLst/>
+                    </a:prstGeom>
+                    <a:noFill/>
+                    <a:ln>
+                      <a:noFill/>
+                    </a:ln>
+                  </pic:spPr>
+                </pic:pic>
+              </a:graphicData>
+            </a:graphic>
+          </wp:inline>
+        </w:drawing>
+      </w:r>
+    </w:p>
+    <w:p>
+      <w:r>
+        <w:br w:type="page"/>
+      </w:r>
+    </w:p>
+    <w:p>
+      <w:pPr>
+        <w:spacing w:line="360" w:lineRule="auto"/>
+        <w:rPr>
+          <w:noProof/>
+        </w:rPr>
+      </w:pPr>
+      <w:r>
+        <w:lastRenderedPageBreak/>
+        <w:t>We can further reduce the code in the above example by removing the curly braces. This will only work if the code to be executed is a single line of code</w:t>
+      </w:r>
+      <w:r>
+        <w:t>, this done in a similar manor to that of Python</w:t>
+      </w:r>
+      <w:r>
+        <w:t xml:space="preserve">. If there is more than one line of code, only the first will be executed. The following lines will be executed after the if statement has </w:t>
+      </w:r>
+      <w:proofErr w:type="spellStart"/>
+      <w:r>
+        <w:t>exited</w:t>
+      </w:r>
+      <w:proofErr w:type="spellEnd"/>
+      <w:r>
+        <w:t xml:space="preserve">. This may cause issues later as a syntax error will not be given. This is a logical </w:t>
+      </w:r>
+      <w:proofErr w:type="gramStart"/>
+      <w:r>
+        <w:t>error</w:t>
+      </w:r>
+      <w:proofErr w:type="gramEnd"/>
+      <w:r>
+        <w:t xml:space="preserve"> and the compiler cannot help you.</w:t>
+      </w:r>
+      <w:r>
+        <w:rPr>
+          <w:noProof/>
+        </w:rPr>
+        <w:t xml:space="preserve"> </w:t>
+      </w:r>
+      <w:r>
+        <w:rPr>
+          <w:noProof/>
+        </w:rPr>
+        <w:drawing>
+          <wp:inline distT="0" distB="0" distL="0" distR="0" wp14:anchorId="2FEBC3AB" wp14:editId="02BE4A5F">
+            <wp:extent cx="5724525" cy="6562725"/>
+            <wp:effectExtent l="0" t="0" r="9525" b="9525"/>
+            <wp:docPr id="38" name="Picture 38" descr="Text&#10;&#10;Description automatically generated"/>
+            <wp:cNvGraphicFramePr>
+              <a:graphicFrameLocks xmlns:a="http://schemas.openxmlformats.org/drawingml/2006/main" noChangeAspect="1"/>
+            </wp:cNvGraphicFramePr>
+            <a:graphic xmlns:a="http://schemas.openxmlformats.org/drawingml/2006/main">
+              <a:graphicData uri="http://schemas.openxmlformats.org/drawingml/2006/picture">
+                <pic:pic xmlns:pic="http://schemas.openxmlformats.org/drawingml/2006/picture">
+                  <pic:nvPicPr>
+                    <pic:cNvPr id="38" name="Picture 38" descr="Text&#10;&#10;Description automatically generated"/>
+                    <pic:cNvPicPr>
+                      <a:picLocks noChangeAspect="1" noChangeArrowheads="1"/>
+                    </pic:cNvPicPr>
+                  </pic:nvPicPr>
+                  <pic:blipFill>
+                    <a:blip r:embed="rId43">
+                      <a:extLst>
+                        <a:ext uri="{28A0092B-C50C-407E-A947-70E740481C1C}">
+                          <a14:useLocalDpi xmlns:a14="http://schemas.microsoft.com/office/drawing/2010/main" val="0"/>
+                        </a:ext>
+                      </a:extLst>
+                    </a:blip>
+                    <a:srcRect/>
+                    <a:stretch>
+                      <a:fillRect/>
+                    </a:stretch>
+                  </pic:blipFill>
+                  <pic:spPr bwMode="auto">
+                    <a:xfrm>
+                      <a:off x="0" y="0"/>
+                      <a:ext cx="5724525" cy="6562725"/>
+                    </a:xfrm>
+                    <a:prstGeom prst="rect">
+                      <a:avLst/>
+                    </a:prstGeom>
+                    <a:noFill/>
+                    <a:ln>
+                      <a:noFill/>
+                    </a:ln>
+                  </pic:spPr>
+                </pic:pic>
+              </a:graphicData>
+            </a:graphic>
+          </wp:inline>
+        </w:drawing>
+      </w:r>
+    </w:p>
+    <w:p>
+      <w:pPr>
+        <w:spacing w:line="360" w:lineRule="auto"/>
+        <w:rPr>
+          <w:b/>
+          <w:bCs/>
+          <w:noProof/>
+        </w:rPr>
+      </w:pPr>
+      <w:r>
+        <w:rPr>
+          <w:b/>
+          <w:bCs/>
+          <w:noProof/>
+        </w:rPr>
+        <w:t>Task 1: Run through the code ensure you understand what is happening and why. Post an output screenshot below.</w:t>
+      </w:r>
+    </w:p>
+    <w:p>
+      <w:pPr>
+        <w:spacing w:line="360" w:lineRule="auto"/>
+        <w:rPr>
+          <w:b/>
+          <w:bCs/>
+          <w:noProof/>
+        </w:rPr>
+      </w:pPr>
+      <w:r>
+        <w:rPr>
+          <w:b/>
+          <w:bCs/>
+          <w:noProof/>
+        </w:rPr>
+        <w:lastRenderedPageBreak/>
+        <w:drawing>
+          <wp:inline distT="0" distB="0" distL="0" distR="0" wp14:anchorId="2C7E1560" wp14:editId="114D8022">
+            <wp:extent cx="5731510" cy="2994660"/>
+            <wp:effectExtent l="0" t="0" r="2540" b="0"/>
+            <wp:docPr id="45" name="Picture 45" descr="Text&#10;&#10;Description automatically generated"/>
+            <wp:cNvGraphicFramePr>
+              <a:graphicFrameLocks xmlns:a="http://schemas.openxmlformats.org/drawingml/2006/main" noChangeAspect="1"/>
+            </wp:cNvGraphicFramePr>
+            <a:graphic xmlns:a="http://schemas.openxmlformats.org/drawingml/2006/main">
+              <a:graphicData uri="http://schemas.openxmlformats.org/drawingml/2006/picture">
+                <pic:pic xmlns:pic="http://schemas.openxmlformats.org/drawingml/2006/picture">
+                  <pic:nvPicPr>
+                    <pic:cNvPr id="45" name="Picture 45" descr="Text&#10;&#10;Description automatically generated"/>
+                    <pic:cNvPicPr/>
+                  </pic:nvPicPr>
+                  <pic:blipFill>
+                    <a:blip r:embed="rId44">
+                      <a:extLst>
+                        <a:ext uri="{28A0092B-C50C-407E-A947-70E740481C1C}">
+                          <a14:useLocalDpi xmlns:a14="http://schemas.microsoft.com/office/drawing/2010/main" val="0"/>
+                        </a:ext>
+                      </a:extLst>
+                    </a:blip>
+                    <a:stretch>
+                      <a:fillRect/>
+                    </a:stretch>
+                  </pic:blipFill>
+                  <pic:spPr>
+                    <a:xfrm>
+                      <a:off x="0" y="0"/>
+                      <a:ext cx="5731510" cy="2994660"/>
+                    </a:xfrm>
+                    <a:prstGeom prst="rect">
+                      <a:avLst/>
+                    </a:prstGeom>
+                  </pic:spPr>
+                </pic:pic>
+              </a:graphicData>
+            </a:graphic>
+          </wp:inline>
+        </w:drawing>
+      </w:r>
+    </w:p>
+    <w:p>
+      <w:pPr>
+        <w:spacing w:line="360" w:lineRule="auto"/>
+        <w:rPr>
+          <w:b/>
+          <w:bCs/>
+          <w:noProof/>
+        </w:rPr>
+      </w:pPr>
+      <w:r>
+        <w:rPr>
+          <w:noProof/>
+        </w:rPr>
+        <w:t xml:space="preserve">If  num1 = 12; num2 = 5; and num3 = 7; what do they equal after the above sums are performed on them? </w:t>
+      </w:r>
+      <w:r>
+        <w:rPr>
+          <w:b/>
+          <w:bCs/>
+          <w:noProof/>
+        </w:rPr>
+        <w:t xml:space="preserve">Num1 = </w:t>
+      </w:r>
+      <w:r>
+        <w:rPr>
+          <w:b/>
+          <w:bCs/>
+          <w:noProof/>
+        </w:rPr>
+        <w:tab/>
+      </w:r>
+      <w:r>
+        <w:rPr>
+          <w:b/>
+          <w:bCs/>
+          <w:noProof/>
+        </w:rPr>
+        <w:t>14</w:t>
+      </w:r>
+      <w:r>
+        <w:rPr>
+          <w:b/>
+          <w:bCs/>
+          <w:noProof/>
+        </w:rPr>
+        <w:tab/>
+        <w:t>num2 =</w:t>
+      </w:r>
+      <w:r>
+        <w:rPr>
+          <w:b/>
+          <w:bCs/>
+          <w:noProof/>
+        </w:rPr>
+        <w:tab/>
+      </w:r>
+      <w:r>
+        <w:rPr>
+          <w:b/>
+          <w:bCs/>
+          <w:noProof/>
+        </w:rPr>
+        <w:t>15</w:t>
+      </w:r>
+      <w:r>
+        <w:rPr>
+          <w:b/>
+          <w:bCs/>
+          <w:noProof/>
+        </w:rPr>
+        <w:tab/>
+        <w:t xml:space="preserve">num3= </w:t>
+      </w:r>
+      <w:r>
+        <w:rPr>
+          <w:b/>
+          <w:bCs/>
+          <w:noProof/>
+        </w:rPr>
+        <w:t>28</w:t>
+      </w:r>
+    </w:p>
+    <w:p>
+      <w:pPr>
+        <w:spacing w:line="360" w:lineRule="auto"/>
+        <w:rPr>
+          <w:b/>
+          <w:bCs/>
+          <w:noProof/>
+        </w:rPr>
+      </w:pPr>
+      <w:r>
+        <w:rPr>
+          <w:b/>
+          <w:bCs/>
+          <w:noProof/>
+        </w:rPr>
+        <w:t>Example of if – else statement</w:t>
+      </w:r>
+    </w:p>
+    <w:p>
+      <w:pPr>
+        <w:spacing w:line="360" w:lineRule="auto"/>
+        <w:rPr>
+          <w:noProof/>
+        </w:rPr>
+      </w:pPr>
+      <w:r>
+        <w:rPr>
+          <w:noProof/>
+        </w:rPr>
+        <w:t>We can extend an if statement to include a portion of code to be executed in the event of the condition being false. In English we are saying, if the condition is true do the first portion of code, otherwise do the second portion of code. This extra portion of code will only ever be executed if the condition is false.</w:t>
+      </w:r>
+    </w:p>
+    <w:p>
+      <w:pPr>
+        <w:spacing w:line="360" w:lineRule="auto"/>
+        <w:rPr>
+          <w:noProof/>
+        </w:rPr>
+      </w:pPr>
+      <w:r>
+        <w:rPr>
+          <w:noProof/>
+        </w:rPr>
+        <w:lastRenderedPageBreak/>
+        <w:drawing>
+          <wp:inline distT="0" distB="0" distL="0" distR="0" wp14:anchorId="5937CA6B" wp14:editId="4C5D55A5">
+            <wp:extent cx="5391150" cy="5476875"/>
+            <wp:effectExtent l="0" t="0" r="0" b="9525"/>
+            <wp:docPr id="39" name="Picture 39" descr="Text&#10;&#10;Description automatically generated"/>
+            <wp:cNvGraphicFramePr>
+              <a:graphicFrameLocks xmlns:a="http://schemas.openxmlformats.org/drawingml/2006/main" noChangeAspect="1"/>
+            </wp:cNvGraphicFramePr>
+            <a:graphic xmlns:a="http://schemas.openxmlformats.org/drawingml/2006/main">
+              <a:graphicData uri="http://schemas.openxmlformats.org/drawingml/2006/picture">
+                <pic:pic xmlns:pic="http://schemas.openxmlformats.org/drawingml/2006/picture">
+                  <pic:nvPicPr>
+                    <pic:cNvPr id="39" name="Picture 39" descr="Text&#10;&#10;Description automatically generated"/>
+                    <pic:cNvPicPr>
+                      <a:picLocks noChangeAspect="1" noChangeArrowheads="1"/>
+                    </pic:cNvPicPr>
+                  </pic:nvPicPr>
+                  <pic:blipFill>
+                    <a:blip r:embed="rId45">
+                      <a:extLst>
+                        <a:ext uri="{28A0092B-C50C-407E-A947-70E740481C1C}">
+                          <a14:useLocalDpi xmlns:a14="http://schemas.microsoft.com/office/drawing/2010/main" val="0"/>
+                        </a:ext>
+                      </a:extLst>
+                    </a:blip>
+                    <a:srcRect/>
+                    <a:stretch>
+                      <a:fillRect/>
+                    </a:stretch>
+                  </pic:blipFill>
+                  <pic:spPr bwMode="auto">
+                    <a:xfrm>
+                      <a:off x="0" y="0"/>
+                      <a:ext cx="5391150" cy="5476875"/>
+                    </a:xfrm>
+                    <a:prstGeom prst="rect">
+                      <a:avLst/>
+                    </a:prstGeom>
+                    <a:noFill/>
+                    <a:ln>
+                      <a:noFill/>
+                    </a:ln>
+                  </pic:spPr>
+                </pic:pic>
+              </a:graphicData>
+            </a:graphic>
+          </wp:inline>
+        </w:drawing>
+      </w:r>
+    </w:p>
+    <w:p>
+      <w:pPr>
+        <w:rPr>
+          <w:b/>
+          <w:bCs/>
+        </w:rPr>
+      </w:pPr>
+      <w:r>
+        <w:rPr>
+          <w:b/>
+          <w:bCs/>
+        </w:rPr>
+        <w:br w:type="page"/>
+      </w:r>
+    </w:p>
+    <w:p>
+      <w:pPr>
+        <w:spacing w:line="360" w:lineRule="auto"/>
+      </w:pPr>
+      <w:r>
+        <w:rPr>
+          <w:b/>
+          <w:bCs/>
+        </w:rPr>
+        <w:lastRenderedPageBreak/>
+        <w:t xml:space="preserve">Example of if – else if </w:t>
+      </w:r>
+      <w:r>
+        <w:rPr>
+          <w:b/>
+          <w:bCs/>
+        </w:rPr>
+        <w:t>–</w:t>
+      </w:r>
+      <w:r>
+        <w:rPr>
+          <w:b/>
+          <w:bCs/>
+        </w:rPr>
+        <w:t xml:space="preserve"> else</w:t>
+      </w:r>
+    </w:p>
+    <w:p>
+      <w:pPr>
+        <w:spacing w:line="360" w:lineRule="auto"/>
+      </w:pPr>
+      <w:r>
+        <w:t xml:space="preserve">Building on from the if…else statement, we can add another condition to the second portion of code. Here we are saying, if the first condition is true then do the first portion of code, otherwise check if the second condition is true, and if </w:t>
+      </w:r>
+      <w:proofErr w:type="gramStart"/>
+      <w:r>
+        <w:t>so</w:t>
+      </w:r>
+      <w:proofErr w:type="gramEnd"/>
+      <w:r>
+        <w:t xml:space="preserve"> do the second portion of code, and if neither are true, do the third portion of code.</w:t>
+      </w:r>
+    </w:p>
+    <w:p>
+      <w:pPr>
+        <w:spacing w:line="360" w:lineRule="auto"/>
+      </w:pPr>
+      <w:r>
+        <w:rPr>
+          <w:noProof/>
+        </w:rPr>
+        <w:drawing>
+          <wp:inline distT="0" distB="0" distL="0" distR="0" wp14:anchorId="33AB8591" wp14:editId="562FD15C">
+            <wp:extent cx="5724525" cy="3609975"/>
+            <wp:effectExtent l="0" t="0" r="9525" b="9525"/>
+            <wp:docPr id="40" name="Picture 40" descr="Text&#10;&#10;Description automatically generated"/>
+            <wp:cNvGraphicFramePr>
+              <a:graphicFrameLocks xmlns:a="http://schemas.openxmlformats.org/drawingml/2006/main" noChangeAspect="1"/>
+            </wp:cNvGraphicFramePr>
+            <a:graphic xmlns:a="http://schemas.openxmlformats.org/drawingml/2006/main">
+              <a:graphicData uri="http://schemas.openxmlformats.org/drawingml/2006/picture">
+                <pic:pic xmlns:pic="http://schemas.openxmlformats.org/drawingml/2006/picture">
+                  <pic:nvPicPr>
+                    <pic:cNvPr id="40" name="Picture 40" descr="Text&#10;&#10;Description automatically generated"/>
+                    <pic:cNvPicPr>
+                      <a:picLocks noChangeAspect="1" noChangeArrowheads="1"/>
+                    </pic:cNvPicPr>
+                  </pic:nvPicPr>
+                  <pic:blipFill>
+                    <a:blip r:embed="rId46">
+                      <a:extLst>
+                        <a:ext uri="{28A0092B-C50C-407E-A947-70E740481C1C}">
+                          <a14:useLocalDpi xmlns:a14="http://schemas.microsoft.com/office/drawing/2010/main" val="0"/>
+                        </a:ext>
+                      </a:extLst>
+                    </a:blip>
+                    <a:srcRect/>
+                    <a:stretch>
+                      <a:fillRect/>
+                    </a:stretch>
+                  </pic:blipFill>
+                  <pic:spPr bwMode="auto">
+                    <a:xfrm>
+                      <a:off x="0" y="0"/>
+                      <a:ext cx="5724525" cy="3609975"/>
+                    </a:xfrm>
+                    <a:prstGeom prst="rect">
+                      <a:avLst/>
+                    </a:prstGeom>
+                    <a:noFill/>
+                    <a:ln>
+                      <a:noFill/>
+                    </a:ln>
+                  </pic:spPr>
+                </pic:pic>
+              </a:graphicData>
+            </a:graphic>
+          </wp:inline>
+        </w:drawing>
+      </w:r>
+    </w:p>
+    <w:p>
+      <w:pPr>
+        <w:spacing w:line="360" w:lineRule="auto"/>
+        <w:rPr>
+          <w:color w:val="FF0000"/>
+        </w:rPr>
+      </w:pPr>
+      <w:bookmarkStart w:id="1" w:name="OLE_LINK1"/>
+      <w:bookmarkStart w:id="2" w:name="OLE_LINK2"/>
+      <w:r>
+        <w:rPr>
+          <w:color w:val="FF0000"/>
+        </w:rPr>
+        <w:t>Note: If a condition equates to true, the corresponding code portion will be executed. All others will be ignored.</w:t>
+      </w:r>
+    </w:p>
+    <w:bookmarkEnd w:id="1"/>
+    <w:bookmarkEnd w:id="2"/>
+    <w:p>
+      <w:pPr>
+        <w:rPr>
+          <w:b/>
+          <w:bCs/>
+        </w:rPr>
+      </w:pPr>
+      <w:r>
+        <w:rPr>
+          <w:b/>
+          <w:bCs/>
+        </w:rPr>
+        <w:t>Task 2:</w:t>
+      </w:r>
+    </w:p>
+    <w:p>
+      <w:pPr>
+        <w:rPr>
+          <w:noProof/>
+        </w:rPr>
+      </w:pPr>
+      <w:r>
+        <w:t xml:space="preserve">Sticking with </w:t>
+      </w:r>
+      <w:r>
+        <w:rPr>
+          <w:noProof/>
+        </w:rPr>
+        <w:t>num1 = 12; num2 = 5; and num3 = 7; Set a to equal false, b to equal true and add the following scenarios:</w:t>
+      </w:r>
+    </w:p>
+    <w:p>
+      <w:pPr>
+        <w:rPr>
+          <w:noProof/>
+        </w:rPr>
+      </w:pPr>
+      <w:r>
+        <w:rPr>
+          <w:noProof/>
+        </w:rPr>
+        <w:tab/>
+        <w:t>If a true – num1 += 10; num2 += 15;</w:t>
+      </w:r>
+    </w:p>
+    <w:p>
+      <w:pPr>
+        <w:rPr>
+          <w:noProof/>
+        </w:rPr>
+      </w:pPr>
+      <w:r>
+        <w:rPr>
+          <w:noProof/>
+        </w:rPr>
+        <w:tab/>
+        <w:t>If b true – num1++; num3 += 20;</w:t>
+      </w:r>
+    </w:p>
+    <w:p>
+      <w:pPr>
+        <w:rPr>
+          <w:noProof/>
+        </w:rPr>
+      </w:pPr>
+      <w:r>
+        <w:rPr>
+          <w:noProof/>
+        </w:rPr>
+        <w:tab/>
+        <w:t>If both false – num1--; num2--; num3--;</w:t>
+      </w:r>
+    </w:p>
+    <w:p>
+      <w:r>
+        <w:rPr>
+          <w:noProof/>
+        </w:rPr>
+        <w:t>Screenshot the output below.</w:t>
+      </w:r>
+    </w:p>
+    <w:p>
+      <w:pPr>
+        <w:rPr>
+          <w:b/>
+          <w:bCs/>
+        </w:rPr>
+      </w:pPr>
+      <w:r>
+        <w:rPr>
+          <w:b/>
+          <w:bCs/>
+        </w:rPr>
+        <w:br w:type="page"/>
+      </w:r>
+    </w:p>
+    <w:p>
+      <w:pPr>
+        <w:spacing w:line="360" w:lineRule="auto"/>
+        <w:rPr>
+          <w:b/>
+          <w:bCs/>
+        </w:rPr>
+      </w:pPr>
+      <w:r>
+        <w:rPr>
+          <w:b/>
+          <w:bCs/>
+        </w:rPr>
+        <w:lastRenderedPageBreak/>
+        <w:t>Nested if statements</w:t>
+      </w:r>
+    </w:p>
+    <w:p>
+      <w:pPr>
+        <w:spacing w:line="360" w:lineRule="auto"/>
+        <w:rPr>
+          <w:noProof/>
+        </w:rPr>
+      </w:pPr>
+      <w:r>
+        <w:t>Any legal code can go inside the if statement portion of code to be executed; therefore, it is possible to have any of the above variants of an if statement inside an if statement code block.</w:t>
+      </w:r>
+      <w:r>
+        <w:rPr>
+          <w:noProof/>
+        </w:rPr>
+        <w:t xml:space="preserve"> </w:t>
+      </w:r>
+    </w:p>
+    <w:p>
+      <w:pPr>
+        <w:spacing w:line="360" w:lineRule="auto"/>
+      </w:pPr>
+      <w:r>
+        <w:rPr>
+          <w:noProof/>
+        </w:rPr>
+        <w:drawing>
+          <wp:inline distT="0" distB="0" distL="0" distR="0" wp14:anchorId="037F8D6B" wp14:editId="4F60F0ED">
+            <wp:extent cx="5724525" cy="2162175"/>
+            <wp:effectExtent l="0" t="0" r="9525" b="9525"/>
+            <wp:docPr id="41" name="Picture 41" descr="Text&#10;&#10;Description automatically generated"/>
+            <wp:cNvGraphicFramePr>
+              <a:graphicFrameLocks xmlns:a="http://schemas.openxmlformats.org/drawingml/2006/main" noChangeAspect="1"/>
+            </wp:cNvGraphicFramePr>
+            <a:graphic xmlns:a="http://schemas.openxmlformats.org/drawingml/2006/main">
+              <a:graphicData uri="http://schemas.openxmlformats.org/drawingml/2006/picture">
+                <pic:pic xmlns:pic="http://schemas.openxmlformats.org/drawingml/2006/picture">
+                  <pic:nvPicPr>
+                    <pic:cNvPr id="41" name="Picture 41" descr="Text&#10;&#10;Description automatically generated"/>
+                    <pic:cNvPicPr>
+                      <a:picLocks noChangeAspect="1" noChangeArrowheads="1"/>
+                    </pic:cNvPicPr>
+                  </pic:nvPicPr>
+                  <pic:blipFill>
+                    <a:blip r:embed="rId47">
+                      <a:extLst>
+                        <a:ext uri="{28A0092B-C50C-407E-A947-70E740481C1C}">
+                          <a14:useLocalDpi xmlns:a14="http://schemas.microsoft.com/office/drawing/2010/main" val="0"/>
+                        </a:ext>
+                      </a:extLst>
+                    </a:blip>
+                    <a:srcRect/>
+                    <a:stretch>
+                      <a:fillRect/>
+                    </a:stretch>
+                  </pic:blipFill>
+                  <pic:spPr bwMode="auto">
+                    <a:xfrm>
+                      <a:off x="0" y="0"/>
+                      <a:ext cx="5724525" cy="2162175"/>
+                    </a:xfrm>
+                    <a:prstGeom prst="rect">
+                      <a:avLst/>
+                    </a:prstGeom>
+                    <a:noFill/>
+                    <a:ln>
+                      <a:noFill/>
+                    </a:ln>
+                  </pic:spPr>
+                </pic:pic>
+              </a:graphicData>
+            </a:graphic>
+          </wp:inline>
+        </w:drawing>
+      </w:r>
+    </w:p>
+    <w:p>
+      <w:pPr>
+        <w:spacing w:line="360" w:lineRule="auto"/>
+        <w:rPr>
+          <w:b/>
+          <w:bCs/>
+        </w:rPr>
+      </w:pPr>
+      <w:r>
+        <w:rPr>
+          <w:b/>
+          <w:bCs/>
+        </w:rPr>
+        <w:t>Switch statements</w:t>
+      </w:r>
+    </w:p>
+    <w:p>
+      <w:pPr>
+        <w:spacing w:line="360" w:lineRule="auto"/>
+      </w:pPr>
+      <w:r>
+        <w:t>When you have a lot of options multiple if statements can become messy. Take the text-based adventure example again. The player could enter numerous responses to the on-screen prompt and you as programmer would need to code an if statement for each one. Alternatively, you can use a switch statement. A switch statement allows a variable to be tested against a list of constant values.</w:t>
+      </w:r>
+    </w:p>
+    <w:p>
+      <w:pPr>
+        <w:spacing w:line="360" w:lineRule="auto"/>
+      </w:pPr>
+      <w:r>
+        <w:rPr>
+          <w:noProof/>
+        </w:rPr>
+        <w:drawing>
+          <wp:inline distT="0" distB="0" distL="0" distR="0" wp14:anchorId="550790A2" wp14:editId="1E447D35">
+            <wp:extent cx="5734050" cy="4019550"/>
+            <wp:effectExtent l="0" t="0" r="0" b="0"/>
+            <wp:docPr id="42" name="Picture 42" descr="Text&#10;&#10;Description automatically generated"/>
+            <wp:cNvGraphicFramePr>
+              <a:graphicFrameLocks xmlns:a="http://schemas.openxmlformats.org/drawingml/2006/main" noChangeAspect="1"/>
+            </wp:cNvGraphicFramePr>
+            <a:graphic xmlns:a="http://schemas.openxmlformats.org/drawingml/2006/main">
+              <a:graphicData uri="http://schemas.openxmlformats.org/drawingml/2006/picture">
+                <pic:pic xmlns:pic="http://schemas.openxmlformats.org/drawingml/2006/picture">
+                  <pic:nvPicPr>
+                    <pic:cNvPr id="42" name="Picture 42" descr="Text&#10;&#10;Description automatically generated"/>
+                    <pic:cNvPicPr>
+                      <a:picLocks noChangeAspect="1" noChangeArrowheads="1"/>
+                    </pic:cNvPicPr>
+                  </pic:nvPicPr>
+                  <pic:blipFill>
+                    <a:blip r:embed="rId48">
+                      <a:extLst>
+                        <a:ext uri="{28A0092B-C50C-407E-A947-70E740481C1C}">
+                          <a14:useLocalDpi xmlns:a14="http://schemas.microsoft.com/office/drawing/2010/main" val="0"/>
+                        </a:ext>
+                      </a:extLst>
+                    </a:blip>
+                    <a:srcRect/>
+                    <a:stretch>
+                      <a:fillRect/>
+                    </a:stretch>
+                  </pic:blipFill>
+                  <pic:spPr bwMode="auto">
+                    <a:xfrm>
+                      <a:off x="0" y="0"/>
+                      <a:ext cx="5734050" cy="4019550"/>
+                    </a:xfrm>
+                    <a:prstGeom prst="rect">
+                      <a:avLst/>
+                    </a:prstGeom>
+                    <a:noFill/>
+                    <a:ln>
+                      <a:noFill/>
+                    </a:ln>
+                  </pic:spPr>
+                </pic:pic>
+              </a:graphicData>
+            </a:graphic>
+          </wp:inline>
+        </w:drawing>
+      </w:r>
+    </w:p>
+    <w:p>
+      <w:pPr>
+        <w:spacing w:line="360" w:lineRule="auto"/>
+      </w:pPr>
+      <w:r>
+        <w:lastRenderedPageBreak/>
+        <w:t xml:space="preserve">As you can see from the above code snippet, the variable to be tested against goes into the brackets beside the switch keyword, then within the curly braces are a list of values to compare against. We are saying, in the case of </w:t>
+      </w:r>
+      <w:proofErr w:type="spellStart"/>
+      <w:r>
+        <w:t>playerInput</w:t>
+      </w:r>
+      <w:proofErr w:type="spellEnd"/>
+      <w:r>
+        <w:t xml:space="preserve"> matching with ‘0’ do this portion of code. It is crucial to include the break keyword, otherwise code execution will automatically drop through to the next section without checking the condition.</w:t>
+      </w:r>
+    </w:p>
+    <w:p>
+      <w:pPr>
+        <w:spacing w:line="360" w:lineRule="auto"/>
+      </w:pPr>
+      <w:r>
+        <w:t xml:space="preserve">The last part of a switch statement to note is the </w:t>
+      </w:r>
+      <w:r>
+        <w:rPr>
+          <w:b/>
+          <w:bCs/>
+        </w:rPr>
+        <w:t>default</w:t>
+      </w:r>
+      <w:r>
+        <w:t xml:space="preserve"> case. This states that if none of the values match then do this portion of code. It acts in the same way as an else portion of an if…else statement.</w:t>
+      </w:r>
+    </w:p>
+    <w:p>
+      <w:pPr>
+        <w:spacing w:line="360" w:lineRule="auto"/>
+      </w:pPr>
+      <w:r>
+        <w:t>There may be occasions where you wish a portion of code to execute if several conditions are met, in the same manner as an if statement which uses the Logical OR operator. In this case follow the below format.</w:t>
+      </w:r>
+      <w:r>
+        <w:rPr>
+          <w:noProof/>
+        </w:rPr>
+        <w:drawing>
+          <wp:inline distT="0" distB="0" distL="0" distR="0" wp14:anchorId="44841260" wp14:editId="19C1C897">
+            <wp:extent cx="5724525" cy="2686050"/>
+            <wp:effectExtent l="0" t="0" r="9525" b="0"/>
+            <wp:docPr id="43" name="Picture 43" descr="Text&#10;&#10;Description automatically generated"/>
+            <wp:cNvGraphicFramePr>
+              <a:graphicFrameLocks xmlns:a="http://schemas.openxmlformats.org/drawingml/2006/main" noChangeAspect="1"/>
+            </wp:cNvGraphicFramePr>
+            <a:graphic xmlns:a="http://schemas.openxmlformats.org/drawingml/2006/main">
+              <a:graphicData uri="http://schemas.openxmlformats.org/drawingml/2006/picture">
+                <pic:pic xmlns:pic="http://schemas.openxmlformats.org/drawingml/2006/picture">
+                  <pic:nvPicPr>
+                    <pic:cNvPr id="43" name="Picture 43" descr="Text&#10;&#10;Description automatically generated"/>
+                    <pic:cNvPicPr>
+                      <a:picLocks noChangeAspect="1" noChangeArrowheads="1"/>
+                    </pic:cNvPicPr>
+                  </pic:nvPicPr>
+                  <pic:blipFill>
+                    <a:blip r:embed="rId49">
+                      <a:extLst>
+                        <a:ext uri="{28A0092B-C50C-407E-A947-70E740481C1C}">
+                          <a14:useLocalDpi xmlns:a14="http://schemas.microsoft.com/office/drawing/2010/main" val="0"/>
+                        </a:ext>
+                      </a:extLst>
+                    </a:blip>
+                    <a:srcRect/>
+                    <a:stretch>
+                      <a:fillRect/>
+                    </a:stretch>
+                  </pic:blipFill>
+                  <pic:spPr bwMode="auto">
+                    <a:xfrm>
+                      <a:off x="0" y="0"/>
+                      <a:ext cx="5724525" cy="2686050"/>
+                    </a:xfrm>
+                    <a:prstGeom prst="rect">
+                      <a:avLst/>
+                    </a:prstGeom>
+                    <a:noFill/>
+                    <a:ln>
+                      <a:noFill/>
+                    </a:ln>
+                  </pic:spPr>
+                </pic:pic>
+              </a:graphicData>
+            </a:graphic>
+          </wp:inline>
+        </w:drawing>
+      </w:r>
+    </w:p>
+    <w:p>
+      <w:pPr>
+        <w:spacing w:line="360" w:lineRule="auto"/>
+      </w:pPr>
+      <w:r>
+        <w:t>It is also possible to nest switch statements and is a common occurrence in programming. This is done the same way as seen above with the nested if statements.</w:t>
+      </w:r>
+    </w:p>
+    <w:p>
+      <w:pPr>
+        <w:rPr>
+          <w:b/>
+          <w:bCs/>
+        </w:rPr>
+      </w:pPr>
+      <w:r>
+        <w:rPr>
+          <w:b/>
+          <w:bCs/>
+        </w:rPr>
+        <w:t>Task 3:</w:t>
+      </w:r>
+    </w:p>
+    <w:p>
+      <w:r>
+        <w:t>Building on what was covered in the slides and here, create a switch statement of chars.</w:t>
+      </w:r>
+    </w:p>
+    <w:p>
+      <w:r>
+        <w:t xml:space="preserve">Create a char variable called </w:t>
+      </w:r>
+      <w:proofErr w:type="spellStart"/>
+      <w:r>
+        <w:t>play_again</w:t>
+      </w:r>
+      <w:proofErr w:type="spellEnd"/>
+    </w:p>
+    <w:p>
+      <w:r>
+        <w:t>Ask user if they want to play again, y or n?</w:t>
+      </w:r>
+    </w:p>
+    <w:p>
+      <w:r>
+        <w:t xml:space="preserve">Store the char in </w:t>
+      </w:r>
+      <w:proofErr w:type="spellStart"/>
+      <w:r>
+        <w:t>play_again</w:t>
+      </w:r>
+      <w:proofErr w:type="spellEnd"/>
+      <w:r>
+        <w:t xml:space="preserve"> and enter the switch statement. If case ‘y’ </w:t>
+      </w:r>
+      <w:proofErr w:type="spellStart"/>
+      <w:r>
+        <w:t>cout</w:t>
+      </w:r>
+      <w:proofErr w:type="spellEnd"/>
+      <w:r>
+        <w:t xml:space="preserve"> “you chose to play again”. If ‘n’, </w:t>
+      </w:r>
+      <w:proofErr w:type="spellStart"/>
+      <w:r>
+        <w:t>cout</w:t>
+      </w:r>
+      <w:proofErr w:type="spellEnd"/>
+      <w:r>
+        <w:t xml:space="preserve"> “goodbye” and if neither </w:t>
+      </w:r>
+      <w:proofErr w:type="spellStart"/>
+      <w:r>
+        <w:t>cout</w:t>
+      </w:r>
+      <w:proofErr w:type="spellEnd"/>
+      <w:r>
+        <w:t xml:space="preserve"> “that’s not y or n”</w:t>
+      </w:r>
+    </w:p>
+    <w:p>
+      <w:pPr>
+        <w:rPr>
+          <w:b/>
+          <w:bCs/>
+        </w:rPr>
+      </w:pPr>
+      <w:r>
+        <w:t>Test all conditions and paste output below.</w:t>
+      </w:r>
+      <w:r>
+        <w:rPr>
+          <w:b/>
+          <w:bCs/>
+        </w:rPr>
+        <w:br w:type="page"/>
+      </w:r>
+    </w:p>
+    <w:p>
+      <w:pPr>
+        <w:spacing w:line="360" w:lineRule="auto"/>
+        <w:rPr>
+          <w:b/>
+          <w:bCs/>
+        </w:rPr>
+      </w:pPr>
+      <w:r>
+        <w:rPr>
+          <w:b/>
+          <w:bCs/>
+        </w:rPr>
+        <w:lastRenderedPageBreak/>
+        <w:t>Program 9: Share of Savings</w:t>
+      </w:r>
+    </w:p>
+    <w:p>
+      <w:pPr>
+        <w:spacing w:line="360" w:lineRule="auto"/>
+        <w:ind w:left="720"/>
+      </w:pPr>
+      <w:r>
+        <w:t>1.</w:t>
+      </w:r>
+      <w:r>
+        <w:tab/>
+        <w:t>If you haven’t already open VS and start a new project called Projec</w:t>
+      </w:r>
+      <w:r>
+        <w:t>t9_ShareOfSavings</w:t>
+      </w:r>
+    </w:p>
+    <w:p>
+      <w:pPr>
+        <w:spacing w:line="360" w:lineRule="auto"/>
+        <w:ind w:left="720"/>
+      </w:pPr>
+      <w:r>
+        <w:t>2.</w:t>
+      </w:r>
+      <w:r>
+        <w:tab/>
+        <w:t>Replicate the following cod</w:t>
+      </w:r>
+      <w:r>
+        <w:t>e:</w:t>
+      </w:r>
+    </w:p>
+    <w:p>
+      <w:pPr>
+        <w:spacing w:line="360" w:lineRule="auto"/>
+      </w:pPr>
+      <w:r>
+        <w:rPr>
+          <w:noProof/>
+        </w:rPr>
+        <w:drawing>
+          <wp:inline distT="0" distB="0" distL="0" distR="0" wp14:anchorId="3A3908EB" wp14:editId="391804D3">
+            <wp:extent cx="5562600" cy="3019425"/>
+            <wp:effectExtent l="0" t="0" r="0" b="9525"/>
+            <wp:docPr id="44" name="Picture 44" descr="A screenshot of a computer&#10;&#10;Description automatically generated with medium confidence"/>
+            <wp:cNvGraphicFramePr>
+              <a:graphicFrameLocks xmlns:a="http://schemas.openxmlformats.org/drawingml/2006/main" noChangeAspect="1"/>
+            </wp:cNvGraphicFramePr>
+            <a:graphic xmlns:a="http://schemas.openxmlformats.org/drawingml/2006/main">
+              <a:graphicData uri="http://schemas.openxmlformats.org/drawingml/2006/picture">
+                <pic:pic xmlns:pic="http://schemas.openxmlformats.org/drawingml/2006/picture">
+                  <pic:nvPicPr>
+                    <pic:cNvPr id="44" name="Picture 44" descr="A screenshot of a computer&#10;&#10;Description automatically generated with medium confidence"/>
+                    <pic:cNvPicPr>
+                      <a:picLocks noChangeAspect="1" noChangeArrowheads="1"/>
+                    </pic:cNvPicPr>
+                  </pic:nvPicPr>
+                  <pic:blipFill>
+                    <a:blip r:embed="rId50">
+                      <a:extLst>
+                        <a:ext uri="{28A0092B-C50C-407E-A947-70E740481C1C}">
+                          <a14:useLocalDpi xmlns:a14="http://schemas.microsoft.com/office/drawing/2010/main" val="0"/>
+                        </a:ext>
+                      </a:extLst>
+                    </a:blip>
+                    <a:srcRect/>
+                    <a:stretch>
+                      <a:fillRect/>
+                    </a:stretch>
+                  </pic:blipFill>
+                  <pic:spPr bwMode="auto">
+                    <a:xfrm>
+                      <a:off x="0" y="0"/>
+                      <a:ext cx="5562600" cy="3019425"/>
+                    </a:xfrm>
+                    <a:prstGeom prst="rect">
+                      <a:avLst/>
+                    </a:prstGeom>
+                    <a:noFill/>
+                    <a:ln>
+                      <a:noFill/>
+                    </a:ln>
+                  </pic:spPr>
+                </pic:pic>
+              </a:graphicData>
+            </a:graphic>
+          </wp:inline>
+        </w:drawing>
+      </w:r>
+    </w:p>
+    <w:p>
+      <w:pPr>
+        <w:spacing w:line="360" w:lineRule="auto"/>
+        <w:rPr>
+          <w:color w:val="FF0000"/>
+        </w:rPr>
+      </w:pPr>
+      <w:r>
+        <w:t xml:space="preserve">Run this program in Visual studio and see if you can understand why we get a wrong answer printed out instead of the correct answer of 1000. Then try and fix the error! </w:t>
+      </w:r>
+      <w:r>
+        <w:rPr>
+          <w:color w:val="FF0000"/>
+        </w:rPr>
+        <w:t>Note there are multiple ways of fixing this and the quickest solution requires only 2 keystrokes!</w:t>
+      </w:r>
+    </w:p>
+    <w:p>
+      <w:pPr>
+        <w:spacing w:line="360" w:lineRule="auto"/>
+      </w:pPr>
+      <w:r>
+        <w:t>Add the fixed code below along with a screenshot of the output.</w:t>
+      </w:r>
+    </w:p>
+    <w:p>
+      <w:pPr>
+        <w:spacing w:line="360" w:lineRule="auto"/>
+      </w:pPr>
+      <w:bookmarkStart w:id="3" w:name="_Hlk46595314"/>
+    </w:p>
+    <w:p>
+      <w:pPr>
+        <w:spacing w:line="360" w:lineRule="auto"/>
+        <w:rPr>
+          <w:b/>
+          <w:bCs/>
+        </w:rPr>
+      </w:pPr>
+      <w:r>
+        <w:rPr>
+          <w:b/>
+          <w:bCs/>
+        </w:rPr>
+        <w:t xml:space="preserve">Program </w:t>
+      </w:r>
+      <w:r>
+        <w:rPr>
+          <w:b/>
+          <w:bCs/>
+        </w:rPr>
+        <w:t>9</w:t>
+      </w:r>
+      <w:r>
+        <w:rPr>
+          <w:b/>
+          <w:bCs/>
+        </w:rPr>
+        <w:t xml:space="preserve"> Source code:</w:t>
+      </w:r>
+    </w:p>
+    <w:p>
+      <w:pPr>
+        <w:spacing w:line="360" w:lineRule="auto"/>
+      </w:pPr>
+      <w:r>
+        <w:t>As before, please ensure to copy your code via the insert object format.</w:t>
+      </w:r>
+    </w:p>
+    <w:p>
+      <w:pPr>
+        <w:spacing w:line="360" w:lineRule="auto"/>
+      </w:pPr>
+    </w:p>
+    <w:p>
+      <w:pPr>
+        <w:spacing w:line="360" w:lineRule="auto"/>
+        <w:rPr>
+          <w:b/>
+          <w:bCs/>
+        </w:rPr>
+      </w:pPr>
+      <w:r>
+        <w:rPr>
+          <w:b/>
+          <w:bCs/>
+        </w:rPr>
+        <w:t xml:space="preserve">Program </w:t>
+      </w:r>
+      <w:r>
+        <w:rPr>
+          <w:b/>
+          <w:bCs/>
+        </w:rPr>
+        <w:t>9</w:t>
+      </w:r>
+      <w:r>
+        <w:rPr>
+          <w:b/>
+          <w:bCs/>
+        </w:rPr>
+        <w:t xml:space="preserve"> Screenshot:</w:t>
+      </w:r>
+    </w:p>
+    <w:bookmarkEnd w:id="3"/>
+    <w:p>
+      <w:pPr>
+        <w:rPr>
+          <w:b/>
+          <w:bCs/>
+        </w:rPr>
+      </w:pPr>
+      <w:r>
+        <w:rPr>
+          <w:b/>
+          <w:bCs/>
+        </w:rPr>
+        <w:br w:type="page"/>
+      </w:r>
+    </w:p>
+    <w:p>
+      <w:pPr>
+        <w:spacing w:line="360" w:lineRule="auto"/>
+        <w:rPr>
+          <w:b/>
+          <w:bCs/>
+        </w:rPr>
+      </w:pPr>
+      <w:r>
+        <w:rPr>
+          <w:b/>
+          <w:bCs/>
+        </w:rPr>
+        <w:lastRenderedPageBreak/>
+        <w:t>Program 10: Share of Haribo</w:t>
+      </w:r>
+    </w:p>
+    <w:p>
+      <w:pPr>
+        <w:spacing w:line="360" w:lineRule="auto"/>
+      </w:pPr>
+      <w:r>
+        <w:t xml:space="preserve">Pretend that, for some reason, you are now entitled to my stash of Haribo. There are 40 packets available and to make things fair, they are to be shared out equally, as in you all must have the same number of packets. </w:t>
+      </w:r>
+    </w:p>
+    <w:p>
+      <w:pPr>
+        <w:spacing w:line="360" w:lineRule="auto"/>
+      </w:pPr>
+      <w:r>
+        <w:t>On the day when I decide to hand out the Haribo, only 14 students turned up</w:t>
+      </w:r>
+      <w:r>
+        <w:t>.</w:t>
+      </w:r>
+    </w:p>
+    <w:p>
+      <w:pPr>
+        <w:spacing w:line="360" w:lineRule="auto"/>
+        <w:rPr>
+          <w:b/>
+          <w:bCs/>
+        </w:rPr>
+      </w:pPr>
+      <w:r>
+        <w:rPr>
+          <w:b/>
+          <w:bCs/>
+        </w:rPr>
+        <w:t xml:space="preserve">Write a program that </w:t>
+      </w:r>
+    </w:p>
+    <w:p>
+      <w:pPr>
+        <w:spacing w:line="360" w:lineRule="auto"/>
+        <w:ind w:left="720"/>
+      </w:pPr>
+      <w:r>
+        <w:t>1.</w:t>
+      </w:r>
+      <w:r>
+        <w:tab/>
+        <w:t xml:space="preserve">Calculates how many of the 40 packets of Haribo do each of the students get? </w:t>
+      </w:r>
+    </w:p>
+    <w:p>
+      <w:pPr>
+        <w:spacing w:line="360" w:lineRule="auto"/>
+        <w:ind w:left="1440" w:hanging="720"/>
+      </w:pPr>
+      <w:r>
+        <w:t>2.</w:t>
+      </w:r>
+      <w:r>
+        <w:tab/>
+        <w:t>Calculates how many I get, which will be the remainder left after sharing the 40 packets as equally as possible</w:t>
+      </w:r>
+    </w:p>
+    <w:p>
+      <w:pPr>
+        <w:spacing w:line="360" w:lineRule="auto"/>
+      </w:pPr>
+      <w:r>
+        <w:t xml:space="preserve">Your final answers should be </w:t>
+      </w:r>
+      <w:r>
+        <w:rPr>
+          <w:b/>
+          <w:bCs/>
+        </w:rPr>
+        <w:t>2</w:t>
+      </w:r>
+      <w:r>
+        <w:t xml:space="preserve"> packets for each student, leaving </w:t>
+      </w:r>
+      <w:r>
+        <w:rPr>
+          <w:b/>
+          <w:bCs/>
+        </w:rPr>
+        <w:t>12</w:t>
+      </w:r>
+      <w:r>
+        <w:t xml:space="preserve"> packets left for me. What we want to see is you coding the solution and getting the computer to do the right calculations that come up with these 2 answers. We are not bothered about the answers themselves, like how many mathematics questions are more concerned with “method marks” than the final answer.</w:t>
+      </w:r>
+    </w:p>
+    <w:p>
+      <w:pPr>
+        <w:spacing w:line="360" w:lineRule="auto"/>
+      </w:pPr>
+    </w:p>
+    <w:p>
+      <w:pPr>
+        <w:spacing w:line="360" w:lineRule="auto"/>
+        <w:rPr>
+          <w:b/>
+          <w:bCs/>
+        </w:rPr>
+      </w:pPr>
+      <w:r>
+        <w:rPr>
+          <w:b/>
+          <w:bCs/>
+        </w:rPr>
+        <w:t xml:space="preserve">Program </w:t>
+      </w:r>
+      <w:r>
+        <w:rPr>
+          <w:b/>
+          <w:bCs/>
+        </w:rPr>
+        <w:t>10</w:t>
+      </w:r>
+      <w:r>
+        <w:rPr>
+          <w:b/>
+          <w:bCs/>
+        </w:rPr>
+        <w:t xml:space="preserve"> Source code:</w:t>
+      </w:r>
+    </w:p>
+    <w:p>
+      <w:pPr>
+        <w:spacing w:line="360" w:lineRule="auto"/>
+      </w:pPr>
+      <w:bookmarkStart w:id="4" w:name="_Hlk46600722"/>
+      <w:r>
+        <w:t>As before, please ensure to copy your code via the insert object format.</w:t>
+      </w:r>
+    </w:p>
+    <w:bookmarkEnd w:id="4"/>
+    <w:p>
+      <w:pPr>
+        <w:spacing w:line="360" w:lineRule="auto"/>
+      </w:pPr>
+    </w:p>
+    <w:p>
+      <w:pPr>
+        <w:spacing w:line="360" w:lineRule="auto"/>
+        <w:rPr>
+          <w:b/>
+          <w:bCs/>
+        </w:rPr>
+      </w:pPr>
+      <w:r>
+        <w:rPr>
+          <w:b/>
+          <w:bCs/>
+        </w:rPr>
+        <w:t xml:space="preserve">Program </w:t>
+      </w:r>
+      <w:r>
+        <w:rPr>
+          <w:b/>
+          <w:bCs/>
+        </w:rPr>
+        <w:t>10</w:t>
+      </w:r>
+      <w:r>
+        <w:rPr>
+          <w:b/>
+          <w:bCs/>
+        </w:rPr>
+        <w:t xml:space="preserve"> Screenshot:</w:t>
+      </w:r>
+    </w:p>
+    <w:p>
+      <w:r>
+        <w:br w:type="page"/>
+      </w:r>
+    </w:p>
+    <w:p>
+      <w:pPr>
+        <w:spacing w:line="360" w:lineRule="auto"/>
+        <w:rPr>
+          <w:b/>
+          <w:bCs/>
+        </w:rPr>
+      </w:pPr>
+      <w:r>
+        <w:rPr>
+          <w:b/>
+          <w:bCs/>
+        </w:rPr>
+        <w:lastRenderedPageBreak/>
+        <w:t xml:space="preserve">Program </w:t>
+      </w:r>
+      <w:r>
+        <w:rPr>
+          <w:b/>
+          <w:bCs/>
+        </w:rPr>
+        <w:t>11</w:t>
+      </w:r>
+      <w:r>
+        <w:rPr>
+          <w:b/>
+          <w:bCs/>
+        </w:rPr>
+        <w:t>:</w:t>
+      </w:r>
+      <w:r>
+        <w:rPr>
+          <w:b/>
+          <w:bCs/>
+        </w:rPr>
+        <w:t xml:space="preserve"> Doom Difficulty Menu</w:t>
+      </w:r>
+    </w:p>
+    <w:p>
+      <w:pPr>
+        <w:spacing w:line="360" w:lineRule="auto"/>
+      </w:pPr>
+      <w:r>
+        <w:t>Write a program that displays a short menu such as:</w:t>
+      </w:r>
+    </w:p>
+    <w:p>
+      <w:pPr>
+        <w:pStyle w:val="ListParagraph"/>
+        <w:numPr>
+          <w:ilvl w:val="0"/>
+          <w:numId w:val="27"/>
+        </w:numPr>
+        <w:spacing w:line="360" w:lineRule="auto"/>
+      </w:pPr>
+      <w:r>
+        <w:t xml:space="preserve">Please choose your difficulty:  </w:t>
+      </w:r>
+    </w:p>
+    <w:p>
+      <w:pPr>
+        <w:pStyle w:val="ListParagraph"/>
+        <w:numPr>
+          <w:ilvl w:val="1"/>
+          <w:numId w:val="27"/>
+        </w:numPr>
+        <w:spacing w:line="360" w:lineRule="auto"/>
+      </w:pPr>
+      <w:r>
+        <w:t>I’m too young to die!</w:t>
+      </w:r>
+    </w:p>
+    <w:p>
+      <w:pPr>
+        <w:pStyle w:val="ListParagraph"/>
+        <w:numPr>
+          <w:ilvl w:val="1"/>
+          <w:numId w:val="27"/>
+        </w:numPr>
+        <w:spacing w:line="360" w:lineRule="auto"/>
+      </w:pPr>
+      <w:r>
+        <w:t>Hey, not to rough!</w:t>
+      </w:r>
+    </w:p>
+    <w:p>
+      <w:pPr>
+        <w:pStyle w:val="ListParagraph"/>
+        <w:numPr>
+          <w:ilvl w:val="1"/>
+          <w:numId w:val="27"/>
+        </w:numPr>
+        <w:spacing w:line="360" w:lineRule="auto"/>
+      </w:pPr>
+      <w:r>
+        <w:t>Hurt me plenty.</w:t>
+      </w:r>
+    </w:p>
+    <w:p>
+      <w:pPr>
+        <w:pStyle w:val="ListParagraph"/>
+        <w:numPr>
+          <w:ilvl w:val="1"/>
+          <w:numId w:val="27"/>
+        </w:numPr>
+        <w:spacing w:line="360" w:lineRule="auto"/>
+      </w:pPr>
+      <w:r>
+        <w:t>Ultra-Violence.</w:t>
+      </w:r>
+    </w:p>
+    <w:p>
+      <w:pPr>
+        <w:pStyle w:val="ListParagraph"/>
+        <w:numPr>
+          <w:ilvl w:val="1"/>
+          <w:numId w:val="27"/>
+        </w:numPr>
+        <w:spacing w:line="360" w:lineRule="auto"/>
+      </w:pPr>
+      <w:r>
+        <w:t>Nightmare…</w:t>
+      </w:r>
+    </w:p>
+    <w:p>
+      <w:pPr>
+        <w:spacing w:line="360" w:lineRule="auto"/>
+      </w:pPr>
+    </w:p>
+    <w:p>
+      <w:pPr>
+        <w:spacing w:line="360" w:lineRule="auto"/>
+      </w:pPr>
+      <w:r>
+        <w:t xml:space="preserve">The program should use a </w:t>
+      </w:r>
+      <w:r>
+        <w:rPr>
+          <w:b/>
+          <w:bCs/>
+        </w:rPr>
+        <w:t>switch statement</w:t>
+      </w:r>
+      <w:r>
+        <w:t xml:space="preserve"> to display a short message appropriate to the option chosen (such as "Just FYI, they will shoot back" or something fun for each, get creative). </w:t>
+      </w:r>
+    </w:p>
+    <w:p>
+      <w:pPr>
+        <w:spacing w:line="360" w:lineRule="auto"/>
+      </w:pPr>
+      <w:r>
+        <w:t xml:space="preserve">For an example of reading input from the player, see the switch statements example above and the use of </w:t>
+      </w:r>
+      <w:proofErr w:type="spellStart"/>
+      <w:r>
+        <w:rPr>
+          <w:b/>
+          <w:bCs/>
+        </w:rPr>
+        <w:t>cin</w:t>
+      </w:r>
+      <w:proofErr w:type="spellEnd"/>
+      <w:r>
+        <w:t>.</w:t>
+      </w:r>
+    </w:p>
+    <w:p>
+      <w:pPr>
+        <w:spacing w:line="360" w:lineRule="auto"/>
+        <w:rPr>
+          <w:b/>
+          <w:bCs/>
+        </w:rPr>
+      </w:pPr>
+      <w:r>
+        <w:rPr>
+          <w:b/>
+          <w:bCs/>
+        </w:rPr>
+        <w:t xml:space="preserve">Program </w:t>
+      </w:r>
+      <w:r>
+        <w:rPr>
+          <w:b/>
+          <w:bCs/>
+        </w:rPr>
+        <w:t>11</w:t>
+      </w:r>
+      <w:r>
+        <w:rPr>
+          <w:b/>
+          <w:bCs/>
+        </w:rPr>
+        <w:t xml:space="preserve"> S</w:t>
+      </w:r>
+      <w:r>
+        <w:rPr>
+          <w:b/>
+          <w:bCs/>
+        </w:rPr>
+        <w:t>ource code</w:t>
+      </w:r>
+      <w:r>
+        <w:rPr>
+          <w:b/>
+          <w:bCs/>
+        </w:rPr>
+        <w:t>:</w:t>
+      </w:r>
+    </w:p>
+    <w:p>
+      <w:pPr>
+        <w:spacing w:line="360" w:lineRule="auto"/>
+      </w:pPr>
+      <w:r>
+        <w:t>As before, please ensure to copy your code via the insert object format.</w:t>
+      </w:r>
+    </w:p>
+    <w:p>
+      <w:pPr>
+        <w:spacing w:line="360" w:lineRule="auto"/>
+        <w:rPr>
+          <w:b/>
+          <w:bCs/>
+        </w:rPr>
+      </w:pPr>
+      <w:r>
+        <w:rPr>
+          <w:b/>
+          <w:bCs/>
+        </w:rPr>
+        <w:t>Program</w:t>
+      </w:r>
+      <w:r>
+        <w:rPr>
+          <w:b/>
+          <w:bCs/>
+        </w:rPr>
+        <w:t xml:space="preserve"> 11</w:t>
+      </w:r>
+      <w:r>
+        <w:rPr>
+          <w:b/>
+          <w:bCs/>
+        </w:rPr>
+        <w:t xml:space="preserve"> </w:t>
+      </w:r>
+      <w:r>
+        <w:rPr>
+          <w:b/>
+          <w:bCs/>
+        </w:rPr>
+        <w:t>Screenshot</w:t>
+      </w:r>
+      <w:r>
+        <w:rPr>
+          <w:b/>
+          <w:bCs/>
+        </w:rPr>
+        <w:t>:</w:t>
+      </w:r>
+    </w:p>
+    <w:p>
+      <w:pPr>
+        <w:spacing w:line="360" w:lineRule="auto"/>
+        <w:rPr>
+          <w:b/>
+          <w:bCs/>
+        </w:rPr>
+      </w:pPr>
+    </w:p>
+    <w:p>
+      <w:pPr>
+        <w:rPr>
+          <w:b/>
+          <w:bCs/>
+        </w:rPr>
+      </w:pPr>
+      <w:r>
+        <w:rPr>
+          <w:b/>
+          <w:bCs/>
+        </w:rPr>
+        <w:br w:type="page"/>
+      </w:r>
+    </w:p>
+    <w:p>
+      <w:pPr>
+        <w:spacing w:line="360" w:lineRule="auto"/>
+        <w:rPr>
+          <w:b/>
+          <w:bCs/>
+        </w:rPr>
+      </w:pPr>
+      <w:bookmarkStart w:id="5" w:name="_Hlk46602508"/>
+      <w:r>
+        <w:rPr>
+          <w:b/>
+          <w:bCs/>
+        </w:rPr>
+        <w:lastRenderedPageBreak/>
+        <w:t>Program 1</w:t>
+      </w:r>
+      <w:r>
+        <w:rPr>
+          <w:b/>
+          <w:bCs/>
+        </w:rPr>
+        <w:t>2: If This Then That</w:t>
+      </w:r>
+    </w:p>
+    <w:p>
+      <w:pPr>
+        <w:spacing w:line="360" w:lineRule="auto"/>
+      </w:pPr>
+      <w:r>
+        <w:t>This program is going to be a little more complex than the previous programs. For this task you will need to create a program that does the following:</w:t>
+      </w:r>
+    </w:p>
+    <w:p>
+      <w:pPr>
+        <w:pStyle w:val="ListParagraph"/>
+        <w:numPr>
+          <w:ilvl w:val="0"/>
+          <w:numId w:val="26"/>
+        </w:numPr>
+        <w:spacing w:line="360" w:lineRule="auto"/>
+      </w:pPr>
+      <w:r>
+        <w:t xml:space="preserve">Stores two </w:t>
+      </w:r>
+      <w:proofErr w:type="spellStart"/>
+      <w:r>
+        <w:t>ints</w:t>
+      </w:r>
+      <w:proofErr w:type="spellEnd"/>
+      <w:r>
+        <w:t>, rain = 1; and snow = 2.</w:t>
+      </w:r>
+    </w:p>
+    <w:p>
+      <w:pPr>
+        <w:pStyle w:val="ListParagraph"/>
+        <w:numPr>
+          <w:ilvl w:val="0"/>
+          <w:numId w:val="26"/>
+        </w:numPr>
+        <w:spacing w:line="360" w:lineRule="auto"/>
+      </w:pPr>
+      <w:r>
+        <w:t>You will need to create two more variable to hold a user’s answers and then ask the following:</w:t>
+      </w:r>
+    </w:p>
+    <w:p>
+      <w:pPr>
+        <w:pStyle w:val="ListParagraph"/>
+        <w:numPr>
+          <w:ilvl w:val="1"/>
+          <w:numId w:val="26"/>
+        </w:numPr>
+        <w:spacing w:line="360" w:lineRule="auto"/>
+      </w:pPr>
+      <w:r>
+        <w:t>Please tell me if it is raining with ‘1’ or snowing with ‘2’. And store the answer.</w:t>
+      </w:r>
+    </w:p>
+    <w:p>
+      <w:pPr>
+        <w:pStyle w:val="ListParagraph"/>
+        <w:numPr>
+          <w:ilvl w:val="1"/>
+          <w:numId w:val="26"/>
+        </w:numPr>
+        <w:spacing w:line="360" w:lineRule="auto"/>
+      </w:pPr>
+      <w:r>
+        <w:t>Then ask what the temperature is in C</w:t>
+      </w:r>
+      <w:r>
+        <w:rPr>
+          <w:rFonts w:cstheme="minorHAnsi"/>
+        </w:rPr>
+        <w:t>elsius.</w:t>
+      </w:r>
+    </w:p>
+    <w:p>
+      <w:pPr>
+        <w:pStyle w:val="ListParagraph"/>
+        <w:numPr>
+          <w:ilvl w:val="0"/>
+          <w:numId w:val="26"/>
+        </w:numPr>
+        <w:spacing w:line="360" w:lineRule="auto"/>
+      </w:pPr>
+      <w:r>
+        <w:rPr>
+          <w:rFonts w:cstheme="minorHAnsi"/>
+        </w:rPr>
+        <w:t>Next create an if – else if – else statement</w:t>
+      </w:r>
+    </w:p>
+    <w:p>
+      <w:pPr>
+        <w:pStyle w:val="ListParagraph"/>
+        <w:numPr>
+          <w:ilvl w:val="1"/>
+          <w:numId w:val="26"/>
+        </w:numPr>
+        <w:spacing w:line="360" w:lineRule="auto"/>
+      </w:pPr>
+      <w:r>
+        <w:rPr>
+          <w:rFonts w:cstheme="minorHAnsi"/>
+        </w:rPr>
+        <w:t xml:space="preserve">If the users answer is equal to 1, jump into a nested </w:t>
+      </w:r>
+      <w:r>
+        <w:rPr>
+          <w:rFonts w:cstheme="minorHAnsi"/>
+          <w:b/>
+          <w:bCs/>
+        </w:rPr>
+        <w:t>if else</w:t>
+      </w:r>
+      <w:r>
+        <w:rPr>
+          <w:rFonts w:cstheme="minorHAnsi"/>
+        </w:rPr>
+        <w:t xml:space="preserve"> statement with the condition of if temp &gt; 15, wear a light raincoat, otherwise wear a thick coat.</w:t>
+      </w:r>
+    </w:p>
+    <w:p>
+      <w:pPr>
+        <w:pStyle w:val="ListParagraph"/>
+        <w:numPr>
+          <w:ilvl w:val="1"/>
+          <w:numId w:val="26"/>
+        </w:numPr>
+        <w:spacing w:line="360" w:lineRule="auto"/>
+      </w:pPr>
+      <w:r>
+        <w:rPr>
+          <w:rFonts w:cstheme="minorHAnsi"/>
+        </w:rPr>
+        <w:t xml:space="preserve">If the user selected 2, jump into a </w:t>
+      </w:r>
+      <w:r>
+        <w:rPr>
+          <w:rFonts w:cstheme="minorHAnsi"/>
+          <w:b/>
+          <w:bCs/>
+        </w:rPr>
+        <w:t>nested</w:t>
+      </w:r>
+      <w:r>
+        <w:rPr>
+          <w:rFonts w:cstheme="minorHAnsi"/>
+        </w:rPr>
+        <w:t xml:space="preserve"> if – else if – else statement with the conditions of, if temp &gt; 5 tell them to wear something warm. Or if temp &gt; 0 tell them to wrap up well, otherwise tell them to stay home.</w:t>
+      </w:r>
+    </w:p>
+    <w:p>
+      <w:pPr>
+        <w:pStyle w:val="ListParagraph"/>
+        <w:numPr>
+          <w:ilvl w:val="1"/>
+          <w:numId w:val="26"/>
+        </w:numPr>
+        <w:spacing w:line="360" w:lineRule="auto"/>
+      </w:pPr>
+      <w:r>
+        <w:rPr>
+          <w:rFonts w:cstheme="minorHAnsi"/>
+        </w:rPr>
+        <w:t xml:space="preserve">The final outer else should just inform them to have a nice day as it is neither raining nor snowing. </w:t>
+      </w:r>
+    </w:p>
+    <w:p>
+      <w:pPr>
+        <w:pStyle w:val="ListParagraph"/>
+        <w:numPr>
+          <w:ilvl w:val="0"/>
+          <w:numId w:val="26"/>
+        </w:numPr>
+        <w:spacing w:line="360" w:lineRule="auto"/>
+      </w:pPr>
+      <w:r>
+        <w:rPr>
+          <w:rFonts w:cstheme="minorHAnsi"/>
+        </w:rPr>
+        <w:t>Test all your conditions to make sure your program works correctly.</w:t>
+      </w:r>
+    </w:p>
+    <w:p>
+      <w:pPr>
+        <w:spacing w:line="360" w:lineRule="auto"/>
+        <w:rPr>
+          <w:b/>
+          <w:bCs/>
+        </w:rPr>
+      </w:pPr>
+      <w:r>
+        <w:rPr>
+          <w:b/>
+          <w:bCs/>
+        </w:rPr>
+        <w:t>Program 12 Source code:</w:t>
+      </w:r>
+    </w:p>
+    <w:p>
+      <w:pPr>
+        <w:spacing w:line="360" w:lineRule="auto"/>
+        <w:rPr>
+          <w:b/>
+          <w:bCs/>
+        </w:rPr>
+      </w:pPr>
+      <w:r>
+        <w:t>As before, please ensure to copy your code via the insert object format.</w:t>
+      </w:r>
+    </w:p>
+    <w:p>
+      <w:pPr>
+        <w:spacing w:line="360" w:lineRule="auto"/>
+        <w:rPr>
+          <w:b/>
+          <w:bCs/>
+        </w:rPr>
+      </w:pPr>
+      <w:r>
+        <w:rPr>
+          <w:b/>
+          <w:bCs/>
+        </w:rPr>
+        <w:t>Program 12 Screenshot:</w:t>
+      </w:r>
+    </w:p>
+    <w:bookmarkEnd w:id="5"/>
+    <w:p>
+      <w:pPr>
+        <w:spacing w:line="360" w:lineRule="auto"/>
+      </w:pPr>
+    </w:p>
+    <w:p>
+      <w:r>
+        <w:br w:type="page"/>
+      </w:r>
+    </w:p>
+    <w:p>
+      <w:pPr>
+        <w:spacing w:line="360" w:lineRule="auto"/>
+        <w:rPr>
+          <w:b/>
+          <w:bCs/>
+        </w:rPr>
+      </w:pPr>
+      <w:r>
+        <w:rPr>
+          <w:b/>
+          <w:bCs/>
+        </w:rPr>
+        <w:lastRenderedPageBreak/>
+        <w:t>Program 1</w:t>
+      </w:r>
+      <w:r>
+        <w:rPr>
+          <w:b/>
+          <w:bCs/>
+        </w:rPr>
+        <w:t>3: Discount</w:t>
+      </w:r>
+    </w:p>
+    <w:p>
+      <w:pPr>
+        <w:spacing w:line="360" w:lineRule="auto"/>
+      </w:pPr>
+      <w:r>
+        <w:t>For this task you will be creating a program with an if – else if – else statement that has multiple conditions. It must have the following:</w:t>
+      </w:r>
+    </w:p>
+    <w:p>
+      <w:pPr>
+        <w:pStyle w:val="ListParagraph"/>
+        <w:numPr>
+          <w:ilvl w:val="0"/>
+          <w:numId w:val="26"/>
+        </w:numPr>
+        <w:spacing w:line="360" w:lineRule="auto"/>
+      </w:pPr>
+      <w:r>
+        <w:t>A char to hold/store the user’s status and an int for the user’s game choice.</w:t>
+      </w:r>
+    </w:p>
+    <w:p>
+      <w:pPr>
+        <w:pStyle w:val="ListParagraph"/>
+        <w:numPr>
+          <w:ilvl w:val="0"/>
+          <w:numId w:val="26"/>
+        </w:numPr>
+        <w:spacing w:line="360" w:lineRule="auto"/>
+      </w:pPr>
+      <w:r>
+        <w:t>You will then need to ask:</w:t>
+      </w:r>
+    </w:p>
+    <w:p>
+      <w:pPr>
+        <w:pStyle w:val="ListParagraph"/>
+        <w:numPr>
+          <w:ilvl w:val="1"/>
+          <w:numId w:val="26"/>
+        </w:numPr>
+        <w:spacing w:line="360" w:lineRule="auto"/>
+      </w:pPr>
+      <w:r>
+        <w:t xml:space="preserve">Please tell </w:t>
+      </w:r>
+      <w:proofErr w:type="gramStart"/>
+      <w:r>
+        <w:t>me</w:t>
+      </w:r>
+      <w:proofErr w:type="gramEnd"/>
+      <w:r>
+        <w:t xml:space="preserve"> your status with ‘s’ for student, ‘t’ for teacher or ‘o’ for other.</w:t>
+      </w:r>
+    </w:p>
+    <w:p>
+      <w:pPr>
+        <w:pStyle w:val="ListParagraph"/>
+        <w:numPr>
+          <w:ilvl w:val="1"/>
+          <w:numId w:val="26"/>
+        </w:numPr>
+        <w:spacing w:line="360" w:lineRule="auto"/>
+      </w:pPr>
+      <w:r>
+        <w:t>Then ask which game they would like, 1 or 2?</w:t>
+      </w:r>
+    </w:p>
+    <w:p>
+      <w:pPr>
+        <w:pStyle w:val="ListParagraph"/>
+        <w:numPr>
+          <w:ilvl w:val="0"/>
+          <w:numId w:val="26"/>
+        </w:numPr>
+        <w:spacing w:line="360" w:lineRule="auto"/>
+      </w:pPr>
+      <w:r>
+        <w:rPr>
+          <w:rFonts w:cstheme="minorHAnsi"/>
+        </w:rPr>
+        <w:t>Next create an if – else if – else statement</w:t>
+      </w:r>
+    </w:p>
+    <w:p>
+      <w:pPr>
+        <w:pStyle w:val="ListParagraph"/>
+        <w:numPr>
+          <w:ilvl w:val="1"/>
+          <w:numId w:val="26"/>
+        </w:numPr>
+        <w:spacing w:line="360" w:lineRule="auto"/>
+      </w:pPr>
+      <w:r>
+        <w:rPr>
+          <w:rFonts w:cstheme="minorHAnsi"/>
+        </w:rPr>
+        <w:t xml:space="preserve">If the user’s status is equal to </w:t>
+      </w:r>
+      <w:r>
+        <w:rPr>
+          <w:rFonts w:cstheme="minorHAnsi"/>
+          <w:b/>
+          <w:bCs/>
+        </w:rPr>
+        <w:t>s</w:t>
+      </w:r>
+      <w:r>
+        <w:rPr>
+          <w:rFonts w:cstheme="minorHAnsi"/>
+        </w:rPr>
+        <w:t xml:space="preserve"> or </w:t>
+      </w:r>
+      <w:r>
+        <w:rPr>
+          <w:rFonts w:cstheme="minorHAnsi"/>
+          <w:b/>
+          <w:bCs/>
+        </w:rPr>
+        <w:t>t</w:t>
+      </w:r>
+      <w:r>
+        <w:rPr>
+          <w:rFonts w:cstheme="minorHAnsi"/>
+        </w:rPr>
+        <w:t xml:space="preserve"> and the game value is equal to </w:t>
+      </w:r>
+      <w:r>
+        <w:rPr>
+          <w:rFonts w:cstheme="minorHAnsi"/>
+          <w:b/>
+          <w:bCs/>
+        </w:rPr>
+        <w:t>1</w:t>
+      </w:r>
+      <w:r>
+        <w:rPr>
+          <w:rFonts w:cstheme="minorHAnsi"/>
+        </w:rPr>
+        <w:t>. Output a message that they can get 20% discount.</w:t>
+      </w:r>
+    </w:p>
+    <w:p>
+      <w:pPr>
+        <w:pStyle w:val="ListParagraph"/>
+        <w:numPr>
+          <w:ilvl w:val="1"/>
+          <w:numId w:val="26"/>
+        </w:numPr>
+        <w:spacing w:line="360" w:lineRule="auto"/>
+      </w:pPr>
+      <w:r>
+        <w:rPr>
+          <w:rFonts w:cstheme="minorHAnsi"/>
+        </w:rPr>
+        <w:t xml:space="preserve">If the user’s status is </w:t>
+      </w:r>
+      <w:r>
+        <w:rPr>
+          <w:rFonts w:cstheme="minorHAnsi"/>
+          <w:b/>
+          <w:bCs/>
+        </w:rPr>
+        <w:t>s</w:t>
+      </w:r>
+      <w:r>
+        <w:rPr>
+          <w:rFonts w:cstheme="minorHAnsi"/>
+        </w:rPr>
+        <w:t xml:space="preserve"> or </w:t>
+      </w:r>
+      <w:r>
+        <w:rPr>
+          <w:rFonts w:cstheme="minorHAnsi"/>
+          <w:b/>
+          <w:bCs/>
+        </w:rPr>
+        <w:t>t</w:t>
+      </w:r>
+      <w:r>
+        <w:rPr>
+          <w:rFonts w:cstheme="minorHAnsi"/>
+        </w:rPr>
+        <w:t xml:space="preserve"> and the game value is equal to </w:t>
+      </w:r>
+      <w:r>
+        <w:rPr>
+          <w:rFonts w:cstheme="minorHAnsi"/>
+          <w:b/>
+          <w:bCs/>
+        </w:rPr>
+        <w:t>2</w:t>
+      </w:r>
+      <w:r>
+        <w:rPr>
+          <w:rFonts w:cstheme="minorHAnsi"/>
+        </w:rPr>
+        <w:t>. Output a message saying they can get a 10% discount.</w:t>
+      </w:r>
+    </w:p>
+    <w:p>
+      <w:pPr>
+        <w:pStyle w:val="ListParagraph"/>
+        <w:numPr>
+          <w:ilvl w:val="1"/>
+          <w:numId w:val="26"/>
+        </w:numPr>
+        <w:spacing w:line="360" w:lineRule="auto"/>
+      </w:pPr>
+      <w:r>
+        <w:rPr>
+          <w:rFonts w:cstheme="minorHAnsi"/>
+        </w:rPr>
+        <w:t xml:space="preserve">Otherwise inform them they are not entitled to a discount. </w:t>
+      </w:r>
+    </w:p>
+    <w:p>
+      <w:pPr>
+        <w:pStyle w:val="ListParagraph"/>
+        <w:numPr>
+          <w:ilvl w:val="0"/>
+          <w:numId w:val="26"/>
+        </w:numPr>
+        <w:spacing w:line="360" w:lineRule="auto"/>
+      </w:pPr>
+      <w:r>
+        <w:rPr>
+          <w:rFonts w:cstheme="minorHAnsi"/>
+        </w:rPr>
+        <w:t>Test all your conditions to make sure your program works correctly.</w:t>
+      </w:r>
+    </w:p>
+    <w:p>
+      <w:pPr>
+        <w:spacing w:line="360" w:lineRule="auto"/>
+        <w:ind w:left="360"/>
+        <w:rPr>
+          <w:color w:val="FF0000"/>
+        </w:rPr>
+      </w:pPr>
+      <w:r>
+        <w:rPr>
+          <w:color w:val="FF0000"/>
+        </w:rPr>
+        <w:t>Hint: If you are struggling refer to the slides in the PowerPoint for help</w:t>
+      </w:r>
+      <w:r>
+        <w:rPr>
+          <w:color w:val="FF0000"/>
+        </w:rPr>
+        <w:t>. Read the instructions carefully, writing pseudocode may help.</w:t>
+      </w:r>
+    </w:p>
+    <w:p>
+      <w:pPr>
+        <w:spacing w:line="360" w:lineRule="auto"/>
+        <w:rPr>
+          <w:b/>
+          <w:bCs/>
+        </w:rPr>
+      </w:pPr>
+      <w:r>
+        <w:rPr>
+          <w:b/>
+          <w:bCs/>
+        </w:rPr>
+        <w:t>Program 1</w:t>
+      </w:r>
+      <w:r>
+        <w:rPr>
+          <w:b/>
+          <w:bCs/>
+        </w:rPr>
+        <w:t>3</w:t>
+      </w:r>
+      <w:r>
+        <w:rPr>
+          <w:b/>
+          <w:bCs/>
+        </w:rPr>
+        <w:t xml:space="preserve"> Source code:</w:t>
+      </w:r>
+    </w:p>
+    <w:p>
+      <w:pPr>
+        <w:spacing w:line="360" w:lineRule="auto"/>
+        <w:rPr>
+          <w:b/>
+          <w:bCs/>
+        </w:rPr>
+      </w:pPr>
+      <w:r>
+        <w:t>As before, please ensure to copy your code via the insert object format.</w:t>
+      </w:r>
+    </w:p>
+    <w:p>
+      <w:pPr>
+        <w:spacing w:line="360" w:lineRule="auto"/>
+        <w:rPr>
+          <w:b/>
+          <w:bCs/>
+        </w:rPr>
+      </w:pPr>
+      <w:r>
+        <w:rPr>
+          <w:b/>
+          <w:bCs/>
+        </w:rPr>
+        <w:t>Program 1</w:t>
+      </w:r>
+      <w:r>
+        <w:rPr>
+          <w:b/>
+          <w:bCs/>
+        </w:rPr>
+        <w:t>3</w:t>
+      </w:r>
+      <w:r>
+        <w:rPr>
+          <w:b/>
+          <w:bCs/>
+        </w:rPr>
+        <w:t xml:space="preserve"> Screenshot:</w:t>
+      </w:r>
+    </w:p>
+    <w:p>
+      <w:pPr>
+        <w:spacing w:line="360" w:lineRule="auto"/>
+      </w:pPr>
+    </w:p>
+    <w:p>
+      <w:pPr>
+        <w:spacing w:line="360" w:lineRule="auto"/>
+      </w:pPr>
+    </w:p>
     <w:p/>
     <w:p>
       <w:pPr>
@@ -11585,8 +14521,8 @@
       </w:pPr>
     </w:p>
     <w:sectPr>
-      <w:headerReference w:type="default" r:id="rId42"/>
-      <w:footerReference w:type="default" r:id="rId43"/>
+      <w:headerReference w:type="default" r:id="rId51"/>
+      <w:footerReference w:type="default" r:id="rId52"/>
       <w:pgSz w:w="11906" w:h="16838"/>
       <w:pgMar w:top="1440" w:right="1440" w:bottom="1440" w:left="1440" w:header="708" w:footer="708" w:gutter="0"/>
       <w:cols w:space="708"/>
@@ -11849,6 +14785,9 @@
       <w:t>Student Name:</w:t>
     </w:r>
     <w:r>
+      <w:t xml:space="preserve"> Bruno Reeve</w:t>
+    </w:r>
+    <w:r>
       <w:ptab w:relativeTo="margin" w:alignment="right" w:leader="none"/>
     </w:r>
   </w:p>
@@ -11971,6 +14910,119 @@
     </w:lvl>
   </w:abstractNum>
   <w:abstractNum w:abstractNumId="1" w15:restartNumberingAfterBreak="0">
+    <w:nsid w:val="185D57B0"/>
+    <w:multiLevelType w:val="hybridMultilevel"/>
+    <w:tmpl w:val="76B09A6A"/>
+    <w:lvl w:ilvl="0" w:tplc="08090001">
+      <w:start w:val="1"/>
+      <w:numFmt w:val="bullet"/>
+      <w:lvlText w:val=""/>
+      <w:lvlJc w:val="left"/>
+      <w:pPr>
+        <w:ind w:left="720" w:hanging="360"/>
+      </w:pPr>
+      <w:rPr>
+        <w:rFonts w:ascii="Symbol" w:hAnsi="Symbol" w:hint="default"/>
+      </w:rPr>
+    </w:lvl>
+    <w:lvl w:ilvl="1" w:tplc="08090003">
+      <w:start w:val="1"/>
+      <w:numFmt w:val="bullet"/>
+      <w:lvlText w:val="o"/>
+      <w:lvlJc w:val="left"/>
+      <w:pPr>
+        <w:ind w:left="1440" w:hanging="360"/>
+      </w:pPr>
+      <w:rPr>
+        <w:rFonts w:ascii="Courier New" w:hAnsi="Courier New" w:cs="Courier New" w:hint="default"/>
+      </w:rPr>
+    </w:lvl>
+    <w:lvl w:ilvl="2" w:tplc="08090005" w:tentative="1">
+      <w:start w:val="1"/>
+      <w:numFmt w:val="bullet"/>
+      <w:lvlText w:val=""/>
+      <w:lvlJc w:val="left"/>
+      <w:pPr>
+        <w:ind w:left="2160" w:hanging="360"/>
+      </w:pPr>
+      <w:rPr>
+        <w:rFonts w:ascii="Wingdings" w:hAnsi="Wingdings" w:hint="default"/>
+      </w:rPr>
+    </w:lvl>
+    <w:lvl w:ilvl="3" w:tplc="08090001" w:tentative="1">
+      <w:start w:val="1"/>
+      <w:numFmt w:val="bullet"/>
+      <w:lvlText w:val=""/>
+      <w:lvlJc w:val="left"/>
+      <w:pPr>
+        <w:ind w:left="2880" w:hanging="360"/>
+      </w:pPr>
+      <w:rPr>
+        <w:rFonts w:ascii="Symbol" w:hAnsi="Symbol" w:hint="default"/>
+      </w:rPr>
+    </w:lvl>
+    <w:lvl w:ilvl="4" w:tplc="08090003" w:tentative="1">
+      <w:start w:val="1"/>
+      <w:numFmt w:val="bullet"/>
+      <w:lvlText w:val="o"/>
+      <w:lvlJc w:val="left"/>
+      <w:pPr>
+        <w:ind w:left="3600" w:hanging="360"/>
+      </w:pPr>
+      <w:rPr>
+        <w:rFonts w:ascii="Courier New" w:hAnsi="Courier New" w:cs="Courier New" w:hint="default"/>
+      </w:rPr>
+    </w:lvl>
+    <w:lvl w:ilvl="5" w:tplc="08090005" w:tentative="1">
+      <w:start w:val="1"/>
+      <w:numFmt w:val="bullet"/>
+      <w:lvlText w:val=""/>
+      <w:lvlJc w:val="left"/>
+      <w:pPr>
+        <w:ind w:left="4320" w:hanging="360"/>
+      </w:pPr>
+      <w:rPr>
+        <w:rFonts w:ascii="Wingdings" w:hAnsi="Wingdings" w:hint="default"/>
+      </w:rPr>
+    </w:lvl>
+    <w:lvl w:ilvl="6" w:tplc="08090001" w:tentative="1">
+      <w:start w:val="1"/>
+      <w:numFmt w:val="bullet"/>
+      <w:lvlText w:val=""/>
+      <w:lvlJc w:val="left"/>
+      <w:pPr>
+        <w:ind w:left="5040" w:hanging="360"/>
+      </w:pPr>
+      <w:rPr>
+        <w:rFonts w:ascii="Symbol" w:hAnsi="Symbol" w:hint="default"/>
+      </w:rPr>
+    </w:lvl>
+    <w:lvl w:ilvl="7" w:tplc="08090003" w:tentative="1">
+      <w:start w:val="1"/>
+      <w:numFmt w:val="bullet"/>
+      <w:lvlText w:val="o"/>
+      <w:lvlJc w:val="left"/>
+      <w:pPr>
+        <w:ind w:left="5760" w:hanging="360"/>
+      </w:pPr>
+      <w:rPr>
+        <w:rFonts w:ascii="Courier New" w:hAnsi="Courier New" w:cs="Courier New" w:hint="default"/>
+      </w:rPr>
+    </w:lvl>
+    <w:lvl w:ilvl="8" w:tplc="08090005" w:tentative="1">
+      <w:start w:val="1"/>
+      <w:numFmt w:val="bullet"/>
+      <w:lvlText w:val=""/>
+      <w:lvlJc w:val="left"/>
+      <w:pPr>
+        <w:ind w:left="6480" w:hanging="360"/>
+      </w:pPr>
+      <w:rPr>
+        <w:rFonts w:ascii="Wingdings" w:hAnsi="Wingdings" w:hint="default"/>
+      </w:rPr>
+    </w:lvl>
+  </w:abstractNum>
+  <w:abstractNum w:abstractNumId="2" w15:restartNumberingAfterBreak="0">
     <w:nsid w:val="22955754"/>
     <w:multiLevelType w:val="multilevel"/>
     <w:tmpl w:val="0DF4B3E4"/>
@@ -12083,7 +15135,7 @@
       </w:pPr>
     </w:lvl>
   </w:abstractNum>
-  <w:abstractNum w:abstractNumId="2" w15:restartNumberingAfterBreak="0">
+  <w:abstractNum w:abstractNumId="3" w15:restartNumberingAfterBreak="0">
     <w:nsid w:val="233B49B6"/>
     <w:multiLevelType w:val="multilevel"/>
     <w:tmpl w:val="0D40B1C8"/>
@@ -12196,7 +15248,7 @@
       </w:pPr>
     </w:lvl>
   </w:abstractNum>
-  <w:abstractNum w:abstractNumId="3" w15:restartNumberingAfterBreak="0">
+  <w:abstractNum w:abstractNumId="4" w15:restartNumberingAfterBreak="0">
     <w:nsid w:val="24A179DD"/>
     <w:multiLevelType w:val="hybridMultilevel"/>
     <w:tmpl w:val="D2F6D3CE"/>
@@ -12282,7 +15334,7 @@
       </w:pPr>
     </w:lvl>
   </w:abstractNum>
-  <w:abstractNum w:abstractNumId="4" w15:restartNumberingAfterBreak="0">
+  <w:abstractNum w:abstractNumId="5" w15:restartNumberingAfterBreak="0">
     <w:nsid w:val="2669449E"/>
     <w:multiLevelType w:val="multilevel"/>
     <w:tmpl w:val="40DA7E56"/>
@@ -12395,7 +15447,7 @@
       </w:pPr>
     </w:lvl>
   </w:abstractNum>
-  <w:abstractNum w:abstractNumId="5" w15:restartNumberingAfterBreak="0">
+  <w:abstractNum w:abstractNumId="6" w15:restartNumberingAfterBreak="0">
     <w:nsid w:val="299F73F7"/>
     <w:multiLevelType w:val="multilevel"/>
     <w:tmpl w:val="19E4B3F0"/>
@@ -12508,7 +15560,7 @@
       </w:pPr>
     </w:lvl>
   </w:abstractNum>
-  <w:abstractNum w:abstractNumId="6" w15:restartNumberingAfterBreak="0">
+  <w:abstractNum w:abstractNumId="7" w15:restartNumberingAfterBreak="0">
     <w:nsid w:val="2E1101E9"/>
     <w:multiLevelType w:val="hybridMultilevel"/>
     <w:tmpl w:val="FCBC3EA0"/>
@@ -12594,7 +15646,7 @@
       </w:pPr>
     </w:lvl>
   </w:abstractNum>
-  <w:abstractNum w:abstractNumId="7" w15:restartNumberingAfterBreak="0">
+  <w:abstractNum w:abstractNumId="8" w15:restartNumberingAfterBreak="0">
     <w:nsid w:val="3204747D"/>
     <w:multiLevelType w:val="hybridMultilevel"/>
     <w:tmpl w:val="84A2E25C"/>
@@ -12680,7 +15732,7 @@
       </w:pPr>
     </w:lvl>
   </w:abstractNum>
-  <w:abstractNum w:abstractNumId="8" w15:restartNumberingAfterBreak="0">
+  <w:abstractNum w:abstractNumId="9" w15:restartNumberingAfterBreak="0">
     <w:nsid w:val="34C47F04"/>
     <w:multiLevelType w:val="multilevel"/>
     <w:tmpl w:val="476EB776"/>
@@ -12793,7 +15845,7 @@
       </w:pPr>
     </w:lvl>
   </w:abstractNum>
-  <w:abstractNum w:abstractNumId="9" w15:restartNumberingAfterBreak="0">
+  <w:abstractNum w:abstractNumId="10" w15:restartNumberingAfterBreak="0">
     <w:nsid w:val="4A1E29EB"/>
     <w:multiLevelType w:val="multilevel"/>
     <w:tmpl w:val="BEA433C8"/>
@@ -12906,7 +15958,7 @@
       </w:pPr>
     </w:lvl>
   </w:abstractNum>
-  <w:abstractNum w:abstractNumId="10" w15:restartNumberingAfterBreak="0">
+  <w:abstractNum w:abstractNumId="11" w15:restartNumberingAfterBreak="0">
     <w:nsid w:val="4FF70C21"/>
     <w:multiLevelType w:val="hybridMultilevel"/>
     <w:tmpl w:val="FBD24F10"/>
@@ -12992,7 +16044,7 @@
       </w:pPr>
     </w:lvl>
   </w:abstractNum>
-  <w:abstractNum w:abstractNumId="11" w15:restartNumberingAfterBreak="0">
+  <w:abstractNum w:abstractNumId="12" w15:restartNumberingAfterBreak="0">
     <w:nsid w:val="504A78A8"/>
     <w:multiLevelType w:val="hybridMultilevel"/>
     <w:tmpl w:val="1DFE0B80"/>
@@ -13078,7 +16130,7 @@
       </w:pPr>
     </w:lvl>
   </w:abstractNum>
-  <w:abstractNum w:abstractNumId="12" w15:restartNumberingAfterBreak="0">
+  <w:abstractNum w:abstractNumId="13" w15:restartNumberingAfterBreak="0">
     <w:nsid w:val="51031C44"/>
     <w:multiLevelType w:val="hybridMultilevel"/>
     <w:tmpl w:val="088ADE38"/>
@@ -13164,7 +16216,7 @@
       </w:pPr>
     </w:lvl>
   </w:abstractNum>
-  <w:abstractNum w:abstractNumId="13" w15:restartNumberingAfterBreak="0">
+  <w:abstractNum w:abstractNumId="14" w15:restartNumberingAfterBreak="0">
     <w:nsid w:val="646F358E"/>
     <w:multiLevelType w:val="hybridMultilevel"/>
     <w:tmpl w:val="68E4674C"/>
@@ -13250,7 +16302,7 @@
       </w:pPr>
     </w:lvl>
   </w:abstractNum>
-  <w:abstractNum w:abstractNumId="14" w15:restartNumberingAfterBreak="0">
+  <w:abstractNum w:abstractNumId="15" w15:restartNumberingAfterBreak="0">
     <w:nsid w:val="752608D8"/>
     <w:multiLevelType w:val="multilevel"/>
     <w:tmpl w:val="04163AB8"/>
@@ -13363,7 +16415,120 @@
       </w:pPr>
     </w:lvl>
   </w:abstractNum>
-  <w:abstractNum w:abstractNumId="15" w15:restartNumberingAfterBreak="0">
+  <w:abstractNum w:abstractNumId="16" w15:restartNumberingAfterBreak="0">
+    <w:nsid w:val="7D8A63E9"/>
+    <w:multiLevelType w:val="hybridMultilevel"/>
+    <w:tmpl w:val="37A29B2C"/>
+    <w:lvl w:ilvl="0" w:tplc="08090001">
+      <w:start w:val="1"/>
+      <w:numFmt w:val="bullet"/>
+      <w:lvlText w:val=""/>
+      <w:lvlJc w:val="left"/>
+      <w:pPr>
+        <w:ind w:left="1080" w:hanging="720"/>
+      </w:pPr>
+      <w:rPr>
+        <w:rFonts w:ascii="Symbol" w:hAnsi="Symbol" w:hint="default"/>
+      </w:rPr>
+    </w:lvl>
+    <w:lvl w:ilvl="1" w:tplc="0809000F">
+      <w:start w:val="1"/>
+      <w:numFmt w:val="decimal"/>
+      <w:lvlText w:val="%2."/>
+      <w:lvlJc w:val="left"/>
+      <w:pPr>
+        <w:ind w:left="1440" w:hanging="360"/>
+      </w:pPr>
+      <w:rPr>
+        <w:rFonts w:hint="default"/>
+      </w:rPr>
+    </w:lvl>
+    <w:lvl w:ilvl="2" w:tplc="08090005" w:tentative="1">
+      <w:start w:val="1"/>
+      <w:numFmt w:val="bullet"/>
+      <w:lvlText w:val=""/>
+      <w:lvlJc w:val="left"/>
+      <w:pPr>
+        <w:ind w:left="2160" w:hanging="360"/>
+      </w:pPr>
+      <w:rPr>
+        <w:rFonts w:ascii="Wingdings" w:hAnsi="Wingdings" w:hint="default"/>
+      </w:rPr>
+    </w:lvl>
+    <w:lvl w:ilvl="3" w:tplc="08090001" w:tentative="1">
+      <w:start w:val="1"/>
+      <w:numFmt w:val="bullet"/>
+      <w:lvlText w:val=""/>
+      <w:lvlJc w:val="left"/>
+      <w:pPr>
+        <w:ind w:left="2880" w:hanging="360"/>
+      </w:pPr>
+      <w:rPr>
+        <w:rFonts w:ascii="Symbol" w:hAnsi="Symbol" w:hint="default"/>
+      </w:rPr>
+    </w:lvl>
+    <w:lvl w:ilvl="4" w:tplc="08090003" w:tentative="1">
+      <w:start w:val="1"/>
+      <w:numFmt w:val="bullet"/>
+      <w:lvlText w:val="o"/>
+      <w:lvlJc w:val="left"/>
+      <w:pPr>
+        <w:ind w:left="3600" w:hanging="360"/>
+      </w:pPr>
+      <w:rPr>
+        <w:rFonts w:ascii="Courier New" w:hAnsi="Courier New" w:cs="Courier New" w:hint="default"/>
+      </w:rPr>
+    </w:lvl>
+    <w:lvl w:ilvl="5" w:tplc="08090005" w:tentative="1">
+      <w:start w:val="1"/>
+      <w:numFmt w:val="bullet"/>
+      <w:lvlText w:val=""/>
+      <w:lvlJc w:val="left"/>
+      <w:pPr>
+        <w:ind w:left="4320" w:hanging="360"/>
+      </w:pPr>
+      <w:rPr>
+        <w:rFonts w:ascii="Wingdings" w:hAnsi="Wingdings" w:hint="default"/>
+      </w:rPr>
+    </w:lvl>
+    <w:lvl w:ilvl="6" w:tplc="08090001" w:tentative="1">
+      <w:start w:val="1"/>
+      <w:numFmt w:val="bullet"/>
+      <w:lvlText w:val=""/>
+      <w:lvlJc w:val="left"/>
+      <w:pPr>
+        <w:ind w:left="5040" w:hanging="360"/>
+      </w:pPr>
+      <w:rPr>
+        <w:rFonts w:ascii="Symbol" w:hAnsi="Symbol" w:hint="default"/>
+      </w:rPr>
+    </w:lvl>
+    <w:lvl w:ilvl="7" w:tplc="08090003" w:tentative="1">
+      <w:start w:val="1"/>
+      <w:numFmt w:val="bullet"/>
+      <w:lvlText w:val="o"/>
+      <w:lvlJc w:val="left"/>
+      <w:pPr>
+        <w:ind w:left="5760" w:hanging="360"/>
+      </w:pPr>
+      <w:rPr>
+        <w:rFonts w:ascii="Courier New" w:hAnsi="Courier New" w:cs="Courier New" w:hint="default"/>
+      </w:rPr>
+    </w:lvl>
+    <w:lvl w:ilvl="8" w:tplc="08090005" w:tentative="1">
+      <w:start w:val="1"/>
+      <w:numFmt w:val="bullet"/>
+      <w:lvlText w:val=""/>
+      <w:lvlJc w:val="left"/>
+      <w:pPr>
+        <w:ind w:left="6480" w:hanging="360"/>
+      </w:pPr>
+      <w:rPr>
+        <w:rFonts w:ascii="Wingdings" w:hAnsi="Wingdings" w:hint="default"/>
+      </w:rPr>
+    </w:lvl>
+  </w:abstractNum>
+  <w:abstractNum w:abstractNumId="17" w15:restartNumberingAfterBreak="0">
     <w:nsid w:val="7EA67CCD"/>
     <w:multiLevelType w:val="hybridMultilevel"/>
     <w:tmpl w:val="482E5C3E"/>
@@ -13449,55 +16614,115 @@
       </w:pPr>
     </w:lvl>
   </w:abstractNum>
-  <w:num w:numId="1" w16cid:durableId="2028484391">
+  <w:num w:numId="1">
+    <w:abstractNumId w:val="10"/>
+  </w:num>
+  <w:num w:numId="2">
+    <w:abstractNumId w:val="0"/>
+  </w:num>
+  <w:num w:numId="3">
+    <w:abstractNumId w:val="6"/>
+  </w:num>
+  <w:num w:numId="4">
+    <w:abstractNumId w:val="13"/>
+  </w:num>
+  <w:num w:numId="5">
     <w:abstractNumId w:val="9"/>
   </w:num>
-  <w:num w:numId="2" w16cid:durableId="1976636197">
-    <w:abstractNumId w:val="0"/>
+  <w:num w:numId="6">
+    <w:abstractNumId w:val="15"/>
   </w:num>
-  <w:num w:numId="3" w16cid:durableId="1888446077">
+  <w:num w:numId="7">
+    <w:abstractNumId w:val="2"/>
+  </w:num>
+  <w:num w:numId="8">
+    <w:abstractNumId w:val="3"/>
+  </w:num>
+  <w:num w:numId="9">
     <w:abstractNumId w:val="5"/>
   </w:num>
-  <w:num w:numId="4" w16cid:durableId="1354112410">
+  <w:num w:numId="10">
+    <w:abstractNumId w:val="8"/>
+  </w:num>
+  <w:num w:numId="11">
+    <w:abstractNumId w:val="11"/>
+  </w:num>
+  <w:num w:numId="12">
     <w:abstractNumId w:val="12"/>
   </w:num>
-  <w:num w:numId="5" w16cid:durableId="1640115759">
-    <w:abstractNumId w:val="8"/>
+  <w:num w:numId="13">
+    <w:abstractNumId w:val="17"/>
   </w:num>
-  <w:num w:numId="6" w16cid:durableId="1330597633">
+  <w:num w:numId="14">
+    <w:abstractNumId w:val="4"/>
+  </w:num>
+  <w:num w:numId="15">
     <w:abstractNumId w:val="14"/>
   </w:num>
-  <w:num w:numId="7" w16cid:durableId="584338085">
-    <w:abstractNumId w:val="1"/>
-  </w:num>
-  <w:num w:numId="8" w16cid:durableId="1076515979">
-    <w:abstractNumId w:val="2"/>
-  </w:num>
-  <w:num w:numId="9" w16cid:durableId="1016158046">
-    <w:abstractNumId w:val="4"/>
-  </w:num>
-  <w:num w:numId="10" w16cid:durableId="1088581691">
+  <w:num w:numId="16">
     <w:abstractNumId w:val="7"/>
   </w:num>
-  <w:num w:numId="11" w16cid:durableId="902789328">
-    <w:abstractNumId w:val="10"/>
+  <w:num w:numId="17">
+    <w:abstractNumId w:val="9"/>
+    <w:lvlOverride w:ilvl="0">
+      <w:startOverride w:val="1"/>
+    </w:lvlOverride>
+    <w:lvlOverride w:ilvl="1">
+      <w:startOverride w:val="1"/>
+    </w:lvlOverride>
+    <w:lvlOverride w:ilvl="2">
+      <w:startOverride w:val="1"/>
+    </w:lvlOverride>
+    <w:lvlOverride w:ilvl="3">
+      <w:startOverride w:val="1"/>
+    </w:lvlOverride>
+    <w:lvlOverride w:ilvl="4">
+      <w:startOverride w:val="1"/>
+    </w:lvlOverride>
+    <w:lvlOverride w:ilvl="5">
+      <w:startOverride w:val="1"/>
+    </w:lvlOverride>
+    <w:lvlOverride w:ilvl="6">
+      <w:startOverride w:val="1"/>
+    </w:lvlOverride>
+    <w:lvlOverride w:ilvl="7">
+      <w:startOverride w:val="1"/>
+    </w:lvlOverride>
+    <w:lvlOverride w:ilvl="8">
+      <w:startOverride w:val="1"/>
+    </w:lvlOverride>
   </w:num>
-  <w:num w:numId="12" w16cid:durableId="1381242815">
-    <w:abstractNumId w:val="11"/>
+  <w:num w:numId="18">
+    <w:abstractNumId w:val="15"/>
+    <w:lvlOverride w:ilvl="0">
+      <w:startOverride w:val="2"/>
+    </w:lvlOverride>
+    <w:lvlOverride w:ilvl="1">
+      <w:startOverride w:val="1"/>
+    </w:lvlOverride>
+    <w:lvlOverride w:ilvl="2">
+      <w:startOverride w:val="1"/>
+    </w:lvlOverride>
+    <w:lvlOverride w:ilvl="3">
+      <w:startOverride w:val="1"/>
+    </w:lvlOverride>
+    <w:lvlOverride w:ilvl="4">
+      <w:startOverride w:val="1"/>
+    </w:lvlOverride>
+    <w:lvlOverride w:ilvl="5">
+      <w:startOverride w:val="1"/>
+    </w:lvlOverride>
+    <w:lvlOverride w:ilvl="6">
+      <w:startOverride w:val="1"/>
+    </w:lvlOverride>
+    <w:lvlOverride w:ilvl="7">
+      <w:startOverride w:val="1"/>
+    </w:lvlOverride>
+    <w:lvlOverride w:ilvl="8">
+      <w:startOverride w:val="1"/>
+    </w:lvlOverride>
   </w:num>
-  <w:num w:numId="13" w16cid:durableId="2085371725">
-    <w:abstractNumId w:val="15"/>
-  </w:num>
-  <w:num w:numId="14" w16cid:durableId="550073318">
-    <w:abstractNumId w:val="3"/>
-  </w:num>
-  <w:num w:numId="15" w16cid:durableId="2121293773">
-    <w:abstractNumId w:val="13"/>
-  </w:num>
-  <w:num w:numId="16" w16cid:durableId="526141735">
-    <w:abstractNumId w:val="6"/>
-  </w:num>
-  <w:num w:numId="17" w16cid:durableId="489030834">
+  <w:num w:numId="19">
     <w:abstractNumId w:val="8"/>
     <w:lvlOverride w:ilvl="0">
       <w:startOverride w:val="1"/>
@@ -13527,10 +16752,10 @@
       <w:startOverride w:val="1"/>
     </w:lvlOverride>
   </w:num>
-  <w:num w:numId="18" w16cid:durableId="1970434020">
-    <w:abstractNumId w:val="14"/>
+  <w:num w:numId="20">
+    <w:abstractNumId w:val="11"/>
     <w:lvlOverride w:ilvl="0">
-      <w:startOverride w:val="2"/>
+      <w:startOverride w:val="1"/>
     </w:lvlOverride>
     <w:lvlOverride w:ilvl="1">
       <w:startOverride w:val="1"/>
@@ -13557,7 +16782,127 @@
       <w:startOverride w:val="1"/>
     </w:lvlOverride>
   </w:num>
-  <w:num w:numId="19" w16cid:durableId="1060128954">
+  <w:num w:numId="21">
+    <w:abstractNumId w:val="12"/>
+    <w:lvlOverride w:ilvl="0">
+      <w:startOverride w:val="1"/>
+    </w:lvlOverride>
+    <w:lvlOverride w:ilvl="1">
+      <w:startOverride w:val="1"/>
+    </w:lvlOverride>
+    <w:lvlOverride w:ilvl="2">
+      <w:startOverride w:val="1"/>
+    </w:lvlOverride>
+    <w:lvlOverride w:ilvl="3">
+      <w:startOverride w:val="1"/>
+    </w:lvlOverride>
+    <w:lvlOverride w:ilvl="4">
+      <w:startOverride w:val="1"/>
+    </w:lvlOverride>
+    <w:lvlOverride w:ilvl="5">
+      <w:startOverride w:val="1"/>
+    </w:lvlOverride>
+    <w:lvlOverride w:ilvl="6">
+      <w:startOverride w:val="1"/>
+    </w:lvlOverride>
+    <w:lvlOverride w:ilvl="7">
+      <w:startOverride w:val="1"/>
+    </w:lvlOverride>
+    <w:lvlOverride w:ilvl="8">
+      <w:startOverride w:val="1"/>
+    </w:lvlOverride>
+  </w:num>
+  <w:num w:numId="22">
+    <w:abstractNumId w:val="17"/>
+    <w:lvlOverride w:ilvl="0">
+      <w:startOverride w:val="1"/>
+    </w:lvlOverride>
+    <w:lvlOverride w:ilvl="1">
+      <w:startOverride w:val="1"/>
+    </w:lvlOverride>
+    <w:lvlOverride w:ilvl="2">
+      <w:startOverride w:val="1"/>
+    </w:lvlOverride>
+    <w:lvlOverride w:ilvl="3">
+      <w:startOverride w:val="1"/>
+    </w:lvlOverride>
+    <w:lvlOverride w:ilvl="4">
+      <w:startOverride w:val="1"/>
+    </w:lvlOverride>
+    <w:lvlOverride w:ilvl="5">
+      <w:startOverride w:val="1"/>
+    </w:lvlOverride>
+    <w:lvlOverride w:ilvl="6">
+      <w:startOverride w:val="1"/>
+    </w:lvlOverride>
+    <w:lvlOverride w:ilvl="7">
+      <w:startOverride w:val="1"/>
+    </w:lvlOverride>
+    <w:lvlOverride w:ilvl="8">
+      <w:startOverride w:val="1"/>
+    </w:lvlOverride>
+  </w:num>
+  <w:num w:numId="23">
+    <w:abstractNumId w:val="4"/>
+    <w:lvlOverride w:ilvl="0">
+      <w:startOverride w:val="1"/>
+    </w:lvlOverride>
+    <w:lvlOverride w:ilvl="1">
+      <w:startOverride w:val="1"/>
+    </w:lvlOverride>
+    <w:lvlOverride w:ilvl="2">
+      <w:startOverride w:val="1"/>
+    </w:lvlOverride>
+    <w:lvlOverride w:ilvl="3">
+      <w:startOverride w:val="1"/>
+    </w:lvlOverride>
+    <w:lvlOverride w:ilvl="4">
+      <w:startOverride w:val="1"/>
+    </w:lvlOverride>
+    <w:lvlOverride w:ilvl="5">
+      <w:startOverride w:val="1"/>
+    </w:lvlOverride>
+    <w:lvlOverride w:ilvl="6">
+      <w:startOverride w:val="1"/>
+    </w:lvlOverride>
+    <w:lvlOverride w:ilvl="7">
+      <w:startOverride w:val="1"/>
+    </w:lvlOverride>
+    <w:lvlOverride w:ilvl="8">
+      <w:startOverride w:val="1"/>
+    </w:lvlOverride>
+  </w:num>
+  <w:num w:numId="24">
+    <w:abstractNumId w:val="14"/>
+    <w:lvlOverride w:ilvl="0">
+      <w:startOverride w:val="1"/>
+    </w:lvlOverride>
+    <w:lvlOverride w:ilvl="1">
+      <w:startOverride w:val="1"/>
+    </w:lvlOverride>
+    <w:lvlOverride w:ilvl="2">
+      <w:startOverride w:val="1"/>
+    </w:lvlOverride>
+    <w:lvlOverride w:ilvl="3">
+      <w:startOverride w:val="1"/>
+    </w:lvlOverride>
+    <w:lvlOverride w:ilvl="4">
+      <w:startOverride w:val="1"/>
+    </w:lvlOverride>
+    <w:lvlOverride w:ilvl="5">
+      <w:startOverride w:val="1"/>
+    </w:lvlOverride>
+    <w:lvlOverride w:ilvl="6">
+      <w:startOverride w:val="1"/>
+    </w:lvlOverride>
+    <w:lvlOverride w:ilvl="7">
+      <w:startOverride w:val="1"/>
+    </w:lvlOverride>
+    <w:lvlOverride w:ilvl="8">
+      <w:startOverride w:val="1"/>
+    </w:lvlOverride>
+  </w:num>
+  <w:num w:numId="25">
     <w:abstractNumId w:val="7"/>
     <w:lvlOverride w:ilvl="0">
       <w:startOverride w:val="1"/>
@@ -13587,185 +16932,11 @@
       <w:startOverride w:val="1"/>
     </w:lvlOverride>
   </w:num>
-  <w:num w:numId="20" w16cid:durableId="1796361692">
-    <w:abstractNumId w:val="10"/>
-    <w:lvlOverride w:ilvl="0">
-      <w:startOverride w:val="1"/>
-    </w:lvlOverride>
-    <w:lvlOverride w:ilvl="1">
-      <w:startOverride w:val="1"/>
-    </w:lvlOverride>
-    <w:lvlOverride w:ilvl="2">
-      <w:startOverride w:val="1"/>
-    </w:lvlOverride>
-    <w:lvlOverride w:ilvl="3">
-      <w:startOverride w:val="1"/>
-    </w:lvlOverride>
-    <w:lvlOverride w:ilvl="4">
-      <w:startOverride w:val="1"/>
-    </w:lvlOverride>
-    <w:lvlOverride w:ilvl="5">
-      <w:startOverride w:val="1"/>
-    </w:lvlOverride>
-    <w:lvlOverride w:ilvl="6">
-      <w:startOverride w:val="1"/>
-    </w:lvlOverride>
-    <w:lvlOverride w:ilvl="7">
-      <w:startOverride w:val="1"/>
-    </w:lvlOverride>
-    <w:lvlOverride w:ilvl="8">
-      <w:startOverride w:val="1"/>
-    </w:lvlOverride>
+  <w:num w:numId="26">
+    <w:abstractNumId w:val="1"/>
   </w:num>
-  <w:num w:numId="21" w16cid:durableId="1851678907">
-    <w:abstractNumId w:val="11"/>
-    <w:lvlOverride w:ilvl="0">
-      <w:startOverride w:val="1"/>
-    </w:lvlOverride>
-    <w:lvlOverride w:ilvl="1">
-      <w:startOverride w:val="1"/>
-    </w:lvlOverride>
-    <w:lvlOverride w:ilvl="2">
-      <w:startOverride w:val="1"/>
-    </w:lvlOverride>
-    <w:lvlOverride w:ilvl="3">
-      <w:startOverride w:val="1"/>
-    </w:lvlOverride>
-    <w:lvlOverride w:ilvl="4">
-      <w:startOverride w:val="1"/>
-    </w:lvlOverride>
-    <w:lvlOverride w:ilvl="5">
-      <w:startOverride w:val="1"/>
-    </w:lvlOverride>
-    <w:lvlOverride w:ilvl="6">
-      <w:startOverride w:val="1"/>
-    </w:lvlOverride>
-    <w:lvlOverride w:ilvl="7">
-      <w:startOverride w:val="1"/>
-    </w:lvlOverride>
-    <w:lvlOverride w:ilvl="8">
-      <w:startOverride w:val="1"/>
-    </w:lvlOverride>
-  </w:num>
-  <w:num w:numId="22" w16cid:durableId="1994022379">
-    <w:abstractNumId w:val="15"/>
-    <w:lvlOverride w:ilvl="0">
-      <w:startOverride w:val="1"/>
-    </w:lvlOverride>
-    <w:lvlOverride w:ilvl="1">
-      <w:startOverride w:val="1"/>
-    </w:lvlOverride>
-    <w:lvlOverride w:ilvl="2">
-      <w:startOverride w:val="1"/>
-    </w:lvlOverride>
-    <w:lvlOverride w:ilvl="3">
-      <w:startOverride w:val="1"/>
-    </w:lvlOverride>
-    <w:lvlOverride w:ilvl="4">
-      <w:startOverride w:val="1"/>
-    </w:lvlOverride>
-    <w:lvlOverride w:ilvl="5">
-      <w:startOverride w:val="1"/>
-    </w:lvlOverride>
-    <w:lvlOverride w:ilvl="6">
-      <w:startOverride w:val="1"/>
-    </w:lvlOverride>
-    <w:lvlOverride w:ilvl="7">
-      <w:startOverride w:val="1"/>
-    </w:lvlOverride>
-    <w:lvlOverride w:ilvl="8">
-      <w:startOverride w:val="1"/>
-    </w:lvlOverride>
-  </w:num>
-  <w:num w:numId="23" w16cid:durableId="862406455">
-    <w:abstractNumId w:val="3"/>
-    <w:lvlOverride w:ilvl="0">
-      <w:startOverride w:val="1"/>
-    </w:lvlOverride>
-    <w:lvlOverride w:ilvl="1">
-      <w:startOverride w:val="1"/>
-    </w:lvlOverride>
-    <w:lvlOverride w:ilvl="2">
-      <w:startOverride w:val="1"/>
-    </w:lvlOverride>
-    <w:lvlOverride w:ilvl="3">
-      <w:startOverride w:val="1"/>
-    </w:lvlOverride>
-    <w:lvlOverride w:ilvl="4">
-      <w:startOverride w:val="1"/>
-    </w:lvlOverride>
-    <w:lvlOverride w:ilvl="5">
-      <w:startOverride w:val="1"/>
-    </w:lvlOverride>
-    <w:lvlOverride w:ilvl="6">
-      <w:startOverride w:val="1"/>
-    </w:lvlOverride>
-    <w:lvlOverride w:ilvl="7">
-      <w:startOverride w:val="1"/>
-    </w:lvlOverride>
-    <w:lvlOverride w:ilvl="8">
-      <w:startOverride w:val="1"/>
-    </w:lvlOverride>
-  </w:num>
-  <w:num w:numId="24" w16cid:durableId="1667856087">
-    <w:abstractNumId w:val="13"/>
-    <w:lvlOverride w:ilvl="0">
-      <w:startOverride w:val="1"/>
-    </w:lvlOverride>
-    <w:lvlOverride w:ilvl="1">
-      <w:startOverride w:val="1"/>
-    </w:lvlOverride>
-    <w:lvlOverride w:ilvl="2">
-      <w:startOverride w:val="1"/>
-    </w:lvlOverride>
-    <w:lvlOverride w:ilvl="3">
-      <w:startOverride w:val="1"/>
-    </w:lvlOverride>
-    <w:lvlOverride w:ilvl="4">
-      <w:startOverride w:val="1"/>
-    </w:lvlOverride>
-    <w:lvlOverride w:ilvl="5">
-      <w:startOverride w:val="1"/>
-    </w:lvlOverride>
-    <w:lvlOverride w:ilvl="6">
-      <w:startOverride w:val="1"/>
-    </w:lvlOverride>
-    <w:lvlOverride w:ilvl="7">
-      <w:startOverride w:val="1"/>
-    </w:lvlOverride>
-    <w:lvlOverride w:ilvl="8">
-      <w:startOverride w:val="1"/>
-    </w:lvlOverride>
-  </w:num>
-  <w:num w:numId="25" w16cid:durableId="117452975">
-    <w:abstractNumId w:val="6"/>
-    <w:lvlOverride w:ilvl="0">
-      <w:startOverride w:val="1"/>
-    </w:lvlOverride>
-    <w:lvlOverride w:ilvl="1">
-      <w:startOverride w:val="1"/>
-    </w:lvlOverride>
-    <w:lvlOverride w:ilvl="2">
-      <w:startOverride w:val="1"/>
-    </w:lvlOverride>
-    <w:lvlOverride w:ilvl="3">
-      <w:startOverride w:val="1"/>
-    </w:lvlOverride>
-    <w:lvlOverride w:ilvl="4">
-      <w:startOverride w:val="1"/>
-    </w:lvlOverride>
-    <w:lvlOverride w:ilvl="5">
-      <w:startOverride w:val="1"/>
-    </w:lvlOverride>
-    <w:lvlOverride w:ilvl="6">
-      <w:startOverride w:val="1"/>
-    </w:lvlOverride>
-    <w:lvlOverride w:ilvl="7">
-      <w:startOverride w:val="1"/>
-    </w:lvlOverride>
-    <w:lvlOverride w:ilvl="8">
-      <w:startOverride w:val="1"/>
-    </w:lvlOverride>
+  <w:num w:numId="27">
+    <w:abstractNumId w:val="16"/>
   </w:num>
 </w:numbering>
 </file>
@@ -14369,6 +17540,50 @@
       <w:contextualSpacing/>
     </w:pPr>
   </w:style>
+  <w:style w:type="table" w:customStyle="1" w:styleId="TableGrid1">
+    <w:name w:val="Table Grid1"/>
+    <w:basedOn w:val="TableNormal"/>
+    <w:next w:val="TableGrid"/>
+    <w:uiPriority w:val="59"/>
+    <w:rsid w:val="00F40EA3"/>
+    <w:pPr>
+      <w:spacing w:after="0" w:line="240" w:lineRule="auto"/>
+    </w:pPr>
+    <w:rPr>
+      <w:rFonts w:eastAsia="MS Mincho"/>
+      <w:sz w:val="24"/>
+      <w:szCs w:val="24"/>
+    </w:rPr>
+    <w:tblPr>
+      <w:tblBorders>
+        <w:top w:val="single" w:sz="4" w:space="0" w:color="auto"/>
+        <w:left w:val="single" w:sz="4" w:space="0" w:color="auto"/>
+        <w:bottom w:val="single" w:sz="4" w:space="0" w:color="auto"/>
+        <w:right w:val="single" w:sz="4" w:space="0" w:color="auto"/>
+        <w:insideH w:val="single" w:sz="4" w:space="0" w:color="auto"/>
+        <w:insideV w:val="single" w:sz="4" w:space="0" w:color="auto"/>
+      </w:tblBorders>
+    </w:tblPr>
+  </w:style>
+  <w:style w:type="table" w:styleId="TableGrid">
+    <w:name w:val="Table Grid"/>
+    <w:basedOn w:val="TableNormal"/>
+    <w:uiPriority w:val="39"/>
+    <w:rsid w:val="00F40EA3"/>
+    <w:pPr>
+      <w:spacing w:after="0" w:line="240" w:lineRule="auto"/>
+    </w:pPr>
+    <w:tblPr>
+      <w:tblBorders>
+        <w:top w:val="single" w:sz="4" w:space="0" w:color="auto"/>
+        <w:left w:val="single" w:sz="4" w:space="0" w:color="auto"/>
+        <w:bottom w:val="single" w:sz="4" w:space="0" w:color="auto"/>
+        <w:right w:val="single" w:sz="4" w:space="0" w:color="auto"/>
+        <w:insideH w:val="single" w:sz="4" w:space="0" w:color="auto"/>
+        <w:insideV w:val="single" w:sz="4" w:space="0" w:color="auto"/>
+      </w:tblBorders>
+    </w:tblPr>
+  </w:style>
 </w:styles>
 </file>
 
@@ -14679,15 +17894,6 @@
 </file>
 
 <file path=customXml/item2.xml><?xml version="1.0" encoding="utf-8"?>
-<?mso-contentType ?>
-<FormTemplates xmlns="http://schemas.microsoft.com/sharepoint/v3/contenttype/forms">
-  <Display>DocumentLibraryForm</Display>
-  <Edit>DocumentLibraryForm</Edit>
-  <New>DocumentLibraryForm</New>
-</FormTemplates>
-</file>
-
-<file path=customXml/item3.xml><?xml version="1.0" encoding="utf-8"?>
 <ct:contentTypeSchema xmlns:ct="http://schemas.microsoft.com/office/2006/metadata/contentType" xmlns:ma="http://schemas.microsoft.com/office/2006/metadata/properties/metaAttributes" ct:_="" ma:_="" ma:contentTypeName="Document" ma:contentTypeID="0x0101009B9390D538F7EE448203A8C6D3CD91D4" ma:contentTypeVersion="16" ma:contentTypeDescription="Create a new document." ma:contentTypeScope="" ma:versionID="5378105793d36bdcff32665af4766295">
   <xsd:schema xmlns:xsd="http://www.w3.org/2001/XMLSchema" xmlns:xs="http://www.w3.org/2001/XMLSchema" xmlns:p="http://schemas.microsoft.com/office/2006/metadata/properties" xmlns:ns2="48a12daf-7843-4cc8-8533-459945ace6ce" xmlns:ns3="6a3747f7-2a82-4cdb-b0b8-f75252427fe9" targetNamespace="http://schemas.microsoft.com/office/2006/metadata/properties" ma:root="true" ma:fieldsID="824e3a3eb10ee9911af8e61d75deda1f" ns2:_="" ns3:_="">
     <xsd:import namespace="48a12daf-7843-4cc8-8533-459945ace6ce"/>
@@ -14930,6 +18136,15 @@
 </ct:contentTypeSchema>
 </file>
 
+<file path=customXml/item3.xml><?xml version="1.0" encoding="utf-8"?>
+<?mso-contentType ?>
+<FormTemplates xmlns="http://schemas.microsoft.com/sharepoint/v3/contenttype/forms">
+  <Display>DocumentLibraryForm</Display>
+  <Edit>DocumentLibraryForm</Edit>
+  <New>DocumentLibraryForm</New>
+</FormTemplates>
+</file>
+
 <file path=customXml/itemProps1.xml><?xml version="1.0" encoding="utf-8"?>
 <ds:datastoreItem xmlns:ds="http://schemas.openxmlformats.org/officeDocument/2006/customXml" ds:itemID="{4082DF4F-3E7A-46F5-8441-F02C9B2B1521}">
   <ds:schemaRefs>
@@ -14942,14 +18157,6 @@
 </file>
 
 <file path=customXml/itemProps2.xml><?xml version="1.0" encoding="utf-8"?>
-<ds:datastoreItem xmlns:ds="http://schemas.openxmlformats.org/officeDocument/2006/customXml" ds:itemID="{6605FADE-9BBA-4DC6-BE3B-53D25850A69E}">
-  <ds:schemaRefs>
-    <ds:schemaRef ds:uri="http://schemas.microsoft.com/sharepoint/v3/contenttype/forms"/>
-  </ds:schemaRefs>
-</ds:datastoreItem>
-</file>
-
-<file path=customXml/itemProps3.xml><?xml version="1.0" encoding="utf-8"?>
 <ds:datastoreItem xmlns:ds="http://schemas.openxmlformats.org/officeDocument/2006/customXml" ds:itemID="{684CCDD1-0DF3-42C8-92BD-1D3F0F04A356}">
   <ds:schemaRefs>
     <ds:schemaRef ds:uri="http://schemas.microsoft.com/office/2006/metadata/contentType"/>
@@ -14966,4 +18173,12 @@
     <ds:schemaRef ds:uri="http://schemas.microsoft.com/internal/obd"/>
   </ds:schemaRefs>
 </ds:datastoreItem>
+</file>
+
+<file path=customXml/itemProps3.xml><?xml version="1.0" encoding="utf-8"?>
+<ds:datastoreItem xmlns:ds="http://schemas.openxmlformats.org/officeDocument/2006/customXml" ds:itemID="{6605FADE-9BBA-4DC6-BE3B-53D25850A69E}">
+  <ds:schemaRefs>
+    <ds:schemaRef ds:uri="http://schemas.microsoft.com/sharepoint/v3/contenttype/forms"/>
+  </ds:schemaRefs>
+</ds:datastoreItem>
 </file>
</xml_diff>

<commit_message>
Added week 3 programs.
</commit_message>
<xml_diff>
--- a/GamesEngineCreationPortfolioDoc.docx
+++ b/GamesEngineCreationPortfolioDoc.docx
@@ -1,6 +1,6 @@
 
 <file path=word/document.xml><?xml version="1.0" encoding="utf-8"?>
-<w:document xmlns:wpc="http://schemas.microsoft.com/office/word/2010/wordprocessingCanvas" xmlns:cx="http://schemas.microsoft.com/office/drawing/2014/chartex" xmlns:cx1="http://schemas.microsoft.com/office/drawing/2015/9/8/chartex" xmlns:cx2="http://schemas.microsoft.com/office/drawing/2015/10/21/chartex" xmlns:cx3="http://schemas.microsoft.com/office/drawing/2016/5/9/chartex" xmlns:cx4="http://schemas.microsoft.com/office/drawing/2016/5/10/chartex" xmlns:cx5="http://schemas.microsoft.com/office/drawing/2016/5/11/chartex" xmlns:cx6="http://schemas.microsoft.com/office/drawing/2016/5/12/chartex" xmlns:cx7="http://schemas.microsoft.com/office/drawing/2016/5/13/chartex" xmlns:cx8="http://schemas.microsoft.com/office/drawing/2016/5/14/chartex" xmlns:mc="http://schemas.openxmlformats.org/markup-compatibility/2006" xmlns:aink="http://schemas.microsoft.com/office/drawing/2016/ink" xmlns:am3d="http://schemas.microsoft.com/office/drawing/2017/model3d" xmlns:o="urn:schemas-microsoft-com:office:office" xmlns:r="http://schemas.openxmlformats.org/officeDocument/2006/relationships" xmlns:m="http://schemas.openxmlformats.org/officeDocument/2006/math" xmlns:v="urn:schemas-microsoft-com:vml" xmlns:wp14="http://schemas.microsoft.com/office/word/2010/wordprocessingDrawing" xmlns:wp="http://schemas.openxmlformats.org/drawingml/2006/wordprocessingDrawing" xmlns:w10="urn:schemas-microsoft-com:office:word" xmlns:w="http://schemas.openxmlformats.org/wordprocessingml/2006/main" xmlns:w14="http://schemas.microsoft.com/office/word/2010/wordml" xmlns:w15="http://schemas.microsoft.com/office/word/2012/wordml" xmlns:w16cex="http://schemas.microsoft.com/office/word/2018/wordml/cex" xmlns:w16cid="http://schemas.microsoft.com/office/word/2016/wordml/cid" xmlns:w16="http://schemas.microsoft.com/office/word/2018/wordml" xmlns:w16sdtdh="http://schemas.microsoft.com/office/word/2020/wordml/sdtdatahash" xmlns:w16se="http://schemas.microsoft.com/office/word/2015/wordml/symex" xmlns:wpg="http://schemas.microsoft.com/office/word/2010/wordprocessingGroup" xmlns:wpi="http://schemas.microsoft.com/office/word/2010/wordprocessingInk" xmlns:wne="http://schemas.microsoft.com/office/word/2006/wordml" xmlns:wps="http://schemas.microsoft.com/office/word/2010/wordprocessingShape" mc:Ignorable="w14 w15 w16se w16cid w16 w16cex w16sdtdh wp14">
+<w:document xmlns:wpc="http://schemas.microsoft.com/office/word/2010/wordprocessingCanvas" xmlns:cx="http://schemas.microsoft.com/office/drawing/2014/chartex" xmlns:cx1="http://schemas.microsoft.com/office/drawing/2015/9/8/chartex" xmlns:cx2="http://schemas.microsoft.com/office/drawing/2015/10/21/chartex" xmlns:cx3="http://schemas.microsoft.com/office/drawing/2016/5/9/chartex" xmlns:cx4="http://schemas.microsoft.com/office/drawing/2016/5/10/chartex" xmlns:cx5="http://schemas.microsoft.com/office/drawing/2016/5/11/chartex" xmlns:cx6="http://schemas.microsoft.com/office/drawing/2016/5/12/chartex" xmlns:cx7="http://schemas.microsoft.com/office/drawing/2016/5/13/chartex" xmlns:cx8="http://schemas.microsoft.com/office/drawing/2016/5/14/chartex" xmlns:mc="http://schemas.openxmlformats.org/markup-compatibility/2006" xmlns:aink="http://schemas.microsoft.com/office/drawing/2016/ink" xmlns:am3d="http://schemas.microsoft.com/office/drawing/2017/model3d" xmlns:o="urn:schemas-microsoft-com:office:office" xmlns:oel="http://schemas.microsoft.com/office/2019/extlst" xmlns:r="http://schemas.openxmlformats.org/officeDocument/2006/relationships" xmlns:m="http://schemas.openxmlformats.org/officeDocument/2006/math" xmlns:v="urn:schemas-microsoft-com:vml" xmlns:wp14="http://schemas.microsoft.com/office/word/2010/wordprocessingDrawing" xmlns:wp="http://schemas.openxmlformats.org/drawingml/2006/wordprocessingDrawing" xmlns:w10="urn:schemas-microsoft-com:office:word" xmlns:w="http://schemas.openxmlformats.org/wordprocessingml/2006/main" xmlns:w14="http://schemas.microsoft.com/office/word/2010/wordml" xmlns:w15="http://schemas.microsoft.com/office/word/2012/wordml" xmlns:w16cex="http://schemas.microsoft.com/office/word/2018/wordml/cex" xmlns:w16cid="http://schemas.microsoft.com/office/word/2016/wordml/cid" xmlns:w16="http://schemas.microsoft.com/office/word/2018/wordml" xmlns:w16sdtdh="http://schemas.microsoft.com/office/word/2020/wordml/sdtdatahash" xmlns:w16se="http://schemas.microsoft.com/office/word/2015/wordml/symex" xmlns:wpg="http://schemas.microsoft.com/office/word/2010/wordprocessingGroup" xmlns:wpi="http://schemas.microsoft.com/office/word/2010/wordprocessingInk" xmlns:wne="http://schemas.microsoft.com/office/word/2006/wordml" xmlns:wps="http://schemas.microsoft.com/office/word/2010/wordprocessingShape" mc:Ignorable="w14 w15 w16se w16cid w16 w16cex w16sdtdh wp14">
   <w:body>
     <w:p>
       <w:r>
@@ -920,29 +920,7 @@
           <w:sz w:val="22"/>
           <w:szCs w:val="22"/>
         </w:rPr>
-        <w:t>NOTE: There is one function in the HelloWorld program. It is called </w:t>
-      </w:r>
-      <w:proofErr w:type="gramStart"/>
-      <w:r>
-        <w:rPr>
-          <w:rStyle w:val="normaltextrun"/>
-          <w:rFonts w:asciiTheme="minorHAnsi" w:hAnsiTheme="minorHAnsi" w:cstheme="minorHAnsi"/>
-          <w:color w:val="FF0000"/>
-          <w:sz w:val="22"/>
-          <w:szCs w:val="22"/>
-        </w:rPr>
-        <w:t>main(</w:t>
-      </w:r>
-      <w:proofErr w:type="gramEnd"/>
-      <w:r>
-        <w:rPr>
-          <w:rStyle w:val="normaltextrun"/>
-          <w:rFonts w:asciiTheme="minorHAnsi" w:hAnsiTheme="minorHAnsi" w:cstheme="minorHAnsi"/>
-          <w:color w:val="FF0000"/>
-          <w:sz w:val="22"/>
-          <w:szCs w:val="22"/>
-        </w:rPr>
-        <w:t>). All programs must have a main function as this is where execution of the program begins. There can only be 1 main function in any given program.</w:t>
+        <w:t>NOTE: There is one function in the HelloWorld program. It is called main(). All programs must have a main function as this is where execution of the program begins. There can only be 1 main function in any given program.</w:t>
       </w:r>
       <w:r>
         <w:rPr>
@@ -1654,35 +1632,43 @@
           <w:sz w:val="22"/>
           <w:szCs w:val="22"/>
         </w:rPr>
-        <w:t xml:space="preserve">The first line of code adds the input/ output streams library that contains the </w:t>
-      </w:r>
-      <w:proofErr w:type="spellStart"/>
+        <w:t xml:space="preserve">The first line of code adds the input/ output streams library that contains the cout object that allows us to print to screen. As mentioned above, every program needs a main function as a point of entry. As you can see this function is of type </w:t>
+      </w:r>
+      <w:r>
+        <w:rPr>
+          <w:rFonts w:asciiTheme="minorHAnsi" w:hAnsiTheme="minorHAnsi" w:cstheme="minorHAnsi"/>
+          <w:b/>
+          <w:bCs/>
+          <w:sz w:val="22"/>
+          <w:szCs w:val="22"/>
+        </w:rPr>
+        <w:t>int</w:t>
+      </w:r>
       <w:r>
         <w:rPr>
           <w:rFonts w:asciiTheme="minorHAnsi" w:hAnsiTheme="minorHAnsi" w:cstheme="minorHAnsi"/>
           <w:sz w:val="22"/>
           <w:szCs w:val="22"/>
         </w:rPr>
-        <w:t>cout</w:t>
-      </w:r>
-      <w:proofErr w:type="spellEnd"/>
+        <w:t xml:space="preserve">, this means that the function expects a return type of type int, as seen on line 7 where we return 0. This return is reached only if the function is completed. On line 5 we start with </w:t>
+      </w:r>
+      <w:r>
+        <w:rPr>
+          <w:rFonts w:asciiTheme="minorHAnsi" w:hAnsiTheme="minorHAnsi" w:cstheme="minorHAnsi"/>
+          <w:b/>
+          <w:bCs/>
+          <w:sz w:val="22"/>
+          <w:szCs w:val="22"/>
+        </w:rPr>
+        <w:t>std::</w:t>
+      </w:r>
       <w:r>
         <w:rPr>
           <w:rFonts w:asciiTheme="minorHAnsi" w:hAnsiTheme="minorHAnsi" w:cstheme="minorHAnsi"/>
           <w:sz w:val="22"/>
           <w:szCs w:val="22"/>
         </w:rPr>
-        <w:t xml:space="preserve"> object that allows us to print to screen. As mentioned above, every program needs a main function as a point of entry. As you can see this function is of type </w:t>
-      </w:r>
-      <w:r>
-        <w:rPr>
-          <w:rFonts w:asciiTheme="minorHAnsi" w:hAnsiTheme="minorHAnsi" w:cstheme="minorHAnsi"/>
-          <w:b/>
-          <w:bCs/>
-          <w:sz w:val="22"/>
-          <w:szCs w:val="22"/>
-        </w:rPr>
-        <w:t>int</w:t>
+        <w:t xml:space="preserve"> this allows us to use the </w:t>
       </w:r>
       <w:r>
         <w:rPr>
@@ -1690,9 +1676,8 @@
           <w:sz w:val="22"/>
           <w:szCs w:val="22"/>
         </w:rPr>
-        <w:t xml:space="preserve">, this means that the function expects a return type of type int, as seen on line 7 where we return 0. This return is reached only if the function is completed. On line 5 we start with </w:t>
-      </w:r>
-      <w:proofErr w:type="gramStart"/>
+        <w:t xml:space="preserve">objects with the std namespace of the standard library, the use of </w:t>
+      </w:r>
       <w:r>
         <w:rPr>
           <w:rFonts w:asciiTheme="minorHAnsi" w:hAnsiTheme="minorHAnsi" w:cstheme="minorHAnsi"/>
@@ -1703,14 +1688,23 @@
         </w:rPr>
         <w:t>std::</w:t>
       </w:r>
-      <w:proofErr w:type="gramEnd"/>
       <w:r>
         <w:rPr>
           <w:rFonts w:asciiTheme="minorHAnsi" w:hAnsiTheme="minorHAnsi" w:cstheme="minorHAnsi"/>
           <w:sz w:val="22"/>
           <w:szCs w:val="22"/>
         </w:rPr>
-        <w:t xml:space="preserve"> this allows us to use the </w:t>
+        <w:t xml:space="preserve"> can be omitted if </w:t>
+      </w:r>
+      <w:r>
+        <w:rPr>
+          <w:rFonts w:asciiTheme="minorHAnsi" w:hAnsiTheme="minorHAnsi" w:cstheme="minorHAnsi"/>
+          <w:b/>
+          <w:bCs/>
+          <w:sz w:val="22"/>
+          <w:szCs w:val="22"/>
+        </w:rPr>
+        <w:t xml:space="preserve">using namespace std; </w:t>
       </w:r>
       <w:r>
         <w:rPr>
@@ -1718,17 +1712,7 @@
           <w:sz w:val="22"/>
           <w:szCs w:val="22"/>
         </w:rPr>
-        <w:t xml:space="preserve">objects with the std namespace of the standard library, the use of </w:t>
-      </w:r>
-      <w:r>
-        <w:rPr>
-          <w:rFonts w:asciiTheme="minorHAnsi" w:hAnsiTheme="minorHAnsi" w:cstheme="minorHAnsi"/>
-          <w:b/>
-          <w:bCs/>
-          <w:sz w:val="22"/>
-          <w:szCs w:val="22"/>
-        </w:rPr>
-        <w:t>std::</w:t>
+        <w:t xml:space="preserve">is added below our include, but for now lets use best practice and include them. After cout we have two left chevrons &lt;&lt; when outputting these will face left, putting what is on the right of them to the screen. </w:t>
       </w:r>
       <w:r>
         <w:rPr>
@@ -1736,7 +1720,8 @@
           <w:sz w:val="22"/>
           <w:szCs w:val="22"/>
         </w:rPr>
-        <w:t xml:space="preserve"> can be omitted if </w:t>
+        <w:lastRenderedPageBreak/>
+        <w:t xml:space="preserve">If we were taking information in from a user, they would face right. We will cover this later. We then end with </w:t>
       </w:r>
       <w:r>
         <w:rPr>
@@ -1746,73 +1731,8 @@
           <w:sz w:val="22"/>
           <w:szCs w:val="22"/>
         </w:rPr>
-        <w:t xml:space="preserve">using namespace std; </w:t>
-      </w:r>
-      <w:r>
-        <w:rPr>
-          <w:rFonts w:asciiTheme="minorHAnsi" w:hAnsiTheme="minorHAnsi" w:cstheme="minorHAnsi"/>
-          <w:sz w:val="22"/>
-          <w:szCs w:val="22"/>
-        </w:rPr>
-        <w:t xml:space="preserve">is added below our include, but for now </w:t>
-      </w:r>
-      <w:proofErr w:type="spellStart"/>
-      <w:r>
-        <w:rPr>
-          <w:rFonts w:asciiTheme="minorHAnsi" w:hAnsiTheme="minorHAnsi" w:cstheme="minorHAnsi"/>
-          <w:sz w:val="22"/>
-          <w:szCs w:val="22"/>
-        </w:rPr>
-        <w:t>lets</w:t>
-      </w:r>
-      <w:proofErr w:type="spellEnd"/>
-      <w:r>
-        <w:rPr>
-          <w:rFonts w:asciiTheme="minorHAnsi" w:hAnsiTheme="minorHAnsi" w:cstheme="minorHAnsi"/>
-          <w:sz w:val="22"/>
-          <w:szCs w:val="22"/>
-        </w:rPr>
-        <w:t xml:space="preserve"> use best practice and include them. After </w:t>
-      </w:r>
-      <w:proofErr w:type="spellStart"/>
-      <w:r>
-        <w:rPr>
-          <w:rFonts w:asciiTheme="minorHAnsi" w:hAnsiTheme="minorHAnsi" w:cstheme="minorHAnsi"/>
-          <w:sz w:val="22"/>
-          <w:szCs w:val="22"/>
-        </w:rPr>
-        <w:t>cout</w:t>
-      </w:r>
-      <w:proofErr w:type="spellEnd"/>
-      <w:r>
-        <w:rPr>
-          <w:rFonts w:asciiTheme="minorHAnsi" w:hAnsiTheme="minorHAnsi" w:cstheme="minorHAnsi"/>
-          <w:sz w:val="22"/>
-          <w:szCs w:val="22"/>
-        </w:rPr>
-        <w:t xml:space="preserve"> we have two left chevrons &lt;&lt; when outputting these will face left, putting what is on the right of them to the screen. </w:t>
-      </w:r>
-      <w:r>
-        <w:rPr>
-          <w:rFonts w:asciiTheme="minorHAnsi" w:hAnsiTheme="minorHAnsi" w:cstheme="minorHAnsi"/>
-          <w:sz w:val="22"/>
-          <w:szCs w:val="22"/>
-        </w:rPr>
-        <w:lastRenderedPageBreak/>
-        <w:t xml:space="preserve">If we were taking information in from a user, they would face right. We will cover this later. We then end with </w:t>
-      </w:r>
-      <w:proofErr w:type="spellStart"/>
-      <w:r>
-        <w:rPr>
-          <w:rFonts w:asciiTheme="minorHAnsi" w:hAnsiTheme="minorHAnsi" w:cstheme="minorHAnsi"/>
-          <w:b/>
-          <w:bCs/>
-          <w:sz w:val="22"/>
-          <w:szCs w:val="22"/>
-        </w:rPr>
         <w:t>endl</w:t>
       </w:r>
-      <w:proofErr w:type="spellEnd"/>
       <w:r>
         <w:rPr>
           <w:rFonts w:asciiTheme="minorHAnsi" w:hAnsiTheme="minorHAnsi" w:cstheme="minorHAnsi"/>
@@ -2043,23 +1963,7 @@
           <w:rFonts w:eastAsia="Times New Roman" w:cstheme="minorHAnsi"/>
           <w:lang w:eastAsia="en-GB"/>
         </w:rPr>
-        <w:t xml:space="preserve">This table details the data types that are found in </w:t>
-      </w:r>
-      <w:proofErr w:type="gramStart"/>
-      <w:r>
-        <w:rPr>
-          <w:rFonts w:eastAsia="Times New Roman" w:cstheme="minorHAnsi"/>
-          <w:lang w:eastAsia="en-GB"/>
-        </w:rPr>
-        <w:t>C++</w:t>
-      </w:r>
-      <w:proofErr w:type="gramEnd"/>
-      <w:r>
-        <w:rPr>
-          <w:rFonts w:eastAsia="Times New Roman" w:cstheme="minorHAnsi"/>
-          <w:lang w:eastAsia="en-GB"/>
-        </w:rPr>
-        <w:t xml:space="preserve"> and you will be using throughout your studies. </w:t>
+        <w:t>This table details the data types that are found in C++ and you will be using throughout your studies. </w:t>
       </w:r>
     </w:p>
     <w:p>
@@ -2684,7 +2588,6 @@
                 <w:lang w:eastAsia="en-GB"/>
               </w:rPr>
             </w:pPr>
-            <w:proofErr w:type="spellStart"/>
             <w:r>
               <w:rPr>
                 <w:rFonts w:ascii="Calibri" w:eastAsia="Times New Roman" w:hAnsi="Calibri" w:cs="Calibri"/>
@@ -2692,17 +2595,7 @@
                 <w:szCs w:val="24"/>
                 <w:lang w:eastAsia="en-GB"/>
               </w:rPr>
-              <w:t>wchar_t</w:t>
-            </w:r>
-            <w:proofErr w:type="spellEnd"/>
-            <w:r>
-              <w:rPr>
-                <w:rFonts w:ascii="Calibri" w:eastAsia="Times New Roman" w:hAnsi="Calibri" w:cs="Calibri"/>
-                <w:sz w:val="24"/>
-                <w:szCs w:val="24"/>
-                <w:lang w:eastAsia="en-GB"/>
-              </w:rPr>
-              <w:t> </w:t>
+              <w:t>wchar_t </w:t>
             </w:r>
           </w:p>
         </w:tc>
@@ -5200,7 +5093,6 @@
                 <w:lang w:eastAsia="en-GB"/>
               </w:rPr>
             </w:pPr>
-            <w:proofErr w:type="spellStart"/>
             <w:r>
               <w:rPr>
                 <w:rFonts w:ascii="Calibri" w:eastAsia="Times New Roman" w:hAnsi="Calibri" w:cs="Calibri"/>
@@ -5208,17 +5100,7 @@
                 <w:szCs w:val="24"/>
                 <w:lang w:eastAsia="en-GB"/>
               </w:rPr>
-              <w:t>wchar_t</w:t>
-            </w:r>
-            <w:proofErr w:type="spellEnd"/>
-            <w:r>
-              <w:rPr>
-                <w:rFonts w:ascii="Calibri" w:eastAsia="Times New Roman" w:hAnsi="Calibri" w:cs="Calibri"/>
-                <w:sz w:val="24"/>
-                <w:szCs w:val="24"/>
-                <w:lang w:eastAsia="en-GB"/>
-              </w:rPr>
-              <w:t> </w:t>
+              <w:t>wchar_t </w:t>
             </w:r>
           </w:p>
         </w:tc>
@@ -5350,8 +5232,6 @@
         </w:rPr>
         <w:t>Note: We can use a built in function called </w:t>
       </w:r>
-      <w:proofErr w:type="spellStart"/>
-      <w:proofErr w:type="gramStart"/>
       <w:r>
         <w:rPr>
           <w:rFonts w:eastAsia="Times New Roman" w:cstheme="minorHAnsi"/>
@@ -5360,29 +5240,7 @@
           <w:color w:val="FF0000"/>
           <w:lang w:eastAsia="en-GB"/>
         </w:rPr>
-        <w:t>sizeof</w:t>
-      </w:r>
-      <w:proofErr w:type="spellEnd"/>
-      <w:r>
-        <w:rPr>
-          <w:rFonts w:eastAsia="Times New Roman" w:cstheme="minorHAnsi"/>
-          <w:b/>
-          <w:bCs/>
-          <w:color w:val="FF0000"/>
-          <w:lang w:eastAsia="en-GB"/>
-        </w:rPr>
-        <w:t>( type</w:t>
-      </w:r>
-      <w:proofErr w:type="gramEnd"/>
-      <w:r>
-        <w:rPr>
-          <w:rFonts w:eastAsia="Times New Roman" w:cstheme="minorHAnsi"/>
-          <w:b/>
-          <w:bCs/>
-          <w:color w:val="FF0000"/>
-          <w:lang w:eastAsia="en-GB"/>
-        </w:rPr>
-        <w:t> )</w:t>
+        <w:t>sizeof( type )</w:t>
       </w:r>
       <w:r>
         <w:rPr>
@@ -5736,25 +5594,7 @@
           <w:sz w:val="22"/>
           <w:szCs w:val="22"/>
         </w:rPr>
-        <w:t xml:space="preserve">. The reason for doing is purely for the coder benefit and ease of reading. To the compiler your data type is no different </w:t>
-      </w:r>
-      <w:proofErr w:type="spellStart"/>
-      <w:r>
-        <w:rPr>
-          <w:rFonts w:asciiTheme="minorHAnsi" w:hAnsiTheme="minorHAnsi" w:cstheme="minorHAnsi"/>
-          <w:sz w:val="22"/>
-          <w:szCs w:val="22"/>
-        </w:rPr>
-        <w:t>form</w:t>
-      </w:r>
-      <w:proofErr w:type="spellEnd"/>
-      <w:r>
-        <w:rPr>
-          <w:rFonts w:asciiTheme="minorHAnsi" w:hAnsiTheme="minorHAnsi" w:cstheme="minorHAnsi"/>
-          <w:sz w:val="22"/>
-          <w:szCs w:val="22"/>
-        </w:rPr>
-        <w:t xml:space="preserve"> the original. The format for creating your own data type is as follows:</w:t>
+        <w:t>. The reason for doing is purely for the coder benefit and ease of reading. To the compiler your data type is no different form the original. The format for creating your own data type is as follows:</w:t>
       </w:r>
     </w:p>
     <w:p>
@@ -5859,15 +5699,7 @@
         <w:t>int</w:t>
       </w:r>
       <w:r>
-        <w:t xml:space="preserve"> we could use our own defined </w:t>
-      </w:r>
-      <w:proofErr w:type="gramStart"/>
-      <w:r>
-        <w:t>type</w:t>
-      </w:r>
-      <w:proofErr w:type="gramEnd"/>
-      <w:r>
-        <w:t xml:space="preserve"> </w:t>
+        <w:t xml:space="preserve"> we could use our own defined type </w:t>
       </w:r>
       <w:r>
         <w:rPr>
@@ -5940,18 +5772,8 @@
     </w:p>
     <w:p>
       <w:r>
-        <w:t xml:space="preserve">The above code is exactly the same as using int </w:t>
-      </w:r>
-      <w:proofErr w:type="spellStart"/>
-      <w:proofErr w:type="gramStart"/>
-      <w:r>
-        <w:t>currentDate</w:t>
-      </w:r>
-      <w:proofErr w:type="spellEnd"/>
-      <w:r>
-        <w:t>;</w:t>
-      </w:r>
-      <w:proofErr w:type="gramEnd"/>
+        <w:t>The above code is exactly the same as using int currentDate;</w:t>
+      </w:r>
     </w:p>
     <w:p>
       <w:pPr>
@@ -6331,7 +6153,6 @@
       <w:r>
         <w:t xml:space="preserve">When defining a variable, the user chooses what to name it, but there are restrictions. The name can be composed of letters, digits and underscores, but the first character must always be a letter or underscore. It is good practice to make the first letter of each new word uppercase. For example, </w:t>
       </w:r>
-      <w:proofErr w:type="spellStart"/>
       <w:r>
         <w:rPr>
           <w:b/>
@@ -6339,11 +6160,9 @@
         </w:rPr>
         <w:t>thisIsMyExampleVariableName</w:t>
       </w:r>
-      <w:proofErr w:type="spellEnd"/>
       <w:r>
         <w:t xml:space="preserve">. This can also be seen in the previous chapter where we named our variables </w:t>
       </w:r>
-      <w:proofErr w:type="spellStart"/>
       <w:r>
         <w:rPr>
           <w:b/>
@@ -6351,11 +6170,9 @@
         </w:rPr>
         <w:t>currentDate</w:t>
       </w:r>
-      <w:proofErr w:type="spellEnd"/>
       <w:r>
         <w:t xml:space="preserve"> and </w:t>
       </w:r>
-      <w:proofErr w:type="spellStart"/>
       <w:r>
         <w:rPr>
           <w:b/>
@@ -6363,7 +6180,6 @@
         </w:rPr>
         <w:t>currentMonth</w:t>
       </w:r>
-      <w:proofErr w:type="spellEnd"/>
       <w:r>
         <w:t>.</w:t>
       </w:r>
@@ -6395,7 +6211,6 @@
       <w:r>
         <w:t xml:space="preserve">, or </w:t>
       </w:r>
-      <w:proofErr w:type="spellStart"/>
       <w:r>
         <w:rPr>
           <w:b/>
@@ -6403,11 +6218,9 @@
         </w:rPr>
         <w:t>myVariable</w:t>
       </w:r>
-      <w:proofErr w:type="spellEnd"/>
       <w:r>
         <w:t xml:space="preserve"> do not help in any way, if you are dealing with user’s names call it </w:t>
       </w:r>
-      <w:proofErr w:type="spellStart"/>
       <w:r>
         <w:rPr>
           <w:b/>
@@ -6415,7 +6228,6 @@
         </w:rPr>
         <w:t>userName</w:t>
       </w:r>
-      <w:proofErr w:type="spellEnd"/>
       <w:r>
         <w:t xml:space="preserve"> or if dealing with ages call it </w:t>
       </w:r>
@@ -6808,7 +6620,6 @@
       <w:r>
         <w:t xml:space="preserve">If you require a variable that will never change, then you can use the </w:t>
       </w:r>
-      <w:proofErr w:type="spellStart"/>
       <w:r>
         <w:rPr>
           <w:b/>
@@ -6816,7 +6627,6 @@
         </w:rPr>
         <w:t>const</w:t>
       </w:r>
-      <w:proofErr w:type="spellEnd"/>
       <w:r>
         <w:t xml:space="preserve"> modifier. This will make the value constant and can never be changed. You may think this unlikely to occur, but it is a feature that you will find useful more often than you may think. It is common to see a lowercase k before the variable name to signify that it is a constant variable throughout the code.</w:t>
       </w:r>
@@ -7149,7 +6959,6 @@
       <w:r>
         <w:t xml:space="preserve"> and an </w:t>
       </w:r>
-      <w:proofErr w:type="spellStart"/>
       <w:r>
         <w:rPr>
           <w:b/>
@@ -7157,7 +6966,6 @@
         </w:rPr>
         <w:t>enum</w:t>
       </w:r>
-      <w:proofErr w:type="spellEnd"/>
       <w:r>
         <w:t xml:space="preserve"> type. If you still have Visual Studio open, you can use the shortcut ctrl + shift + n</w:t>
       </w:r>
@@ -7403,21 +7211,7 @@
         <w:rPr>
           <w:color w:val="FF0000"/>
         </w:rPr>
-        <w:t xml:space="preserve">HINT: You will need to pass the variables to the </w:t>
-      </w:r>
-      <w:proofErr w:type="spellStart"/>
-      <w:r>
-        <w:rPr>
-          <w:color w:val="FF0000"/>
-        </w:rPr>
-        <w:t>cout</w:t>
-      </w:r>
-      <w:proofErr w:type="spellEnd"/>
-      <w:r>
-        <w:rPr>
-          <w:color w:val="FF0000"/>
-        </w:rPr>
-        <w:t xml:space="preserve"> statement just as you did with program 3. Output should read: </w:t>
+        <w:t xml:space="preserve">HINT: You will need to pass the variables to the cout statement just as you did with program 3. Output should read: </w:t>
       </w:r>
     </w:p>
     <w:p>
@@ -8452,23 +8246,7 @@
         <w:spacing w:line="360" w:lineRule="auto"/>
       </w:pPr>
       <w:r>
-        <w:t xml:space="preserve">The following code snippet assumes the existence of an integer variable named </w:t>
-      </w:r>
-      <w:proofErr w:type="spellStart"/>
-      <w:r>
-        <w:t>num</w:t>
-      </w:r>
-      <w:proofErr w:type="spellEnd"/>
-      <w:r>
-        <w:t xml:space="preserve">, which stores the value 1.  After the following line of code, </w:t>
-      </w:r>
-      <w:proofErr w:type="spellStart"/>
-      <w:r>
-        <w:t>num</w:t>
-      </w:r>
-      <w:proofErr w:type="spellEnd"/>
-      <w:r>
-        <w:t xml:space="preserve"> will now be equal to 2.</w:t>
+        <w:t>The following code snippet assumes the existence of an integer variable named num, which stores the value 1.  After the following line of code, num will now be equal to 2.</w:t>
       </w:r>
     </w:p>
     <w:p>
@@ -8535,23 +8313,7 @@
         <w:spacing w:line="360" w:lineRule="auto"/>
       </w:pPr>
       <w:r>
-        <w:t xml:space="preserve">As stated above, the increment operator can be placed before the variable like so: ++num. This has the effect of changing the value stored in the variable in the same manner as before. But the effect takes place immediately. Assuming </w:t>
-      </w:r>
-      <w:proofErr w:type="spellStart"/>
-      <w:r>
-        <w:t>num</w:t>
-      </w:r>
-      <w:proofErr w:type="spellEnd"/>
-      <w:r>
-        <w:t xml:space="preserve"> started with a value of 1, in the above line of code, </w:t>
-      </w:r>
-      <w:proofErr w:type="spellStart"/>
-      <w:r>
-        <w:t>num</w:t>
-      </w:r>
-      <w:proofErr w:type="spellEnd"/>
-      <w:r>
-        <w:t xml:space="preserve"> will equal 2 as soon as it is reached, not on the following line.</w:t>
+        <w:t>As stated above, the increment operator can be placed before the variable like so: ++num. This has the effect of changing the value stored in the variable in the same manner as before. But the effect takes place immediately. Assuming num started with a value of 1, in the above line of code, num will equal 2 as soon as it is reached, not on the following line.</w:t>
       </w:r>
     </w:p>
     <w:p>
@@ -8612,23 +8374,7 @@
         <w:spacing w:line="360" w:lineRule="auto"/>
       </w:pPr>
       <w:r>
-        <w:t xml:space="preserve">Again, the following code snippet assumes the existence of an integer variable named </w:t>
-      </w:r>
-      <w:proofErr w:type="spellStart"/>
-      <w:r>
-        <w:t>num</w:t>
-      </w:r>
-      <w:proofErr w:type="spellEnd"/>
-      <w:r>
-        <w:t xml:space="preserve">, which stores the value 1.  After the following line of code, </w:t>
-      </w:r>
-      <w:proofErr w:type="spellStart"/>
-      <w:r>
-        <w:t>num</w:t>
-      </w:r>
-      <w:proofErr w:type="spellEnd"/>
-      <w:r>
-        <w:t xml:space="preserve"> will now be equal to 0.</w:t>
+        <w:t>Again, the following code snippet assumes the existence of an integer variable named num, which stores the value 1.  After the following line of code, num will now be equal to 0.</w:t>
       </w:r>
     </w:p>
     <w:p>
@@ -8695,23 +8441,7 @@
         <w:spacing w:line="360" w:lineRule="auto"/>
       </w:pPr>
       <w:r>
-        <w:t xml:space="preserve">Just as with the increment operator, decrement can be placed before the variable. This has the effect of changing the value stored in the variable in the same manner as before. Assuming </w:t>
-      </w:r>
-      <w:proofErr w:type="spellStart"/>
-      <w:r>
-        <w:t>num</w:t>
-      </w:r>
-      <w:proofErr w:type="spellEnd"/>
-      <w:r>
-        <w:t xml:space="preserve"> started with a value of 1, in the above line of code, </w:t>
-      </w:r>
-      <w:proofErr w:type="spellStart"/>
-      <w:r>
-        <w:t>num</w:t>
-      </w:r>
-      <w:proofErr w:type="spellEnd"/>
-      <w:r>
-        <w:t xml:space="preserve"> will equal 0 as soon as it is reached, not on the following line.</w:t>
+        <w:t>Just as with the increment operator, decrement can be placed before the variable. This has the effect of changing the value stored in the variable in the same manner as before. Assuming num started with a value of 1, in the above line of code, num will equal 0 as soon as it is reached, not on the following line.</w:t>
       </w:r>
     </w:p>
     <w:p>
@@ -9199,7 +8929,6 @@
       <w:r>
         <w:t xml:space="preserve">Create two floating-point variables named </w:t>
       </w:r>
-      <w:proofErr w:type="spellStart"/>
       <w:r>
         <w:rPr>
           <w:b/>
@@ -9207,11 +8936,9 @@
         </w:rPr>
         <w:t>fahrenheit</w:t>
       </w:r>
-      <w:proofErr w:type="spellEnd"/>
       <w:r>
         <w:t xml:space="preserve"> and </w:t>
       </w:r>
-      <w:proofErr w:type="spellStart"/>
       <w:r>
         <w:rPr>
           <w:b/>
@@ -9219,7 +8946,6 @@
         </w:rPr>
         <w:t>celsius</w:t>
       </w:r>
-      <w:proofErr w:type="spellEnd"/>
       <w:r>
         <w:t>, set the value of Fahrenheit to equal 95.0f.</w:t>
       </w:r>
@@ -11784,23 +11510,7 @@
       </w:pPr>
       <w:r>
         <w:lastRenderedPageBreak/>
-        <w:t xml:space="preserve">The Logical NOT operator will reverse the result from the other two logical operators. This may seem a redundant operation, but using </w:t>
-      </w:r>
-      <w:proofErr w:type="gramStart"/>
-      <w:r>
-        <w:t>the !</w:t>
-      </w:r>
-      <w:proofErr w:type="gramEnd"/>
-      <w:r>
-        <w:t xml:space="preserve"> (NOT) operator will come in useful. The following two examples are the exact same as the examples used for Logical AND except that we have included </w:t>
-      </w:r>
-      <w:proofErr w:type="gramStart"/>
-      <w:r>
-        <w:t>the !</w:t>
-      </w:r>
-      <w:proofErr w:type="gramEnd"/>
-      <w:r>
-        <w:t xml:space="preserve"> (NOT) operator. Notice how the results have been reversed.</w:t>
+        <w:t>The Logical NOT operator will reverse the result from the other two logical operators. This may seem a redundant operation, but using the ! (NOT) operator will come in useful. The following two examples are the exact same as the examples used for Logical AND except that we have included the ! (NOT) operator. Notice how the results have been reversed.</w:t>
       </w:r>
     </w:p>
     <w:p>
@@ -11876,15 +11586,7 @@
         <w:spacing w:line="360" w:lineRule="auto"/>
       </w:pPr>
       <w:r>
-        <w:t xml:space="preserve">At some point in every </w:t>
-      </w:r>
-      <w:proofErr w:type="gramStart"/>
-      <w:r>
-        <w:t>program</w:t>
-      </w:r>
-      <w:proofErr w:type="gramEnd"/>
-      <w:r>
-        <w:t xml:space="preserve"> you will need to run different portions of code. For example, in a text adventure game the player will decide which direction to take at a fork in the road. We need some way of telling the program to execute a different portion of code depending on this choice. Unsurprisingly C++ has functionality built in for this type of decision-making.</w:t>
+        <w:t>At some point in every program you will need to run different portions of code. For example, in a text adventure game the player will decide which direction to take at a fork in the road. We need some way of telling the program to execute a different portion of code depending on this choice. Unsurprisingly C++ has functionality built in for this type of decision-making.</w:t>
       </w:r>
     </w:p>
     <w:p>
@@ -12252,23 +11954,7 @@
         <w:t>, this done in a similar manor to that of Python</w:t>
       </w:r>
       <w:r>
-        <w:t xml:space="preserve">. If there is more than one line of code, only the first will be executed. The following lines will be executed after the if statement has </w:t>
-      </w:r>
-      <w:proofErr w:type="spellStart"/>
-      <w:r>
-        <w:t>exited</w:t>
-      </w:r>
-      <w:proofErr w:type="spellEnd"/>
-      <w:r>
-        <w:t xml:space="preserve">. This may cause issues later as a syntax error will not be given. This is a logical </w:t>
-      </w:r>
-      <w:proofErr w:type="gramStart"/>
-      <w:r>
-        <w:t>error</w:t>
-      </w:r>
-      <w:proofErr w:type="gramEnd"/>
-      <w:r>
-        <w:t xml:space="preserve"> and the compiler cannot help you.</w:t>
+        <w:t>. If there is more than one line of code, only the first will be executed. The following lines will be executed after the if statement has exited. This may cause issues later as a syntax error will not be given. This is a logical error and the compiler cannot help you.</w:t>
       </w:r>
       <w:r>
         <w:rPr>
@@ -12630,15 +12316,7 @@
         <w:spacing w:line="360" w:lineRule="auto"/>
       </w:pPr>
       <w:r>
-        <w:t xml:space="preserve">Building on from the if…else statement, we can add another condition to the second portion of code. Here we are saying, if the first condition is true then do the first portion of code, otherwise check if the second condition is true, and if </w:t>
-      </w:r>
-      <w:proofErr w:type="gramStart"/>
-      <w:r>
-        <w:t>so</w:t>
-      </w:r>
-      <w:proofErr w:type="gramEnd"/>
-      <w:r>
-        <w:t xml:space="preserve"> do the second portion of code, and if neither are true, do the third portion of code.</w:t>
+        <w:t>Building on from the if…else statement, we can add another condition to the second portion of code. Here we are saying, if the first condition is true then do the first portion of code, otherwise check if the second condition is true, and if so do the second portion of code, and if neither are true, do the third portion of code.</w:t>
       </w:r>
     </w:p>
     <w:p>
@@ -12993,15 +12671,7 @@
       </w:pPr>
       <w:r>
         <w:lastRenderedPageBreak/>
-        <w:t xml:space="preserve">As you can see from the above code snippet, the variable to be tested against goes into the brackets beside the switch keyword, then within the curly braces are a list of values to compare against. We are saying, in the case of </w:t>
-      </w:r>
-      <w:proofErr w:type="spellStart"/>
-      <w:r>
-        <w:t>playerInput</w:t>
-      </w:r>
-      <w:proofErr w:type="spellEnd"/>
-      <w:r>
-        <w:t xml:space="preserve"> matching with ‘0’ do this portion of code. It is crucial to include the break keyword, otherwise code execution will automatically drop through to the next section without checking the condition.</w:t>
+        <w:t>As you can see from the above code snippet, the variable to be tested against goes into the brackets beside the switch keyword, then within the curly braces are a list of values to compare against. We are saying, in the case of playerInput matching with ‘0’ do this portion of code. It is crucial to include the break keyword, otherwise code execution will automatically drop through to the next section without checking the condition.</w:t>
       </w:r>
     </w:p>
     <w:p>
@@ -13113,13 +12783,8 @@
     </w:p>
     <w:p>
       <w:r>
-        <w:t xml:space="preserve">Create a char variable called </w:t>
-      </w:r>
-      <w:proofErr w:type="spellStart"/>
-      <w:r>
-        <w:t>play_again</w:t>
-      </w:r>
-      <w:proofErr w:type="spellEnd"/>
+        <w:t>Create a char variable called play_again</w:t>
+      </w:r>
     </w:p>
     <w:p>
       <w:r>
@@ -13128,39 +12793,7 @@
     </w:p>
     <w:p>
       <w:r>
-        <w:t xml:space="preserve">Store the char in </w:t>
-      </w:r>
-      <w:proofErr w:type="spellStart"/>
-      <w:r>
-        <w:t>play_again</w:t>
-      </w:r>
-      <w:proofErr w:type="spellEnd"/>
-      <w:r>
-        <w:t xml:space="preserve"> and enter the switch statement. If case ‘y’ </w:t>
-      </w:r>
-      <w:proofErr w:type="spellStart"/>
-      <w:r>
-        <w:t>cout</w:t>
-      </w:r>
-      <w:proofErr w:type="spellEnd"/>
-      <w:r>
-        <w:t xml:space="preserve"> “you chose to play again”. If ‘n’, </w:t>
-      </w:r>
-      <w:proofErr w:type="spellStart"/>
-      <w:r>
-        <w:t>cout</w:t>
-      </w:r>
-      <w:proofErr w:type="spellEnd"/>
-      <w:r>
-        <w:t xml:space="preserve"> “goodbye” and if neither </w:t>
-      </w:r>
-      <w:proofErr w:type="spellStart"/>
-      <w:r>
-        <w:t>cout</w:t>
-      </w:r>
-      <w:proofErr w:type="spellEnd"/>
-      <w:r>
-        <w:t xml:space="preserve"> “that’s not y or n”</w:t>
+        <w:t>Store the char in play_again and enter the switch statement. If case ‘y’ cout “you chose to play again”. If ‘n’, cout “goodbye” and if neither cout “that’s not y or n”</w:t>
       </w:r>
     </w:p>
     <w:p>
@@ -13495,10 +13128,10 @@
       </w:pPr>
       <w:r>
         <w:object w:dxaOrig="9026" w:dyaOrig="3048" w14:anchorId="02F643F6">
-          <v:shape id="_x0000_i1026" type="#_x0000_t75" style="width:451.5pt;height:152.25pt" o:ole="">
+          <v:shape id="_x0000_i1025" type="#_x0000_t75" style="width:451.5pt;height:152.25pt" o:ole="">
             <v:imagedata r:id="rId54" o:title=""/>
           </v:shape>
-          <o:OLEObject Type="Embed" ProgID="Word.OpenDocumentText.12" ShapeID="_x0000_i1026" DrawAspect="Content" ObjectID="_1727249804" r:id="rId55"/>
+          <o:OLEObject Type="Embed" ProgID="Word.OpenDocumentText.12" ShapeID="_x0000_i1025" DrawAspect="Content" ObjectID="_1727852769" r:id="rId55"/>
         </w:object>
       </w:r>
     </w:p>
@@ -13808,10 +13441,10 @@
       </w:pPr>
       <w:r>
         <w:object w:dxaOrig="9026" w:dyaOrig="3931" w14:anchorId="674FBECC">
-          <v:shape id="_x0000_i1030" type="#_x0000_t75" style="width:451.5pt;height:196.5pt" o:ole="">
+          <v:shape id="_x0000_i1026" type="#_x0000_t75" style="width:451.5pt;height:196.5pt" o:ole="">
             <v:imagedata r:id="rId57" o:title=""/>
           </v:shape>
-          <o:OLEObject Type="Embed" ProgID="Word.OpenDocumentText.12" ShapeID="_x0000_i1030" DrawAspect="Content" ObjectID="_1727249805" r:id="rId58"/>
+          <o:OLEObject Type="Embed" ProgID="Word.OpenDocumentText.12" ShapeID="_x0000_i1026" DrawAspect="Content" ObjectID="_1727852770" r:id="rId58"/>
         </w:object>
       </w:r>
     </w:p>
@@ -14062,7 +13695,6 @@
       <w:r>
         <w:t xml:space="preserve">For an example of reading input from the player, see the switch statements example above and the use of </w:t>
       </w:r>
-      <w:proofErr w:type="spellStart"/>
       <w:r>
         <w:rPr>
           <w:b/>
@@ -14070,7 +13702,6 @@
         </w:rPr>
         <w:t>cin</w:t>
       </w:r>
-      <w:proofErr w:type="spellEnd"/>
       <w:r>
         <w:t>.</w:t>
       </w:r>
@@ -14135,10 +13766,10 @@
           <w:bCs/>
         </w:rPr>
         <w:object w:dxaOrig="9026" w:dyaOrig="8568" w14:anchorId="442B5C6B">
-          <v:shape id="_x0000_i1032" type="#_x0000_t75" style="width:451.5pt;height:428.25pt" o:ole="">
+          <v:shape id="_x0000_i1027" type="#_x0000_t75" style="width:451.5pt;height:428.25pt" o:ole="">
             <v:imagedata r:id="rId60" o:title=""/>
           </v:shape>
-          <o:OLEObject Type="Embed" ProgID="Word.OpenDocumentText.12" ShapeID="_x0000_i1032" DrawAspect="Content" ObjectID="_1727249806" r:id="rId61"/>
+          <o:OLEObject Type="Embed" ProgID="Word.OpenDocumentText.12" ShapeID="_x0000_i1027" DrawAspect="Content" ObjectID="_1727852771" r:id="rId61"/>
         </w:object>
       </w:r>
     </w:p>
@@ -14319,15 +13950,7 @@
         <w:spacing w:line="360" w:lineRule="auto"/>
       </w:pPr>
       <w:r>
-        <w:t xml:space="preserve">Stores two </w:t>
-      </w:r>
-      <w:proofErr w:type="spellStart"/>
-      <w:r>
-        <w:t>ints</w:t>
-      </w:r>
-      <w:proofErr w:type="spellEnd"/>
-      <w:r>
-        <w:t>, rain = 1; and snow = 2.</w:t>
+        <w:t>Stores two ints, rain = 1; and snow = 2.</w:t>
       </w:r>
     </w:p>
     <w:p>
@@ -14515,10 +14138,10 @@
           <w:bCs/>
         </w:rPr>
         <w:object w:dxaOrig="9026" w:dyaOrig="10555" w14:anchorId="43723D05">
-          <v:shape id="_x0000_i1034" type="#_x0000_t75" style="width:451.5pt;height:528pt" o:ole="">
+          <v:shape id="_x0000_i1028" type="#_x0000_t75" style="width:451.5pt;height:528pt" o:ole="">
             <v:imagedata r:id="rId63" o:title=""/>
           </v:shape>
-          <o:OLEObject Type="Embed" ProgID="Word.OpenDocumentText.12" ShapeID="_x0000_i1034" DrawAspect="Content" ObjectID="_1727249807" r:id="rId64"/>
+          <o:OLEObject Type="Embed" ProgID="Word.OpenDocumentText.12" ShapeID="_x0000_i1028" DrawAspect="Content" ObjectID="_1727852772" r:id="rId64"/>
         </w:object>
       </w:r>
     </w:p>
@@ -14687,15 +14310,7 @@
         <w:spacing w:line="360" w:lineRule="auto"/>
       </w:pPr>
       <w:r>
-        <w:t xml:space="preserve">Please tell </w:t>
-      </w:r>
-      <w:proofErr w:type="gramStart"/>
-      <w:r>
-        <w:t>me</w:t>
-      </w:r>
-      <w:proofErr w:type="gramEnd"/>
-      <w:r>
-        <w:t xml:space="preserve"> your status with ‘s’ for student, ‘t’ for teacher or ‘o’ for other.</w:t>
+        <w:t>Please tell me your status with ‘s’ for student, ‘t’ for teacher or ‘o’ for other.</w:t>
       </w:r>
     </w:p>
     <w:p>
@@ -14970,6 +14585,2535 @@
     </w:p>
     <w:p>
       <w:pPr>
+        <w:pStyle w:val="Title"/>
+        <w:jc w:val="center"/>
+      </w:pPr>
+      <w:r>
+        <w:t>Chapter 6: Loops</w:t>
+      </w:r>
+    </w:p>
+    <w:p>
+      <w:pPr>
+        <w:spacing w:line="360" w:lineRule="auto"/>
+      </w:pPr>
+    </w:p>
+    <w:p>
+      <w:pPr>
+        <w:spacing w:line="360" w:lineRule="auto"/>
+      </w:pPr>
+      <w:r>
+        <w:t>Repetition is a key element of any program, whether that is just to repeat a function several times or encompass the entire program in, such as a game loop. This chapter is going to look at the 3 loops found within C++ and how they are used.</w:t>
+      </w:r>
+    </w:p>
+    <w:p>
+      <w:pPr>
+        <w:spacing w:line="360" w:lineRule="auto"/>
+      </w:pPr>
+      <w:r>
+        <w:t xml:space="preserve">Before we get to some example code, look at Table 6.1: Loop Types. As you can see there are different types of loops. You will use different loops in different scenarios, but it is possible to use any of the listed loops with a little extra coding. </w:t>
+      </w:r>
+    </w:p>
+    <w:p>
+      <w:pPr>
+        <w:spacing w:line="360" w:lineRule="auto"/>
+      </w:pPr>
+      <w:r>
+        <w:t xml:space="preserve">The main difference between a for loop and the others is that with a for loop you state how many iterations you wish to carry out, the others require a condition to be met to exit. The difference </w:t>
+      </w:r>
+      <w:r>
+        <w:lastRenderedPageBreak/>
+        <w:t>between a while loop and a do while loop is that a do while loop will always run at least once, whereas a while loop must meet a condition to run at all.</w:t>
+      </w:r>
+    </w:p>
+    <w:tbl>
+      <w:tblPr>
+        <w:tblStyle w:val="TableGrid1"/>
+        <w:tblW w:w="8080" w:type="dxa"/>
+        <w:tblInd w:w="392" w:type="dxa"/>
+        <w:tblLook w:val="04A0" w:firstRow="1" w:lastRow="0" w:firstColumn="1" w:lastColumn="0" w:noHBand="0" w:noVBand="1"/>
+      </w:tblPr>
+      <w:tblGrid>
+        <w:gridCol w:w="2977"/>
+        <w:gridCol w:w="5103"/>
+      </w:tblGrid>
+      <w:tr>
+        <w:tc>
+          <w:tcPr>
+            <w:tcW w:w="2977" w:type="dxa"/>
+            <w:tcBorders>
+              <w:top w:val="single" w:sz="4" w:space="0" w:color="auto"/>
+              <w:left w:val="single" w:sz="4" w:space="0" w:color="auto"/>
+              <w:bottom w:val="single" w:sz="4" w:space="0" w:color="auto"/>
+              <w:right w:val="single" w:sz="4" w:space="0" w:color="auto"/>
+            </w:tcBorders>
+            <w:shd w:val="clear" w:color="auto" w:fill="99CCFF"/>
+            <w:hideMark/>
+          </w:tcPr>
+          <w:p>
+            <w:pPr>
+              <w:tabs>
+                <w:tab w:val="left" w:pos="980"/>
+              </w:tabs>
+              <w:jc w:val="center"/>
+              <w:rPr>
+                <w:rFonts w:ascii="Calibri" w:hAnsi="Calibri" w:cs="Times New Roman"/>
+                <w:b/>
+              </w:rPr>
+            </w:pPr>
+            <w:r>
+              <w:rPr>
+                <w:rFonts w:ascii="Calibri" w:hAnsi="Calibri" w:cs="Times New Roman"/>
+                <w:b/>
+              </w:rPr>
+              <w:t>Loop Type</w:t>
+            </w:r>
+          </w:p>
+        </w:tc>
+        <w:tc>
+          <w:tcPr>
+            <w:tcW w:w="5103" w:type="dxa"/>
+            <w:tcBorders>
+              <w:top w:val="single" w:sz="4" w:space="0" w:color="auto"/>
+              <w:left w:val="single" w:sz="4" w:space="0" w:color="auto"/>
+              <w:bottom w:val="single" w:sz="4" w:space="0" w:color="auto"/>
+              <w:right w:val="single" w:sz="4" w:space="0" w:color="auto"/>
+            </w:tcBorders>
+            <w:shd w:val="clear" w:color="auto" w:fill="99CCFF"/>
+            <w:hideMark/>
+          </w:tcPr>
+          <w:p>
+            <w:pPr>
+              <w:tabs>
+                <w:tab w:val="left" w:pos="980"/>
+              </w:tabs>
+              <w:jc w:val="center"/>
+              <w:rPr>
+                <w:rFonts w:ascii="Calibri" w:hAnsi="Calibri" w:cs="Times New Roman"/>
+                <w:b/>
+              </w:rPr>
+            </w:pPr>
+            <w:r>
+              <w:rPr>
+                <w:rFonts w:ascii="Calibri" w:hAnsi="Calibri" w:cs="Times New Roman"/>
+                <w:b/>
+              </w:rPr>
+              <w:t>Description</w:t>
+            </w:r>
+          </w:p>
+        </w:tc>
+      </w:tr>
+      <w:tr>
+        <w:tc>
+          <w:tcPr>
+            <w:tcW w:w="2977" w:type="dxa"/>
+            <w:tcBorders>
+              <w:top w:val="single" w:sz="4" w:space="0" w:color="auto"/>
+              <w:left w:val="single" w:sz="4" w:space="0" w:color="auto"/>
+              <w:bottom w:val="single" w:sz="4" w:space="0" w:color="auto"/>
+              <w:right w:val="single" w:sz="4" w:space="0" w:color="auto"/>
+            </w:tcBorders>
+            <w:hideMark/>
+          </w:tcPr>
+          <w:p>
+            <w:pPr>
+              <w:tabs>
+                <w:tab w:val="left" w:pos="980"/>
+              </w:tabs>
+              <w:rPr>
+                <w:rFonts w:ascii="Calibri" w:hAnsi="Calibri" w:cs="Times New Roman"/>
+              </w:rPr>
+            </w:pPr>
+            <w:r>
+              <w:rPr>
+                <w:rFonts w:ascii="Calibri" w:hAnsi="Calibri" w:cs="Times New Roman"/>
+              </w:rPr>
+              <w:t>for loop</w:t>
+            </w:r>
+          </w:p>
+        </w:tc>
+        <w:tc>
+          <w:tcPr>
+            <w:tcW w:w="5103" w:type="dxa"/>
+            <w:tcBorders>
+              <w:top w:val="single" w:sz="4" w:space="0" w:color="auto"/>
+              <w:left w:val="single" w:sz="4" w:space="0" w:color="auto"/>
+              <w:bottom w:val="single" w:sz="4" w:space="0" w:color="auto"/>
+              <w:right w:val="single" w:sz="4" w:space="0" w:color="auto"/>
+            </w:tcBorders>
+            <w:hideMark/>
+          </w:tcPr>
+          <w:p>
+            <w:pPr>
+              <w:tabs>
+                <w:tab w:val="left" w:pos="980"/>
+              </w:tabs>
+              <w:rPr>
+                <w:rFonts w:ascii="Calibri" w:hAnsi="Calibri" w:cs="Times New Roman"/>
+              </w:rPr>
+            </w:pPr>
+            <w:r>
+              <w:rPr>
+                <w:rFonts w:ascii="Calibri" w:hAnsi="Calibri" w:cs="Times New Roman"/>
+              </w:rPr>
+              <w:t>Execute a sequence of statements a set number of times.</w:t>
+            </w:r>
+          </w:p>
+        </w:tc>
+      </w:tr>
+      <w:tr>
+        <w:tc>
+          <w:tcPr>
+            <w:tcW w:w="2977" w:type="dxa"/>
+            <w:tcBorders>
+              <w:top w:val="single" w:sz="4" w:space="0" w:color="auto"/>
+              <w:left w:val="single" w:sz="4" w:space="0" w:color="auto"/>
+              <w:bottom w:val="single" w:sz="4" w:space="0" w:color="auto"/>
+              <w:right w:val="single" w:sz="4" w:space="0" w:color="auto"/>
+            </w:tcBorders>
+            <w:hideMark/>
+          </w:tcPr>
+          <w:p>
+            <w:pPr>
+              <w:tabs>
+                <w:tab w:val="left" w:pos="980"/>
+              </w:tabs>
+              <w:rPr>
+                <w:rFonts w:ascii="Calibri" w:hAnsi="Calibri" w:cs="Times New Roman"/>
+              </w:rPr>
+            </w:pPr>
+            <w:r>
+              <w:rPr>
+                <w:rFonts w:ascii="Calibri" w:hAnsi="Calibri" w:cs="Times New Roman"/>
+              </w:rPr>
+              <w:t>while loop</w:t>
+            </w:r>
+          </w:p>
+        </w:tc>
+        <w:tc>
+          <w:tcPr>
+            <w:tcW w:w="5103" w:type="dxa"/>
+            <w:tcBorders>
+              <w:top w:val="single" w:sz="4" w:space="0" w:color="auto"/>
+              <w:left w:val="single" w:sz="4" w:space="0" w:color="auto"/>
+              <w:bottom w:val="single" w:sz="4" w:space="0" w:color="auto"/>
+              <w:right w:val="single" w:sz="4" w:space="0" w:color="auto"/>
+            </w:tcBorders>
+            <w:hideMark/>
+          </w:tcPr>
+          <w:p>
+            <w:pPr>
+              <w:tabs>
+                <w:tab w:val="left" w:pos="980"/>
+              </w:tabs>
+              <w:rPr>
+                <w:rFonts w:ascii="Calibri" w:hAnsi="Calibri" w:cs="Times New Roman"/>
+              </w:rPr>
+            </w:pPr>
+            <w:r>
+              <w:rPr>
+                <w:rFonts w:ascii="Calibri" w:hAnsi="Calibri" w:cs="Times New Roman"/>
+              </w:rPr>
+              <w:t>Repeat a sequence of statements while a given condition is true. The condition is tested before executing the body of the loop.</w:t>
+            </w:r>
+          </w:p>
+        </w:tc>
+      </w:tr>
+      <w:tr>
+        <w:tc>
+          <w:tcPr>
+            <w:tcW w:w="2977" w:type="dxa"/>
+            <w:tcBorders>
+              <w:top w:val="single" w:sz="4" w:space="0" w:color="auto"/>
+              <w:left w:val="single" w:sz="4" w:space="0" w:color="auto"/>
+              <w:bottom w:val="single" w:sz="4" w:space="0" w:color="auto"/>
+              <w:right w:val="single" w:sz="4" w:space="0" w:color="auto"/>
+            </w:tcBorders>
+            <w:hideMark/>
+          </w:tcPr>
+          <w:p>
+            <w:pPr>
+              <w:tabs>
+                <w:tab w:val="left" w:pos="980"/>
+              </w:tabs>
+              <w:rPr>
+                <w:rFonts w:ascii="Calibri" w:hAnsi="Calibri" w:cs="Times New Roman"/>
+              </w:rPr>
+            </w:pPr>
+            <w:r>
+              <w:rPr>
+                <w:rFonts w:ascii="Calibri" w:hAnsi="Calibri" w:cs="Times New Roman"/>
+              </w:rPr>
+              <w:t>do… while loop</w:t>
+            </w:r>
+          </w:p>
+        </w:tc>
+        <w:tc>
+          <w:tcPr>
+            <w:tcW w:w="5103" w:type="dxa"/>
+            <w:tcBorders>
+              <w:top w:val="single" w:sz="4" w:space="0" w:color="auto"/>
+              <w:left w:val="single" w:sz="4" w:space="0" w:color="auto"/>
+              <w:bottom w:val="single" w:sz="4" w:space="0" w:color="auto"/>
+              <w:right w:val="single" w:sz="4" w:space="0" w:color="auto"/>
+            </w:tcBorders>
+            <w:hideMark/>
+          </w:tcPr>
+          <w:p>
+            <w:pPr>
+              <w:tabs>
+                <w:tab w:val="left" w:pos="980"/>
+              </w:tabs>
+              <w:rPr>
+                <w:rFonts w:ascii="Calibri" w:hAnsi="Calibri" w:cs="Times New Roman"/>
+              </w:rPr>
+            </w:pPr>
+            <w:r>
+              <w:rPr>
+                <w:rFonts w:ascii="Calibri" w:hAnsi="Calibri" w:cs="Times New Roman"/>
+              </w:rPr>
+              <w:t>Like the while loop, but the body of the loop is always executed once as the condition is not checked until the end of the loop.</w:t>
+            </w:r>
+          </w:p>
+        </w:tc>
+      </w:tr>
+    </w:tbl>
+    <w:p>
+      <w:pPr>
+        <w:spacing w:after="0" w:line="240" w:lineRule="auto"/>
+        <w:jc w:val="center"/>
+        <w:rPr>
+          <w:rFonts w:ascii="Calibri" w:eastAsia="MS Mincho" w:hAnsi="Calibri" w:cs="Arial"/>
+          <w:sz w:val="20"/>
+          <w:szCs w:val="20"/>
+        </w:rPr>
+      </w:pPr>
+      <w:r>
+        <w:rPr>
+          <w:rFonts w:ascii="Calibri" w:eastAsia="MS Mincho" w:hAnsi="Calibri" w:cs="Times New Roman"/>
+          <w:sz w:val="20"/>
+          <w:szCs w:val="20"/>
+        </w:rPr>
+        <w:t>Table 6.1: Loop Types</w:t>
+      </w:r>
+    </w:p>
+    <w:p>
+      <w:pPr>
+        <w:spacing w:line="360" w:lineRule="auto"/>
+      </w:pPr>
+    </w:p>
+    <w:p>
+      <w:pPr>
+        <w:spacing w:line="360" w:lineRule="auto"/>
+        <w:rPr>
+          <w:b/>
+          <w:bCs/>
+        </w:rPr>
+      </w:pPr>
+      <w:r>
+        <w:rPr>
+          <w:b/>
+          <w:bCs/>
+        </w:rPr>
+        <w:t>For Loop</w:t>
+      </w:r>
+    </w:p>
+    <w:p>
+      <w:pPr>
+        <w:spacing w:line="360" w:lineRule="auto"/>
+      </w:pPr>
+      <w:r>
+        <w:t>As described above, a for loop is used when you know the number of iterations required. If I want to do something 10 times, a for loop is what I need. If I want to loop until the player dies, a for loop is no use to you.</w:t>
+      </w:r>
+    </w:p>
+    <w:p>
+      <w:pPr>
+        <w:rPr>
+          <w:b/>
+          <w:bCs/>
+        </w:rPr>
+      </w:pPr>
+      <w:r>
+        <w:rPr>
+          <w:b/>
+          <w:bCs/>
+        </w:rPr>
+        <w:br w:type="page"/>
+      </w:r>
+    </w:p>
+    <w:p>
+      <w:pPr>
+        <w:spacing w:line="360" w:lineRule="auto"/>
+        <w:rPr>
+          <w:b/>
+          <w:bCs/>
+        </w:rPr>
+      </w:pPr>
+      <w:r>
+        <w:rPr>
+          <w:b/>
+          <w:bCs/>
+        </w:rPr>
+        <w:lastRenderedPageBreak/>
+        <w:t>For Loop Format</w:t>
+      </w:r>
+    </w:p>
+    <w:p>
+      <w:pPr>
+        <w:spacing w:line="360" w:lineRule="auto"/>
+        <w:jc w:val="center"/>
+      </w:pPr>
+      <w:r>
+        <w:rPr>
+          <w:noProof/>
+        </w:rPr>
+        <w:drawing>
+          <wp:inline distT="0" distB="0" distL="0" distR="0" wp14:anchorId="5064E84E" wp14:editId="31B18987">
+            <wp:extent cx="5143500" cy="676275"/>
+            <wp:effectExtent l="0" t="0" r="0" b="9525"/>
+            <wp:docPr id="194" name="Picture 194" descr="A picture containing graphical user interface&#10;&#10;Description automatically generated"/>
+            <wp:cNvGraphicFramePr>
+              <a:graphicFrameLocks xmlns:a="http://schemas.openxmlformats.org/drawingml/2006/main" noChangeAspect="1"/>
+            </wp:cNvGraphicFramePr>
+            <a:graphic xmlns:a="http://schemas.openxmlformats.org/drawingml/2006/main">
+              <a:graphicData uri="http://schemas.openxmlformats.org/drawingml/2006/picture">
+                <pic:pic xmlns:pic="http://schemas.openxmlformats.org/drawingml/2006/picture">
+                  <pic:nvPicPr>
+                    <pic:cNvPr id="194" name="Picture 194" descr="A picture containing graphical user interface&#10;&#10;Description automatically generated"/>
+                    <pic:cNvPicPr>
+                      <a:picLocks noChangeAspect="1" noChangeArrowheads="1"/>
+                    </pic:cNvPicPr>
+                  </pic:nvPicPr>
+                  <pic:blipFill>
+                    <a:blip r:embed="rId66">
+                      <a:extLst>
+                        <a:ext uri="{28A0092B-C50C-407E-A947-70E740481C1C}">
+                          <a14:useLocalDpi xmlns:a14="http://schemas.microsoft.com/office/drawing/2010/main" val="0"/>
+                        </a:ext>
+                      </a:extLst>
+                    </a:blip>
+                    <a:srcRect/>
+                    <a:stretch>
+                      <a:fillRect/>
+                    </a:stretch>
+                  </pic:blipFill>
+                  <pic:spPr bwMode="auto">
+                    <a:xfrm>
+                      <a:off x="0" y="0"/>
+                      <a:ext cx="5143500" cy="676275"/>
+                    </a:xfrm>
+                    <a:prstGeom prst="rect">
+                      <a:avLst/>
+                    </a:prstGeom>
+                    <a:noFill/>
+                    <a:ln>
+                      <a:noFill/>
+                    </a:ln>
+                  </pic:spPr>
+                </pic:pic>
+              </a:graphicData>
+            </a:graphic>
+          </wp:inline>
+        </w:drawing>
+      </w:r>
+    </w:p>
+    <w:p>
+      <w:pPr>
+        <w:spacing w:line="360" w:lineRule="auto"/>
+      </w:pPr>
+      <w:r>
+        <w:t>Recapping on what was shown in the PowerPoint, a for loop typically needs three parameters; the initialiser, a condition that can become false and ending the loop, and an incrementation of the initialised variable. Now these do not have to be as shown above, and each can be set to anything that is needed of the loop and program. You should be familiar to the syntax used from previous weeks.</w:t>
+      </w:r>
+    </w:p>
+    <w:p>
+      <w:pPr>
+        <w:spacing w:line="360" w:lineRule="auto"/>
+        <w:rPr>
+          <w:color w:val="FF0000"/>
+        </w:rPr>
+      </w:pPr>
+      <w:r>
+        <w:rPr>
+          <w:color w:val="FF0000"/>
+        </w:rPr>
+        <w:t>Note: the position of the ++ operator would normally have an impact on the value, like so:</w:t>
+      </w:r>
+    </w:p>
+    <w:p>
+      <w:pPr>
+        <w:spacing w:line="360" w:lineRule="auto"/>
+        <w:jc w:val="center"/>
+        <w:rPr>
+          <w:color w:val="FF0000"/>
+        </w:rPr>
+      </w:pPr>
+      <w:r>
+        <w:rPr>
+          <w:noProof/>
+          <w:color w:val="FF0000"/>
+        </w:rPr>
+        <w:drawing>
+          <wp:inline distT="0" distB="0" distL="0" distR="0" wp14:anchorId="4A30DA1E" wp14:editId="11243597">
+            <wp:extent cx="3600450" cy="866775"/>
+            <wp:effectExtent l="0" t="0" r="0" b="9525"/>
+            <wp:docPr id="193" name="Picture 193" descr="A picture containing text, clock, clock radio&#10;&#10;Description automatically generated"/>
+            <wp:cNvGraphicFramePr>
+              <a:graphicFrameLocks xmlns:a="http://schemas.openxmlformats.org/drawingml/2006/main" noChangeAspect="1"/>
+            </wp:cNvGraphicFramePr>
+            <a:graphic xmlns:a="http://schemas.openxmlformats.org/drawingml/2006/main">
+              <a:graphicData uri="http://schemas.openxmlformats.org/drawingml/2006/picture">
+                <pic:pic xmlns:pic="http://schemas.openxmlformats.org/drawingml/2006/picture">
+                  <pic:nvPicPr>
+                    <pic:cNvPr id="193" name="Picture 193" descr="A picture containing text, clock, clock radio&#10;&#10;Description automatically generated"/>
+                    <pic:cNvPicPr>
+                      <a:picLocks noChangeAspect="1" noChangeArrowheads="1"/>
+                    </pic:cNvPicPr>
+                  </pic:nvPicPr>
+                  <pic:blipFill>
+                    <a:blip r:embed="rId67">
+                      <a:extLst>
+                        <a:ext uri="{28A0092B-C50C-407E-A947-70E740481C1C}">
+                          <a14:useLocalDpi xmlns:a14="http://schemas.microsoft.com/office/drawing/2010/main" val="0"/>
+                        </a:ext>
+                      </a:extLst>
+                    </a:blip>
+                    <a:srcRect/>
+                    <a:stretch>
+                      <a:fillRect/>
+                    </a:stretch>
+                  </pic:blipFill>
+                  <pic:spPr bwMode="auto">
+                    <a:xfrm>
+                      <a:off x="0" y="0"/>
+                      <a:ext cx="3600450" cy="866775"/>
+                    </a:xfrm>
+                    <a:prstGeom prst="rect">
+                      <a:avLst/>
+                    </a:prstGeom>
+                    <a:noFill/>
+                    <a:ln>
+                      <a:noFill/>
+                    </a:ln>
+                  </pic:spPr>
+                </pic:pic>
+              </a:graphicData>
+            </a:graphic>
+          </wp:inline>
+        </w:drawing>
+      </w:r>
+    </w:p>
+    <w:p>
+      <w:pPr>
+        <w:spacing w:line="360" w:lineRule="auto"/>
+        <w:rPr>
+          <w:color w:val="FF0000"/>
+        </w:rPr>
+      </w:pPr>
+      <w:r>
+        <w:rPr>
+          <w:color w:val="FF0000"/>
+        </w:rPr>
+        <w:t>However, having ++i or i++ in a for loop is down to preference and you will see many arguments online for which is correct, or which has better performance.</w:t>
+      </w:r>
+    </w:p>
+    <w:p>
+      <w:pPr>
+        <w:spacing w:line="360" w:lineRule="auto"/>
+      </w:pPr>
+      <w:r>
+        <w:t>Also mentioned in the PowerPoint, for loops can work in reverse like so:</w:t>
+      </w:r>
+    </w:p>
+    <w:p>
+      <w:pPr>
+        <w:spacing w:line="360" w:lineRule="auto"/>
+        <w:jc w:val="center"/>
+      </w:pPr>
+      <w:r>
+        <w:rPr>
+          <w:noProof/>
+        </w:rPr>
+        <w:drawing>
+          <wp:inline distT="0" distB="0" distL="0" distR="0" wp14:anchorId="4F2C8C4F" wp14:editId="5B22EF82">
+            <wp:extent cx="3581400" cy="590550"/>
+            <wp:effectExtent l="0" t="0" r="0" b="0"/>
+            <wp:docPr id="192" name="Picture 192" descr="Graphical user interface&#10;&#10;Description automatically generated"/>
+            <wp:cNvGraphicFramePr>
+              <a:graphicFrameLocks xmlns:a="http://schemas.openxmlformats.org/drawingml/2006/main" noChangeAspect="1"/>
+            </wp:cNvGraphicFramePr>
+            <a:graphic xmlns:a="http://schemas.openxmlformats.org/drawingml/2006/main">
+              <a:graphicData uri="http://schemas.openxmlformats.org/drawingml/2006/picture">
+                <pic:pic xmlns:pic="http://schemas.openxmlformats.org/drawingml/2006/picture">
+                  <pic:nvPicPr>
+                    <pic:cNvPr id="192" name="Picture 192" descr="Graphical user interface&#10;&#10;Description automatically generated"/>
+                    <pic:cNvPicPr>
+                      <a:picLocks noChangeAspect="1" noChangeArrowheads="1"/>
+                    </pic:cNvPicPr>
+                  </pic:nvPicPr>
+                  <pic:blipFill>
+                    <a:blip r:embed="rId68">
+                      <a:extLst>
+                        <a:ext uri="{28A0092B-C50C-407E-A947-70E740481C1C}">
+                          <a14:useLocalDpi xmlns:a14="http://schemas.microsoft.com/office/drawing/2010/main" val="0"/>
+                        </a:ext>
+                      </a:extLst>
+                    </a:blip>
+                    <a:srcRect/>
+                    <a:stretch>
+                      <a:fillRect/>
+                    </a:stretch>
+                  </pic:blipFill>
+                  <pic:spPr bwMode="auto">
+                    <a:xfrm>
+                      <a:off x="0" y="0"/>
+                      <a:ext cx="3581400" cy="590550"/>
+                    </a:xfrm>
+                    <a:prstGeom prst="rect">
+                      <a:avLst/>
+                    </a:prstGeom>
+                    <a:noFill/>
+                    <a:ln>
+                      <a:noFill/>
+                    </a:ln>
+                  </pic:spPr>
+                </pic:pic>
+              </a:graphicData>
+            </a:graphic>
+          </wp:inline>
+        </w:drawing>
+      </w:r>
+    </w:p>
+    <w:p>
+      <w:pPr>
+        <w:spacing w:line="360" w:lineRule="auto"/>
+        <w:rPr>
+          <w:color w:val="FF0000"/>
+        </w:rPr>
+      </w:pPr>
+      <w:r>
+        <w:rPr>
+          <w:color w:val="FF0000"/>
+        </w:rPr>
+        <w:t>Note: As with if statements, the curly brackets can be omitted if your loop only requires one line.</w:t>
+      </w:r>
+    </w:p>
+    <w:p>
+      <w:pPr>
+        <w:spacing w:line="360" w:lineRule="auto"/>
+        <w:rPr>
+          <w:b/>
+          <w:bCs/>
+        </w:rPr>
+      </w:pPr>
+      <w:r>
+        <w:rPr>
+          <w:b/>
+          <w:bCs/>
+        </w:rPr>
+        <w:t>While Loops</w:t>
+      </w:r>
+    </w:p>
+    <w:p>
+      <w:pPr>
+        <w:spacing w:line="360" w:lineRule="auto"/>
+      </w:pPr>
+      <w:r>
+        <w:t>A while loop differs from the for loop in that we do not know how many loops we are going to do of the enclosed code. A while loop will only exit when a condition has been met and follows this format:</w:t>
+      </w:r>
+    </w:p>
+    <w:p>
+      <w:pPr>
+        <w:spacing w:line="360" w:lineRule="auto"/>
+        <w:jc w:val="center"/>
+      </w:pPr>
+      <w:r>
+        <w:rPr>
+          <w:noProof/>
+        </w:rPr>
+        <w:drawing>
+          <wp:inline distT="0" distB="0" distL="0" distR="0" wp14:anchorId="7B0FA39D" wp14:editId="68EF45D5">
+            <wp:extent cx="3076575" cy="1019175"/>
+            <wp:effectExtent l="0" t="0" r="9525" b="9525"/>
+            <wp:docPr id="63" name="Picture 63" descr="Text&#10;&#10;Description automatically generated"/>
+            <wp:cNvGraphicFramePr>
+              <a:graphicFrameLocks xmlns:a="http://schemas.openxmlformats.org/drawingml/2006/main" noChangeAspect="1"/>
+            </wp:cNvGraphicFramePr>
+            <a:graphic xmlns:a="http://schemas.openxmlformats.org/drawingml/2006/main">
+              <a:graphicData uri="http://schemas.openxmlformats.org/drawingml/2006/picture">
+                <pic:pic xmlns:pic="http://schemas.openxmlformats.org/drawingml/2006/picture">
+                  <pic:nvPicPr>
+                    <pic:cNvPr id="63" name="Picture 63" descr="Text&#10;&#10;Description automatically generated"/>
+                    <pic:cNvPicPr>
+                      <a:picLocks noChangeAspect="1" noChangeArrowheads="1"/>
+                    </pic:cNvPicPr>
+                  </pic:nvPicPr>
+                  <pic:blipFill>
+                    <a:blip r:embed="rId69">
+                      <a:extLst>
+                        <a:ext uri="{28A0092B-C50C-407E-A947-70E740481C1C}">
+                          <a14:useLocalDpi xmlns:a14="http://schemas.microsoft.com/office/drawing/2010/main" val="0"/>
+                        </a:ext>
+                      </a:extLst>
+                    </a:blip>
+                    <a:srcRect/>
+                    <a:stretch>
+                      <a:fillRect/>
+                    </a:stretch>
+                  </pic:blipFill>
+                  <pic:spPr bwMode="auto">
+                    <a:xfrm>
+                      <a:off x="0" y="0"/>
+                      <a:ext cx="3076575" cy="1019175"/>
+                    </a:xfrm>
+                    <a:prstGeom prst="rect">
+                      <a:avLst/>
+                    </a:prstGeom>
+                    <a:noFill/>
+                    <a:ln>
+                      <a:noFill/>
+                    </a:ln>
+                  </pic:spPr>
+                </pic:pic>
+              </a:graphicData>
+            </a:graphic>
+          </wp:inline>
+        </w:drawing>
+      </w:r>
+    </w:p>
+    <w:p>
+      <w:pPr>
+        <w:spacing w:line="360" w:lineRule="auto"/>
+      </w:pPr>
+      <w:r>
+        <w:lastRenderedPageBreak/>
+        <w:t>The condition can be in any of the formats covered in Chapter 5: Conditionals. The important point to remember is that you need to have some way of changing this condition from within the loop.</w:t>
+      </w:r>
+    </w:p>
+    <w:p>
+      <w:pPr>
+        <w:spacing w:line="360" w:lineRule="auto"/>
+      </w:pPr>
+      <w:r>
+        <w:t>An example of a game loop that goes until the player dies could look something like this:</w:t>
+      </w:r>
+    </w:p>
+    <w:p>
+      <w:pPr>
+        <w:spacing w:line="360" w:lineRule="auto"/>
+        <w:jc w:val="center"/>
+      </w:pPr>
+      <w:r>
+        <w:rPr>
+          <w:noProof/>
+        </w:rPr>
+        <w:drawing>
+          <wp:inline distT="0" distB="0" distL="0" distR="0" wp14:anchorId="2204B3F9" wp14:editId="2A98D218">
+            <wp:extent cx="5362575" cy="2152650"/>
+            <wp:effectExtent l="0" t="0" r="9525" b="0"/>
+            <wp:docPr id="62" name="Picture 62" descr="Text&#10;&#10;Description automatically generated"/>
+            <wp:cNvGraphicFramePr>
+              <a:graphicFrameLocks xmlns:a="http://schemas.openxmlformats.org/drawingml/2006/main" noChangeAspect="1"/>
+            </wp:cNvGraphicFramePr>
+            <a:graphic xmlns:a="http://schemas.openxmlformats.org/drawingml/2006/main">
+              <a:graphicData uri="http://schemas.openxmlformats.org/drawingml/2006/picture">
+                <pic:pic xmlns:pic="http://schemas.openxmlformats.org/drawingml/2006/picture">
+                  <pic:nvPicPr>
+                    <pic:cNvPr id="62" name="Picture 62" descr="Text&#10;&#10;Description automatically generated"/>
+                    <pic:cNvPicPr>
+                      <a:picLocks noChangeAspect="1" noChangeArrowheads="1"/>
+                    </pic:cNvPicPr>
+                  </pic:nvPicPr>
+                  <pic:blipFill>
+                    <a:blip r:embed="rId70">
+                      <a:extLst>
+                        <a:ext uri="{28A0092B-C50C-407E-A947-70E740481C1C}">
+                          <a14:useLocalDpi xmlns:a14="http://schemas.microsoft.com/office/drawing/2010/main" val="0"/>
+                        </a:ext>
+                      </a:extLst>
+                    </a:blip>
+                    <a:srcRect/>
+                    <a:stretch>
+                      <a:fillRect/>
+                    </a:stretch>
+                  </pic:blipFill>
+                  <pic:spPr bwMode="auto">
+                    <a:xfrm>
+                      <a:off x="0" y="0"/>
+                      <a:ext cx="5362575" cy="2152650"/>
+                    </a:xfrm>
+                    <a:prstGeom prst="rect">
+                      <a:avLst/>
+                    </a:prstGeom>
+                    <a:noFill/>
+                    <a:ln>
+                      <a:noFill/>
+                    </a:ln>
+                  </pic:spPr>
+                </pic:pic>
+              </a:graphicData>
+            </a:graphic>
+          </wp:inline>
+        </w:drawing>
+      </w:r>
+    </w:p>
+    <w:p>
+      <w:pPr>
+        <w:spacing w:line="360" w:lineRule="auto"/>
+      </w:pPr>
+      <w:r>
+        <w:t>A while loop can also be constructed like a for loop, again, like with many things in programming there is more than one way to do something and it often comes down to preference and performance:</w:t>
+      </w:r>
+    </w:p>
+    <w:p>
+      <w:pPr>
+        <w:spacing w:line="360" w:lineRule="auto"/>
+        <w:jc w:val="center"/>
+      </w:pPr>
+      <w:r>
+        <w:rPr>
+          <w:noProof/>
+        </w:rPr>
+        <w:drawing>
+          <wp:inline distT="0" distB="0" distL="0" distR="0" wp14:anchorId="29792DB4" wp14:editId="167FCB1C">
+            <wp:extent cx="3552825" cy="1657350"/>
+            <wp:effectExtent l="0" t="0" r="9525" b="0"/>
+            <wp:docPr id="61" name="Picture 61" descr="A picture containing text, device, meter&#10;&#10;Description automatically generated"/>
+            <wp:cNvGraphicFramePr>
+              <a:graphicFrameLocks xmlns:a="http://schemas.openxmlformats.org/drawingml/2006/main" noChangeAspect="1"/>
+            </wp:cNvGraphicFramePr>
+            <a:graphic xmlns:a="http://schemas.openxmlformats.org/drawingml/2006/main">
+              <a:graphicData uri="http://schemas.openxmlformats.org/drawingml/2006/picture">
+                <pic:pic xmlns:pic="http://schemas.openxmlformats.org/drawingml/2006/picture">
+                  <pic:nvPicPr>
+                    <pic:cNvPr id="61" name="Picture 61" descr="A picture containing text, device, meter&#10;&#10;Description automatically generated"/>
+                    <pic:cNvPicPr>
+                      <a:picLocks noChangeAspect="1" noChangeArrowheads="1"/>
+                    </pic:cNvPicPr>
+                  </pic:nvPicPr>
+                  <pic:blipFill>
+                    <a:blip r:embed="rId71">
+                      <a:extLst>
+                        <a:ext uri="{28A0092B-C50C-407E-A947-70E740481C1C}">
+                          <a14:useLocalDpi xmlns:a14="http://schemas.microsoft.com/office/drawing/2010/main" val="0"/>
+                        </a:ext>
+                      </a:extLst>
+                    </a:blip>
+                    <a:srcRect/>
+                    <a:stretch>
+                      <a:fillRect/>
+                    </a:stretch>
+                  </pic:blipFill>
+                  <pic:spPr bwMode="auto">
+                    <a:xfrm>
+                      <a:off x="0" y="0"/>
+                      <a:ext cx="3552825" cy="1657350"/>
+                    </a:xfrm>
+                    <a:prstGeom prst="rect">
+                      <a:avLst/>
+                    </a:prstGeom>
+                    <a:noFill/>
+                    <a:ln>
+                      <a:noFill/>
+                    </a:ln>
+                  </pic:spPr>
+                </pic:pic>
+              </a:graphicData>
+            </a:graphic>
+          </wp:inline>
+        </w:drawing>
+      </w:r>
+    </w:p>
+    <w:p>
+      <w:pPr>
+        <w:spacing w:line="360" w:lineRule="auto"/>
+        <w:rPr>
+          <w:b/>
+          <w:bCs/>
+        </w:rPr>
+      </w:pPr>
+      <w:r>
+        <w:rPr>
+          <w:b/>
+          <w:bCs/>
+        </w:rPr>
+        <w:t>Do While Loop</w:t>
+      </w:r>
+    </w:p>
+    <w:p>
+      <w:pPr>
+        <w:spacing w:line="360" w:lineRule="auto"/>
+      </w:pPr>
+      <w:r>
+        <w:t>A do while loop differs from the while loop in that the condition is checked at the end of the loop. This means that it will execute the code at least once. It would be entirely possible for a while loops condition to be false and the body of the loop get skipped over and never executes and has this format:</w:t>
+      </w:r>
+    </w:p>
+    <w:p>
+      <w:pPr>
+        <w:spacing w:line="360" w:lineRule="auto"/>
+        <w:jc w:val="center"/>
+      </w:pPr>
+      <w:r>
+        <w:rPr>
+          <w:noProof/>
+        </w:rPr>
+        <w:drawing>
+          <wp:inline distT="0" distB="0" distL="0" distR="0" wp14:anchorId="28DB087E" wp14:editId="6208E25C">
+            <wp:extent cx="3438525" cy="1190625"/>
+            <wp:effectExtent l="0" t="0" r="9525" b="9525"/>
+            <wp:docPr id="60" name="Picture 60" descr="Text&#10;&#10;Description automatically generated with medium confidence"/>
+            <wp:cNvGraphicFramePr>
+              <a:graphicFrameLocks xmlns:a="http://schemas.openxmlformats.org/drawingml/2006/main" noChangeAspect="1"/>
+            </wp:cNvGraphicFramePr>
+            <a:graphic xmlns:a="http://schemas.openxmlformats.org/drawingml/2006/main">
+              <a:graphicData uri="http://schemas.openxmlformats.org/drawingml/2006/picture">
+                <pic:pic xmlns:pic="http://schemas.openxmlformats.org/drawingml/2006/picture">
+                  <pic:nvPicPr>
+                    <pic:cNvPr id="60" name="Picture 60" descr="Text&#10;&#10;Description automatically generated with medium confidence"/>
+                    <pic:cNvPicPr>
+                      <a:picLocks noChangeAspect="1" noChangeArrowheads="1"/>
+                    </pic:cNvPicPr>
+                  </pic:nvPicPr>
+                  <pic:blipFill>
+                    <a:blip r:embed="rId72">
+                      <a:extLst>
+                        <a:ext uri="{28A0092B-C50C-407E-A947-70E740481C1C}">
+                          <a14:useLocalDpi xmlns:a14="http://schemas.microsoft.com/office/drawing/2010/main" val="0"/>
+                        </a:ext>
+                      </a:extLst>
+                    </a:blip>
+                    <a:srcRect/>
+                    <a:stretch>
+                      <a:fillRect/>
+                    </a:stretch>
+                  </pic:blipFill>
+                  <pic:spPr bwMode="auto">
+                    <a:xfrm>
+                      <a:off x="0" y="0"/>
+                      <a:ext cx="3438525" cy="1190625"/>
+                    </a:xfrm>
+                    <a:prstGeom prst="rect">
+                      <a:avLst/>
+                    </a:prstGeom>
+                    <a:noFill/>
+                    <a:ln>
+                      <a:noFill/>
+                    </a:ln>
+                  </pic:spPr>
+                </pic:pic>
+              </a:graphicData>
+            </a:graphic>
+          </wp:inline>
+        </w:drawing>
+      </w:r>
+    </w:p>
+    <w:p>
+      <w:pPr>
+        <w:spacing w:line="360" w:lineRule="auto"/>
+      </w:pPr>
+      <w:r>
+        <w:lastRenderedPageBreak/>
+        <w:t>Recreating the player alive example from above, the following shows how a do while loop could be used. Remember though that this code will run at least once. What would happen if the player were in fact already dead when this loop was reached? You need to think ahead at what your program is doing or will do, consider every outcome.</w:t>
+      </w:r>
+    </w:p>
+    <w:p>
+      <w:pPr>
+        <w:spacing w:line="360" w:lineRule="auto"/>
+        <w:jc w:val="center"/>
+      </w:pPr>
+      <w:r>
+        <w:rPr>
+          <w:noProof/>
+        </w:rPr>
+        <w:drawing>
+          <wp:inline distT="0" distB="0" distL="0" distR="0" wp14:anchorId="75E182CA" wp14:editId="76BD6177">
+            <wp:extent cx="5476875" cy="2162175"/>
+            <wp:effectExtent l="0" t="0" r="9525" b="9525"/>
+            <wp:docPr id="59" name="Picture 59" descr="Text&#10;&#10;Description automatically generated"/>
+            <wp:cNvGraphicFramePr>
+              <a:graphicFrameLocks xmlns:a="http://schemas.openxmlformats.org/drawingml/2006/main" noChangeAspect="1"/>
+            </wp:cNvGraphicFramePr>
+            <a:graphic xmlns:a="http://schemas.openxmlformats.org/drawingml/2006/main">
+              <a:graphicData uri="http://schemas.openxmlformats.org/drawingml/2006/picture">
+                <pic:pic xmlns:pic="http://schemas.openxmlformats.org/drawingml/2006/picture">
+                  <pic:nvPicPr>
+                    <pic:cNvPr id="59" name="Picture 59" descr="Text&#10;&#10;Description automatically generated"/>
+                    <pic:cNvPicPr>
+                      <a:picLocks noChangeAspect="1" noChangeArrowheads="1"/>
+                    </pic:cNvPicPr>
+                  </pic:nvPicPr>
+                  <pic:blipFill>
+                    <a:blip r:embed="rId73">
+                      <a:extLst>
+                        <a:ext uri="{28A0092B-C50C-407E-A947-70E740481C1C}">
+                          <a14:useLocalDpi xmlns:a14="http://schemas.microsoft.com/office/drawing/2010/main" val="0"/>
+                        </a:ext>
+                      </a:extLst>
+                    </a:blip>
+                    <a:srcRect/>
+                    <a:stretch>
+                      <a:fillRect/>
+                    </a:stretch>
+                  </pic:blipFill>
+                  <pic:spPr bwMode="auto">
+                    <a:xfrm>
+                      <a:off x="0" y="0"/>
+                      <a:ext cx="5476875" cy="2162175"/>
+                    </a:xfrm>
+                    <a:prstGeom prst="rect">
+                      <a:avLst/>
+                    </a:prstGeom>
+                    <a:noFill/>
+                    <a:ln>
+                      <a:noFill/>
+                    </a:ln>
+                  </pic:spPr>
+                </pic:pic>
+              </a:graphicData>
+            </a:graphic>
+          </wp:inline>
+        </w:drawing>
+      </w:r>
+    </w:p>
+    <w:p>
+      <w:pPr>
+        <w:spacing w:line="360" w:lineRule="auto"/>
+        <w:rPr>
+          <w:b/>
+          <w:bCs/>
+        </w:rPr>
+      </w:pPr>
+      <w:r>
+        <w:rPr>
+          <w:b/>
+          <w:bCs/>
+        </w:rPr>
+        <w:t>Nested Loops</w:t>
+      </w:r>
+    </w:p>
+    <w:p>
+      <w:pPr>
+        <w:spacing w:line="360" w:lineRule="auto"/>
+      </w:pPr>
+      <w:r>
+        <w:t>As loops are valid code statements it is entirely possible to have loops within loops. These are termed nested loops. You may think this unlikely, but imagine you are writing a game that has a game loop, it is more than likely that you will have other loops within this game loop.</w:t>
+      </w:r>
+    </w:p>
+    <w:p>
+      <w:pPr>
+        <w:spacing w:line="360" w:lineRule="auto"/>
+      </w:pPr>
+      <w:r>
+        <w:t>Example:</w:t>
+      </w:r>
+    </w:p>
+    <w:p>
+      <w:pPr>
+        <w:spacing w:line="360" w:lineRule="auto"/>
+        <w:jc w:val="center"/>
+      </w:pPr>
+      <w:r>
+        <w:rPr>
+          <w:noProof/>
+        </w:rPr>
+        <w:drawing>
+          <wp:inline distT="0" distB="0" distL="0" distR="0" wp14:anchorId="6763885A" wp14:editId="52B7E0B0">
+            <wp:extent cx="4457700" cy="3162300"/>
+            <wp:effectExtent l="0" t="0" r="0" b="0"/>
+            <wp:docPr id="58" name="Picture 58" descr="Text&#10;&#10;Description automatically generated"/>
+            <wp:cNvGraphicFramePr>
+              <a:graphicFrameLocks xmlns:a="http://schemas.openxmlformats.org/drawingml/2006/main" noChangeAspect="1"/>
+            </wp:cNvGraphicFramePr>
+            <a:graphic xmlns:a="http://schemas.openxmlformats.org/drawingml/2006/main">
+              <a:graphicData uri="http://schemas.openxmlformats.org/drawingml/2006/picture">
+                <pic:pic xmlns:pic="http://schemas.openxmlformats.org/drawingml/2006/picture">
+                  <pic:nvPicPr>
+                    <pic:cNvPr id="58" name="Picture 58" descr="Text&#10;&#10;Description automatically generated"/>
+                    <pic:cNvPicPr>
+                      <a:picLocks noChangeAspect="1" noChangeArrowheads="1"/>
+                    </pic:cNvPicPr>
+                  </pic:nvPicPr>
+                  <pic:blipFill>
+                    <a:blip r:embed="rId74">
+                      <a:extLst>
+                        <a:ext uri="{28A0092B-C50C-407E-A947-70E740481C1C}">
+                          <a14:useLocalDpi xmlns:a14="http://schemas.microsoft.com/office/drawing/2010/main" val="0"/>
+                        </a:ext>
+                      </a:extLst>
+                    </a:blip>
+                    <a:srcRect/>
+                    <a:stretch>
+                      <a:fillRect/>
+                    </a:stretch>
+                  </pic:blipFill>
+                  <pic:spPr bwMode="auto">
+                    <a:xfrm>
+                      <a:off x="0" y="0"/>
+                      <a:ext cx="4457700" cy="3162300"/>
+                    </a:xfrm>
+                    <a:prstGeom prst="rect">
+                      <a:avLst/>
+                    </a:prstGeom>
+                    <a:noFill/>
+                    <a:ln>
+                      <a:noFill/>
+                    </a:ln>
+                  </pic:spPr>
+                </pic:pic>
+              </a:graphicData>
+            </a:graphic>
+          </wp:inline>
+        </w:drawing>
+      </w:r>
+    </w:p>
+    <w:p>
+      <w:r>
+        <w:rPr>
+          <w:rFonts w:ascii="Times New Roman" w:hAnsi="Times New Roman" w:cs="Times New Roman"/>
+          <w:sz w:val="24"/>
+          <w:szCs w:val="24"/>
+          <w:lang w:eastAsia="en-GB"/>
+        </w:rPr>
+        <w:br w:type="page"/>
+      </w:r>
+    </w:p>
+    <w:p>
+      <w:pPr>
+        <w:spacing w:line="360" w:lineRule="auto"/>
+        <w:rPr>
+          <w:b/>
+          <w:bCs/>
+        </w:rPr>
+      </w:pPr>
+      <w:r>
+        <w:rPr>
+          <w:b/>
+          <w:bCs/>
+        </w:rPr>
+        <w:lastRenderedPageBreak/>
+        <w:t>Control Statements</w:t>
+      </w:r>
+    </w:p>
+    <w:p>
+      <w:pPr>
+        <w:spacing w:line="360" w:lineRule="auto"/>
+      </w:pPr>
+      <w:r>
+        <w:t>At times you may wish to exit a loop before a condition is met. For example, if you had a for loop that iterated 10 times, but on the 3rd iteration you need to exit the entire loop you could use the break control statement. Similarly, let us say you need to skip the remainder of the code in a loop and move on to the next iteration, there is a control statement for that too - continue. Look at Table 6.2: for an overview.</w:t>
+      </w:r>
+    </w:p>
+    <w:tbl>
+      <w:tblPr>
+        <w:tblStyle w:val="TableGrid2"/>
+        <w:tblW w:w="8080" w:type="dxa"/>
+        <w:tblInd w:w="392" w:type="dxa"/>
+        <w:tblLook w:val="04A0" w:firstRow="1" w:lastRow="0" w:firstColumn="1" w:lastColumn="0" w:noHBand="0" w:noVBand="1"/>
+      </w:tblPr>
+      <w:tblGrid>
+        <w:gridCol w:w="2977"/>
+        <w:gridCol w:w="5103"/>
+      </w:tblGrid>
+      <w:tr>
+        <w:tc>
+          <w:tcPr>
+            <w:tcW w:w="2977" w:type="dxa"/>
+            <w:tcBorders>
+              <w:top w:val="single" w:sz="4" w:space="0" w:color="auto"/>
+              <w:left w:val="single" w:sz="4" w:space="0" w:color="auto"/>
+              <w:bottom w:val="single" w:sz="4" w:space="0" w:color="auto"/>
+              <w:right w:val="single" w:sz="4" w:space="0" w:color="auto"/>
+            </w:tcBorders>
+            <w:shd w:val="clear" w:color="auto" w:fill="99CCFF"/>
+            <w:hideMark/>
+          </w:tcPr>
+          <w:p>
+            <w:pPr>
+              <w:tabs>
+                <w:tab w:val="left" w:pos="980"/>
+              </w:tabs>
+              <w:jc w:val="center"/>
+              <w:rPr>
+                <w:rFonts w:ascii="Calibri" w:hAnsi="Calibri" w:cs="Times New Roman"/>
+                <w:b/>
+              </w:rPr>
+            </w:pPr>
+            <w:r>
+              <w:rPr>
+                <w:rFonts w:ascii="Calibri" w:hAnsi="Calibri" w:cs="Times New Roman"/>
+                <w:b/>
+              </w:rPr>
+              <w:t>Control Statement</w:t>
+            </w:r>
+          </w:p>
+        </w:tc>
+        <w:tc>
+          <w:tcPr>
+            <w:tcW w:w="5103" w:type="dxa"/>
+            <w:tcBorders>
+              <w:top w:val="single" w:sz="4" w:space="0" w:color="auto"/>
+              <w:left w:val="single" w:sz="4" w:space="0" w:color="auto"/>
+              <w:bottom w:val="single" w:sz="4" w:space="0" w:color="auto"/>
+              <w:right w:val="single" w:sz="4" w:space="0" w:color="auto"/>
+            </w:tcBorders>
+            <w:shd w:val="clear" w:color="auto" w:fill="99CCFF"/>
+            <w:hideMark/>
+          </w:tcPr>
+          <w:p>
+            <w:pPr>
+              <w:tabs>
+                <w:tab w:val="left" w:pos="980"/>
+              </w:tabs>
+              <w:jc w:val="center"/>
+              <w:rPr>
+                <w:rFonts w:ascii="Calibri" w:hAnsi="Calibri" w:cs="Times New Roman"/>
+                <w:b/>
+              </w:rPr>
+            </w:pPr>
+            <w:r>
+              <w:rPr>
+                <w:rFonts w:ascii="Calibri" w:hAnsi="Calibri" w:cs="Times New Roman"/>
+                <w:b/>
+              </w:rPr>
+              <w:t>Description</w:t>
+            </w:r>
+          </w:p>
+        </w:tc>
+      </w:tr>
+      <w:tr>
+        <w:tc>
+          <w:tcPr>
+            <w:tcW w:w="2977" w:type="dxa"/>
+            <w:tcBorders>
+              <w:top w:val="single" w:sz="4" w:space="0" w:color="auto"/>
+              <w:left w:val="single" w:sz="4" w:space="0" w:color="auto"/>
+              <w:bottom w:val="single" w:sz="4" w:space="0" w:color="auto"/>
+              <w:right w:val="single" w:sz="4" w:space="0" w:color="auto"/>
+            </w:tcBorders>
+            <w:hideMark/>
+          </w:tcPr>
+          <w:p>
+            <w:pPr>
+              <w:tabs>
+                <w:tab w:val="left" w:pos="980"/>
+              </w:tabs>
+              <w:rPr>
+                <w:rFonts w:ascii="Calibri" w:hAnsi="Calibri" w:cs="Times New Roman"/>
+              </w:rPr>
+            </w:pPr>
+            <w:r>
+              <w:rPr>
+                <w:rFonts w:ascii="Calibri" w:hAnsi="Calibri" w:cs="Times New Roman"/>
+              </w:rPr>
+              <w:t>break</w:t>
+            </w:r>
+          </w:p>
+        </w:tc>
+        <w:tc>
+          <w:tcPr>
+            <w:tcW w:w="5103" w:type="dxa"/>
+            <w:tcBorders>
+              <w:top w:val="single" w:sz="4" w:space="0" w:color="auto"/>
+              <w:left w:val="single" w:sz="4" w:space="0" w:color="auto"/>
+              <w:bottom w:val="single" w:sz="4" w:space="0" w:color="auto"/>
+              <w:right w:val="single" w:sz="4" w:space="0" w:color="auto"/>
+            </w:tcBorders>
+            <w:hideMark/>
+          </w:tcPr>
+          <w:p>
+            <w:pPr>
+              <w:tabs>
+                <w:tab w:val="left" w:pos="980"/>
+              </w:tabs>
+              <w:rPr>
+                <w:rFonts w:ascii="Calibri" w:hAnsi="Calibri" w:cs="Times New Roman"/>
+              </w:rPr>
+            </w:pPr>
+            <w:r>
+              <w:rPr>
+                <w:rFonts w:ascii="Calibri" w:hAnsi="Calibri" w:cs="Times New Roman"/>
+              </w:rPr>
+              <w:t>Terminates the loop or switch statement and moves execution to the statement immediately following the loop or switch.</w:t>
+            </w:r>
+          </w:p>
+        </w:tc>
+      </w:tr>
+      <w:tr>
+        <w:tc>
+          <w:tcPr>
+            <w:tcW w:w="2977" w:type="dxa"/>
+            <w:tcBorders>
+              <w:top w:val="single" w:sz="4" w:space="0" w:color="auto"/>
+              <w:left w:val="single" w:sz="4" w:space="0" w:color="auto"/>
+              <w:bottom w:val="single" w:sz="4" w:space="0" w:color="auto"/>
+              <w:right w:val="single" w:sz="4" w:space="0" w:color="auto"/>
+            </w:tcBorders>
+            <w:hideMark/>
+          </w:tcPr>
+          <w:p>
+            <w:pPr>
+              <w:tabs>
+                <w:tab w:val="left" w:pos="980"/>
+              </w:tabs>
+              <w:rPr>
+                <w:rFonts w:ascii="Calibri" w:hAnsi="Calibri" w:cs="Times New Roman"/>
+              </w:rPr>
+            </w:pPr>
+            <w:r>
+              <w:rPr>
+                <w:rFonts w:ascii="Calibri" w:hAnsi="Calibri" w:cs="Times New Roman"/>
+              </w:rPr>
+              <w:t>continue</w:t>
+            </w:r>
+          </w:p>
+        </w:tc>
+        <w:tc>
+          <w:tcPr>
+            <w:tcW w:w="5103" w:type="dxa"/>
+            <w:tcBorders>
+              <w:top w:val="single" w:sz="4" w:space="0" w:color="auto"/>
+              <w:left w:val="single" w:sz="4" w:space="0" w:color="auto"/>
+              <w:bottom w:val="single" w:sz="4" w:space="0" w:color="auto"/>
+              <w:right w:val="single" w:sz="4" w:space="0" w:color="auto"/>
+            </w:tcBorders>
+            <w:hideMark/>
+          </w:tcPr>
+          <w:p>
+            <w:pPr>
+              <w:tabs>
+                <w:tab w:val="left" w:pos="980"/>
+              </w:tabs>
+              <w:rPr>
+                <w:rFonts w:ascii="Calibri" w:hAnsi="Calibri" w:cs="Times New Roman"/>
+              </w:rPr>
+            </w:pPr>
+            <w:r>
+              <w:rPr>
+                <w:rFonts w:ascii="Calibri" w:hAnsi="Calibri" w:cs="Times New Roman"/>
+              </w:rPr>
+              <w:t>Causes the loop to skip the remainder of its body and immediately retest the loop condition before reiterating through the loop body.</w:t>
+            </w:r>
+          </w:p>
+        </w:tc>
+      </w:tr>
+    </w:tbl>
+    <w:p>
+      <w:pPr>
+        <w:spacing w:after="0" w:line="240" w:lineRule="auto"/>
+        <w:rPr>
+          <w:rFonts w:ascii="Cambria" w:eastAsia="MS Mincho" w:hAnsi="Cambria" w:cs="Times New Roman"/>
+          <w:sz w:val="20"/>
+          <w:szCs w:val="20"/>
+        </w:rPr>
+      </w:pPr>
+    </w:p>
+    <w:p>
+      <w:pPr>
+        <w:spacing w:after="0" w:line="240" w:lineRule="auto"/>
+        <w:jc w:val="center"/>
+        <w:rPr>
+          <w:rFonts w:ascii="Calibri" w:eastAsia="MS Mincho" w:hAnsi="Calibri" w:cs="Arial"/>
+          <w:sz w:val="20"/>
+          <w:szCs w:val="20"/>
+        </w:rPr>
+      </w:pPr>
+      <w:r>
+        <w:rPr>
+          <w:rFonts w:ascii="Calibri" w:eastAsia="MS Mincho" w:hAnsi="Calibri" w:cs="Times New Roman"/>
+          <w:sz w:val="20"/>
+          <w:szCs w:val="20"/>
+        </w:rPr>
+        <w:t>Table 6.2: Control Statements</w:t>
+      </w:r>
+    </w:p>
+    <w:p>
+      <w:pPr>
+        <w:spacing w:line="360" w:lineRule="auto"/>
+        <w:rPr>
+          <w:b/>
+          <w:bCs/>
+        </w:rPr>
+      </w:pPr>
+      <w:r>
+        <w:rPr>
+          <w:b/>
+          <w:bCs/>
+        </w:rPr>
+        <w:t>Break Statement</w:t>
+      </w:r>
+    </w:p>
+    <w:p>
+      <w:pPr>
+        <w:spacing w:line="360" w:lineRule="auto"/>
+      </w:pPr>
+      <w:r>
+        <w:t>So, we have decided that on a condition met within the loop we need to stop executing the loop. Simply put the break keyword at the required place. Remember the switch statement in Chapter 5: Conditionals? Break is used to get out of that statement at the required time too.</w:t>
+      </w:r>
+    </w:p>
+    <w:p>
+      <w:pPr>
+        <w:spacing w:line="360" w:lineRule="auto"/>
+      </w:pPr>
+      <w:r>
+        <w:t>This example takes the for loop example from above and allows us to break out of the loop when i reaches the value of 3. There is no logical reason for this, it is purely to demonstrate how break works:</w:t>
+      </w:r>
+    </w:p>
+    <w:p>
+      <w:pPr>
+        <w:spacing w:line="360" w:lineRule="auto"/>
+        <w:jc w:val="center"/>
+      </w:pPr>
+      <w:r>
+        <w:rPr>
+          <w:noProof/>
+        </w:rPr>
+        <w:drawing>
+          <wp:inline distT="0" distB="0" distL="0" distR="0" wp14:anchorId="7072C008" wp14:editId="03708E60">
+            <wp:extent cx="3486150" cy="1619250"/>
+            <wp:effectExtent l="0" t="0" r="0" b="0"/>
+            <wp:docPr id="57" name="Picture 57" descr="Text&#10;&#10;Description automatically generated"/>
+            <wp:cNvGraphicFramePr>
+              <a:graphicFrameLocks xmlns:a="http://schemas.openxmlformats.org/drawingml/2006/main" noChangeAspect="1"/>
+            </wp:cNvGraphicFramePr>
+            <a:graphic xmlns:a="http://schemas.openxmlformats.org/drawingml/2006/main">
+              <a:graphicData uri="http://schemas.openxmlformats.org/drawingml/2006/picture">
+                <pic:pic xmlns:pic="http://schemas.openxmlformats.org/drawingml/2006/picture">
+                  <pic:nvPicPr>
+                    <pic:cNvPr id="57" name="Picture 57" descr="Text&#10;&#10;Description automatically generated"/>
+                    <pic:cNvPicPr>
+                      <a:picLocks noChangeAspect="1" noChangeArrowheads="1"/>
+                    </pic:cNvPicPr>
+                  </pic:nvPicPr>
+                  <pic:blipFill>
+                    <a:blip r:embed="rId75">
+                      <a:extLst>
+                        <a:ext uri="{28A0092B-C50C-407E-A947-70E740481C1C}">
+                          <a14:useLocalDpi xmlns:a14="http://schemas.microsoft.com/office/drawing/2010/main" val="0"/>
+                        </a:ext>
+                      </a:extLst>
+                    </a:blip>
+                    <a:srcRect/>
+                    <a:stretch>
+                      <a:fillRect/>
+                    </a:stretch>
+                  </pic:blipFill>
+                  <pic:spPr bwMode="auto">
+                    <a:xfrm>
+                      <a:off x="0" y="0"/>
+                      <a:ext cx="3486150" cy="1619250"/>
+                    </a:xfrm>
+                    <a:prstGeom prst="rect">
+                      <a:avLst/>
+                    </a:prstGeom>
+                    <a:noFill/>
+                    <a:ln>
+                      <a:noFill/>
+                    </a:ln>
+                  </pic:spPr>
+                </pic:pic>
+              </a:graphicData>
+            </a:graphic>
+          </wp:inline>
+        </w:drawing>
+      </w:r>
+    </w:p>
+    <w:p>
+      <w:pPr>
+        <w:rPr>
+          <w:b/>
+          <w:bCs/>
+        </w:rPr>
+      </w:pPr>
+      <w:r>
+        <w:rPr>
+          <w:b/>
+          <w:bCs/>
+        </w:rPr>
+        <w:br w:type="page"/>
+      </w:r>
+    </w:p>
+    <w:p>
+      <w:pPr>
+        <w:spacing w:line="360" w:lineRule="auto"/>
+        <w:rPr>
+          <w:b/>
+          <w:bCs/>
+        </w:rPr>
+      </w:pPr>
+      <w:r>
+        <w:rPr>
+          <w:b/>
+          <w:bCs/>
+        </w:rPr>
+        <w:lastRenderedPageBreak/>
+        <w:t>Continue Statement</w:t>
+      </w:r>
+    </w:p>
+    <w:p>
+      <w:pPr>
+        <w:spacing w:line="360" w:lineRule="auto"/>
+      </w:pPr>
+      <w:r>
+        <w:t>For the continue example we will be writing the example posed earlier. We will construct a for loop that iterates 10 times, but if i is 3 we will skip that iteration:</w:t>
+      </w:r>
+    </w:p>
+    <w:p>
+      <w:pPr>
+        <w:spacing w:line="360" w:lineRule="auto"/>
+        <w:jc w:val="center"/>
+      </w:pPr>
+      <w:r>
+        <w:rPr>
+          <w:noProof/>
+        </w:rPr>
+        <w:drawing>
+          <wp:inline distT="0" distB="0" distL="0" distR="0" wp14:anchorId="7D3DDCDA" wp14:editId="1D7DC462">
+            <wp:extent cx="4972050" cy="2428875"/>
+            <wp:effectExtent l="0" t="0" r="0" b="9525"/>
+            <wp:docPr id="56" name="Picture 56" descr="Text&#10;&#10;Description automatically generated"/>
+            <wp:cNvGraphicFramePr>
+              <a:graphicFrameLocks xmlns:a="http://schemas.openxmlformats.org/drawingml/2006/main" noChangeAspect="1"/>
+            </wp:cNvGraphicFramePr>
+            <a:graphic xmlns:a="http://schemas.openxmlformats.org/drawingml/2006/main">
+              <a:graphicData uri="http://schemas.openxmlformats.org/drawingml/2006/picture">
+                <pic:pic xmlns:pic="http://schemas.openxmlformats.org/drawingml/2006/picture">
+                  <pic:nvPicPr>
+                    <pic:cNvPr id="56" name="Picture 56" descr="Text&#10;&#10;Description automatically generated"/>
+                    <pic:cNvPicPr>
+                      <a:picLocks noChangeAspect="1" noChangeArrowheads="1"/>
+                    </pic:cNvPicPr>
+                  </pic:nvPicPr>
+                  <pic:blipFill>
+                    <a:blip r:embed="rId76">
+                      <a:extLst>
+                        <a:ext uri="{28A0092B-C50C-407E-A947-70E740481C1C}">
+                          <a14:useLocalDpi xmlns:a14="http://schemas.microsoft.com/office/drawing/2010/main" val="0"/>
+                        </a:ext>
+                      </a:extLst>
+                    </a:blip>
+                    <a:srcRect/>
+                    <a:stretch>
+                      <a:fillRect/>
+                    </a:stretch>
+                  </pic:blipFill>
+                  <pic:spPr bwMode="auto">
+                    <a:xfrm>
+                      <a:off x="0" y="0"/>
+                      <a:ext cx="4972050" cy="2428875"/>
+                    </a:xfrm>
+                    <a:prstGeom prst="rect">
+                      <a:avLst/>
+                    </a:prstGeom>
+                    <a:noFill/>
+                    <a:ln>
+                      <a:noFill/>
+                    </a:ln>
+                  </pic:spPr>
+                </pic:pic>
+              </a:graphicData>
+            </a:graphic>
+          </wp:inline>
+        </w:drawing>
+      </w:r>
+    </w:p>
+    <w:p>
+      <w:pPr>
+        <w:spacing w:line="360" w:lineRule="auto"/>
+      </w:pPr>
+    </w:p>
+    <w:p>
+      <w:pPr>
+        <w:spacing w:line="360" w:lineRule="auto"/>
+        <w:rPr>
+          <w:b/>
+          <w:bCs/>
+        </w:rPr>
+      </w:pPr>
+      <w:r>
+        <w:rPr>
+          <w:b/>
+          <w:bCs/>
+        </w:rPr>
+        <w:t>Program 14: 10 Numbers</w:t>
+      </w:r>
+    </w:p>
+    <w:p>
+      <w:pPr>
+        <w:spacing w:line="360" w:lineRule="auto"/>
+      </w:pPr>
+      <w:r>
+        <w:t>Write a program</w:t>
+      </w:r>
+    </w:p>
+    <w:p>
+      <w:pPr>
+        <w:pStyle w:val="ListParagraph"/>
+        <w:numPr>
+          <w:ilvl w:val="0"/>
+          <w:numId w:val="28"/>
+        </w:numPr>
+        <w:spacing w:line="360" w:lineRule="auto"/>
+      </w:pPr>
+      <w:r>
+        <w:t xml:space="preserve">That asks to user to enter 2 numbers. </w:t>
+      </w:r>
+    </w:p>
+    <w:p>
+      <w:pPr>
+        <w:pStyle w:val="ListParagraph"/>
+        <w:numPr>
+          <w:ilvl w:val="1"/>
+          <w:numId w:val="28"/>
+        </w:numPr>
+        <w:spacing w:line="360" w:lineRule="auto"/>
+      </w:pPr>
+      <w:r>
+        <w:t xml:space="preserve">Using those 2 numbers, calculate the sum (total) of the numbers and calculate the mean (average) value of those numbers. </w:t>
+      </w:r>
+    </w:p>
+    <w:p>
+      <w:pPr>
+        <w:pStyle w:val="ListParagraph"/>
+        <w:numPr>
+          <w:ilvl w:val="1"/>
+          <w:numId w:val="28"/>
+        </w:numPr>
+        <w:spacing w:line="360" w:lineRule="auto"/>
+      </w:pPr>
+      <w:r>
+        <w:t>Finally, print out the sum and mean values to the console.</w:t>
+      </w:r>
+    </w:p>
+    <w:p>
+      <w:pPr>
+        <w:pStyle w:val="ListParagraph"/>
+        <w:numPr>
+          <w:ilvl w:val="0"/>
+          <w:numId w:val="28"/>
+        </w:numPr>
+        <w:spacing w:line="360" w:lineRule="auto"/>
+      </w:pPr>
+      <w:r>
+        <w:t xml:space="preserve">Ask the user to enter another number. </w:t>
+      </w:r>
+    </w:p>
+    <w:p>
+      <w:pPr>
+        <w:pStyle w:val="ListParagraph"/>
+        <w:numPr>
+          <w:ilvl w:val="1"/>
+          <w:numId w:val="28"/>
+        </w:numPr>
+        <w:spacing w:line="360" w:lineRule="auto"/>
+      </w:pPr>
+      <w:r>
+        <w:t xml:space="preserve">Calculate the sum and mean with the current total and output in the same way as in step 1. (This must add to the first numbers.) </w:t>
+      </w:r>
+    </w:p>
+    <w:p>
+      <w:pPr>
+        <w:pStyle w:val="ListParagraph"/>
+        <w:numPr>
+          <w:ilvl w:val="0"/>
+          <w:numId w:val="28"/>
+        </w:numPr>
+        <w:spacing w:line="360" w:lineRule="auto"/>
+      </w:pPr>
+      <w:r>
+        <w:t>Continue to ask the user indefinitely until the user enters a value of zero.</w:t>
+      </w:r>
+    </w:p>
+    <w:p>
+      <w:pPr>
+        <w:spacing w:line="360" w:lineRule="auto"/>
+        <w:ind w:left="720"/>
+      </w:pPr>
+      <w:r>
+        <w:rPr>
+          <w:b/>
+          <w:bCs/>
+        </w:rPr>
+        <w:t xml:space="preserve">Things to consider: </w:t>
+      </w:r>
+    </w:p>
+    <w:p>
+      <w:pPr>
+        <w:pStyle w:val="ListParagraph"/>
+        <w:numPr>
+          <w:ilvl w:val="0"/>
+          <w:numId w:val="29"/>
+        </w:numPr>
+        <w:spacing w:line="360" w:lineRule="auto"/>
+        <w:ind w:left="1440"/>
+      </w:pPr>
+      <w:r>
+        <w:t>The user being able to enter 0 during the first two numbers and not have the program exit. What type of loop would best suit this?</w:t>
+      </w:r>
+    </w:p>
+    <w:p>
+      <w:pPr>
+        <w:pStyle w:val="ListParagraph"/>
+        <w:numPr>
+          <w:ilvl w:val="0"/>
+          <w:numId w:val="29"/>
+        </w:numPr>
+        <w:spacing w:line="360" w:lineRule="auto"/>
+        <w:ind w:left="1440"/>
+      </w:pPr>
+      <w:r>
+        <w:t>Which numbers might not result in whole numbers?</w:t>
+      </w:r>
+    </w:p>
+    <w:p>
+      <w:pPr>
+        <w:pStyle w:val="ListParagraph"/>
+        <w:numPr>
+          <w:ilvl w:val="0"/>
+          <w:numId w:val="29"/>
+        </w:numPr>
+        <w:spacing w:line="360" w:lineRule="auto"/>
+        <w:ind w:left="1440"/>
+      </w:pPr>
+      <w:r>
+        <w:t>Make sure to increment the number of inputs for calculating the mean</w:t>
+      </w:r>
+    </w:p>
+    <w:p>
+      <w:r>
+        <w:rPr>
+          <w:rFonts w:ascii="Times New Roman" w:hAnsi="Times New Roman" w:cs="Times New Roman"/>
+          <w:sz w:val="24"/>
+          <w:szCs w:val="24"/>
+          <w:lang w:eastAsia="en-GB"/>
+        </w:rPr>
+        <w:br w:type="page"/>
+      </w:r>
+    </w:p>
+    <w:p>
+      <w:pPr>
+        <w:spacing w:line="360" w:lineRule="auto"/>
+        <w:rPr>
+          <w:b/>
+          <w:bCs/>
+        </w:rPr>
+      </w:pPr>
+      <w:r>
+        <w:rPr>
+          <w:b/>
+          <w:bCs/>
+        </w:rPr>
+        <w:lastRenderedPageBreak/>
+        <w:t>Program 14 Source Code:</w:t>
+      </w:r>
+    </w:p>
+    <w:bookmarkStart w:id="10" w:name="_MON_1727850188"/>
+    <w:bookmarkEnd w:id="10"/>
+    <w:p>
+      <w:pPr>
+        <w:spacing w:line="360" w:lineRule="auto"/>
+        <w:rPr>
+          <w:b/>
+          <w:bCs/>
+        </w:rPr>
+      </w:pPr>
+      <w:r>
+        <w:rPr>
+          <w:b/>
+          <w:bCs/>
+        </w:rPr>
+        <w:object w:dxaOrig="9026" w:dyaOrig="7464" w14:anchorId="224B001E">
+          <v:shape id="_x0000_i1058" type="#_x0000_t75" style="width:451.5pt;height:373.5pt" o:ole="">
+            <v:imagedata r:id="rId77" o:title=""/>
+          </v:shape>
+          <o:OLEObject Type="Embed" ProgID="Word.OpenDocumentText.12" ShapeID="_x0000_i1058" DrawAspect="Content" ObjectID="_1727852773" r:id="rId78"/>
+        </w:object>
+      </w:r>
+    </w:p>
+    <w:p>
+      <w:pPr>
+        <w:spacing w:line="360" w:lineRule="auto"/>
+        <w:rPr>
+          <w:b/>
+          <w:bCs/>
+        </w:rPr>
+      </w:pPr>
+      <w:r>
+        <w:rPr>
+          <w:b/>
+          <w:bCs/>
+        </w:rPr>
+        <w:t>Program 14 Screenshot:</w:t>
+      </w:r>
+    </w:p>
+    <w:p>
+      <w:pPr>
+        <w:spacing w:line="360" w:lineRule="auto"/>
+        <w:rPr>
+          <w:b/>
+          <w:bCs/>
+        </w:rPr>
+      </w:pPr>
+      <w:r>
+        <w:rPr>
+          <w:b/>
+          <w:bCs/>
+          <w:noProof/>
+        </w:rPr>
+        <w:drawing>
+          <wp:inline distT="0" distB="0" distL="0" distR="0" wp14:anchorId="074D8EDD" wp14:editId="21720F7F">
+            <wp:extent cx="5724525" cy="2990850"/>
+            <wp:effectExtent l="0" t="0" r="9525" b="0"/>
+            <wp:docPr id="195" name="Picture 195"/>
+            <wp:cNvGraphicFramePr>
+              <a:graphicFrameLocks xmlns:a="http://schemas.openxmlformats.org/drawingml/2006/main" noChangeAspect="1"/>
+            </wp:cNvGraphicFramePr>
+            <a:graphic xmlns:a="http://schemas.openxmlformats.org/drawingml/2006/main">
+              <a:graphicData uri="http://schemas.openxmlformats.org/drawingml/2006/picture">
+                <pic:pic xmlns:pic="http://schemas.openxmlformats.org/drawingml/2006/picture">
+                  <pic:nvPicPr>
+                    <pic:cNvPr id="0" name="Picture 35"/>
+                    <pic:cNvPicPr>
+                      <a:picLocks noChangeAspect="1" noChangeArrowheads="1"/>
+                    </pic:cNvPicPr>
+                  </pic:nvPicPr>
+                  <pic:blipFill>
+                    <a:blip r:embed="rId79">
+                      <a:extLst>
+                        <a:ext uri="{28A0092B-C50C-407E-A947-70E740481C1C}">
+                          <a14:useLocalDpi xmlns:a14="http://schemas.microsoft.com/office/drawing/2010/main" val="0"/>
+                        </a:ext>
+                      </a:extLst>
+                    </a:blip>
+                    <a:srcRect/>
+                    <a:stretch>
+                      <a:fillRect/>
+                    </a:stretch>
+                  </pic:blipFill>
+                  <pic:spPr bwMode="auto">
+                    <a:xfrm>
+                      <a:off x="0" y="0"/>
+                      <a:ext cx="5724525" cy="2990850"/>
+                    </a:xfrm>
+                    <a:prstGeom prst="rect">
+                      <a:avLst/>
+                    </a:prstGeom>
+                    <a:noFill/>
+                    <a:ln>
+                      <a:noFill/>
+                    </a:ln>
+                  </pic:spPr>
+                </pic:pic>
+              </a:graphicData>
+            </a:graphic>
+          </wp:inline>
+        </w:drawing>
+      </w:r>
+      <w:r>
+        <w:rPr>
+          <w:b/>
+          <w:bCs/>
+        </w:rPr>
+        <w:br w:type="page"/>
+      </w:r>
+    </w:p>
+    <w:p>
+      <w:pPr>
+        <w:spacing w:line="360" w:lineRule="auto"/>
+        <w:rPr>
+          <w:b/>
+          <w:bCs/>
+        </w:rPr>
+      </w:pPr>
+      <w:r>
+        <w:rPr>
+          <w:b/>
+          <w:bCs/>
+        </w:rPr>
+        <w:lastRenderedPageBreak/>
+        <w:t>Program 15: Starry Output</w:t>
+      </w:r>
+    </w:p>
+    <w:p>
+      <w:pPr>
+        <w:spacing w:line="360" w:lineRule="auto"/>
+      </w:pPr>
+      <w:r>
+        <w:t xml:space="preserve">Write a C++ program </w:t>
+      </w:r>
+    </w:p>
+    <w:p>
+      <w:pPr>
+        <w:pStyle w:val="ListParagraph"/>
+        <w:numPr>
+          <w:ilvl w:val="0"/>
+          <w:numId w:val="30"/>
+        </w:numPr>
+        <w:spacing w:line="360" w:lineRule="auto"/>
+      </w:pPr>
+      <w:r>
+        <w:t>Which asks the user for a number n between 1 and 10.  The program should then print out n lines.  Each should consist of several stars of the same number as the current line number. For example:</w:t>
+      </w:r>
+    </w:p>
+    <w:p>
+      <w:pPr>
+        <w:spacing w:line="360" w:lineRule="auto"/>
+      </w:pPr>
+      <w:r>
+        <w:t>Please enter a number:   5</w:t>
+      </w:r>
+    </w:p>
+    <w:p>
+      <w:pPr>
+        <w:spacing w:line="360" w:lineRule="auto"/>
+      </w:pPr>
+      <w:r>
+        <w:t>*</w:t>
+      </w:r>
+    </w:p>
+    <w:p>
+      <w:pPr>
+        <w:spacing w:line="360" w:lineRule="auto"/>
+      </w:pPr>
+      <w:r>
+        <w:t>*    *</w:t>
+      </w:r>
+    </w:p>
+    <w:p>
+      <w:pPr>
+        <w:spacing w:line="360" w:lineRule="auto"/>
+      </w:pPr>
+      <w:r>
+        <w:t xml:space="preserve">*    *   *   </w:t>
+      </w:r>
+    </w:p>
+    <w:p>
+      <w:pPr>
+        <w:spacing w:line="360" w:lineRule="auto"/>
+      </w:pPr>
+      <w:r>
+        <w:t xml:space="preserve">*    *    *    *    </w:t>
+      </w:r>
+    </w:p>
+    <w:p>
+      <w:pPr>
+        <w:spacing w:line="360" w:lineRule="auto"/>
+      </w:pPr>
+      <w:r>
+        <w:t>*    *    *    *    *</w:t>
+      </w:r>
+    </w:p>
+    <w:p>
+      <w:pPr>
+        <w:spacing w:line="360" w:lineRule="auto"/>
+      </w:pPr>
+    </w:p>
+    <w:p>
+      <w:pPr>
+        <w:pStyle w:val="ListParagraph"/>
+        <w:numPr>
+          <w:ilvl w:val="0"/>
+          <w:numId w:val="30"/>
+        </w:numPr>
+        <w:spacing w:line="360" w:lineRule="auto"/>
+      </w:pPr>
+      <w:r>
+        <w:t xml:space="preserve">The user should then be asked if they wish to have another go [Y or N]. </w:t>
+      </w:r>
+    </w:p>
+    <w:p>
+      <w:pPr>
+        <w:pStyle w:val="ListParagraph"/>
+        <w:numPr>
+          <w:ilvl w:val="0"/>
+          <w:numId w:val="31"/>
+        </w:numPr>
+        <w:spacing w:line="360" w:lineRule="auto"/>
+      </w:pPr>
+      <w:r>
+        <w:t xml:space="preserve">An input of ‘Y’ will </w:t>
+      </w:r>
+    </w:p>
+    <w:p>
+      <w:pPr>
+        <w:pStyle w:val="ListParagraph"/>
+        <w:numPr>
+          <w:ilvl w:val="1"/>
+          <w:numId w:val="31"/>
+        </w:numPr>
+        <w:spacing w:line="360" w:lineRule="auto"/>
+      </w:pPr>
+      <w:r>
+        <w:t xml:space="preserve">Loop the player back to number 1 above, </w:t>
+      </w:r>
+    </w:p>
+    <w:p>
+      <w:pPr>
+        <w:pStyle w:val="ListParagraph"/>
+        <w:numPr>
+          <w:ilvl w:val="0"/>
+          <w:numId w:val="31"/>
+        </w:numPr>
+        <w:spacing w:line="360" w:lineRule="auto"/>
+      </w:pPr>
+      <w:r>
+        <w:t xml:space="preserve">An input of ‘N’ will </w:t>
+      </w:r>
+    </w:p>
+    <w:p>
+      <w:pPr>
+        <w:pStyle w:val="ListParagraph"/>
+        <w:numPr>
+          <w:ilvl w:val="1"/>
+          <w:numId w:val="31"/>
+        </w:numPr>
+        <w:spacing w:line="360" w:lineRule="auto"/>
+      </w:pPr>
+      <w:r>
+        <w:t>Output a line of text saying “Goodbye.”</w:t>
+      </w:r>
+    </w:p>
+    <w:p>
+      <w:pPr>
+        <w:pStyle w:val="ListParagraph"/>
+        <w:numPr>
+          <w:ilvl w:val="1"/>
+          <w:numId w:val="31"/>
+        </w:numPr>
+        <w:spacing w:line="360" w:lineRule="auto"/>
+      </w:pPr>
+      <w:r>
+        <w:t>Pause for a brief second so the user can read the text</w:t>
+      </w:r>
+    </w:p>
+    <w:p>
+      <w:pPr>
+        <w:pStyle w:val="ListParagraph"/>
+        <w:numPr>
+          <w:ilvl w:val="1"/>
+          <w:numId w:val="31"/>
+        </w:numPr>
+        <w:spacing w:line="360" w:lineRule="auto"/>
+      </w:pPr>
+      <w:r>
+        <w:t>Then quit.</w:t>
+      </w:r>
+    </w:p>
+    <w:p>
+      <w:pPr>
+        <w:spacing w:line="360" w:lineRule="auto"/>
+      </w:pPr>
+    </w:p>
+    <w:p>
+      <w:pPr>
+        <w:spacing w:line="360" w:lineRule="auto"/>
+        <w:rPr>
+          <w:color w:val="FF0000"/>
+        </w:rPr>
+      </w:pPr>
+      <w:r>
+        <w:rPr>
+          <w:color w:val="FF0000"/>
+        </w:rPr>
+        <w:t>Hint:  You will need to use nested loops, and this is easily done wrong and can output the opposite way round. Other things to consider dealing with user input if they have caps lock on or not.</w:t>
+      </w:r>
+    </w:p>
+    <w:p>
+      <w:pPr>
+        <w:spacing w:line="360" w:lineRule="auto"/>
+        <w:rPr>
+          <w:b/>
+          <w:bCs/>
+        </w:rPr>
+      </w:pPr>
+      <w:r>
+        <w:rPr>
+          <w:b/>
+          <w:bCs/>
+        </w:rPr>
+        <w:t>Program 15 Source Code:</w:t>
+      </w:r>
+    </w:p>
+    <w:bookmarkStart w:id="11" w:name="_MON_1727851797"/>
+    <w:bookmarkEnd w:id="11"/>
+    <w:p>
+      <w:pPr>
+        <w:spacing w:line="360" w:lineRule="auto"/>
+        <w:rPr>
+          <w:b/>
+          <w:bCs/>
+        </w:rPr>
+      </w:pPr>
+      <w:r>
+        <w:rPr>
+          <w:b/>
+          <w:bCs/>
+        </w:rPr>
+        <w:object w:dxaOrig="9026" w:dyaOrig="7464" w14:anchorId="70CDF9B3">
+          <v:shape id="_x0000_i1061" type="#_x0000_t75" style="width:451.5pt;height:373.5pt" o:ole="">
+            <v:imagedata r:id="rId80" o:title=""/>
+          </v:shape>
+          <o:OLEObject Type="Embed" ProgID="Word.OpenDocumentText.12" ShapeID="_x0000_i1061" DrawAspect="Content" ObjectID="_1727852774" r:id="rId81"/>
+        </w:object>
+      </w:r>
+    </w:p>
+    <w:p>
+      <w:pPr>
+        <w:spacing w:line="360" w:lineRule="auto"/>
+        <w:rPr>
+          <w:sz w:val="20"/>
+          <w:szCs w:val="20"/>
+        </w:rPr>
+      </w:pPr>
+      <w:r>
+        <w:rPr>
+          <w:b/>
+          <w:bCs/>
+        </w:rPr>
+        <w:t xml:space="preserve">Program 15 Screenshot: </w:t>
+      </w:r>
+      <w:r>
+        <w:rPr>
+          <w:sz w:val="20"/>
+          <w:szCs w:val="20"/>
+        </w:rPr>
+        <w:t>(Please have your screenshot of output show multiple attempts from a user)</w:t>
+      </w:r>
+    </w:p>
+    <w:p>
+      <w:pPr>
+        <w:rPr>
+          <w:sz w:val="20"/>
+          <w:szCs w:val="20"/>
+        </w:rPr>
+      </w:pPr>
+      <w:r>
+        <w:rPr>
+          <w:noProof/>
+          <w:sz w:val="20"/>
+          <w:szCs w:val="20"/>
+        </w:rPr>
+        <w:drawing>
+          <wp:inline distT="0" distB="0" distL="0" distR="0" wp14:anchorId="0335CB16" wp14:editId="62DADDAB">
+            <wp:extent cx="5731510" cy="3006090"/>
+            <wp:effectExtent l="0" t="0" r="2540" b="3810"/>
+            <wp:docPr id="196" name="Picture 196" descr="Text&#10;&#10;Description automatically generated"/>
+            <wp:cNvGraphicFramePr>
+              <a:graphicFrameLocks xmlns:a="http://schemas.openxmlformats.org/drawingml/2006/main" noChangeAspect="1"/>
+            </wp:cNvGraphicFramePr>
+            <a:graphic xmlns:a="http://schemas.openxmlformats.org/drawingml/2006/main">
+              <a:graphicData uri="http://schemas.openxmlformats.org/drawingml/2006/picture">
+                <pic:pic xmlns:pic="http://schemas.openxmlformats.org/drawingml/2006/picture">
+                  <pic:nvPicPr>
+                    <pic:cNvPr id="196" name="Picture 196" descr="Text&#10;&#10;Description automatically generated"/>
+                    <pic:cNvPicPr/>
+                  </pic:nvPicPr>
+                  <pic:blipFill>
+                    <a:blip r:embed="rId82">
+                      <a:extLst>
+                        <a:ext uri="{28A0092B-C50C-407E-A947-70E740481C1C}">
+                          <a14:useLocalDpi xmlns:a14="http://schemas.microsoft.com/office/drawing/2010/main" val="0"/>
+                        </a:ext>
+                      </a:extLst>
+                    </a:blip>
+                    <a:stretch>
+                      <a:fillRect/>
+                    </a:stretch>
+                  </pic:blipFill>
+                  <pic:spPr>
+                    <a:xfrm>
+                      <a:off x="0" y="0"/>
+                      <a:ext cx="5731510" cy="3006090"/>
+                    </a:xfrm>
+                    <a:prstGeom prst="rect">
+                      <a:avLst/>
+                    </a:prstGeom>
+                  </pic:spPr>
+                </pic:pic>
+              </a:graphicData>
+            </a:graphic>
+          </wp:inline>
+        </w:drawing>
+      </w:r>
+      <w:r>
+        <w:rPr>
+          <w:sz w:val="20"/>
+          <w:szCs w:val="20"/>
+        </w:rPr>
+        <w:br w:type="page"/>
+      </w:r>
+    </w:p>
+    <w:p>
+      <w:pPr>
+        <w:spacing w:line="360" w:lineRule="auto"/>
+        <w:rPr>
+          <w:b/>
+          <w:bCs/>
+        </w:rPr>
+      </w:pPr>
+      <w:r>
+        <w:rPr>
+          <w:b/>
+          <w:bCs/>
+        </w:rPr>
+        <w:lastRenderedPageBreak/>
+        <w:t>Program 16: Early Exit</w:t>
+      </w:r>
+    </w:p>
+    <w:p>
+      <w:pPr>
+        <w:spacing w:line="360" w:lineRule="auto"/>
+      </w:pPr>
+      <w:r>
+        <w:t xml:space="preserve">Write a C++ program, which creates an integer called playerLife. Set it to a starting value of 100 and outputs this to the console screen. </w:t>
+      </w:r>
+    </w:p>
+    <w:p>
+      <w:pPr>
+        <w:spacing w:line="360" w:lineRule="auto"/>
+      </w:pPr>
+      <w:r>
+        <w:t>The program should ask the user how much health to decrease the player life by with the following output:</w:t>
+      </w:r>
+    </w:p>
+    <w:p>
+      <w:pPr>
+        <w:spacing w:line="360" w:lineRule="auto"/>
+        <w:jc w:val="center"/>
+      </w:pPr>
+      <w:r>
+        <w:rPr>
+          <w:noProof/>
+        </w:rPr>
+        <w:drawing>
+          <wp:inline distT="0" distB="0" distL="0" distR="0" wp14:anchorId="494E9167" wp14:editId="26BF9E3C">
+            <wp:extent cx="5731510" cy="228600"/>
+            <wp:effectExtent l="0" t="0" r="2540" b="0"/>
+            <wp:docPr id="55" name="Picture 55"/>
+            <wp:cNvGraphicFramePr>
+              <a:graphicFrameLocks xmlns:a="http://schemas.openxmlformats.org/drawingml/2006/main" noChangeAspect="1"/>
+            </wp:cNvGraphicFramePr>
+            <a:graphic xmlns:a="http://schemas.openxmlformats.org/drawingml/2006/main">
+              <a:graphicData uri="http://schemas.openxmlformats.org/drawingml/2006/picture">
+                <pic:pic xmlns:pic="http://schemas.openxmlformats.org/drawingml/2006/picture">
+                  <pic:nvPicPr>
+                    <pic:cNvPr id="0" name="Picture 14"/>
+                    <pic:cNvPicPr>
+                      <a:picLocks noChangeAspect="1" noChangeArrowheads="1"/>
+                    </pic:cNvPicPr>
+                  </pic:nvPicPr>
+                  <pic:blipFill>
+                    <a:blip r:embed="rId83">
+                      <a:extLst>
+                        <a:ext uri="{28A0092B-C50C-407E-A947-70E740481C1C}">
+                          <a14:useLocalDpi xmlns:a14="http://schemas.microsoft.com/office/drawing/2010/main" val="0"/>
+                        </a:ext>
+                      </a:extLst>
+                    </a:blip>
+                    <a:srcRect/>
+                    <a:stretch>
+                      <a:fillRect/>
+                    </a:stretch>
+                  </pic:blipFill>
+                  <pic:spPr bwMode="auto">
+                    <a:xfrm>
+                      <a:off x="0" y="0"/>
+                      <a:ext cx="5731510" cy="228600"/>
+                    </a:xfrm>
+                    <a:prstGeom prst="rect">
+                      <a:avLst/>
+                    </a:prstGeom>
+                    <a:noFill/>
+                    <a:ln>
+                      <a:noFill/>
+                    </a:ln>
+                  </pic:spPr>
+                </pic:pic>
+              </a:graphicData>
+            </a:graphic>
+          </wp:inline>
+        </w:drawing>
+      </w:r>
+    </w:p>
+    <w:p>
+      <w:pPr>
+        <w:spacing w:line="360" w:lineRule="auto"/>
+      </w:pPr>
+      <w:r>
+        <w:t>It should ask this question 10 times unless the health value goes below 0.</w:t>
+      </w:r>
+    </w:p>
+    <w:p>
+      <w:pPr>
+        <w:spacing w:line="360" w:lineRule="auto"/>
+      </w:pPr>
+      <w:r>
+        <w:t>In the event of the playerLife variable going below zero before the question is asked 10 times, the following should be output:</w:t>
+      </w:r>
+    </w:p>
+    <w:p>
+      <w:pPr>
+        <w:spacing w:line="360" w:lineRule="auto"/>
+        <w:jc w:val="center"/>
+      </w:pPr>
+      <w:r>
+        <w:rPr>
+          <w:noProof/>
+        </w:rPr>
+        <w:drawing>
+          <wp:inline distT="0" distB="0" distL="0" distR="0" wp14:anchorId="662D0025" wp14:editId="7DEC2AAE">
+            <wp:extent cx="4191000" cy="295275"/>
+            <wp:effectExtent l="0" t="0" r="0" b="9525"/>
+            <wp:docPr id="48" name="Picture 48"/>
+            <wp:cNvGraphicFramePr>
+              <a:graphicFrameLocks xmlns:a="http://schemas.openxmlformats.org/drawingml/2006/main" noChangeAspect="1"/>
+            </wp:cNvGraphicFramePr>
+            <a:graphic xmlns:a="http://schemas.openxmlformats.org/drawingml/2006/main">
+              <a:graphicData uri="http://schemas.openxmlformats.org/drawingml/2006/picture">
+                <pic:pic xmlns:pic="http://schemas.openxmlformats.org/drawingml/2006/picture">
+                  <pic:nvPicPr>
+                    <pic:cNvPr id="0" name="Picture 15"/>
+                    <pic:cNvPicPr>
+                      <a:picLocks noChangeAspect="1" noChangeArrowheads="1"/>
+                    </pic:cNvPicPr>
+                  </pic:nvPicPr>
+                  <pic:blipFill>
+                    <a:blip r:embed="rId84">
+                      <a:extLst>
+                        <a:ext uri="{28A0092B-C50C-407E-A947-70E740481C1C}">
+                          <a14:useLocalDpi xmlns:a14="http://schemas.microsoft.com/office/drawing/2010/main" val="0"/>
+                        </a:ext>
+                      </a:extLst>
+                    </a:blip>
+                    <a:srcRect/>
+                    <a:stretch>
+                      <a:fillRect/>
+                    </a:stretch>
+                  </pic:blipFill>
+                  <pic:spPr bwMode="auto">
+                    <a:xfrm>
+                      <a:off x="0" y="0"/>
+                      <a:ext cx="4191000" cy="295275"/>
+                    </a:xfrm>
+                    <a:prstGeom prst="rect">
+                      <a:avLst/>
+                    </a:prstGeom>
+                    <a:noFill/>
+                    <a:ln>
+                      <a:noFill/>
+                    </a:ln>
+                  </pic:spPr>
+                </pic:pic>
+              </a:graphicData>
+            </a:graphic>
+          </wp:inline>
+        </w:drawing>
+      </w:r>
+    </w:p>
+    <w:p>
+      <w:pPr>
+        <w:spacing w:line="360" w:lineRule="auto"/>
+      </w:pPr>
+      <w:r>
+        <w:t>Otherwise all questions should succeed to be asked and the following should be output:</w:t>
+      </w:r>
+    </w:p>
+    <w:p>
+      <w:pPr>
+        <w:spacing w:line="360" w:lineRule="auto"/>
+      </w:pPr>
+      <w:r>
+        <w:rPr>
+          <w:noProof/>
+        </w:rPr>
+        <w:drawing>
+          <wp:inline distT="0" distB="0" distL="0" distR="0" wp14:anchorId="676B8293" wp14:editId="42975BAE">
+            <wp:extent cx="5731510" cy="257175"/>
+            <wp:effectExtent l="0" t="0" r="2540" b="9525"/>
+            <wp:docPr id="47" name="Picture 47"/>
+            <wp:cNvGraphicFramePr>
+              <a:graphicFrameLocks xmlns:a="http://schemas.openxmlformats.org/drawingml/2006/main" noChangeAspect="1"/>
+            </wp:cNvGraphicFramePr>
+            <a:graphic xmlns:a="http://schemas.openxmlformats.org/drawingml/2006/main">
+              <a:graphicData uri="http://schemas.openxmlformats.org/drawingml/2006/picture">
+                <pic:pic xmlns:pic="http://schemas.openxmlformats.org/drawingml/2006/picture">
+                  <pic:nvPicPr>
+                    <pic:cNvPr id="0" name="Picture 16"/>
+                    <pic:cNvPicPr>
+                      <a:picLocks noChangeAspect="1" noChangeArrowheads="1"/>
+                    </pic:cNvPicPr>
+                  </pic:nvPicPr>
+                  <pic:blipFill>
+                    <a:blip r:embed="rId85">
+                      <a:extLst>
+                        <a:ext uri="{28A0092B-C50C-407E-A947-70E740481C1C}">
+                          <a14:useLocalDpi xmlns:a14="http://schemas.microsoft.com/office/drawing/2010/main" val="0"/>
+                        </a:ext>
+                      </a:extLst>
+                    </a:blip>
+                    <a:srcRect/>
+                    <a:stretch>
+                      <a:fillRect/>
+                    </a:stretch>
+                  </pic:blipFill>
+                  <pic:spPr bwMode="auto">
+                    <a:xfrm>
+                      <a:off x="0" y="0"/>
+                      <a:ext cx="5731510" cy="257175"/>
+                    </a:xfrm>
+                    <a:prstGeom prst="rect">
+                      <a:avLst/>
+                    </a:prstGeom>
+                    <a:noFill/>
+                    <a:ln>
+                      <a:noFill/>
+                    </a:ln>
+                  </pic:spPr>
+                </pic:pic>
+              </a:graphicData>
+            </a:graphic>
+          </wp:inline>
+        </w:drawing>
+      </w:r>
+    </w:p>
+    <w:p>
+      <w:pPr>
+        <w:spacing w:line="360" w:lineRule="auto"/>
+        <w:rPr>
+          <w:b/>
+          <w:bCs/>
+        </w:rPr>
+      </w:pPr>
+      <w:r>
+        <w:rPr>
+          <w:b/>
+          <w:bCs/>
+        </w:rPr>
+        <w:t>Program 16 Source Code:</w:t>
+      </w:r>
+    </w:p>
+    <w:bookmarkStart w:id="12" w:name="_MON_1727852707"/>
+    <w:bookmarkEnd w:id="12"/>
+    <w:p>
+      <w:pPr>
+        <w:spacing w:line="360" w:lineRule="auto"/>
+        <w:rPr>
+          <w:b/>
+          <w:bCs/>
+        </w:rPr>
+      </w:pPr>
+      <w:r>
+        <w:rPr>
+          <w:b/>
+          <w:bCs/>
+        </w:rPr>
+        <w:object w:dxaOrig="9026" w:dyaOrig="7685" w14:anchorId="21498896">
+          <v:shape id="_x0000_i1063" type="#_x0000_t75" style="width:451.5pt;height:384pt" o:ole="">
+            <v:imagedata r:id="rId86" o:title=""/>
+          </v:shape>
+          <o:OLEObject Type="Embed" ProgID="Word.OpenDocumentText.12" ShapeID="_x0000_i1063" DrawAspect="Content" ObjectID="_1727852775" r:id="rId87"/>
+        </w:object>
+      </w:r>
+    </w:p>
+    <w:p>
+      <w:pPr>
+        <w:spacing w:line="360" w:lineRule="auto"/>
+        <w:rPr>
+          <w:b/>
+          <w:bCs/>
+        </w:rPr>
+      </w:pPr>
+      <w:r>
+        <w:rPr>
+          <w:b/>
+          <w:bCs/>
+        </w:rPr>
+        <w:t>Program 16 Screenshot:</w:t>
+      </w:r>
+    </w:p>
+    <w:p>
+      <w:pPr>
+        <w:spacing w:line="360" w:lineRule="auto"/>
+        <w:rPr>
+          <w:b/>
+          <w:bCs/>
+        </w:rPr>
+      </w:pPr>
+      <w:r>
+        <w:rPr>
+          <w:b/>
+          <w:bCs/>
+          <w:noProof/>
+        </w:rPr>
+        <w:drawing>
+          <wp:inline distT="0" distB="0" distL="0" distR="0" wp14:anchorId="173A8500" wp14:editId="2C7E2778">
+            <wp:extent cx="5724525" cy="3009900"/>
+            <wp:effectExtent l="0" t="0" r="9525" b="0"/>
+            <wp:docPr id="197" name="Picture 197"/>
+            <wp:cNvGraphicFramePr>
+              <a:graphicFrameLocks xmlns:a="http://schemas.openxmlformats.org/drawingml/2006/main" noChangeAspect="1"/>
+            </wp:cNvGraphicFramePr>
+            <a:graphic xmlns:a="http://schemas.openxmlformats.org/drawingml/2006/main">
+              <a:graphicData uri="http://schemas.openxmlformats.org/drawingml/2006/picture">
+                <pic:pic xmlns:pic="http://schemas.openxmlformats.org/drawingml/2006/picture">
+                  <pic:nvPicPr>
+                    <pic:cNvPr id="0" name="Picture 40"/>
+                    <pic:cNvPicPr>
+                      <a:picLocks noChangeAspect="1" noChangeArrowheads="1"/>
+                    </pic:cNvPicPr>
+                  </pic:nvPicPr>
+                  <pic:blipFill>
+                    <a:blip r:embed="rId88">
+                      <a:extLst>
+                        <a:ext uri="{28A0092B-C50C-407E-A947-70E740481C1C}">
+                          <a14:useLocalDpi xmlns:a14="http://schemas.microsoft.com/office/drawing/2010/main" val="0"/>
+                        </a:ext>
+                      </a:extLst>
+                    </a:blip>
+                    <a:srcRect/>
+                    <a:stretch>
+                      <a:fillRect/>
+                    </a:stretch>
+                  </pic:blipFill>
+                  <pic:spPr bwMode="auto">
+                    <a:xfrm>
+                      <a:off x="0" y="0"/>
+                      <a:ext cx="5724525" cy="3009900"/>
+                    </a:xfrm>
+                    <a:prstGeom prst="rect">
+                      <a:avLst/>
+                    </a:prstGeom>
+                    <a:noFill/>
+                    <a:ln>
+                      <a:noFill/>
+                    </a:ln>
+                  </pic:spPr>
+                </pic:pic>
+              </a:graphicData>
+            </a:graphic>
+          </wp:inline>
+        </w:drawing>
+      </w:r>
+    </w:p>
+    <w:p>
+      <w:pPr>
+        <w:spacing w:line="360" w:lineRule="auto"/>
+        <w:rPr>
+          <w:b/>
+          <w:bCs/>
+        </w:rPr>
+      </w:pPr>
+    </w:p>
+    <w:p>
+      <w:pPr>
+        <w:rPr>
+          <w:b/>
+          <w:bCs/>
+        </w:rPr>
+      </w:pPr>
+      <w:r>
+        <w:lastRenderedPageBreak/>
+        <w:t xml:space="preserve"> </w:t>
+      </w:r>
+    </w:p>
+    <w:p>
+      <w:pPr>
         <w:spacing w:line="360" w:lineRule="auto"/>
       </w:pPr>
     </w:p>
@@ -14992,8 +17136,8 @@
       </w:pPr>
     </w:p>
     <w:sectPr>
-      <w:headerReference w:type="default" r:id="rId66"/>
-      <w:footerReference w:type="default" r:id="rId67"/>
+      <w:headerReference w:type="default" r:id="rId89"/>
+      <w:footerReference w:type="default" r:id="rId90"/>
       <w:pgSz w:w="11906" w:h="16838"/>
       <w:pgMar w:top="1440" w:right="1440" w:bottom="1440" w:left="1440" w:header="708" w:footer="708" w:gutter="0"/>
       <w:cols w:space="708"/>
@@ -15004,7 +17148,7 @@
 </file>
 
 <file path=word/endnotes.xml><?xml version="1.0" encoding="utf-8"?>
-<w:endnotes xmlns:wpc="http://schemas.microsoft.com/office/word/2010/wordprocessingCanvas" xmlns:cx="http://schemas.microsoft.com/office/drawing/2014/chartex" xmlns:cx1="http://schemas.microsoft.com/office/drawing/2015/9/8/chartex" xmlns:cx2="http://schemas.microsoft.com/office/drawing/2015/10/21/chartex" xmlns:cx3="http://schemas.microsoft.com/office/drawing/2016/5/9/chartex" xmlns:cx4="http://schemas.microsoft.com/office/drawing/2016/5/10/chartex" xmlns:cx5="http://schemas.microsoft.com/office/drawing/2016/5/11/chartex" xmlns:cx6="http://schemas.microsoft.com/office/drawing/2016/5/12/chartex" xmlns:cx7="http://schemas.microsoft.com/office/drawing/2016/5/13/chartex" xmlns:cx8="http://schemas.microsoft.com/office/drawing/2016/5/14/chartex" xmlns:mc="http://schemas.openxmlformats.org/markup-compatibility/2006" xmlns:aink="http://schemas.microsoft.com/office/drawing/2016/ink" xmlns:am3d="http://schemas.microsoft.com/office/drawing/2017/model3d" xmlns:o="urn:schemas-microsoft-com:office:office" xmlns:r="http://schemas.openxmlformats.org/officeDocument/2006/relationships" xmlns:m="http://schemas.openxmlformats.org/officeDocument/2006/math" xmlns:v="urn:schemas-microsoft-com:vml" xmlns:wp14="http://schemas.microsoft.com/office/word/2010/wordprocessingDrawing" xmlns:wp="http://schemas.openxmlformats.org/drawingml/2006/wordprocessingDrawing" xmlns:w10="urn:schemas-microsoft-com:office:word" xmlns:w="http://schemas.openxmlformats.org/wordprocessingml/2006/main" xmlns:w14="http://schemas.microsoft.com/office/word/2010/wordml" xmlns:w15="http://schemas.microsoft.com/office/word/2012/wordml" xmlns:w16cex="http://schemas.microsoft.com/office/word/2018/wordml/cex" xmlns:w16cid="http://schemas.microsoft.com/office/word/2016/wordml/cid" xmlns:w16="http://schemas.microsoft.com/office/word/2018/wordml" xmlns:w16sdtdh="http://schemas.microsoft.com/office/word/2020/wordml/sdtdatahash" xmlns:w16se="http://schemas.microsoft.com/office/word/2015/wordml/symex" xmlns:wpg="http://schemas.microsoft.com/office/word/2010/wordprocessingGroup" xmlns:wpi="http://schemas.microsoft.com/office/word/2010/wordprocessingInk" xmlns:wne="http://schemas.microsoft.com/office/word/2006/wordml" xmlns:wps="http://schemas.microsoft.com/office/word/2010/wordprocessingShape" mc:Ignorable="w14 w15 w16se w16cid w16 w16cex w16sdtdh wp14">
+<w:endnotes xmlns:wpc="http://schemas.microsoft.com/office/word/2010/wordprocessingCanvas" xmlns:cx="http://schemas.microsoft.com/office/drawing/2014/chartex" xmlns:cx1="http://schemas.microsoft.com/office/drawing/2015/9/8/chartex" xmlns:cx2="http://schemas.microsoft.com/office/drawing/2015/10/21/chartex" xmlns:cx3="http://schemas.microsoft.com/office/drawing/2016/5/9/chartex" xmlns:cx4="http://schemas.microsoft.com/office/drawing/2016/5/10/chartex" xmlns:cx5="http://schemas.microsoft.com/office/drawing/2016/5/11/chartex" xmlns:cx6="http://schemas.microsoft.com/office/drawing/2016/5/12/chartex" xmlns:cx7="http://schemas.microsoft.com/office/drawing/2016/5/13/chartex" xmlns:cx8="http://schemas.microsoft.com/office/drawing/2016/5/14/chartex" xmlns:mc="http://schemas.openxmlformats.org/markup-compatibility/2006" xmlns:aink="http://schemas.microsoft.com/office/drawing/2016/ink" xmlns:am3d="http://schemas.microsoft.com/office/drawing/2017/model3d" xmlns:o="urn:schemas-microsoft-com:office:office" xmlns:oel="http://schemas.microsoft.com/office/2019/extlst" xmlns:r="http://schemas.openxmlformats.org/officeDocument/2006/relationships" xmlns:m="http://schemas.openxmlformats.org/officeDocument/2006/math" xmlns:v="urn:schemas-microsoft-com:vml" xmlns:wp14="http://schemas.microsoft.com/office/word/2010/wordprocessingDrawing" xmlns:wp="http://schemas.openxmlformats.org/drawingml/2006/wordprocessingDrawing" xmlns:w10="urn:schemas-microsoft-com:office:word" xmlns:w="http://schemas.openxmlformats.org/wordprocessingml/2006/main" xmlns:w14="http://schemas.microsoft.com/office/word/2010/wordml" xmlns:w15="http://schemas.microsoft.com/office/word/2012/wordml" xmlns:w16cex="http://schemas.microsoft.com/office/word/2018/wordml/cex" xmlns:w16cid="http://schemas.microsoft.com/office/word/2016/wordml/cid" xmlns:w16="http://schemas.microsoft.com/office/word/2018/wordml" xmlns:w16sdtdh="http://schemas.microsoft.com/office/word/2020/wordml/sdtdatahash" xmlns:w16se="http://schemas.microsoft.com/office/word/2015/wordml/symex" xmlns:wpg="http://schemas.microsoft.com/office/word/2010/wordprocessingGroup" xmlns:wpi="http://schemas.microsoft.com/office/word/2010/wordprocessingInk" xmlns:wne="http://schemas.microsoft.com/office/word/2006/wordml" xmlns:wps="http://schemas.microsoft.com/office/word/2010/wordprocessingShape" mc:Ignorable="w14 w15 w16se w16cid w16 w16cex w16sdtdh wp14">
   <w:endnote w:type="separator" w:id="-1">
     <w:p>
       <w:pPr>
@@ -15029,7 +17173,7 @@
 </file>
 
 <file path=word/footer1.xml><?xml version="1.0" encoding="utf-8"?>
-<w:ftr xmlns:wpc="http://schemas.microsoft.com/office/word/2010/wordprocessingCanvas" xmlns:cx="http://schemas.microsoft.com/office/drawing/2014/chartex" xmlns:cx1="http://schemas.microsoft.com/office/drawing/2015/9/8/chartex" xmlns:cx2="http://schemas.microsoft.com/office/drawing/2015/10/21/chartex" xmlns:cx3="http://schemas.microsoft.com/office/drawing/2016/5/9/chartex" xmlns:cx4="http://schemas.microsoft.com/office/drawing/2016/5/10/chartex" xmlns:cx5="http://schemas.microsoft.com/office/drawing/2016/5/11/chartex" xmlns:cx6="http://schemas.microsoft.com/office/drawing/2016/5/12/chartex" xmlns:cx7="http://schemas.microsoft.com/office/drawing/2016/5/13/chartex" xmlns:cx8="http://schemas.microsoft.com/office/drawing/2016/5/14/chartex" xmlns:mc="http://schemas.openxmlformats.org/markup-compatibility/2006" xmlns:aink="http://schemas.microsoft.com/office/drawing/2016/ink" xmlns:am3d="http://schemas.microsoft.com/office/drawing/2017/model3d" xmlns:o="urn:schemas-microsoft-com:office:office" xmlns:r="http://schemas.openxmlformats.org/officeDocument/2006/relationships" xmlns:m="http://schemas.openxmlformats.org/officeDocument/2006/math" xmlns:v="urn:schemas-microsoft-com:vml" xmlns:wp14="http://schemas.microsoft.com/office/word/2010/wordprocessingDrawing" xmlns:wp="http://schemas.openxmlformats.org/drawingml/2006/wordprocessingDrawing" xmlns:w10="urn:schemas-microsoft-com:office:word" xmlns:w="http://schemas.openxmlformats.org/wordprocessingml/2006/main" xmlns:w14="http://schemas.microsoft.com/office/word/2010/wordml" xmlns:w15="http://schemas.microsoft.com/office/word/2012/wordml" xmlns:w16cex="http://schemas.microsoft.com/office/word/2018/wordml/cex" xmlns:w16cid="http://schemas.microsoft.com/office/word/2016/wordml/cid" xmlns:w16="http://schemas.microsoft.com/office/word/2018/wordml" xmlns:w16sdtdh="http://schemas.microsoft.com/office/word/2020/wordml/sdtdatahash" xmlns:w16se="http://schemas.microsoft.com/office/word/2015/wordml/symex" xmlns:wpg="http://schemas.microsoft.com/office/word/2010/wordprocessingGroup" xmlns:wpi="http://schemas.microsoft.com/office/word/2010/wordprocessingInk" xmlns:wne="http://schemas.microsoft.com/office/word/2006/wordml" xmlns:wps="http://schemas.microsoft.com/office/word/2010/wordprocessingShape" mc:Ignorable="w14 w15 w16se w16cid w16 w16cex w16sdtdh wp14">
+<w:ftr xmlns:wpc="http://schemas.microsoft.com/office/word/2010/wordprocessingCanvas" xmlns:cx="http://schemas.microsoft.com/office/drawing/2014/chartex" xmlns:cx1="http://schemas.microsoft.com/office/drawing/2015/9/8/chartex" xmlns:cx2="http://schemas.microsoft.com/office/drawing/2015/10/21/chartex" xmlns:cx3="http://schemas.microsoft.com/office/drawing/2016/5/9/chartex" xmlns:cx4="http://schemas.microsoft.com/office/drawing/2016/5/10/chartex" xmlns:cx5="http://schemas.microsoft.com/office/drawing/2016/5/11/chartex" xmlns:cx6="http://schemas.microsoft.com/office/drawing/2016/5/12/chartex" xmlns:cx7="http://schemas.microsoft.com/office/drawing/2016/5/13/chartex" xmlns:cx8="http://schemas.microsoft.com/office/drawing/2016/5/14/chartex" xmlns:mc="http://schemas.openxmlformats.org/markup-compatibility/2006" xmlns:aink="http://schemas.microsoft.com/office/drawing/2016/ink" xmlns:am3d="http://schemas.microsoft.com/office/drawing/2017/model3d" xmlns:o="urn:schemas-microsoft-com:office:office" xmlns:oel="http://schemas.microsoft.com/office/2019/extlst" xmlns:r="http://schemas.openxmlformats.org/officeDocument/2006/relationships" xmlns:m="http://schemas.openxmlformats.org/officeDocument/2006/math" xmlns:v="urn:schemas-microsoft-com:vml" xmlns:wp14="http://schemas.microsoft.com/office/word/2010/wordprocessingDrawing" xmlns:wp="http://schemas.openxmlformats.org/drawingml/2006/wordprocessingDrawing" xmlns:w10="urn:schemas-microsoft-com:office:word" xmlns:w="http://schemas.openxmlformats.org/wordprocessingml/2006/main" xmlns:w14="http://schemas.microsoft.com/office/word/2010/wordml" xmlns:w15="http://schemas.microsoft.com/office/word/2012/wordml" xmlns:w16cex="http://schemas.microsoft.com/office/word/2018/wordml/cex" xmlns:w16cid="http://schemas.microsoft.com/office/word/2016/wordml/cid" xmlns:w16="http://schemas.microsoft.com/office/word/2018/wordml" xmlns:w16sdtdh="http://schemas.microsoft.com/office/word/2020/wordml/sdtdatahash" xmlns:w16se="http://schemas.microsoft.com/office/word/2015/wordml/symex" xmlns:wpg="http://schemas.microsoft.com/office/word/2010/wordprocessingGroup" xmlns:wpi="http://schemas.microsoft.com/office/word/2010/wordprocessingInk" xmlns:wne="http://schemas.microsoft.com/office/word/2006/wordml" xmlns:wps="http://schemas.microsoft.com/office/word/2010/wordprocessingShape" mc:Ignorable="w14 w15 w16se w16cid w16 w16cex w16sdtdh wp14">
   <w:sdt>
     <w:sdtPr>
       <w:id w:val="2135828315"/>
@@ -15146,7 +17290,7 @@
 </file>
 
 <file path=word/footnotes.xml><?xml version="1.0" encoding="utf-8"?>
-<w:footnotes xmlns:wpc="http://schemas.microsoft.com/office/word/2010/wordprocessingCanvas" xmlns:cx="http://schemas.microsoft.com/office/drawing/2014/chartex" xmlns:cx1="http://schemas.microsoft.com/office/drawing/2015/9/8/chartex" xmlns:cx2="http://schemas.microsoft.com/office/drawing/2015/10/21/chartex" xmlns:cx3="http://schemas.microsoft.com/office/drawing/2016/5/9/chartex" xmlns:cx4="http://schemas.microsoft.com/office/drawing/2016/5/10/chartex" xmlns:cx5="http://schemas.microsoft.com/office/drawing/2016/5/11/chartex" xmlns:cx6="http://schemas.microsoft.com/office/drawing/2016/5/12/chartex" xmlns:cx7="http://schemas.microsoft.com/office/drawing/2016/5/13/chartex" xmlns:cx8="http://schemas.microsoft.com/office/drawing/2016/5/14/chartex" xmlns:mc="http://schemas.openxmlformats.org/markup-compatibility/2006" xmlns:aink="http://schemas.microsoft.com/office/drawing/2016/ink" xmlns:am3d="http://schemas.microsoft.com/office/drawing/2017/model3d" xmlns:o="urn:schemas-microsoft-com:office:office" xmlns:r="http://schemas.openxmlformats.org/officeDocument/2006/relationships" xmlns:m="http://schemas.openxmlformats.org/officeDocument/2006/math" xmlns:v="urn:schemas-microsoft-com:vml" xmlns:wp14="http://schemas.microsoft.com/office/word/2010/wordprocessingDrawing" xmlns:wp="http://schemas.openxmlformats.org/drawingml/2006/wordprocessingDrawing" xmlns:w10="urn:schemas-microsoft-com:office:word" xmlns:w="http://schemas.openxmlformats.org/wordprocessingml/2006/main" xmlns:w14="http://schemas.microsoft.com/office/word/2010/wordml" xmlns:w15="http://schemas.microsoft.com/office/word/2012/wordml" xmlns:w16cex="http://schemas.microsoft.com/office/word/2018/wordml/cex" xmlns:w16cid="http://schemas.microsoft.com/office/word/2016/wordml/cid" xmlns:w16="http://schemas.microsoft.com/office/word/2018/wordml" xmlns:w16sdtdh="http://schemas.microsoft.com/office/word/2020/wordml/sdtdatahash" xmlns:w16se="http://schemas.microsoft.com/office/word/2015/wordml/symex" xmlns:wpg="http://schemas.microsoft.com/office/word/2010/wordprocessingGroup" xmlns:wpi="http://schemas.microsoft.com/office/word/2010/wordprocessingInk" xmlns:wne="http://schemas.microsoft.com/office/word/2006/wordml" xmlns:wps="http://schemas.microsoft.com/office/word/2010/wordprocessingShape" mc:Ignorable="w14 w15 w16se w16cid w16 w16cex w16sdtdh wp14">
+<w:footnotes xmlns:wpc="http://schemas.microsoft.com/office/word/2010/wordprocessingCanvas" xmlns:cx="http://schemas.microsoft.com/office/drawing/2014/chartex" xmlns:cx1="http://schemas.microsoft.com/office/drawing/2015/9/8/chartex" xmlns:cx2="http://schemas.microsoft.com/office/drawing/2015/10/21/chartex" xmlns:cx3="http://schemas.microsoft.com/office/drawing/2016/5/9/chartex" xmlns:cx4="http://schemas.microsoft.com/office/drawing/2016/5/10/chartex" xmlns:cx5="http://schemas.microsoft.com/office/drawing/2016/5/11/chartex" xmlns:cx6="http://schemas.microsoft.com/office/drawing/2016/5/12/chartex" xmlns:cx7="http://schemas.microsoft.com/office/drawing/2016/5/13/chartex" xmlns:cx8="http://schemas.microsoft.com/office/drawing/2016/5/14/chartex" xmlns:mc="http://schemas.openxmlformats.org/markup-compatibility/2006" xmlns:aink="http://schemas.microsoft.com/office/drawing/2016/ink" xmlns:am3d="http://schemas.microsoft.com/office/drawing/2017/model3d" xmlns:o="urn:schemas-microsoft-com:office:office" xmlns:oel="http://schemas.microsoft.com/office/2019/extlst" xmlns:r="http://schemas.openxmlformats.org/officeDocument/2006/relationships" xmlns:m="http://schemas.openxmlformats.org/officeDocument/2006/math" xmlns:v="urn:schemas-microsoft-com:vml" xmlns:wp14="http://schemas.microsoft.com/office/word/2010/wordprocessingDrawing" xmlns:wp="http://schemas.openxmlformats.org/drawingml/2006/wordprocessingDrawing" xmlns:w10="urn:schemas-microsoft-com:office:word" xmlns:w="http://schemas.openxmlformats.org/wordprocessingml/2006/main" xmlns:w14="http://schemas.microsoft.com/office/word/2010/wordml" xmlns:w15="http://schemas.microsoft.com/office/word/2012/wordml" xmlns:w16cex="http://schemas.microsoft.com/office/word/2018/wordml/cex" xmlns:w16cid="http://schemas.microsoft.com/office/word/2016/wordml/cid" xmlns:w16="http://schemas.microsoft.com/office/word/2018/wordml" xmlns:w16sdtdh="http://schemas.microsoft.com/office/word/2020/wordml/sdtdatahash" xmlns:w16se="http://schemas.microsoft.com/office/word/2015/wordml/symex" xmlns:wpg="http://schemas.microsoft.com/office/word/2010/wordprocessingGroup" xmlns:wpi="http://schemas.microsoft.com/office/word/2010/wordprocessingInk" xmlns:wne="http://schemas.microsoft.com/office/word/2006/wordml" xmlns:wps="http://schemas.microsoft.com/office/word/2010/wordprocessingShape" mc:Ignorable="w14 w15 w16se w16cid w16 w16cex w16sdtdh wp14">
   <w:footnote w:type="separator" w:id="-1">
     <w:p>
       <w:pPr>
@@ -15171,7 +17315,7 @@
 </file>
 
 <file path=word/header1.xml><?xml version="1.0" encoding="utf-8"?>
-<w:hdr xmlns:wpc="http://schemas.microsoft.com/office/word/2010/wordprocessingCanvas" xmlns:cx="http://schemas.microsoft.com/office/drawing/2014/chartex" xmlns:cx1="http://schemas.microsoft.com/office/drawing/2015/9/8/chartex" xmlns:cx2="http://schemas.microsoft.com/office/drawing/2015/10/21/chartex" xmlns:cx3="http://schemas.microsoft.com/office/drawing/2016/5/9/chartex" xmlns:cx4="http://schemas.microsoft.com/office/drawing/2016/5/10/chartex" xmlns:cx5="http://schemas.microsoft.com/office/drawing/2016/5/11/chartex" xmlns:cx6="http://schemas.microsoft.com/office/drawing/2016/5/12/chartex" xmlns:cx7="http://schemas.microsoft.com/office/drawing/2016/5/13/chartex" xmlns:cx8="http://schemas.microsoft.com/office/drawing/2016/5/14/chartex" xmlns:mc="http://schemas.openxmlformats.org/markup-compatibility/2006" xmlns:aink="http://schemas.microsoft.com/office/drawing/2016/ink" xmlns:am3d="http://schemas.microsoft.com/office/drawing/2017/model3d" xmlns:o="urn:schemas-microsoft-com:office:office" xmlns:r="http://schemas.openxmlformats.org/officeDocument/2006/relationships" xmlns:m="http://schemas.openxmlformats.org/officeDocument/2006/math" xmlns:v="urn:schemas-microsoft-com:vml" xmlns:wp14="http://schemas.microsoft.com/office/word/2010/wordprocessingDrawing" xmlns:wp="http://schemas.openxmlformats.org/drawingml/2006/wordprocessingDrawing" xmlns:w10="urn:schemas-microsoft-com:office:word" xmlns:w="http://schemas.openxmlformats.org/wordprocessingml/2006/main" xmlns:w14="http://schemas.microsoft.com/office/word/2010/wordml" xmlns:w15="http://schemas.microsoft.com/office/word/2012/wordml" xmlns:w16cex="http://schemas.microsoft.com/office/word/2018/wordml/cex" xmlns:w16cid="http://schemas.microsoft.com/office/word/2016/wordml/cid" xmlns:w16="http://schemas.microsoft.com/office/word/2018/wordml" xmlns:w16sdtdh="http://schemas.microsoft.com/office/word/2020/wordml/sdtdatahash" xmlns:w16se="http://schemas.microsoft.com/office/word/2015/wordml/symex" xmlns:wpg="http://schemas.microsoft.com/office/word/2010/wordprocessingGroup" xmlns:wpi="http://schemas.microsoft.com/office/word/2010/wordprocessingInk" xmlns:wne="http://schemas.microsoft.com/office/word/2006/wordml" xmlns:wps="http://schemas.microsoft.com/office/word/2010/wordprocessingShape" mc:Ignorable="w14 w15 w16se w16cid w16 w16cex w16sdtdh wp14">
+<w:hdr xmlns:wpc="http://schemas.microsoft.com/office/word/2010/wordprocessingCanvas" xmlns:cx="http://schemas.microsoft.com/office/drawing/2014/chartex" xmlns:cx1="http://schemas.microsoft.com/office/drawing/2015/9/8/chartex" xmlns:cx2="http://schemas.microsoft.com/office/drawing/2015/10/21/chartex" xmlns:cx3="http://schemas.microsoft.com/office/drawing/2016/5/9/chartex" xmlns:cx4="http://schemas.microsoft.com/office/drawing/2016/5/10/chartex" xmlns:cx5="http://schemas.microsoft.com/office/drawing/2016/5/11/chartex" xmlns:cx6="http://schemas.microsoft.com/office/drawing/2016/5/12/chartex" xmlns:cx7="http://schemas.microsoft.com/office/drawing/2016/5/13/chartex" xmlns:cx8="http://schemas.microsoft.com/office/drawing/2016/5/14/chartex" xmlns:mc="http://schemas.openxmlformats.org/markup-compatibility/2006" xmlns:aink="http://schemas.microsoft.com/office/drawing/2016/ink" xmlns:am3d="http://schemas.microsoft.com/office/drawing/2017/model3d" xmlns:o="urn:schemas-microsoft-com:office:office" xmlns:oel="http://schemas.microsoft.com/office/2019/extlst" xmlns:r="http://schemas.openxmlformats.org/officeDocument/2006/relationships" xmlns:m="http://schemas.openxmlformats.org/officeDocument/2006/math" xmlns:v="urn:schemas-microsoft-com:vml" xmlns:wp14="http://schemas.microsoft.com/office/word/2010/wordprocessingDrawing" xmlns:wp="http://schemas.openxmlformats.org/drawingml/2006/wordprocessingDrawing" xmlns:w10="urn:schemas-microsoft-com:office:word" xmlns:w="http://schemas.openxmlformats.org/wordprocessingml/2006/main" xmlns:w14="http://schemas.microsoft.com/office/word/2010/wordml" xmlns:w15="http://schemas.microsoft.com/office/word/2012/wordml" xmlns:w16cex="http://schemas.microsoft.com/office/word/2018/wordml/cex" xmlns:w16cid="http://schemas.microsoft.com/office/word/2016/wordml/cid" xmlns:w16="http://schemas.microsoft.com/office/word/2018/wordml" xmlns:w16sdtdh="http://schemas.microsoft.com/office/word/2020/wordml/sdtdatahash" xmlns:w16se="http://schemas.microsoft.com/office/word/2015/wordml/symex" xmlns:wpg="http://schemas.microsoft.com/office/word/2010/wordprocessingGroup" xmlns:wpi="http://schemas.microsoft.com/office/word/2010/wordprocessingInk" xmlns:wne="http://schemas.microsoft.com/office/word/2006/wordml" xmlns:wps="http://schemas.microsoft.com/office/word/2010/wordprocessingShape" mc:Ignorable="w14 w15 w16se w16cid w16 w16cex w16sdtdh wp14">
   <w:p>
     <w:pPr>
       <w:pStyle w:val="Header"/>
@@ -15266,8 +17410,121 @@
 </file>
 
 <file path=word/numbering.xml><?xml version="1.0" encoding="utf-8"?>
-<w:numbering xmlns:wpc="http://schemas.microsoft.com/office/word/2010/wordprocessingCanvas" xmlns:cx="http://schemas.microsoft.com/office/drawing/2014/chartex" xmlns:cx1="http://schemas.microsoft.com/office/drawing/2015/9/8/chartex" xmlns:cx2="http://schemas.microsoft.com/office/drawing/2015/10/21/chartex" xmlns:cx3="http://schemas.microsoft.com/office/drawing/2016/5/9/chartex" xmlns:cx4="http://schemas.microsoft.com/office/drawing/2016/5/10/chartex" xmlns:cx5="http://schemas.microsoft.com/office/drawing/2016/5/11/chartex" xmlns:cx6="http://schemas.microsoft.com/office/drawing/2016/5/12/chartex" xmlns:cx7="http://schemas.microsoft.com/office/drawing/2016/5/13/chartex" xmlns:cx8="http://schemas.microsoft.com/office/drawing/2016/5/14/chartex" xmlns:mc="http://schemas.openxmlformats.org/markup-compatibility/2006" xmlns:aink="http://schemas.microsoft.com/office/drawing/2016/ink" xmlns:am3d="http://schemas.microsoft.com/office/drawing/2017/model3d" xmlns:o="urn:schemas-microsoft-com:office:office" xmlns:r="http://schemas.openxmlformats.org/officeDocument/2006/relationships" xmlns:m="http://schemas.openxmlformats.org/officeDocument/2006/math" xmlns:v="urn:schemas-microsoft-com:vml" xmlns:wp14="http://schemas.microsoft.com/office/word/2010/wordprocessingDrawing" xmlns:wp="http://schemas.openxmlformats.org/drawingml/2006/wordprocessingDrawing" xmlns:w10="urn:schemas-microsoft-com:office:word" xmlns:w="http://schemas.openxmlformats.org/wordprocessingml/2006/main" xmlns:w14="http://schemas.microsoft.com/office/word/2010/wordml" xmlns:w15="http://schemas.microsoft.com/office/word/2012/wordml" xmlns:w16cex="http://schemas.microsoft.com/office/word/2018/wordml/cex" xmlns:w16cid="http://schemas.microsoft.com/office/word/2016/wordml/cid" xmlns:w16="http://schemas.microsoft.com/office/word/2018/wordml" xmlns:w16sdtdh="http://schemas.microsoft.com/office/word/2020/wordml/sdtdatahash" xmlns:w16se="http://schemas.microsoft.com/office/word/2015/wordml/symex" xmlns:wpg="http://schemas.microsoft.com/office/word/2010/wordprocessingGroup" xmlns:wpi="http://schemas.microsoft.com/office/word/2010/wordprocessingInk" xmlns:wne="http://schemas.microsoft.com/office/word/2006/wordml" xmlns:wps="http://schemas.microsoft.com/office/word/2010/wordprocessingShape" mc:Ignorable="w14 w15 w16se w16cid w16 w16cex w16sdtdh wp14">
+<w:numbering xmlns:wpc="http://schemas.microsoft.com/office/word/2010/wordprocessingCanvas" xmlns:cx="http://schemas.microsoft.com/office/drawing/2014/chartex" xmlns:cx1="http://schemas.microsoft.com/office/drawing/2015/9/8/chartex" xmlns:cx2="http://schemas.microsoft.com/office/drawing/2015/10/21/chartex" xmlns:cx3="http://schemas.microsoft.com/office/drawing/2016/5/9/chartex" xmlns:cx4="http://schemas.microsoft.com/office/drawing/2016/5/10/chartex" xmlns:cx5="http://schemas.microsoft.com/office/drawing/2016/5/11/chartex" xmlns:cx6="http://schemas.microsoft.com/office/drawing/2016/5/12/chartex" xmlns:cx7="http://schemas.microsoft.com/office/drawing/2016/5/13/chartex" xmlns:cx8="http://schemas.microsoft.com/office/drawing/2016/5/14/chartex" xmlns:mc="http://schemas.openxmlformats.org/markup-compatibility/2006" xmlns:aink="http://schemas.microsoft.com/office/drawing/2016/ink" xmlns:am3d="http://schemas.microsoft.com/office/drawing/2017/model3d" xmlns:o="urn:schemas-microsoft-com:office:office" xmlns:oel="http://schemas.microsoft.com/office/2019/extlst" xmlns:r="http://schemas.openxmlformats.org/officeDocument/2006/relationships" xmlns:m="http://schemas.openxmlformats.org/officeDocument/2006/math" xmlns:v="urn:schemas-microsoft-com:vml" xmlns:wp14="http://schemas.microsoft.com/office/word/2010/wordprocessingDrawing" xmlns:wp="http://schemas.openxmlformats.org/drawingml/2006/wordprocessingDrawing" xmlns:w10="urn:schemas-microsoft-com:office:word" xmlns:w="http://schemas.openxmlformats.org/wordprocessingml/2006/main" xmlns:w14="http://schemas.microsoft.com/office/word/2010/wordml" xmlns:w15="http://schemas.microsoft.com/office/word/2012/wordml" xmlns:w16cex="http://schemas.microsoft.com/office/word/2018/wordml/cex" xmlns:w16cid="http://schemas.microsoft.com/office/word/2016/wordml/cid" xmlns:w16="http://schemas.microsoft.com/office/word/2018/wordml" xmlns:w16sdtdh="http://schemas.microsoft.com/office/word/2020/wordml/sdtdatahash" xmlns:w16se="http://schemas.microsoft.com/office/word/2015/wordml/symex" xmlns:wpg="http://schemas.microsoft.com/office/word/2010/wordprocessingGroup" xmlns:wpi="http://schemas.microsoft.com/office/word/2010/wordprocessingInk" xmlns:wne="http://schemas.microsoft.com/office/word/2006/wordml" xmlns:wps="http://schemas.microsoft.com/office/word/2010/wordprocessingShape" mc:Ignorable="w14 w15 w16se w16cid w16 w16cex w16sdtdh wp14">
   <w:abstractNum w:abstractNumId="0" w15:restartNumberingAfterBreak="0">
+    <w:nsid w:val="05536DA1"/>
+    <w:multiLevelType w:val="hybridMultilevel"/>
+    <w:tmpl w:val="0F2C8636"/>
+    <w:lvl w:ilvl="0" w:tplc="08090005">
+      <w:start w:val="1"/>
+      <w:numFmt w:val="bullet"/>
+      <w:lvlText w:val=""/>
+      <w:lvlJc w:val="left"/>
+      <w:pPr>
+        <w:ind w:left="1080" w:hanging="360"/>
+      </w:pPr>
+      <w:rPr>
+        <w:rFonts w:ascii="Wingdings" w:hAnsi="Wingdings" w:hint="default"/>
+      </w:rPr>
+    </w:lvl>
+    <w:lvl w:ilvl="1" w:tplc="08090003">
+      <w:start w:val="1"/>
+      <w:numFmt w:val="bullet"/>
+      <w:lvlText w:val="o"/>
+      <w:lvlJc w:val="left"/>
+      <w:pPr>
+        <w:ind w:left="1800" w:hanging="360"/>
+      </w:pPr>
+      <w:rPr>
+        <w:rFonts w:ascii="Courier New" w:hAnsi="Courier New" w:cs="Courier New" w:hint="default"/>
+      </w:rPr>
+    </w:lvl>
+    <w:lvl w:ilvl="2" w:tplc="08090005">
+      <w:start w:val="1"/>
+      <w:numFmt w:val="bullet"/>
+      <w:lvlText w:val=""/>
+      <w:lvlJc w:val="left"/>
+      <w:pPr>
+        <w:ind w:left="2520" w:hanging="360"/>
+      </w:pPr>
+      <w:rPr>
+        <w:rFonts w:ascii="Wingdings" w:hAnsi="Wingdings" w:hint="default"/>
+      </w:rPr>
+    </w:lvl>
+    <w:lvl w:ilvl="3" w:tplc="08090001">
+      <w:start w:val="1"/>
+      <w:numFmt w:val="bullet"/>
+      <w:lvlText w:val=""/>
+      <w:lvlJc w:val="left"/>
+      <w:pPr>
+        <w:ind w:left="3240" w:hanging="360"/>
+      </w:pPr>
+      <w:rPr>
+        <w:rFonts w:ascii="Symbol" w:hAnsi="Symbol" w:hint="default"/>
+      </w:rPr>
+    </w:lvl>
+    <w:lvl w:ilvl="4" w:tplc="08090003">
+      <w:start w:val="1"/>
+      <w:numFmt w:val="bullet"/>
+      <w:lvlText w:val="o"/>
+      <w:lvlJc w:val="left"/>
+      <w:pPr>
+        <w:ind w:left="3960" w:hanging="360"/>
+      </w:pPr>
+      <w:rPr>
+        <w:rFonts w:ascii="Courier New" w:hAnsi="Courier New" w:cs="Courier New" w:hint="default"/>
+      </w:rPr>
+    </w:lvl>
+    <w:lvl w:ilvl="5" w:tplc="08090005">
+      <w:start w:val="1"/>
+      <w:numFmt w:val="bullet"/>
+      <w:lvlText w:val=""/>
+      <w:lvlJc w:val="left"/>
+      <w:pPr>
+        <w:ind w:left="4680" w:hanging="360"/>
+      </w:pPr>
+      <w:rPr>
+        <w:rFonts w:ascii="Wingdings" w:hAnsi="Wingdings" w:hint="default"/>
+      </w:rPr>
+    </w:lvl>
+    <w:lvl w:ilvl="6" w:tplc="08090001">
+      <w:start w:val="1"/>
+      <w:numFmt w:val="bullet"/>
+      <w:lvlText w:val=""/>
+      <w:lvlJc w:val="left"/>
+      <w:pPr>
+        <w:ind w:left="5400" w:hanging="360"/>
+      </w:pPr>
+      <w:rPr>
+        <w:rFonts w:ascii="Symbol" w:hAnsi="Symbol" w:hint="default"/>
+      </w:rPr>
+    </w:lvl>
+    <w:lvl w:ilvl="7" w:tplc="08090003">
+      <w:start w:val="1"/>
+      <w:numFmt w:val="bullet"/>
+      <w:lvlText w:val="o"/>
+      <w:lvlJc w:val="left"/>
+      <w:pPr>
+        <w:ind w:left="6120" w:hanging="360"/>
+      </w:pPr>
+      <w:rPr>
+        <w:rFonts w:ascii="Courier New" w:hAnsi="Courier New" w:cs="Courier New" w:hint="default"/>
+      </w:rPr>
+    </w:lvl>
+    <w:lvl w:ilvl="8" w:tplc="08090005">
+      <w:start w:val="1"/>
+      <w:numFmt w:val="bullet"/>
+      <w:lvlText w:val=""/>
+      <w:lvlJc w:val="left"/>
+      <w:pPr>
+        <w:ind w:left="6840" w:hanging="360"/>
+      </w:pPr>
+      <w:rPr>
+        <w:rFonts w:ascii="Wingdings" w:hAnsi="Wingdings" w:hint="default"/>
+      </w:rPr>
+    </w:lvl>
+  </w:abstractNum>
+  <w:abstractNum w:abstractNumId="1" w15:restartNumberingAfterBreak="0">
     <w:nsid w:val="154117B8"/>
     <w:multiLevelType w:val="multilevel"/>
     <w:tmpl w:val="212871A0"/>
@@ -15380,7 +17637,7 @@
       </w:pPr>
     </w:lvl>
   </w:abstractNum>
-  <w:abstractNum w:abstractNumId="1" w15:restartNumberingAfterBreak="0">
+  <w:abstractNum w:abstractNumId="2" w15:restartNumberingAfterBreak="0">
     <w:nsid w:val="185D57B0"/>
     <w:multiLevelType w:val="hybridMultilevel"/>
     <w:tmpl w:val="76B09A6A"/>
@@ -15493,7 +17750,7 @@
       </w:rPr>
     </w:lvl>
   </w:abstractNum>
-  <w:abstractNum w:abstractNumId="2" w15:restartNumberingAfterBreak="0">
+  <w:abstractNum w:abstractNumId="3" w15:restartNumberingAfterBreak="0">
     <w:nsid w:val="22955754"/>
     <w:multiLevelType w:val="multilevel"/>
     <w:tmpl w:val="0DF4B3E4"/>
@@ -15606,7 +17863,7 @@
       </w:pPr>
     </w:lvl>
   </w:abstractNum>
-  <w:abstractNum w:abstractNumId="3" w15:restartNumberingAfterBreak="0">
+  <w:abstractNum w:abstractNumId="4" w15:restartNumberingAfterBreak="0">
     <w:nsid w:val="233B49B6"/>
     <w:multiLevelType w:val="multilevel"/>
     <w:tmpl w:val="0D40B1C8"/>
@@ -15719,7 +17976,7 @@
       </w:pPr>
     </w:lvl>
   </w:abstractNum>
-  <w:abstractNum w:abstractNumId="4" w15:restartNumberingAfterBreak="0">
+  <w:abstractNum w:abstractNumId="5" w15:restartNumberingAfterBreak="0">
     <w:nsid w:val="24A179DD"/>
     <w:multiLevelType w:val="hybridMultilevel"/>
     <w:tmpl w:val="D2F6D3CE"/>
@@ -15805,7 +18062,7 @@
       </w:pPr>
     </w:lvl>
   </w:abstractNum>
-  <w:abstractNum w:abstractNumId="5" w15:restartNumberingAfterBreak="0">
+  <w:abstractNum w:abstractNumId="6" w15:restartNumberingAfterBreak="0">
     <w:nsid w:val="2669449E"/>
     <w:multiLevelType w:val="multilevel"/>
     <w:tmpl w:val="40DA7E56"/>
@@ -15918,7 +18175,7 @@
       </w:pPr>
     </w:lvl>
   </w:abstractNum>
-  <w:abstractNum w:abstractNumId="6" w15:restartNumberingAfterBreak="0">
+  <w:abstractNum w:abstractNumId="7" w15:restartNumberingAfterBreak="0">
     <w:nsid w:val="299F73F7"/>
     <w:multiLevelType w:val="multilevel"/>
     <w:tmpl w:val="19E4B3F0"/>
@@ -16031,7 +18288,7 @@
       </w:pPr>
     </w:lvl>
   </w:abstractNum>
-  <w:abstractNum w:abstractNumId="7" w15:restartNumberingAfterBreak="0">
+  <w:abstractNum w:abstractNumId="8" w15:restartNumberingAfterBreak="0">
     <w:nsid w:val="2E1101E9"/>
     <w:multiLevelType w:val="hybridMultilevel"/>
     <w:tmpl w:val="FCBC3EA0"/>
@@ -16117,7 +18374,7 @@
       </w:pPr>
     </w:lvl>
   </w:abstractNum>
-  <w:abstractNum w:abstractNumId="8" w15:restartNumberingAfterBreak="0">
+  <w:abstractNum w:abstractNumId="9" w15:restartNumberingAfterBreak="0">
     <w:nsid w:val="3204747D"/>
     <w:multiLevelType w:val="hybridMultilevel"/>
     <w:tmpl w:val="84A2E25C"/>
@@ -16203,7 +18460,7 @@
       </w:pPr>
     </w:lvl>
   </w:abstractNum>
-  <w:abstractNum w:abstractNumId="9" w15:restartNumberingAfterBreak="0">
+  <w:abstractNum w:abstractNumId="10" w15:restartNumberingAfterBreak="0">
     <w:nsid w:val="34C47F04"/>
     <w:multiLevelType w:val="multilevel"/>
     <w:tmpl w:val="476EB776"/>
@@ -16316,7 +18573,233 @@
       </w:pPr>
     </w:lvl>
   </w:abstractNum>
-  <w:abstractNum w:abstractNumId="10" w15:restartNumberingAfterBreak="0">
+  <w:abstractNum w:abstractNumId="11" w15:restartNumberingAfterBreak="0">
+    <w:nsid w:val="3FD75F94"/>
+    <w:multiLevelType w:val="hybridMultilevel"/>
+    <w:tmpl w:val="F246F368"/>
+    <w:lvl w:ilvl="0" w:tplc="08090001">
+      <w:start w:val="1"/>
+      <w:numFmt w:val="bullet"/>
+      <w:lvlText w:val=""/>
+      <w:lvlJc w:val="left"/>
+      <w:pPr>
+        <w:ind w:left="720" w:hanging="360"/>
+      </w:pPr>
+      <w:rPr>
+        <w:rFonts w:ascii="Symbol" w:hAnsi="Symbol" w:hint="default"/>
+      </w:rPr>
+    </w:lvl>
+    <w:lvl w:ilvl="1" w:tplc="08090003">
+      <w:start w:val="1"/>
+      <w:numFmt w:val="bullet"/>
+      <w:lvlText w:val="o"/>
+      <w:lvlJc w:val="left"/>
+      <w:pPr>
+        <w:ind w:left="1440" w:hanging="360"/>
+      </w:pPr>
+      <w:rPr>
+        <w:rFonts w:ascii="Courier New" w:hAnsi="Courier New" w:cs="Courier New" w:hint="default"/>
+      </w:rPr>
+    </w:lvl>
+    <w:lvl w:ilvl="2" w:tplc="08090005">
+      <w:start w:val="1"/>
+      <w:numFmt w:val="bullet"/>
+      <w:lvlText w:val=""/>
+      <w:lvlJc w:val="left"/>
+      <w:pPr>
+        <w:ind w:left="2160" w:hanging="360"/>
+      </w:pPr>
+      <w:rPr>
+        <w:rFonts w:ascii="Wingdings" w:hAnsi="Wingdings" w:hint="default"/>
+      </w:rPr>
+    </w:lvl>
+    <w:lvl w:ilvl="3" w:tplc="08090001">
+      <w:start w:val="1"/>
+      <w:numFmt w:val="bullet"/>
+      <w:lvlText w:val=""/>
+      <w:lvlJc w:val="left"/>
+      <w:pPr>
+        <w:ind w:left="2880" w:hanging="360"/>
+      </w:pPr>
+      <w:rPr>
+        <w:rFonts w:ascii="Symbol" w:hAnsi="Symbol" w:hint="default"/>
+      </w:rPr>
+    </w:lvl>
+    <w:lvl w:ilvl="4" w:tplc="08090003">
+      <w:start w:val="1"/>
+      <w:numFmt w:val="bullet"/>
+      <w:lvlText w:val="o"/>
+      <w:lvlJc w:val="left"/>
+      <w:pPr>
+        <w:ind w:left="3600" w:hanging="360"/>
+      </w:pPr>
+      <w:rPr>
+        <w:rFonts w:ascii="Courier New" w:hAnsi="Courier New" w:cs="Courier New" w:hint="default"/>
+      </w:rPr>
+    </w:lvl>
+    <w:lvl w:ilvl="5" w:tplc="08090005">
+      <w:start w:val="1"/>
+      <w:numFmt w:val="bullet"/>
+      <w:lvlText w:val=""/>
+      <w:lvlJc w:val="left"/>
+      <w:pPr>
+        <w:ind w:left="4320" w:hanging="360"/>
+      </w:pPr>
+      <w:rPr>
+        <w:rFonts w:ascii="Wingdings" w:hAnsi="Wingdings" w:hint="default"/>
+      </w:rPr>
+    </w:lvl>
+    <w:lvl w:ilvl="6" w:tplc="08090001">
+      <w:start w:val="1"/>
+      <w:numFmt w:val="bullet"/>
+      <w:lvlText w:val=""/>
+      <w:lvlJc w:val="left"/>
+      <w:pPr>
+        <w:ind w:left="5040" w:hanging="360"/>
+      </w:pPr>
+      <w:rPr>
+        <w:rFonts w:ascii="Symbol" w:hAnsi="Symbol" w:hint="default"/>
+      </w:rPr>
+    </w:lvl>
+    <w:lvl w:ilvl="7" w:tplc="08090003">
+      <w:start w:val="1"/>
+      <w:numFmt w:val="bullet"/>
+      <w:lvlText w:val="o"/>
+      <w:lvlJc w:val="left"/>
+      <w:pPr>
+        <w:ind w:left="5760" w:hanging="360"/>
+      </w:pPr>
+      <w:rPr>
+        <w:rFonts w:ascii="Courier New" w:hAnsi="Courier New" w:cs="Courier New" w:hint="default"/>
+      </w:rPr>
+    </w:lvl>
+    <w:lvl w:ilvl="8" w:tplc="08090005">
+      <w:start w:val="1"/>
+      <w:numFmt w:val="bullet"/>
+      <w:lvlText w:val=""/>
+      <w:lvlJc w:val="left"/>
+      <w:pPr>
+        <w:ind w:left="6480" w:hanging="360"/>
+      </w:pPr>
+      <w:rPr>
+        <w:rFonts w:ascii="Wingdings" w:hAnsi="Wingdings" w:hint="default"/>
+      </w:rPr>
+    </w:lvl>
+  </w:abstractNum>
+  <w:abstractNum w:abstractNumId="12" w15:restartNumberingAfterBreak="0">
+    <w:nsid w:val="42F274D0"/>
+    <w:multiLevelType w:val="hybridMultilevel"/>
+    <w:tmpl w:val="5F4E9A3C"/>
+    <w:lvl w:ilvl="0" w:tplc="08090005">
+      <w:start w:val="1"/>
+      <w:numFmt w:val="bullet"/>
+      <w:lvlText w:val=""/>
+      <w:lvlJc w:val="left"/>
+      <w:pPr>
+        <w:ind w:left="1080" w:hanging="360"/>
+      </w:pPr>
+      <w:rPr>
+        <w:rFonts w:ascii="Wingdings" w:hAnsi="Wingdings" w:hint="default"/>
+      </w:rPr>
+    </w:lvl>
+    <w:lvl w:ilvl="1" w:tplc="08090003">
+      <w:start w:val="1"/>
+      <w:numFmt w:val="bullet"/>
+      <w:lvlText w:val="o"/>
+      <w:lvlJc w:val="left"/>
+      <w:pPr>
+        <w:ind w:left="1800" w:hanging="360"/>
+      </w:pPr>
+      <w:rPr>
+        <w:rFonts w:ascii="Courier New" w:hAnsi="Courier New" w:cs="Courier New" w:hint="default"/>
+      </w:rPr>
+    </w:lvl>
+    <w:lvl w:ilvl="2" w:tplc="08090005">
+      <w:start w:val="1"/>
+      <w:numFmt w:val="bullet"/>
+      <w:lvlText w:val=""/>
+      <w:lvlJc w:val="left"/>
+      <w:pPr>
+        <w:ind w:left="2520" w:hanging="360"/>
+      </w:pPr>
+      <w:rPr>
+        <w:rFonts w:ascii="Wingdings" w:hAnsi="Wingdings" w:hint="default"/>
+      </w:rPr>
+    </w:lvl>
+    <w:lvl w:ilvl="3" w:tplc="08090001">
+      <w:start w:val="1"/>
+      <w:numFmt w:val="bullet"/>
+      <w:lvlText w:val=""/>
+      <w:lvlJc w:val="left"/>
+      <w:pPr>
+        <w:ind w:left="3240" w:hanging="360"/>
+      </w:pPr>
+      <w:rPr>
+        <w:rFonts w:ascii="Symbol" w:hAnsi="Symbol" w:hint="default"/>
+      </w:rPr>
+    </w:lvl>
+    <w:lvl w:ilvl="4" w:tplc="08090003">
+      <w:start w:val="1"/>
+      <w:numFmt w:val="bullet"/>
+      <w:lvlText w:val="o"/>
+      <w:lvlJc w:val="left"/>
+      <w:pPr>
+        <w:ind w:left="3960" w:hanging="360"/>
+      </w:pPr>
+      <w:rPr>
+        <w:rFonts w:ascii="Courier New" w:hAnsi="Courier New" w:cs="Courier New" w:hint="default"/>
+      </w:rPr>
+    </w:lvl>
+    <w:lvl w:ilvl="5" w:tplc="08090005">
+      <w:start w:val="1"/>
+      <w:numFmt w:val="bullet"/>
+      <w:lvlText w:val=""/>
+      <w:lvlJc w:val="left"/>
+      <w:pPr>
+        <w:ind w:left="4680" w:hanging="360"/>
+      </w:pPr>
+      <w:rPr>
+        <w:rFonts w:ascii="Wingdings" w:hAnsi="Wingdings" w:hint="default"/>
+      </w:rPr>
+    </w:lvl>
+    <w:lvl w:ilvl="6" w:tplc="08090001">
+      <w:start w:val="1"/>
+      <w:numFmt w:val="bullet"/>
+      <w:lvlText w:val=""/>
+      <w:lvlJc w:val="left"/>
+      <w:pPr>
+        <w:ind w:left="5400" w:hanging="360"/>
+      </w:pPr>
+      <w:rPr>
+        <w:rFonts w:ascii="Symbol" w:hAnsi="Symbol" w:hint="default"/>
+      </w:rPr>
+    </w:lvl>
+    <w:lvl w:ilvl="7" w:tplc="08090003">
+      <w:start w:val="1"/>
+      <w:numFmt w:val="bullet"/>
+      <w:lvlText w:val="o"/>
+      <w:lvlJc w:val="left"/>
+      <w:pPr>
+        <w:ind w:left="6120" w:hanging="360"/>
+      </w:pPr>
+      <w:rPr>
+        <w:rFonts w:ascii="Courier New" w:hAnsi="Courier New" w:cs="Courier New" w:hint="default"/>
+      </w:rPr>
+    </w:lvl>
+    <w:lvl w:ilvl="8" w:tplc="08090005">
+      <w:start w:val="1"/>
+      <w:numFmt w:val="bullet"/>
+      <w:lvlText w:val=""/>
+      <w:lvlJc w:val="left"/>
+      <w:pPr>
+        <w:ind w:left="6840" w:hanging="360"/>
+      </w:pPr>
+      <w:rPr>
+        <w:rFonts w:ascii="Wingdings" w:hAnsi="Wingdings" w:hint="default"/>
+      </w:rPr>
+    </w:lvl>
+  </w:abstractNum>
+  <w:abstractNum w:abstractNumId="13" w15:restartNumberingAfterBreak="0">
     <w:nsid w:val="4A1E29EB"/>
     <w:multiLevelType w:val="multilevel"/>
     <w:tmpl w:val="BEA433C8"/>
@@ -16429,7 +18912,7 @@
       </w:pPr>
     </w:lvl>
   </w:abstractNum>
-  <w:abstractNum w:abstractNumId="11" w15:restartNumberingAfterBreak="0">
+  <w:abstractNum w:abstractNumId="14" w15:restartNumberingAfterBreak="0">
     <w:nsid w:val="4FF70C21"/>
     <w:multiLevelType w:val="hybridMultilevel"/>
     <w:tmpl w:val="FBD24F10"/>
@@ -16515,7 +18998,7 @@
       </w:pPr>
     </w:lvl>
   </w:abstractNum>
-  <w:abstractNum w:abstractNumId="12" w15:restartNumberingAfterBreak="0">
+  <w:abstractNum w:abstractNumId="15" w15:restartNumberingAfterBreak="0">
     <w:nsid w:val="504A78A8"/>
     <w:multiLevelType w:val="hybridMultilevel"/>
     <w:tmpl w:val="1DFE0B80"/>
@@ -16601,7 +19084,7 @@
       </w:pPr>
     </w:lvl>
   </w:abstractNum>
-  <w:abstractNum w:abstractNumId="13" w15:restartNumberingAfterBreak="0">
+  <w:abstractNum w:abstractNumId="16" w15:restartNumberingAfterBreak="0">
     <w:nsid w:val="51031C44"/>
     <w:multiLevelType w:val="hybridMultilevel"/>
     <w:tmpl w:val="088ADE38"/>
@@ -16687,7 +19170,120 @@
       </w:pPr>
     </w:lvl>
   </w:abstractNum>
-  <w:abstractNum w:abstractNumId="14" w15:restartNumberingAfterBreak="0">
+  <w:abstractNum w:abstractNumId="17" w15:restartNumberingAfterBreak="0">
+    <w:nsid w:val="5573662C"/>
+    <w:multiLevelType w:val="hybridMultilevel"/>
+    <w:tmpl w:val="84368116"/>
+    <w:lvl w:ilvl="0" w:tplc="08090001">
+      <w:start w:val="1"/>
+      <w:numFmt w:val="bullet"/>
+      <w:lvlText w:val=""/>
+      <w:lvlJc w:val="left"/>
+      <w:pPr>
+        <w:ind w:left="720" w:hanging="360"/>
+      </w:pPr>
+      <w:rPr>
+        <w:rFonts w:ascii="Symbol" w:hAnsi="Symbol" w:hint="default"/>
+      </w:rPr>
+    </w:lvl>
+    <w:lvl w:ilvl="1" w:tplc="08090003">
+      <w:start w:val="1"/>
+      <w:numFmt w:val="bullet"/>
+      <w:lvlText w:val="o"/>
+      <w:lvlJc w:val="left"/>
+      <w:pPr>
+        <w:ind w:left="1440" w:hanging="360"/>
+      </w:pPr>
+      <w:rPr>
+        <w:rFonts w:ascii="Courier New" w:hAnsi="Courier New" w:cs="Courier New" w:hint="default"/>
+      </w:rPr>
+    </w:lvl>
+    <w:lvl w:ilvl="2" w:tplc="08090005">
+      <w:start w:val="1"/>
+      <w:numFmt w:val="bullet"/>
+      <w:lvlText w:val=""/>
+      <w:lvlJc w:val="left"/>
+      <w:pPr>
+        <w:ind w:left="2160" w:hanging="360"/>
+      </w:pPr>
+      <w:rPr>
+        <w:rFonts w:ascii="Wingdings" w:hAnsi="Wingdings" w:hint="default"/>
+      </w:rPr>
+    </w:lvl>
+    <w:lvl w:ilvl="3" w:tplc="08090001">
+      <w:start w:val="1"/>
+      <w:numFmt w:val="bullet"/>
+      <w:lvlText w:val=""/>
+      <w:lvlJc w:val="left"/>
+      <w:pPr>
+        <w:ind w:left="2880" w:hanging="360"/>
+      </w:pPr>
+      <w:rPr>
+        <w:rFonts w:ascii="Symbol" w:hAnsi="Symbol" w:hint="default"/>
+      </w:rPr>
+    </w:lvl>
+    <w:lvl w:ilvl="4" w:tplc="08090003">
+      <w:start w:val="1"/>
+      <w:numFmt w:val="bullet"/>
+      <w:lvlText w:val="o"/>
+      <w:lvlJc w:val="left"/>
+      <w:pPr>
+        <w:ind w:left="3600" w:hanging="360"/>
+      </w:pPr>
+      <w:rPr>
+        <w:rFonts w:ascii="Courier New" w:hAnsi="Courier New" w:cs="Courier New" w:hint="default"/>
+      </w:rPr>
+    </w:lvl>
+    <w:lvl w:ilvl="5" w:tplc="08090005">
+      <w:start w:val="1"/>
+      <w:numFmt w:val="bullet"/>
+      <w:lvlText w:val=""/>
+      <w:lvlJc w:val="left"/>
+      <w:pPr>
+        <w:ind w:left="4320" w:hanging="360"/>
+      </w:pPr>
+      <w:rPr>
+        <w:rFonts w:ascii="Wingdings" w:hAnsi="Wingdings" w:hint="default"/>
+      </w:rPr>
+    </w:lvl>
+    <w:lvl w:ilvl="6" w:tplc="08090001">
+      <w:start w:val="1"/>
+      <w:numFmt w:val="bullet"/>
+      <w:lvlText w:val=""/>
+      <w:lvlJc w:val="left"/>
+      <w:pPr>
+        <w:ind w:left="5040" w:hanging="360"/>
+      </w:pPr>
+      <w:rPr>
+        <w:rFonts w:ascii="Symbol" w:hAnsi="Symbol" w:hint="default"/>
+      </w:rPr>
+    </w:lvl>
+    <w:lvl w:ilvl="7" w:tplc="08090003">
+      <w:start w:val="1"/>
+      <w:numFmt w:val="bullet"/>
+      <w:lvlText w:val="o"/>
+      <w:lvlJc w:val="left"/>
+      <w:pPr>
+        <w:ind w:left="5760" w:hanging="360"/>
+      </w:pPr>
+      <w:rPr>
+        <w:rFonts w:ascii="Courier New" w:hAnsi="Courier New" w:cs="Courier New" w:hint="default"/>
+      </w:rPr>
+    </w:lvl>
+    <w:lvl w:ilvl="8" w:tplc="08090005">
+      <w:start w:val="1"/>
+      <w:numFmt w:val="bullet"/>
+      <w:lvlText w:val=""/>
+      <w:lvlJc w:val="left"/>
+      <w:pPr>
+        <w:ind w:left="6480" w:hanging="360"/>
+      </w:pPr>
+      <w:rPr>
+        <w:rFonts w:ascii="Wingdings" w:hAnsi="Wingdings" w:hint="default"/>
+      </w:rPr>
+    </w:lvl>
+  </w:abstractNum>
+  <w:abstractNum w:abstractNumId="18" w15:restartNumberingAfterBreak="0">
     <w:nsid w:val="646F358E"/>
     <w:multiLevelType w:val="hybridMultilevel"/>
     <w:tmpl w:val="68E4674C"/>
@@ -16773,7 +19369,7 @@
       </w:pPr>
     </w:lvl>
   </w:abstractNum>
-  <w:abstractNum w:abstractNumId="15" w15:restartNumberingAfterBreak="0">
+  <w:abstractNum w:abstractNumId="19" w15:restartNumberingAfterBreak="0">
     <w:nsid w:val="752608D8"/>
     <w:multiLevelType w:val="multilevel"/>
     <w:tmpl w:val="04163AB8"/>
@@ -16886,7 +19482,7 @@
       </w:pPr>
     </w:lvl>
   </w:abstractNum>
-  <w:abstractNum w:abstractNumId="16" w15:restartNumberingAfterBreak="0">
+  <w:abstractNum w:abstractNumId="20" w15:restartNumberingAfterBreak="0">
     <w:nsid w:val="7D8A63E9"/>
     <w:multiLevelType w:val="hybridMultilevel"/>
     <w:tmpl w:val="37A29B2C"/>
@@ -16999,7 +19595,7 @@
       </w:rPr>
     </w:lvl>
   </w:abstractNum>
-  <w:abstractNum w:abstractNumId="17" w15:restartNumberingAfterBreak="0">
+  <w:abstractNum w:abstractNumId="21" w15:restartNumberingAfterBreak="0">
     <w:nsid w:val="7EA67CCD"/>
     <w:multiLevelType w:val="hybridMultilevel"/>
     <w:tmpl w:val="482E5C3E"/>
@@ -17085,55 +19681,115 @@
       </w:pPr>
     </w:lvl>
   </w:abstractNum>
-  <w:num w:numId="1">
+  <w:num w:numId="1" w16cid:durableId="1761683332">
+    <w:abstractNumId w:val="13"/>
+  </w:num>
+  <w:num w:numId="2" w16cid:durableId="993722960">
+    <w:abstractNumId w:val="1"/>
+  </w:num>
+  <w:num w:numId="3" w16cid:durableId="260846452">
+    <w:abstractNumId w:val="7"/>
+  </w:num>
+  <w:num w:numId="4" w16cid:durableId="1213613070">
+    <w:abstractNumId w:val="16"/>
+  </w:num>
+  <w:num w:numId="5" w16cid:durableId="337076646">
     <w:abstractNumId w:val="10"/>
   </w:num>
-  <w:num w:numId="2">
-    <w:abstractNumId w:val="0"/>
+  <w:num w:numId="6" w16cid:durableId="271715593">
+    <w:abstractNumId w:val="19"/>
   </w:num>
-  <w:num w:numId="3">
+  <w:num w:numId="7" w16cid:durableId="411390219">
+    <w:abstractNumId w:val="3"/>
+  </w:num>
+  <w:num w:numId="8" w16cid:durableId="1351764386">
+    <w:abstractNumId w:val="4"/>
+  </w:num>
+  <w:num w:numId="9" w16cid:durableId="1728800358">
     <w:abstractNumId w:val="6"/>
   </w:num>
-  <w:num w:numId="4">
-    <w:abstractNumId w:val="13"/>
-  </w:num>
-  <w:num w:numId="5">
+  <w:num w:numId="10" w16cid:durableId="24410564">
     <w:abstractNumId w:val="9"/>
   </w:num>
-  <w:num w:numId="6">
+  <w:num w:numId="11" w16cid:durableId="175535921">
+    <w:abstractNumId w:val="14"/>
+  </w:num>
+  <w:num w:numId="12" w16cid:durableId="1968775600">
     <w:abstractNumId w:val="15"/>
   </w:num>
-  <w:num w:numId="7">
-    <w:abstractNumId w:val="2"/>
+  <w:num w:numId="13" w16cid:durableId="1869029430">
+    <w:abstractNumId w:val="21"/>
   </w:num>
-  <w:num w:numId="8">
-    <w:abstractNumId w:val="3"/>
-  </w:num>
-  <w:num w:numId="9">
+  <w:num w:numId="14" w16cid:durableId="1499809364">
     <w:abstractNumId w:val="5"/>
   </w:num>
-  <w:num w:numId="10">
+  <w:num w:numId="15" w16cid:durableId="1571303216">
+    <w:abstractNumId w:val="18"/>
+  </w:num>
+  <w:num w:numId="16" w16cid:durableId="83112333">
     <w:abstractNumId w:val="8"/>
   </w:num>
-  <w:num w:numId="11">
-    <w:abstractNumId w:val="11"/>
+  <w:num w:numId="17" w16cid:durableId="1437210544">
+    <w:abstractNumId w:val="10"/>
+    <w:lvlOverride w:ilvl="0">
+      <w:startOverride w:val="1"/>
+    </w:lvlOverride>
+    <w:lvlOverride w:ilvl="1">
+      <w:startOverride w:val="1"/>
+    </w:lvlOverride>
+    <w:lvlOverride w:ilvl="2">
+      <w:startOverride w:val="1"/>
+    </w:lvlOverride>
+    <w:lvlOverride w:ilvl="3">
+      <w:startOverride w:val="1"/>
+    </w:lvlOverride>
+    <w:lvlOverride w:ilvl="4">
+      <w:startOverride w:val="1"/>
+    </w:lvlOverride>
+    <w:lvlOverride w:ilvl="5">
+      <w:startOverride w:val="1"/>
+    </w:lvlOverride>
+    <w:lvlOverride w:ilvl="6">
+      <w:startOverride w:val="1"/>
+    </w:lvlOverride>
+    <w:lvlOverride w:ilvl="7">
+      <w:startOverride w:val="1"/>
+    </w:lvlOverride>
+    <w:lvlOverride w:ilvl="8">
+      <w:startOverride w:val="1"/>
+    </w:lvlOverride>
   </w:num>
-  <w:num w:numId="12">
-    <w:abstractNumId w:val="12"/>
+  <w:num w:numId="18" w16cid:durableId="196815621">
+    <w:abstractNumId w:val="19"/>
+    <w:lvlOverride w:ilvl="0">
+      <w:startOverride w:val="2"/>
+    </w:lvlOverride>
+    <w:lvlOverride w:ilvl="1">
+      <w:startOverride w:val="1"/>
+    </w:lvlOverride>
+    <w:lvlOverride w:ilvl="2">
+      <w:startOverride w:val="1"/>
+    </w:lvlOverride>
+    <w:lvlOverride w:ilvl="3">
+      <w:startOverride w:val="1"/>
+    </w:lvlOverride>
+    <w:lvlOverride w:ilvl="4">
+      <w:startOverride w:val="1"/>
+    </w:lvlOverride>
+    <w:lvlOverride w:ilvl="5">
+      <w:startOverride w:val="1"/>
+    </w:lvlOverride>
+    <w:lvlOverride w:ilvl="6">
+      <w:startOverride w:val="1"/>
+    </w:lvlOverride>
+    <w:lvlOverride w:ilvl="7">
+      <w:startOverride w:val="1"/>
+    </w:lvlOverride>
+    <w:lvlOverride w:ilvl="8">
+      <w:startOverride w:val="1"/>
+    </w:lvlOverride>
   </w:num>
-  <w:num w:numId="13">
-    <w:abstractNumId w:val="17"/>
-  </w:num>
-  <w:num w:numId="14">
-    <w:abstractNumId w:val="4"/>
-  </w:num>
-  <w:num w:numId="15">
-    <w:abstractNumId w:val="14"/>
-  </w:num>
-  <w:num w:numId="16">
-    <w:abstractNumId w:val="7"/>
-  </w:num>
-  <w:num w:numId="17">
+  <w:num w:numId="19" w16cid:durableId="1484932812">
     <w:abstractNumId w:val="9"/>
     <w:lvlOverride w:ilvl="0">
       <w:startOverride w:val="1"/>
@@ -17163,10 +19819,10 @@
       <w:startOverride w:val="1"/>
     </w:lvlOverride>
   </w:num>
-  <w:num w:numId="18">
-    <w:abstractNumId w:val="15"/>
+  <w:num w:numId="20" w16cid:durableId="983194499">
+    <w:abstractNumId w:val="14"/>
     <w:lvlOverride w:ilvl="0">
-      <w:startOverride w:val="2"/>
+      <w:startOverride w:val="1"/>
     </w:lvlOverride>
     <w:lvlOverride w:ilvl="1">
       <w:startOverride w:val="1"/>
@@ -17193,7 +19849,127 @@
       <w:startOverride w:val="1"/>
     </w:lvlOverride>
   </w:num>
-  <w:num w:numId="19">
+  <w:num w:numId="21" w16cid:durableId="245384609">
+    <w:abstractNumId w:val="15"/>
+    <w:lvlOverride w:ilvl="0">
+      <w:startOverride w:val="1"/>
+    </w:lvlOverride>
+    <w:lvlOverride w:ilvl="1">
+      <w:startOverride w:val="1"/>
+    </w:lvlOverride>
+    <w:lvlOverride w:ilvl="2">
+      <w:startOverride w:val="1"/>
+    </w:lvlOverride>
+    <w:lvlOverride w:ilvl="3">
+      <w:startOverride w:val="1"/>
+    </w:lvlOverride>
+    <w:lvlOverride w:ilvl="4">
+      <w:startOverride w:val="1"/>
+    </w:lvlOverride>
+    <w:lvlOverride w:ilvl="5">
+      <w:startOverride w:val="1"/>
+    </w:lvlOverride>
+    <w:lvlOverride w:ilvl="6">
+      <w:startOverride w:val="1"/>
+    </w:lvlOverride>
+    <w:lvlOverride w:ilvl="7">
+      <w:startOverride w:val="1"/>
+    </w:lvlOverride>
+    <w:lvlOverride w:ilvl="8">
+      <w:startOverride w:val="1"/>
+    </w:lvlOverride>
+  </w:num>
+  <w:num w:numId="22" w16cid:durableId="1430926481">
+    <w:abstractNumId w:val="21"/>
+    <w:lvlOverride w:ilvl="0">
+      <w:startOverride w:val="1"/>
+    </w:lvlOverride>
+    <w:lvlOverride w:ilvl="1">
+      <w:startOverride w:val="1"/>
+    </w:lvlOverride>
+    <w:lvlOverride w:ilvl="2">
+      <w:startOverride w:val="1"/>
+    </w:lvlOverride>
+    <w:lvlOverride w:ilvl="3">
+      <w:startOverride w:val="1"/>
+    </w:lvlOverride>
+    <w:lvlOverride w:ilvl="4">
+      <w:startOverride w:val="1"/>
+    </w:lvlOverride>
+    <w:lvlOverride w:ilvl="5">
+      <w:startOverride w:val="1"/>
+    </w:lvlOverride>
+    <w:lvlOverride w:ilvl="6">
+      <w:startOverride w:val="1"/>
+    </w:lvlOverride>
+    <w:lvlOverride w:ilvl="7">
+      <w:startOverride w:val="1"/>
+    </w:lvlOverride>
+    <w:lvlOverride w:ilvl="8">
+      <w:startOverride w:val="1"/>
+    </w:lvlOverride>
+  </w:num>
+  <w:num w:numId="23" w16cid:durableId="1879587779">
+    <w:abstractNumId w:val="5"/>
+    <w:lvlOverride w:ilvl="0">
+      <w:startOverride w:val="1"/>
+    </w:lvlOverride>
+    <w:lvlOverride w:ilvl="1">
+      <w:startOverride w:val="1"/>
+    </w:lvlOverride>
+    <w:lvlOverride w:ilvl="2">
+      <w:startOverride w:val="1"/>
+    </w:lvlOverride>
+    <w:lvlOverride w:ilvl="3">
+      <w:startOverride w:val="1"/>
+    </w:lvlOverride>
+    <w:lvlOverride w:ilvl="4">
+      <w:startOverride w:val="1"/>
+    </w:lvlOverride>
+    <w:lvlOverride w:ilvl="5">
+      <w:startOverride w:val="1"/>
+    </w:lvlOverride>
+    <w:lvlOverride w:ilvl="6">
+      <w:startOverride w:val="1"/>
+    </w:lvlOverride>
+    <w:lvlOverride w:ilvl="7">
+      <w:startOverride w:val="1"/>
+    </w:lvlOverride>
+    <w:lvlOverride w:ilvl="8">
+      <w:startOverride w:val="1"/>
+    </w:lvlOverride>
+  </w:num>
+  <w:num w:numId="24" w16cid:durableId="1690183179">
+    <w:abstractNumId w:val="18"/>
+    <w:lvlOverride w:ilvl="0">
+      <w:startOverride w:val="1"/>
+    </w:lvlOverride>
+    <w:lvlOverride w:ilvl="1">
+      <w:startOverride w:val="1"/>
+    </w:lvlOverride>
+    <w:lvlOverride w:ilvl="2">
+      <w:startOverride w:val="1"/>
+    </w:lvlOverride>
+    <w:lvlOverride w:ilvl="3">
+      <w:startOverride w:val="1"/>
+    </w:lvlOverride>
+    <w:lvlOverride w:ilvl="4">
+      <w:startOverride w:val="1"/>
+    </w:lvlOverride>
+    <w:lvlOverride w:ilvl="5">
+      <w:startOverride w:val="1"/>
+    </w:lvlOverride>
+    <w:lvlOverride w:ilvl="6">
+      <w:startOverride w:val="1"/>
+    </w:lvlOverride>
+    <w:lvlOverride w:ilvl="7">
+      <w:startOverride w:val="1"/>
+    </w:lvlOverride>
+    <w:lvlOverride w:ilvl="8">
+      <w:startOverride w:val="1"/>
+    </w:lvlOverride>
+  </w:num>
+  <w:num w:numId="25" w16cid:durableId="1063679220">
     <w:abstractNumId w:val="8"/>
     <w:lvlOverride w:ilvl="0">
       <w:startOverride w:val="1"/>
@@ -17223,191 +19999,59 @@
       <w:startOverride w:val="1"/>
     </w:lvlOverride>
   </w:num>
-  <w:num w:numId="20">
+  <w:num w:numId="26" w16cid:durableId="844056702">
+    <w:abstractNumId w:val="2"/>
+  </w:num>
+  <w:num w:numId="27" w16cid:durableId="948973673">
+    <w:abstractNumId w:val="20"/>
+  </w:num>
+  <w:num w:numId="28" w16cid:durableId="1570965748">
     <w:abstractNumId w:val="11"/>
-    <w:lvlOverride w:ilvl="0">
-      <w:startOverride w:val="1"/>
-    </w:lvlOverride>
-    <w:lvlOverride w:ilvl="1">
-      <w:startOverride w:val="1"/>
-    </w:lvlOverride>
-    <w:lvlOverride w:ilvl="2">
-      <w:startOverride w:val="1"/>
-    </w:lvlOverride>
-    <w:lvlOverride w:ilvl="3">
-      <w:startOverride w:val="1"/>
-    </w:lvlOverride>
-    <w:lvlOverride w:ilvl="4">
-      <w:startOverride w:val="1"/>
-    </w:lvlOverride>
-    <w:lvlOverride w:ilvl="5">
-      <w:startOverride w:val="1"/>
-    </w:lvlOverride>
-    <w:lvlOverride w:ilvl="6">
-      <w:startOverride w:val="1"/>
-    </w:lvlOverride>
-    <w:lvlOverride w:ilvl="7">
-      <w:startOverride w:val="1"/>
-    </w:lvlOverride>
-    <w:lvlOverride w:ilvl="8">
-      <w:startOverride w:val="1"/>
-    </w:lvlOverride>
+    <w:lvlOverride w:ilvl="0"/>
+    <w:lvlOverride w:ilvl="1"/>
+    <w:lvlOverride w:ilvl="2"/>
+    <w:lvlOverride w:ilvl="3"/>
+    <w:lvlOverride w:ilvl="4"/>
+    <w:lvlOverride w:ilvl="5"/>
+    <w:lvlOverride w:ilvl="6"/>
+    <w:lvlOverride w:ilvl="7"/>
+    <w:lvlOverride w:ilvl="8"/>
   </w:num>
-  <w:num w:numId="21">
+  <w:num w:numId="29" w16cid:durableId="212549241">
     <w:abstractNumId w:val="12"/>
-    <w:lvlOverride w:ilvl="0">
-      <w:startOverride w:val="1"/>
-    </w:lvlOverride>
-    <w:lvlOverride w:ilvl="1">
-      <w:startOverride w:val="1"/>
-    </w:lvlOverride>
-    <w:lvlOverride w:ilvl="2">
-      <w:startOverride w:val="1"/>
-    </w:lvlOverride>
-    <w:lvlOverride w:ilvl="3">
-      <w:startOverride w:val="1"/>
-    </w:lvlOverride>
-    <w:lvlOverride w:ilvl="4">
-      <w:startOverride w:val="1"/>
-    </w:lvlOverride>
-    <w:lvlOverride w:ilvl="5">
-      <w:startOverride w:val="1"/>
-    </w:lvlOverride>
-    <w:lvlOverride w:ilvl="6">
-      <w:startOverride w:val="1"/>
-    </w:lvlOverride>
-    <w:lvlOverride w:ilvl="7">
-      <w:startOverride w:val="1"/>
-    </w:lvlOverride>
-    <w:lvlOverride w:ilvl="8">
-      <w:startOverride w:val="1"/>
-    </w:lvlOverride>
+    <w:lvlOverride w:ilvl="0"/>
+    <w:lvlOverride w:ilvl="1"/>
+    <w:lvlOverride w:ilvl="2"/>
+    <w:lvlOverride w:ilvl="3"/>
+    <w:lvlOverride w:ilvl="4"/>
+    <w:lvlOverride w:ilvl="5"/>
+    <w:lvlOverride w:ilvl="6"/>
+    <w:lvlOverride w:ilvl="7"/>
+    <w:lvlOverride w:ilvl="8"/>
   </w:num>
-  <w:num w:numId="22">
+  <w:num w:numId="30" w16cid:durableId="917446492">
     <w:abstractNumId w:val="17"/>
-    <w:lvlOverride w:ilvl="0">
-      <w:startOverride w:val="1"/>
-    </w:lvlOverride>
-    <w:lvlOverride w:ilvl="1">
-      <w:startOverride w:val="1"/>
-    </w:lvlOverride>
-    <w:lvlOverride w:ilvl="2">
-      <w:startOverride w:val="1"/>
-    </w:lvlOverride>
-    <w:lvlOverride w:ilvl="3">
-      <w:startOverride w:val="1"/>
-    </w:lvlOverride>
-    <w:lvlOverride w:ilvl="4">
-      <w:startOverride w:val="1"/>
-    </w:lvlOverride>
-    <w:lvlOverride w:ilvl="5">
-      <w:startOverride w:val="1"/>
-    </w:lvlOverride>
-    <w:lvlOverride w:ilvl="6">
-      <w:startOverride w:val="1"/>
-    </w:lvlOverride>
-    <w:lvlOverride w:ilvl="7">
-      <w:startOverride w:val="1"/>
-    </w:lvlOverride>
-    <w:lvlOverride w:ilvl="8">
-      <w:startOverride w:val="1"/>
-    </w:lvlOverride>
+    <w:lvlOverride w:ilvl="0"/>
+    <w:lvlOverride w:ilvl="1"/>
+    <w:lvlOverride w:ilvl="2"/>
+    <w:lvlOverride w:ilvl="3"/>
+    <w:lvlOverride w:ilvl="4"/>
+    <w:lvlOverride w:ilvl="5"/>
+    <w:lvlOverride w:ilvl="6"/>
+    <w:lvlOverride w:ilvl="7"/>
+    <w:lvlOverride w:ilvl="8"/>
   </w:num>
-  <w:num w:numId="23">
-    <w:abstractNumId w:val="4"/>
-    <w:lvlOverride w:ilvl="0">
-      <w:startOverride w:val="1"/>
-    </w:lvlOverride>
-    <w:lvlOverride w:ilvl="1">
-      <w:startOverride w:val="1"/>
-    </w:lvlOverride>
-    <w:lvlOverride w:ilvl="2">
-      <w:startOverride w:val="1"/>
-    </w:lvlOverride>
-    <w:lvlOverride w:ilvl="3">
-      <w:startOverride w:val="1"/>
-    </w:lvlOverride>
-    <w:lvlOverride w:ilvl="4">
-      <w:startOverride w:val="1"/>
-    </w:lvlOverride>
-    <w:lvlOverride w:ilvl="5">
-      <w:startOverride w:val="1"/>
-    </w:lvlOverride>
-    <w:lvlOverride w:ilvl="6">
-      <w:startOverride w:val="1"/>
-    </w:lvlOverride>
-    <w:lvlOverride w:ilvl="7">
-      <w:startOverride w:val="1"/>
-    </w:lvlOverride>
-    <w:lvlOverride w:ilvl="8">
-      <w:startOverride w:val="1"/>
-    </w:lvlOverride>
-  </w:num>
-  <w:num w:numId="24">
-    <w:abstractNumId w:val="14"/>
-    <w:lvlOverride w:ilvl="0">
-      <w:startOverride w:val="1"/>
-    </w:lvlOverride>
-    <w:lvlOverride w:ilvl="1">
-      <w:startOverride w:val="1"/>
-    </w:lvlOverride>
-    <w:lvlOverride w:ilvl="2">
-      <w:startOverride w:val="1"/>
-    </w:lvlOverride>
-    <w:lvlOverride w:ilvl="3">
-      <w:startOverride w:val="1"/>
-    </w:lvlOverride>
-    <w:lvlOverride w:ilvl="4">
-      <w:startOverride w:val="1"/>
-    </w:lvlOverride>
-    <w:lvlOverride w:ilvl="5">
-      <w:startOverride w:val="1"/>
-    </w:lvlOverride>
-    <w:lvlOverride w:ilvl="6">
-      <w:startOverride w:val="1"/>
-    </w:lvlOverride>
-    <w:lvlOverride w:ilvl="7">
-      <w:startOverride w:val="1"/>
-    </w:lvlOverride>
-    <w:lvlOverride w:ilvl="8">
-      <w:startOverride w:val="1"/>
-    </w:lvlOverride>
-  </w:num>
-  <w:num w:numId="25">
-    <w:abstractNumId w:val="7"/>
-    <w:lvlOverride w:ilvl="0">
-      <w:startOverride w:val="1"/>
-    </w:lvlOverride>
-    <w:lvlOverride w:ilvl="1">
-      <w:startOverride w:val="1"/>
-    </w:lvlOverride>
-    <w:lvlOverride w:ilvl="2">
-      <w:startOverride w:val="1"/>
-    </w:lvlOverride>
-    <w:lvlOverride w:ilvl="3">
-      <w:startOverride w:val="1"/>
-    </w:lvlOverride>
-    <w:lvlOverride w:ilvl="4">
-      <w:startOverride w:val="1"/>
-    </w:lvlOverride>
-    <w:lvlOverride w:ilvl="5">
-      <w:startOverride w:val="1"/>
-    </w:lvlOverride>
-    <w:lvlOverride w:ilvl="6">
-      <w:startOverride w:val="1"/>
-    </w:lvlOverride>
-    <w:lvlOverride w:ilvl="7">
-      <w:startOverride w:val="1"/>
-    </w:lvlOverride>
-    <w:lvlOverride w:ilvl="8">
-      <w:startOverride w:val="1"/>
-    </w:lvlOverride>
-  </w:num>
-  <w:num w:numId="26">
-    <w:abstractNumId w:val="1"/>
-  </w:num>
-  <w:num w:numId="27">
-    <w:abstractNumId w:val="16"/>
+  <w:num w:numId="31" w16cid:durableId="668681327">
+    <w:abstractNumId w:val="0"/>
+    <w:lvlOverride w:ilvl="0"/>
+    <w:lvlOverride w:ilvl="1"/>
+    <w:lvlOverride w:ilvl="2"/>
+    <w:lvlOverride w:ilvl="3"/>
+    <w:lvlOverride w:ilvl="4"/>
+    <w:lvlOverride w:ilvl="5"/>
+    <w:lvlOverride w:ilvl="6"/>
+    <w:lvlOverride w:ilvl="7"/>
+    <w:lvlOverride w:ilvl="8"/>
   </w:num>
 </w:numbering>
 </file>
@@ -18055,6 +20699,31 @@
       </w:tblBorders>
     </w:tblPr>
   </w:style>
+  <w:style w:type="table" w:customStyle="1" w:styleId="TableGrid2">
+    <w:name w:val="Table Grid2"/>
+    <w:basedOn w:val="TableNormal"/>
+    <w:uiPriority w:val="59"/>
+    <w:rsid w:val="009729A9"/>
+    <w:pPr>
+      <w:spacing w:after="0" w:line="240" w:lineRule="auto"/>
+    </w:pPr>
+    <w:rPr>
+      <w:rFonts w:eastAsia="MS Mincho"/>
+      <w:sz w:val="24"/>
+      <w:szCs w:val="24"/>
+    </w:rPr>
+    <w:tblPr>
+      <w:tblInd w:w="0" w:type="nil"/>
+      <w:tblBorders>
+        <w:top w:val="single" w:sz="4" w:space="0" w:color="auto"/>
+        <w:left w:val="single" w:sz="4" w:space="0" w:color="auto"/>
+        <w:bottom w:val="single" w:sz="4" w:space="0" w:color="auto"/>
+        <w:right w:val="single" w:sz="4" w:space="0" w:color="auto"/>
+        <w:insideH w:val="single" w:sz="4" w:space="0" w:color="auto"/>
+        <w:insideV w:val="single" w:sz="4" w:space="0" w:color="auto"/>
+      </w:tblBorders>
+    </w:tblPr>
+  </w:style>
 </w:styles>
 </file>
 
@@ -18354,17 +21023,6 @@
 </file>
 
 <file path=customXml/item1.xml><?xml version="1.0" encoding="utf-8"?>
-<p:properties xmlns:p="http://schemas.microsoft.com/office/2006/metadata/properties" xmlns:xsi="http://www.w3.org/2001/XMLSchema-instance" xmlns:pc="http://schemas.microsoft.com/office/infopath/2007/PartnerControls">
-  <documentManagement>
-    <lcf76f155ced4ddcb4097134ff3c332f xmlns="48a12daf-7843-4cc8-8533-459945ace6ce">
-      <Terms xmlns="http://schemas.microsoft.com/office/infopath/2007/PartnerControls"/>
-    </lcf76f155ced4ddcb4097134ff3c332f>
-    <TaxCatchAll xmlns="6a3747f7-2a82-4cdb-b0b8-f75252427fe9" xsi:nil="true"/>
-  </documentManagement>
-</p:properties>
-</file>
-
-<file path=customXml/item2.xml><?xml version="1.0" encoding="utf-8"?>
 <ct:contentTypeSchema xmlns:ct="http://schemas.microsoft.com/office/2006/metadata/contentType" xmlns:ma="http://schemas.microsoft.com/office/2006/metadata/properties/metaAttributes" ct:_="" ma:_="" ma:contentTypeName="Document" ma:contentTypeID="0x0101009B9390D538F7EE448203A8C6D3CD91D4" ma:contentTypeVersion="16" ma:contentTypeDescription="Create a new document." ma:contentTypeScope="" ma:versionID="5378105793d36bdcff32665af4766295">
   <xsd:schema xmlns:xsd="http://www.w3.org/2001/XMLSchema" xmlns:xs="http://www.w3.org/2001/XMLSchema" xmlns:p="http://schemas.microsoft.com/office/2006/metadata/properties" xmlns:ns2="48a12daf-7843-4cc8-8533-459945ace6ce" xmlns:ns3="6a3747f7-2a82-4cdb-b0b8-f75252427fe9" targetNamespace="http://schemas.microsoft.com/office/2006/metadata/properties" ma:root="true" ma:fieldsID="824e3a3eb10ee9911af8e61d75deda1f" ns2:_="" ns3:_="">
     <xsd:import namespace="48a12daf-7843-4cc8-8533-459945ace6ce"/>
@@ -18607,7 +21265,7 @@
 </ct:contentTypeSchema>
 </file>
 
-<file path=customXml/item3.xml><?xml version="1.0" encoding="utf-8"?>
+<file path=customXml/item2.xml><?xml version="1.0" encoding="utf-8"?>
 <?mso-contentType ?>
 <FormTemplates xmlns="http://schemas.microsoft.com/sharepoint/v3/contenttype/forms">
   <Display>DocumentLibraryForm</Display>
@@ -18616,18 +21274,18 @@
 </FormTemplates>
 </file>
 
-<file path=customXml/itemProps1.xml><?xml version="1.0" encoding="utf-8"?>
-<ds:datastoreItem xmlns:ds="http://schemas.openxmlformats.org/officeDocument/2006/customXml" ds:itemID="{4082DF4F-3E7A-46F5-8441-F02C9B2B1521}">
-  <ds:schemaRefs>
-    <ds:schemaRef ds:uri="http://schemas.microsoft.com/office/2006/metadata/properties"/>
-    <ds:schemaRef ds:uri="http://schemas.microsoft.com/office/infopath/2007/PartnerControls"/>
-    <ds:schemaRef ds:uri="48a12daf-7843-4cc8-8533-459945ace6ce"/>
-    <ds:schemaRef ds:uri="6a3747f7-2a82-4cdb-b0b8-f75252427fe9"/>
-  </ds:schemaRefs>
-</ds:datastoreItem>
+<file path=customXml/item3.xml><?xml version="1.0" encoding="utf-8"?>
+<p:properties xmlns:p="http://schemas.microsoft.com/office/2006/metadata/properties" xmlns:xsi="http://www.w3.org/2001/XMLSchema-instance" xmlns:pc="http://schemas.microsoft.com/office/infopath/2007/PartnerControls">
+  <documentManagement>
+    <lcf76f155ced4ddcb4097134ff3c332f xmlns="48a12daf-7843-4cc8-8533-459945ace6ce">
+      <Terms xmlns="http://schemas.microsoft.com/office/infopath/2007/PartnerControls"/>
+    </lcf76f155ced4ddcb4097134ff3c332f>
+    <TaxCatchAll xmlns="6a3747f7-2a82-4cdb-b0b8-f75252427fe9" xsi:nil="true"/>
+  </documentManagement>
+</p:properties>
 </file>
 
-<file path=customXml/itemProps2.xml><?xml version="1.0" encoding="utf-8"?>
+<file path=customXml/itemProps1.xml><?xml version="1.0" encoding="utf-8"?>
 <ds:datastoreItem xmlns:ds="http://schemas.openxmlformats.org/officeDocument/2006/customXml" ds:itemID="{684CCDD1-0DF3-42C8-92BD-1D3F0F04A356}">
   <ds:schemaRefs>
     <ds:schemaRef ds:uri="http://schemas.microsoft.com/office/2006/metadata/contentType"/>
@@ -18646,10 +21304,21 @@
 </ds:datastoreItem>
 </file>
 
-<file path=customXml/itemProps3.xml><?xml version="1.0" encoding="utf-8"?>
+<file path=customXml/itemProps2.xml><?xml version="1.0" encoding="utf-8"?>
 <ds:datastoreItem xmlns:ds="http://schemas.openxmlformats.org/officeDocument/2006/customXml" ds:itemID="{6605FADE-9BBA-4DC6-BE3B-53D25850A69E}">
   <ds:schemaRefs>
     <ds:schemaRef ds:uri="http://schemas.microsoft.com/sharepoint/v3/contenttype/forms"/>
   </ds:schemaRefs>
 </ds:datastoreItem>
+</file>
+
+<file path=customXml/itemProps3.xml><?xml version="1.0" encoding="utf-8"?>
+<ds:datastoreItem xmlns:ds="http://schemas.openxmlformats.org/officeDocument/2006/customXml" ds:itemID="{4082DF4F-3E7A-46F5-8441-F02C9B2B1521}">
+  <ds:schemaRefs>
+    <ds:schemaRef ds:uri="http://schemas.microsoft.com/office/2006/metadata/properties"/>
+    <ds:schemaRef ds:uri="http://schemas.microsoft.com/office/infopath/2007/PartnerControls"/>
+    <ds:schemaRef ds:uri="48a12daf-7843-4cc8-8533-459945ace6ce"/>
+    <ds:schemaRef ds:uri="6a3747f7-2a82-4cdb-b0b8-f75252427fe9"/>
+  </ds:schemaRefs>
+</ds:datastoreItem>
 </file>
</xml_diff>